<commit_message>
Augmented Reality intro written
</commit_message>
<xml_diff>
--- a/Literature Review.docx
+++ b/Literature Review.docx
@@ -5936,7 +5936,117 @@
           <w:sz w:val="18"/>
           <w:szCs w:val="18"/>
         </w:rPr>
-        <w:t>Figure 5: FlightAware coverage</w:t>
+        <w:t xml:space="preserve">Figure 5: FlightAware </w:t>
+      </w:r>
+      <w:r>
+        <w:rPr>
+          <w:rFonts w:asciiTheme="minorHAnsi" w:hAnsiTheme="minorHAnsi"/>
+          <w:i/>
+          <w:iCs/>
+          <w:color w:val="000000"/>
+          <w:sz w:val="18"/>
+          <w:szCs w:val="18"/>
+        </w:rPr>
+        <w:t xml:space="preserve">ADS-B/MLAT </w:t>
+      </w:r>
+      <w:r>
+        <w:rPr>
+          <w:rFonts w:asciiTheme="minorHAnsi" w:hAnsiTheme="minorHAnsi"/>
+          <w:i/>
+          <w:iCs/>
+          <w:color w:val="000000"/>
+          <w:sz w:val="18"/>
+          <w:szCs w:val="18"/>
+        </w:rPr>
+        <w:t>coverage</w:t>
+      </w:r>
+      <w:r>
+        <w:rPr>
+          <w:rFonts w:asciiTheme="minorHAnsi" w:hAnsiTheme="minorHAnsi"/>
+          <w:i/>
+          <w:iCs/>
+          <w:color w:val="000000"/>
+          <w:sz w:val="18"/>
+          <w:szCs w:val="18"/>
+        </w:rPr>
+        <w:t xml:space="preserve"> </w:t>
+      </w:r>
+      <w:r>
+        <w:rPr>
+          <w:rFonts w:asciiTheme="minorHAnsi" w:hAnsiTheme="minorHAnsi"/>
+          <w:i/>
+          <w:iCs/>
+          <w:color w:val="000000"/>
+          <w:sz w:val="18"/>
+          <w:szCs w:val="18"/>
+        </w:rPr>
+        <w:fldChar w:fldCharType="begin" w:fldLock="1"/>
+      </w:r>
+      <w:r>
+        <w:rPr>
+          <w:rFonts w:asciiTheme="minorHAnsi" w:hAnsiTheme="minorHAnsi"/>
+          <w:i/>
+          <w:iCs/>
+          <w:color w:val="000000"/>
+          <w:sz w:val="18"/>
+          <w:szCs w:val="18"/>
+        </w:rPr>
+        <w:instrText>ADDIN CSL_CITATION {"citationItems":[{"id":"ITEM-1","itemData":{"URL":"https://uk.flightaware.com/adsb/coverage#data-coverage","accessed":{"date-parts":[["2019","11","3"]]},"id":"ITEM-1","issued":{"date-parts":[["0"]]},"title":"FlightAware ADS-B Coverage Map - FlightAware","type":"webpage"},"uris":["http://www.mendeley.com/documents/?uuid=ac98675a-090a-31db-a850-834f5d8d9aca"]}],"mendeley":{"formattedCitation":"(“FlightAware ADS-B Coverage Map - FlightAware,” n.d.)","manualFormatting":"(“FlightAware ADS-B Coverage Map - FlightAware,” n.d.)","plainTextFormattedCitation":"(“FlightAware ADS-B Coverage Map - FlightAware,” n.d.)","previouslyFormattedCitation":"(“FlightAware ADS-B Coverage Map - FlightAware,” n.d.)"},"properties":{"noteIndex":0},"schema":"https://github.com/citation-style-language/schema/raw/master/csl-citation.json"}</w:instrText>
+      </w:r>
+      <w:r>
+        <w:rPr>
+          <w:rFonts w:asciiTheme="minorHAnsi" w:hAnsiTheme="minorHAnsi"/>
+          <w:i/>
+          <w:iCs/>
+          <w:color w:val="000000"/>
+          <w:sz w:val="18"/>
+          <w:szCs w:val="18"/>
+        </w:rPr>
+        <w:fldChar w:fldCharType="separate"/>
+      </w:r>
+      <w:r>
+        <w:rPr>
+          <w:rFonts w:asciiTheme="minorHAnsi" w:hAnsiTheme="minorHAnsi"/>
+          <w:iCs/>
+          <w:noProof/>
+          <w:color w:val="000000"/>
+          <w:sz w:val="18"/>
+          <w:szCs w:val="18"/>
+        </w:rPr>
+        <w:t>(“FlightAware ADS-B Coverage Map</w:t>
+      </w:r>
+      <w:r>
+        <w:rPr>
+          <w:rFonts w:asciiTheme="minorHAnsi" w:hAnsiTheme="minorHAnsi"/>
+          <w:iCs/>
+          <w:noProof/>
+          <w:color w:val="000000"/>
+          <w:sz w:val="18"/>
+          <w:szCs w:val="18"/>
+        </w:rPr>
+        <w:t xml:space="preserve"> -</w:t>
+      </w:r>
+      <w:r>
+        <w:rPr>
+          <w:rFonts w:asciiTheme="minorHAnsi" w:hAnsiTheme="minorHAnsi"/>
+          <w:iCs/>
+          <w:noProof/>
+          <w:color w:val="000000"/>
+          <w:sz w:val="18"/>
+          <w:szCs w:val="18"/>
+        </w:rPr>
+        <w:t xml:space="preserve"> FlightAware,” n.d.)</w:t>
+      </w:r>
+      <w:r>
+        <w:rPr>
+          <w:rFonts w:asciiTheme="minorHAnsi" w:hAnsiTheme="minorHAnsi"/>
+          <w:i/>
+          <w:iCs/>
+          <w:color w:val="000000"/>
+          <w:sz w:val="18"/>
+          <w:szCs w:val="18"/>
+        </w:rPr>
+        <w:fldChar w:fldCharType="end"/>
       </w:r>
     </w:p>
     <w:p>
@@ -6797,21 +6907,7 @@
         <w:rPr>
           <w:rFonts w:asciiTheme="minorHAnsi" w:hAnsiTheme="minorHAnsi"/>
         </w:rPr>
-        <w:t xml:space="preserve">Augmented Reality (AR) is defined as a real-time or indirect view of a physical real-world environment that has been enhanced by the addition of virtual computer-generated data creating a mixed reality. Augmented Reality is interactive by combining real and virtual objects to users in the aim to simplify the user’s life and enhance their perception by bringing virtual information to a surrounding. The first form of Augmented Reality dated back to the 1950s where a cinematographer, Morton Heilig, thought by bringing the viewer into the onscreen activity by taking in all the senses would encourage the viewer perception. Heilig built a prototype in 1962 of the </w:t>
-      </w:r>
-      <w:proofErr w:type="gramStart"/>
-      <w:r>
-        <w:rPr>
-          <w:rFonts w:asciiTheme="minorHAnsi" w:hAnsiTheme="minorHAnsi"/>
-        </w:rPr>
-        <w:t>concept</w:t>
-      </w:r>
-      <w:proofErr w:type="gramEnd"/>
-      <w:r>
-        <w:rPr>
-          <w:rFonts w:asciiTheme="minorHAnsi" w:hAnsiTheme="minorHAnsi"/>
-        </w:rPr>
-        <w:t xml:space="preserve"> called </w:t>
+        <w:t xml:space="preserve">Augmented Reality (AR) is defined as a real-time or indirect view of a physical real-world environment that has been enhanced by the addition of virtual computer-generated data creating a mixed reality. Augmented Reality is interactive by combining real and virtual objects to users in the aim to simplify the user’s life and enhance their perception by bringing virtual information to a surrounding. The first form of Augmented Reality dated back to the 1950s where a cinematographer, Morton Heilig, thought by bringing the viewer into the onscreen activity by taking in all the senses would encourage the viewer perception. Heilig built a prototype in 1962 of the concept called </w:t>
       </w:r>
       <w:proofErr w:type="spellStart"/>
       <w:r>
@@ -6837,7 +6933,7 @@
         <w:rPr>
           <w:rFonts w:asciiTheme="minorHAnsi" w:hAnsiTheme="minorHAnsi"/>
         </w:rPr>
-        <w:instrText>ADDIN CSL_CITATION {"citationItems":[{"id":"ITEM-1","itemData":{"id":"ITEM-1","issued":{"date-parts":[["0"]]},"title":"Handbook of Augmented Reality","type":"report"},"uris":["http://www.mendeley.com/documents/?uuid=d3aebe78-1f07-3cf6-8b69-69bfbfd66075"]}],"mendeley":{"formattedCitation":"(&lt;i&gt;Handbook of Augmented Reality&lt;/i&gt;, n.d.)","plainTextFormattedCitation":"(Handbook of Augmented Reality, n.d.)"},"properties":{"noteIndex":0},"schema":"https://github.com/citation-style-language/schema/raw/master/csl-citation.json"}</w:instrText>
+        <w:instrText>ADDIN CSL_CITATION {"citationItems":[{"id":"ITEM-1","itemData":{"DOI":"10.1007/978-1-4614-0064-6","abstract":"Exploring and surveying the world has been an important goal of humankind for thousands of years. Entering the twenty-first century, the Earth has almost been fully digitally mapped. Widespread deployment of GIS (Geographic Information Systems) technology and a tremendous increase of both satellite and street-level mapping over the last decade enables the public to view large portions of the world using computer applications such as Bing Maps 1 or Google Earth 2 .","container-title":"Handbook of Augmented Reality","id":"ITEM-1","issued":{"date-parts":[["2011"]]},"title":"Handbook of Augmented Reality","type":"book"},"uris":["http://www.mendeley.com/documents/?uuid=d3aebe78-1f07-3cf6-8b69-69bfbfd66075"]}],"mendeley":{"formattedCitation":"(“Handb. Augment. Real.,” 2011)","plainTextFormattedCitation":"(“Handb. Augment. Real.,” 2011)","previouslyFormattedCitation":"(“Handb. Augment. Real.,” 2011)"},"properties":{"noteIndex":0},"schema":"https://github.com/citation-style-language/schema/raw/master/csl-citation.json"}</w:instrText>
       </w:r>
       <w:r>
         <w:rPr>
@@ -6850,26 +6946,722 @@
           <w:rFonts w:asciiTheme="minorHAnsi" w:hAnsiTheme="minorHAnsi"/>
           <w:noProof/>
         </w:rPr>
-        <w:t>(</w:t>
-      </w:r>
-      <w:r>
+        <w:t>(“Handb. Augment. Real.,” 2011)</w:t>
+      </w:r>
+      <w:r>
+        <w:rPr>
+          <w:rFonts w:asciiTheme="minorHAnsi" w:hAnsiTheme="minorHAnsi"/>
+        </w:rPr>
+        <w:fldChar w:fldCharType="end"/>
+      </w:r>
+    </w:p>
+    <w:p>
+      <w:pPr>
+        <w:rPr>
+          <w:rFonts w:asciiTheme="minorHAnsi" w:hAnsiTheme="minorHAnsi"/>
+        </w:rPr>
+      </w:pPr>
+    </w:p>
+    <w:p>
+      <w:pPr>
+        <w:rPr>
+          <w:rFonts w:asciiTheme="minorHAnsi" w:hAnsiTheme="minorHAnsi"/>
+        </w:rPr>
+      </w:pPr>
+      <w:r>
+        <w:rPr>
+          <w:rFonts w:asciiTheme="minorHAnsi" w:hAnsiTheme="minorHAnsi"/>
+        </w:rPr>
+        <w:t xml:space="preserve">Augmented Reality </w:t>
+      </w:r>
+      <w:r>
+        <w:rPr>
+          <w:rFonts w:asciiTheme="minorHAnsi" w:hAnsiTheme="minorHAnsi"/>
+        </w:rPr>
+        <w:t xml:space="preserve">today is presented as a futuristic technology with users primarily being exposed to it by companies incorporating the technology within mobile applications. </w:t>
+      </w:r>
+      <w:r>
+        <w:rPr>
+          <w:rFonts w:asciiTheme="minorHAnsi" w:hAnsiTheme="minorHAnsi"/>
+        </w:rPr>
+        <w:fldChar w:fldCharType="begin" w:fldLock="1"/>
+      </w:r>
+      <w:r>
+        <w:rPr>
+          <w:rFonts w:asciiTheme="minorHAnsi" w:hAnsiTheme="minorHAnsi"/>
+        </w:rPr>
+        <w:instrText>ADDIN CSL_CITATION {"citationItems":[{"id":"ITEM-1","itemData":{"URL":"https://www.livescience.com/34843-augmented-reality.html","accessed":{"date-parts":[["2019","11","2"]]},"id":"ITEM-1","issued":{"date-parts":[["0"]]},"title":"What is Augmented Reality? | Live Science","type":"webpage"},"uris":["http://www.mendeley.com/documents/?uuid=9959240f-e29e-33ae-8f41-a27e22c94137"]}],"mendeley":{"formattedCitation":"(“What is Augmented Reality? | Live Science,” n.d.)","plainTextFormattedCitation":"(“What is Augmented Reality? | Live Science,” n.d.)","previouslyFormattedCitation":"(“What is Augmented Reality? | Live Science,” n.d.)"},"properties":{"noteIndex":0},"schema":"https://github.com/citation-style-language/schema/raw/master/csl-citation.json"}</w:instrText>
+      </w:r>
+      <w:r>
+        <w:rPr>
+          <w:rFonts w:asciiTheme="minorHAnsi" w:hAnsiTheme="minorHAnsi"/>
+        </w:rPr>
+        <w:fldChar w:fldCharType="separate"/>
+      </w:r>
+      <w:r>
+        <w:rPr>
+          <w:rFonts w:asciiTheme="minorHAnsi" w:hAnsiTheme="minorHAnsi"/>
+          <w:noProof/>
+        </w:rPr>
+        <w:t>(“What is Augmented Reality? | Live Science,” n.d.)</w:t>
+      </w:r>
+      <w:r>
+        <w:rPr>
+          <w:rFonts w:asciiTheme="minorHAnsi" w:hAnsiTheme="minorHAnsi"/>
+        </w:rPr>
+        <w:fldChar w:fldCharType="end"/>
+      </w:r>
+      <w:r>
+        <w:rPr>
+          <w:rFonts w:asciiTheme="minorHAnsi" w:hAnsiTheme="minorHAnsi"/>
+        </w:rPr>
+        <w:t xml:space="preserve"> Mobile devices provide advanced technical abilities such as motion sensors, a GPS sensor, and a high-resolution camera. Mobile applications using technologies such as AR have to be developed for different operating systems to ensure spread of user base may use the application. </w:t>
+      </w:r>
+      <w:r>
+        <w:rPr>
+          <w:rFonts w:asciiTheme="minorHAnsi" w:hAnsiTheme="minorHAnsi"/>
+        </w:rPr>
+        <w:t>However, must deal with the current capabilities the operating systems support while simultaneously utilizing the technical capabilities proposed to be implemented.</w:t>
+      </w:r>
+      <w:r>
+        <w:rPr>
+          <w:rFonts w:asciiTheme="minorHAnsi" w:hAnsiTheme="minorHAnsi"/>
+        </w:rPr>
+        <w:t xml:space="preserve"> </w:t>
+      </w:r>
+      <w:r>
+        <w:rPr>
+          <w:rFonts w:asciiTheme="minorHAnsi" w:hAnsiTheme="minorHAnsi"/>
+        </w:rPr>
+        <w:fldChar w:fldCharType="begin" w:fldLock="1"/>
+      </w:r>
+      <w:r>
+        <w:rPr>
+          <w:rFonts w:asciiTheme="minorHAnsi" w:hAnsiTheme="minorHAnsi"/>
+        </w:rPr>
+        <w:instrText>ADDIN CSL_CITATION {"citationItems":[{"id":"ITEM-1","itemData":{"DOI":"10.5220/0004975503830394","ISBN":"9789897580246","abstract":"The technical capabilities of modern smart mobile devices more and more enable us to run desktop-like applications with demanding resource requirements in mobile environments. Along this trend, numerous concepts, techniques, and prototypes have been introduced, focusing on basic implementation issues of mobile applications. However, only little work exists that deals with the design and implementation (i.e., the engineering) of advanced smart mobile applications and reports on the lessons learned in this context. In this paper, we give profound insights into the design and implementation of such an advanced mobile application, which enables location-based mobile augmented reality on two different mobile operating systems (i.e., iOS and Android). In particular, this kind of mobile application is characterized by high resource demands since various sensors must be queried at run time and numerous virtual objects may have to be drawn in realtime on the screen of the smart mobile device (i.e., a high frame count per second be caused). We focus on the efficient implementation of a robust mobile augmented reality engine, which provides location-based functionality, as well as the implementation of mobile business applications based on this engine. In the latter context, we also discuss the lessons learned when implementing mobile business applications with our mobile augmented reality engine.","author":[{"dropping-particle":"","family":"Geiger","given":"Philip","non-dropping-particle":"","parse-names":false,"suffix":""},{"dropping-particle":"","family":"Schickler","given":"Marc","non-dropping-particle":"","parse-names":false,"suffix":""},{"dropping-particle":"","family":"Pryss","given":"Rüdigger","non-dropping-particle":"","parse-names":false,"suffix":""},{"dropping-particle":"","family":"Schobel","given":"Johannes","non-dropping-particle":"","parse-names":false,"suffix":""},{"dropping-particle":"","family":"Reichert","given":"Manfred","non-dropping-particle":"","parse-names":false,"suffix":""}],"container-title":"WEBIST 2014 - Proceedings of the 10th International Conference on Web Information Systems and Technologies","id":"ITEM-1","issued":{"date-parts":[["2014"]]},"page":"383-394","title":"Location-based mobile augmented reality applications: Challenges, examples, lessons learned","type":"paper-conference","volume":"2"},"uris":["http://www.mendeley.com/documents/?uuid=fdd44708-aacb-3d3b-ab5a-b301aadbd6ec"]}],"mendeley":{"formattedCitation":"(Geiger, Schickler, Pryss, Schobel, &amp; Reichert, 2014)","plainTextFormattedCitation":"(Geiger, Schickler, Pryss, Schobel, &amp; Reichert, 2014)","previouslyFormattedCitation":"(Geiger, Schickler, Pryss, Schobel, &amp; Reichert, 2014)"},"properties":{"noteIndex":0},"schema":"https://github.com/citation-style-language/schema/raw/master/csl-citation.json"}</w:instrText>
+      </w:r>
+      <w:r>
+        <w:rPr>
+          <w:rFonts w:asciiTheme="minorHAnsi" w:hAnsiTheme="minorHAnsi"/>
+        </w:rPr>
+        <w:fldChar w:fldCharType="separate"/>
+      </w:r>
+      <w:r>
+        <w:rPr>
+          <w:rFonts w:asciiTheme="minorHAnsi" w:hAnsiTheme="minorHAnsi"/>
+          <w:noProof/>
+        </w:rPr>
+        <w:t>(Geiger, Schickler, Pryss, Schobel, &amp; Reichert, 2014)</w:t>
+      </w:r>
+      <w:r>
+        <w:rPr>
+          <w:rFonts w:asciiTheme="minorHAnsi" w:hAnsiTheme="minorHAnsi"/>
+        </w:rPr>
+        <w:fldChar w:fldCharType="end"/>
+      </w:r>
+    </w:p>
+    <w:p>
+      <w:pPr>
+        <w:rPr>
+          <w:rFonts w:asciiTheme="minorHAnsi" w:hAnsiTheme="minorHAnsi"/>
+        </w:rPr>
+      </w:pPr>
+    </w:p>
+    <w:p>
+      <w:pPr>
+        <w:rPr>
+          <w:rFonts w:asciiTheme="minorHAnsi" w:hAnsiTheme="minorHAnsi"/>
+        </w:rPr>
+      </w:pPr>
+      <w:r>
+        <w:rPr>
+          <w:rFonts w:asciiTheme="minorHAnsi" w:hAnsiTheme="minorHAnsi"/>
+        </w:rPr>
+        <w:t xml:space="preserve">Current applications available using AR are </w:t>
+      </w:r>
+      <w:r>
+        <w:rPr>
+          <w:rFonts w:asciiTheme="minorHAnsi" w:hAnsiTheme="minorHAnsi"/>
+        </w:rPr>
+        <w:t xml:space="preserve">Vito Technology’s Star Walk app </w:t>
+      </w:r>
+      <w:r>
+        <w:rPr>
+          <w:rFonts w:asciiTheme="minorHAnsi" w:hAnsiTheme="minorHAnsi"/>
+        </w:rPr>
+        <w:t xml:space="preserve">which </w:t>
+      </w:r>
+      <w:r>
+        <w:rPr>
+          <w:rFonts w:asciiTheme="minorHAnsi" w:hAnsiTheme="minorHAnsi"/>
+        </w:rPr>
+        <w:t>allow users to point their phone camera towards the sky to see the names of stars and planets. An application which uses similar technology to the proposed flight tracking application uses the user’s GPS location and their camera to collect information about the user’s surrounding. From this, data is displayed about the nearby restaurants, stores and points of interest within the user’s surrounding.</w:t>
+      </w:r>
+      <w:r>
+        <w:rPr>
+          <w:rFonts w:asciiTheme="minorHAnsi" w:hAnsiTheme="minorHAnsi"/>
+        </w:rPr>
+        <w:t xml:space="preserve"> </w:t>
+      </w:r>
+      <w:r>
+        <w:rPr>
+          <w:rFonts w:asciiTheme="minorHAnsi" w:hAnsiTheme="minorHAnsi"/>
+        </w:rPr>
+        <w:fldChar w:fldCharType="begin" w:fldLock="1"/>
+      </w:r>
+      <w:r>
+        <w:rPr>
+          <w:rFonts w:asciiTheme="minorHAnsi" w:hAnsiTheme="minorHAnsi"/>
+        </w:rPr>
+        <w:instrText>ADDIN CSL_CITATION {"citationItems":[{"id":"ITEM-1","itemData":{"URL":"https://www.livescience.com/34843-augmented-reality.html","accessed":{"date-parts":[["2019","11","2"]]},"id":"ITEM-1","issued":{"date-parts":[["0"]]},"title":"What is Augmented Reality? | Live Science","type":"webpage"},"uris":["http://www.mendeley.com/documents/?uuid=9959240f-e29e-33ae-8f41-a27e22c94137"]}],"mendeley":{"formattedCitation":"(“What is Augmented Reality? | Live Science,” n.d.)","plainTextFormattedCitation":"(“What is Augmented Reality? | Live Science,” n.d.)","previouslyFormattedCitation":"(“What is Augmented Reality? | Live Science,” n.d.)"},"properties":{"noteIndex":0},"schema":"https://github.com/citation-style-language/schema/raw/master/csl-citation.json"}</w:instrText>
+      </w:r>
+      <w:r>
+        <w:rPr>
+          <w:rFonts w:asciiTheme="minorHAnsi" w:hAnsiTheme="minorHAnsi"/>
+        </w:rPr>
+        <w:fldChar w:fldCharType="separate"/>
+      </w:r>
+      <w:r>
+        <w:rPr>
+          <w:rFonts w:asciiTheme="minorHAnsi" w:hAnsiTheme="minorHAnsi"/>
+          <w:noProof/>
+        </w:rPr>
+        <w:t>(“What is Augmented Reality? | Live Science,” n.d.)</w:t>
+      </w:r>
+      <w:r>
+        <w:rPr>
+          <w:rFonts w:asciiTheme="minorHAnsi" w:hAnsiTheme="minorHAnsi"/>
+        </w:rPr>
+        <w:fldChar w:fldCharType="end"/>
+      </w:r>
+      <w:r>
+        <w:rPr>
+          <w:rFonts w:asciiTheme="minorHAnsi" w:hAnsiTheme="minorHAnsi"/>
+        </w:rPr>
+        <w:t xml:space="preserve"> </w:t>
+      </w:r>
+    </w:p>
+    <w:p>
+      <w:pPr>
+        <w:rPr>
+          <w:rFonts w:asciiTheme="minorHAnsi" w:hAnsiTheme="minorHAnsi"/>
+        </w:rPr>
+      </w:pPr>
+    </w:p>
+    <w:p>
+      <w:pPr>
+        <w:rPr>
+          <w:rFonts w:asciiTheme="minorHAnsi" w:hAnsiTheme="minorHAnsi"/>
+        </w:rPr>
+      </w:pPr>
+      <w:r>
+        <w:rPr>
+          <w:rFonts w:asciiTheme="minorHAnsi" w:hAnsiTheme="minorHAnsi"/>
+        </w:rPr>
+        <w:t xml:space="preserve">Two forms of simple augmented reality exist, Marker based AR and Location based AR. Both use the user’s camera however Marker based uses visual cues where Location based uses positional data from the user’s mobile phone such as the GPS and compass. </w:t>
+      </w:r>
+      <w:r>
+        <w:rPr>
+          <w:rFonts w:asciiTheme="minorHAnsi" w:hAnsiTheme="minorHAnsi"/>
+        </w:rPr>
+        <w:fldChar w:fldCharType="begin" w:fldLock="1"/>
+      </w:r>
+      <w:r>
+        <w:rPr>
+          <w:rFonts w:asciiTheme="minorHAnsi" w:hAnsiTheme="minorHAnsi"/>
+        </w:rPr>
+        <w:instrText>ADDIN CSL_CITATION {"citationItems":[{"id":"ITEM-1","itemData":{"abstract":"— Augmented Reality or AR is an emerging technology in which one's perception of the real-time environment is enhanced by superimposing computer-generated information such as graphical, textual, or audio content, as well as objects onto a display screen. The proposed application is an android mobile based application which will be compatible with all the existing and upcoming versions of the operating system. The idea is to allow the user to view the virtual object in the real world using a marker based AR system. The user could provide images of the object which would be the front, back, top, bottom, left and right side pictures of the object. They will be placed onto a 3D cube which will make up the complete virtual object. Thus an extended environment will be created through the amalgamation of real world and generated object and it will appear as though the real-world object and virtual object coexist within the environment. The advantages of this application as compared to the already existing 2D application are that it would display object in 3D and enable the user to rotate it virtually. It is inexpensive as the user need not actually purchase the object to see how it fits in the environment, instead he can try before the purchase itself. Keywords— Augmented Reality, Android, Marker, Operating System, Virtual Reality. I. INTRODUCTION Augmented reality (AR) is a live, direct or indirect, view of a physical, real-world environment whose elements are augmented by computer-generated sensory input such as sound, video, graphics or GPS data [1]. Augmented Reality is a type of virtual reality that aims to duplicate the world's environment in a computer. Virtual reality (VR) is a virtual space in which players immerse themselves into that space and exceed the bounds of physical reality [2]. It adds information and meaning to a real object or place. Augmented reality is characterized by the incorporation of artificial or virtual elements into the physical world as shown by the live feed of the camera, in real-time. Common types of augmented reality include projection, recognition, location and outline [3]. Projection: It is the most common type of augmented reality, projection uses virtual imagery to augment what you see live. Some mobile devices can track movements and sounds with a camera and then respond. Virtual or projection keyboards, which one can project onto to almost any flat surface and use, are examples of augmented reality devices that use in…","author":[{"dropping-particle":"","family":"Patkar","given":"Raviraj S.","non-dropping-particle":"","parse-names":false,"suffix":""},{"dropping-particle":"","family":"Singh","given":"S. Pratap","non-dropping-particle":"","parse-names":false,"suffix":""},{"dropping-particle":"V.","family":"Birje","given":"Swati","non-dropping-particle":"","parse-names":false,"suffix":""}],"container-title":"International Journal of Advanced Research in Computer Science and Software Engineering","id":"ITEM-1","issue":"5","issued":{"date-parts":[["2013"]]},"page":"64-69","title":"Marker Based Augmented Reality Using Android OS","type":"article-journal","volume":"3"},"uris":["http://www.mendeley.com/documents/?uuid=c9545a72-8fe3-3579-bd94-6db4484393c5"]}],"mendeley":{"formattedCitation":"(Patkar, Singh, &amp; Birje, 2013)","plainTextFormattedCitation":"(Patkar, Singh, &amp; Birje, 2013)","previouslyFormattedCitation":"(Patkar, Singh, &amp; Birje, 2013)"},"properties":{"noteIndex":0},"schema":"https://github.com/citation-style-language/schema/raw/master/csl-citation.json"}</w:instrText>
+      </w:r>
+      <w:r>
+        <w:rPr>
+          <w:rFonts w:asciiTheme="minorHAnsi" w:hAnsiTheme="minorHAnsi"/>
+        </w:rPr>
+        <w:fldChar w:fldCharType="separate"/>
+      </w:r>
+      <w:r>
+        <w:rPr>
+          <w:rFonts w:asciiTheme="minorHAnsi" w:hAnsiTheme="minorHAnsi"/>
+          <w:noProof/>
+        </w:rPr>
+        <w:t>(Patkar, Singh, &amp; Birje, 2013)</w:t>
+      </w:r>
+      <w:r>
+        <w:rPr>
+          <w:rFonts w:asciiTheme="minorHAnsi" w:hAnsiTheme="minorHAnsi"/>
+        </w:rPr>
+        <w:fldChar w:fldCharType="end"/>
+      </w:r>
+      <w:r>
+        <w:rPr>
+          <w:rFonts w:asciiTheme="minorHAnsi" w:hAnsiTheme="minorHAnsi"/>
+        </w:rPr>
+        <w:t xml:space="preserve"> Marker based AR uses images that can be detected by a user’s camera and used to project a virtual item into the scene as shown in Figure 6.</w:t>
+      </w:r>
+    </w:p>
+    <w:p>
+      <w:pPr>
+        <w:rPr>
+          <w:rFonts w:asciiTheme="minorHAnsi" w:hAnsiTheme="minorHAnsi"/>
+          <w:sz w:val="18"/>
+          <w:szCs w:val="18"/>
+        </w:rPr>
+      </w:pPr>
+    </w:p>
+    <w:p>
+      <w:pPr>
+        <w:rPr>
+          <w:rFonts w:asciiTheme="minorHAnsi" w:hAnsiTheme="minorHAnsi"/>
+          <w:sz w:val="18"/>
+          <w:szCs w:val="18"/>
+        </w:rPr>
+      </w:pPr>
+    </w:p>
+    <w:p>
+      <w:pPr>
+        <w:rPr>
+          <w:rFonts w:asciiTheme="minorHAnsi" w:hAnsiTheme="minorHAnsi"/>
+          <w:sz w:val="18"/>
+          <w:szCs w:val="18"/>
+        </w:rPr>
+      </w:pPr>
+    </w:p>
+    <w:p>
+      <w:pPr>
+        <w:rPr>
+          <w:rFonts w:asciiTheme="minorHAnsi" w:hAnsiTheme="minorHAnsi"/>
+          <w:sz w:val="18"/>
+          <w:szCs w:val="18"/>
+        </w:rPr>
+      </w:pPr>
+    </w:p>
+    <w:p>
+      <w:pPr>
+        <w:rPr>
+          <w:rFonts w:asciiTheme="minorHAnsi" w:hAnsiTheme="minorHAnsi"/>
+          <w:sz w:val="18"/>
+          <w:szCs w:val="18"/>
+        </w:rPr>
+      </w:pPr>
+    </w:p>
+    <w:p>
+      <w:pPr>
+        <w:rPr>
+          <w:rFonts w:asciiTheme="minorHAnsi" w:hAnsiTheme="minorHAnsi"/>
+          <w:sz w:val="18"/>
+          <w:szCs w:val="18"/>
+        </w:rPr>
+      </w:pPr>
+    </w:p>
+    <w:p>
+      <w:pPr>
+        <w:rPr>
+          <w:rFonts w:asciiTheme="minorHAnsi" w:hAnsiTheme="minorHAnsi"/>
+          <w:sz w:val="18"/>
+          <w:szCs w:val="18"/>
+        </w:rPr>
+      </w:pPr>
+    </w:p>
+    <w:p>
+      <w:pPr>
+        <w:rPr>
+          <w:rFonts w:asciiTheme="minorHAnsi" w:hAnsiTheme="minorHAnsi"/>
+          <w:sz w:val="18"/>
+          <w:szCs w:val="18"/>
+        </w:rPr>
+      </w:pPr>
+      <w:r>
+        <w:rPr>
+          <w:rFonts w:asciiTheme="minorHAnsi" w:hAnsiTheme="minorHAnsi"/>
+          <w:noProof/>
+        </w:rPr>
+        <w:lastRenderedPageBreak/>
+        <w:drawing>
+          <wp:anchor distT="0" distB="0" distL="114300" distR="114300" simplePos="0" relativeHeight="251663360" behindDoc="0" locked="0" layoutInCell="1" allowOverlap="1" wp14:anchorId="2F0D84D7" wp14:editId="6563C747">
+            <wp:simplePos x="0" y="0"/>
+            <wp:positionH relativeFrom="column">
+              <wp:posOffset>0</wp:posOffset>
+            </wp:positionH>
+            <wp:positionV relativeFrom="paragraph">
+              <wp:posOffset>0</wp:posOffset>
+            </wp:positionV>
+            <wp:extent cx="2582333" cy="1710055"/>
+            <wp:effectExtent l="0" t="0" r="0" b="4445"/>
+            <wp:wrapNone/>
+            <wp:docPr id="22" name="Picture 22" descr="A picture containing person&#10;&#10;Description automatically generated"/>
+            <wp:cNvGraphicFramePr>
+              <a:graphicFrameLocks xmlns:a="http://schemas.openxmlformats.org/drawingml/2006/main" noChangeAspect="1"/>
+            </wp:cNvGraphicFramePr>
+            <a:graphic xmlns:a="http://schemas.openxmlformats.org/drawingml/2006/main">
+              <a:graphicData uri="http://schemas.openxmlformats.org/drawingml/2006/picture">
+                <pic:pic xmlns:pic="http://schemas.openxmlformats.org/drawingml/2006/picture">
+                  <pic:nvPicPr>
+                    <pic:cNvPr id="22" name="marker-based-AR.png"/>
+                    <pic:cNvPicPr/>
+                  </pic:nvPicPr>
+                  <pic:blipFill rotWithShape="1">
+                    <a:blip r:embed="rId13">
+                      <a:extLst>
+                        <a:ext uri="{28A0092B-C50C-407E-A947-70E740481C1C}">
+                          <a14:useLocalDpi xmlns:a14="http://schemas.microsoft.com/office/drawing/2010/main" val="0"/>
+                        </a:ext>
+                      </a:extLst>
+                    </a:blip>
+                    <a:srcRect r="9658" b="16619"/>
+                    <a:stretch/>
+                  </pic:blipFill>
+                  <pic:spPr bwMode="auto">
+                    <a:xfrm>
+                      <a:off x="0" y="0"/>
+                      <a:ext cx="2584001" cy="1711160"/>
+                    </a:xfrm>
+                    <a:prstGeom prst="rect">
+                      <a:avLst/>
+                    </a:prstGeom>
+                    <a:ln>
+                      <a:noFill/>
+                    </a:ln>
+                    <a:extLst>
+                      <a:ext uri="{53640926-AAD7-44D8-BBD7-CCE9431645EC}">
+                        <a14:shadowObscured xmlns:a14="http://schemas.microsoft.com/office/drawing/2010/main"/>
+                      </a:ext>
+                    </a:extLst>
+                  </pic:spPr>
+                </pic:pic>
+              </a:graphicData>
+            </a:graphic>
+            <wp14:sizeRelH relativeFrom="page">
+              <wp14:pctWidth>0</wp14:pctWidth>
+            </wp14:sizeRelH>
+            <wp14:sizeRelV relativeFrom="page">
+              <wp14:pctHeight>0</wp14:pctHeight>
+            </wp14:sizeRelV>
+          </wp:anchor>
+        </w:drawing>
+      </w:r>
+      <w:r>
+        <w:rPr>
+          <w:rFonts w:asciiTheme="minorHAnsi" w:hAnsiTheme="minorHAnsi"/>
+          <w:noProof/>
+        </w:rPr>
+        <w:drawing>
+          <wp:anchor distT="0" distB="0" distL="114300" distR="114300" simplePos="0" relativeHeight="251664384" behindDoc="0" locked="0" layoutInCell="1" allowOverlap="1" wp14:anchorId="0AD9E416" wp14:editId="2903B229">
+            <wp:simplePos x="0" y="0"/>
+            <wp:positionH relativeFrom="column">
+              <wp:posOffset>2937510</wp:posOffset>
+            </wp:positionH>
+            <wp:positionV relativeFrom="paragraph">
+              <wp:posOffset>0</wp:posOffset>
+            </wp:positionV>
+            <wp:extent cx="2810510" cy="1473200"/>
+            <wp:effectExtent l="0" t="0" r="0" b="0"/>
+            <wp:wrapSquare wrapText="bothSides"/>
+            <wp:docPr id="23" name="Picture 23" descr="A picture containing person, sewing machine&#10;&#10;Description automatically generated"/>
+            <wp:cNvGraphicFramePr>
+              <a:graphicFrameLocks xmlns:a="http://schemas.openxmlformats.org/drawingml/2006/main" noChangeAspect="1"/>
+            </wp:cNvGraphicFramePr>
+            <a:graphic xmlns:a="http://schemas.openxmlformats.org/drawingml/2006/main">
+              <a:graphicData uri="http://schemas.openxmlformats.org/drawingml/2006/picture">
+                <pic:pic xmlns:pic="http://schemas.openxmlformats.org/drawingml/2006/picture">
+                  <pic:nvPicPr>
+                    <pic:cNvPr id="23" name="location-based-AR.jpeg"/>
+                    <pic:cNvPicPr/>
+                  </pic:nvPicPr>
+                  <pic:blipFill rotWithShape="1">
+                    <a:blip r:embed="rId14" cstate="print">
+                      <a:extLst>
+                        <a:ext uri="{28A0092B-C50C-407E-A947-70E740481C1C}">
+                          <a14:useLocalDpi xmlns:a14="http://schemas.microsoft.com/office/drawing/2010/main" val="0"/>
+                        </a:ext>
+                      </a:extLst>
+                    </a:blip>
+                    <a:srcRect l="3254" t="11214" r="3916" b="8225"/>
+                    <a:stretch/>
+                  </pic:blipFill>
+                  <pic:spPr bwMode="auto">
+                    <a:xfrm>
+                      <a:off x="0" y="0"/>
+                      <a:ext cx="2810510" cy="1473200"/>
+                    </a:xfrm>
+                    <a:prstGeom prst="rect">
+                      <a:avLst/>
+                    </a:prstGeom>
+                    <a:ln>
+                      <a:noFill/>
+                    </a:ln>
+                    <a:extLst>
+                      <a:ext uri="{53640926-AAD7-44D8-BBD7-CCE9431645EC}">
+                        <a14:shadowObscured xmlns:a14="http://schemas.microsoft.com/office/drawing/2010/main"/>
+                      </a:ext>
+                    </a:extLst>
+                  </pic:spPr>
+                </pic:pic>
+              </a:graphicData>
+            </a:graphic>
+            <wp14:sizeRelH relativeFrom="page">
+              <wp14:pctWidth>0</wp14:pctWidth>
+            </wp14:sizeRelH>
+            <wp14:sizeRelV relativeFrom="page">
+              <wp14:pctHeight>0</wp14:pctHeight>
+            </wp14:sizeRelV>
+          </wp:anchor>
+        </w:drawing>
+      </w:r>
+    </w:p>
+    <w:p>
+      <w:pPr>
+        <w:rPr>
+          <w:rFonts w:asciiTheme="minorHAnsi" w:hAnsiTheme="minorHAnsi"/>
+          <w:sz w:val="18"/>
+          <w:szCs w:val="18"/>
+        </w:rPr>
+      </w:pPr>
+    </w:p>
+    <w:p>
+      <w:pPr>
+        <w:rPr>
+          <w:rFonts w:asciiTheme="minorHAnsi" w:hAnsiTheme="minorHAnsi"/>
+          <w:sz w:val="18"/>
+          <w:szCs w:val="18"/>
+        </w:rPr>
+      </w:pPr>
+    </w:p>
+    <w:p>
+      <w:pPr>
+        <w:rPr>
+          <w:rFonts w:asciiTheme="minorHAnsi" w:hAnsiTheme="minorHAnsi"/>
+          <w:sz w:val="18"/>
+          <w:szCs w:val="18"/>
+        </w:rPr>
+      </w:pPr>
+    </w:p>
+    <w:p>
+      <w:pPr>
+        <w:rPr>
+          <w:rFonts w:asciiTheme="minorHAnsi" w:hAnsiTheme="minorHAnsi"/>
+          <w:sz w:val="18"/>
+          <w:szCs w:val="18"/>
+        </w:rPr>
+      </w:pPr>
+    </w:p>
+    <w:p>
+      <w:pPr>
+        <w:rPr>
+          <w:rFonts w:asciiTheme="minorHAnsi" w:hAnsiTheme="minorHAnsi"/>
+          <w:sz w:val="18"/>
+          <w:szCs w:val="18"/>
+        </w:rPr>
+      </w:pPr>
+    </w:p>
+    <w:p>
+      <w:pPr>
+        <w:rPr>
+          <w:rFonts w:asciiTheme="minorHAnsi" w:hAnsiTheme="minorHAnsi"/>
+          <w:sz w:val="18"/>
+          <w:szCs w:val="18"/>
+        </w:rPr>
+      </w:pPr>
+    </w:p>
+    <w:p>
+      <w:pPr>
+        <w:rPr>
+          <w:rFonts w:asciiTheme="minorHAnsi" w:hAnsiTheme="minorHAnsi"/>
+          <w:sz w:val="18"/>
+          <w:szCs w:val="18"/>
+        </w:rPr>
+      </w:pPr>
+    </w:p>
+    <w:p>
+      <w:pPr>
+        <w:rPr>
+          <w:rFonts w:asciiTheme="minorHAnsi" w:hAnsiTheme="minorHAnsi"/>
+          <w:sz w:val="18"/>
+          <w:szCs w:val="18"/>
+        </w:rPr>
+      </w:pPr>
+    </w:p>
+    <w:p>
+      <w:pPr>
+        <w:rPr>
+          <w:rFonts w:asciiTheme="minorHAnsi" w:hAnsiTheme="minorHAnsi"/>
+          <w:sz w:val="18"/>
+          <w:szCs w:val="18"/>
+        </w:rPr>
+      </w:pPr>
+    </w:p>
+    <w:p>
+      <w:pPr>
+        <w:rPr>
+          <w:rFonts w:asciiTheme="minorHAnsi" w:hAnsiTheme="minorHAnsi"/>
+          <w:sz w:val="18"/>
+          <w:szCs w:val="18"/>
+        </w:rPr>
+      </w:pPr>
+    </w:p>
+    <w:p>
+      <w:pPr>
+        <w:ind w:left="3600" w:firstLine="720"/>
+        <w:jc w:val="center"/>
         <w:rPr>
           <w:rFonts w:asciiTheme="minorHAnsi" w:hAnsiTheme="minorHAnsi"/>
           <w:i/>
+          <w:iCs/>
+          <w:sz w:val="18"/>
+          <w:szCs w:val="18"/>
+        </w:rPr>
+      </w:pPr>
+      <w:r>
+        <w:rPr>
+          <w:rFonts w:asciiTheme="minorHAnsi" w:hAnsiTheme="minorHAnsi"/>
+          <w:i/>
+          <w:iCs/>
+          <w:sz w:val="18"/>
+          <w:szCs w:val="18"/>
+        </w:rPr>
+        <w:t>Figure 7: Location based AR</w:t>
+      </w:r>
+    </w:p>
+    <w:p>
+      <w:pPr>
+        <w:jc w:val="right"/>
+        <w:rPr>
+          <w:rFonts w:asciiTheme="minorHAnsi" w:hAnsiTheme="minorHAnsi"/>
+          <w:i/>
+          <w:iCs/>
+          <w:sz w:val="18"/>
+          <w:szCs w:val="18"/>
+        </w:rPr>
+      </w:pPr>
+      <w:r>
+        <w:rPr>
+          <w:rFonts w:asciiTheme="minorHAnsi" w:hAnsiTheme="minorHAnsi"/>
+          <w:i/>
+          <w:iCs/>
+          <w:sz w:val="18"/>
+          <w:szCs w:val="18"/>
+        </w:rPr>
+        <w:fldChar w:fldCharType="begin" w:fldLock="1"/>
+      </w:r>
+      <w:r>
+        <w:rPr>
+          <w:rFonts w:asciiTheme="minorHAnsi" w:hAnsiTheme="minorHAnsi"/>
+          <w:i/>
+          <w:iCs/>
+          <w:sz w:val="18"/>
+          <w:szCs w:val="18"/>
+        </w:rPr>
+        <w:instrText>ADDIN CSL_CITATION {"citationItems":[{"id":"ITEM-1","itemData":{"URL":"https://blog.vakoms.com/everything-you-need-to-knowto-build-location-based-ar-app/","accessed":{"date-parts":[["2019","11","3"]]},"id":"ITEM-1","issued":{"date-parts":[["0"]]},"title":"Everything You Need to Know to Build Location-Based AR App (Updated) – Vakoms Blog","type":"webpage"},"uris":["http://www.mendeley.com/documents/?uuid=d2b79f26-f890-3523-bfa4-62f2c4b7e34a"]}],"mendeley":{"formattedCitation":"(“Everything You Need to Know to Build Location-Based AR App (Updated) – Vakoms Blog,” n.d.)","manualFormatting":"(“Everything You Need… App (Updated) – Vakoms Blog,” n.d.)","plainTextFormattedCitation":"(“Everything You Need to Know to Build Location-Based AR App (Updated) – Vakoms Blog,” n.d.)","previouslyFormattedCitation":"(“Everything You Need to Know to Build Location-Based AR App (Updated) – Vakoms Blog,” n.d.)"},"properties":{"noteIndex":0},"schema":"https://github.com/citation-style-language/schema/raw/master/csl-citation.json"}</w:instrText>
+      </w:r>
+      <w:r>
+        <w:rPr>
+          <w:rFonts w:asciiTheme="minorHAnsi" w:hAnsiTheme="minorHAnsi"/>
+          <w:i/>
+          <w:iCs/>
+          <w:sz w:val="18"/>
+          <w:szCs w:val="18"/>
+        </w:rPr>
+        <w:fldChar w:fldCharType="separate"/>
+      </w:r>
+      <w:r>
+        <w:rPr>
+          <w:rFonts w:asciiTheme="minorHAnsi" w:hAnsiTheme="minorHAnsi"/>
+          <w:i/>
+          <w:iCs/>
           <w:noProof/>
-        </w:rPr>
-        <w:t>Handbook of Augmented Reality</w:t>
-      </w:r>
-      <w:r>
-        <w:rPr>
-          <w:rFonts w:asciiTheme="minorHAnsi" w:hAnsiTheme="minorHAnsi"/>
+          <w:sz w:val="18"/>
+          <w:szCs w:val="18"/>
+        </w:rPr>
+        <w:t>(“Everything You Need… App (Updated) – Vakoms Blog,” n.d.)</w:t>
+      </w:r>
+      <w:r>
+        <w:rPr>
+          <w:rFonts w:asciiTheme="minorHAnsi" w:hAnsiTheme="minorHAnsi"/>
+          <w:i/>
+          <w:iCs/>
+          <w:sz w:val="18"/>
+          <w:szCs w:val="18"/>
+        </w:rPr>
+        <w:fldChar w:fldCharType="end"/>
+      </w:r>
+    </w:p>
+    <w:p>
+      <w:pPr>
+        <w:ind w:left="720" w:firstLine="720"/>
+        <w:rPr>
+          <w:rFonts w:asciiTheme="minorHAnsi" w:hAnsiTheme="minorHAnsi"/>
+          <w:i/>
+          <w:iCs/>
+        </w:rPr>
+      </w:pPr>
+      <w:r>
+        <w:rPr>
+          <w:rFonts w:asciiTheme="minorHAnsi" w:hAnsiTheme="minorHAnsi"/>
+          <w:i/>
+          <w:iCs/>
+          <w:sz w:val="18"/>
+          <w:szCs w:val="18"/>
+        </w:rPr>
+        <w:t xml:space="preserve">Figure 6: Marker based AR </w:t>
+      </w:r>
+    </w:p>
+    <w:p>
+      <w:pPr>
+        <w:rPr>
+          <w:rFonts w:asciiTheme="minorHAnsi" w:hAnsiTheme="minorHAnsi"/>
+          <w:i/>
+          <w:iCs/>
+          <w:sz w:val="18"/>
+          <w:szCs w:val="18"/>
+        </w:rPr>
+      </w:pPr>
+      <w:r>
+        <w:rPr>
+          <w:rFonts w:asciiTheme="minorHAnsi" w:hAnsiTheme="minorHAnsi"/>
+          <w:i/>
+          <w:iCs/>
+          <w:sz w:val="18"/>
+          <w:szCs w:val="18"/>
+        </w:rPr>
+        <w:fldChar w:fldCharType="begin" w:fldLock="1"/>
+      </w:r>
+      <w:r>
+        <w:rPr>
+          <w:rFonts w:asciiTheme="minorHAnsi" w:hAnsiTheme="minorHAnsi"/>
+          <w:i/>
+          <w:iCs/>
+          <w:sz w:val="18"/>
+          <w:szCs w:val="18"/>
+        </w:rPr>
+        <w:instrText>ADDIN CSL_CITATION {"citationItems":[{"id":"ITEM-1","itemData":{"URL":"https://www.researchgate.net/figure/example-of-marker-based-AR_fig1_332543647","accessed":{"date-parts":[["2019","11","3"]]},"id":"ITEM-1","issued":{"date-parts":[["0"]]},"title":"example of marker-based AR | Download Scientific Diagram","type":"webpage"},"uris":["http://www.mendeley.com/documents/?uuid=948fdfb2-7a69-386c-8562-4859fe291d6f"]}],"mendeley":{"formattedCitation":"(“example of marker-based AR | Download Scientific Diagram,” n.d.)","plainTextFormattedCitation":"(“example of marker-based AR | Download Scientific Diagram,” n.d.)","previouslyFormattedCitation":"(“example of marker-based AR | Download Scientific Diagram,” n.d.)"},"properties":{"noteIndex":0},"schema":"https://github.com/citation-style-language/schema/raw/master/csl-citation.json"}</w:instrText>
+      </w:r>
+      <w:r>
+        <w:rPr>
+          <w:rFonts w:asciiTheme="minorHAnsi" w:hAnsiTheme="minorHAnsi"/>
+          <w:i/>
+          <w:iCs/>
+          <w:sz w:val="18"/>
+          <w:szCs w:val="18"/>
+        </w:rPr>
+        <w:fldChar w:fldCharType="separate"/>
+      </w:r>
+      <w:r>
+        <w:rPr>
+          <w:rFonts w:asciiTheme="minorHAnsi" w:hAnsiTheme="minorHAnsi"/>
+          <w:i/>
+          <w:iCs/>
           <w:noProof/>
-        </w:rPr>
-        <w:t>, n.d.)</w:t>
-      </w:r>
-      <w:r>
-        <w:rPr>
-          <w:rFonts w:asciiTheme="minorHAnsi" w:hAnsiTheme="minorHAnsi"/>
+          <w:sz w:val="18"/>
+          <w:szCs w:val="18"/>
+        </w:rPr>
+        <w:t>(“example of marker-based AR | Download Scientific Diagram,” n.d.)</w:t>
+      </w:r>
+      <w:r>
+        <w:rPr>
+          <w:rFonts w:asciiTheme="minorHAnsi" w:hAnsiTheme="minorHAnsi"/>
+          <w:i/>
+          <w:iCs/>
+          <w:sz w:val="18"/>
+          <w:szCs w:val="18"/>
         </w:rPr>
         <w:fldChar w:fldCharType="end"/>
       </w:r>
@@ -6891,174 +7683,264 @@
         <w:rPr>
           <w:rFonts w:asciiTheme="minorHAnsi" w:hAnsiTheme="minorHAnsi"/>
         </w:rPr>
-        <w:t xml:space="preserve">Augmented Reality </w:t>
-      </w:r>
-      <w:r>
-        <w:rPr>
-          <w:rFonts w:asciiTheme="minorHAnsi" w:hAnsiTheme="minorHAnsi"/>
-        </w:rPr>
-        <w:t xml:space="preserve">today is presented as a futuristic technology with users primarily being exposed to it by companies incorporating the technology within mobile applications. </w:t>
+        <w:t xml:space="preserve">Location based AR unlike Marker based is not bound to a select area to project its image. The application using Location based AR does not require a marker to display content it only requires the GPS location of the user’s phone, the direction in which it is pointed and the location of where the content is to be displayed as shown in Figure 7. Location based AR is more interactive in comparison to Marker based and its functionality more aligned to how content would be displayed for use of augmented flight tracking. </w:t>
+      </w:r>
+      <w:r>
+        <w:rPr>
+          <w:rFonts w:asciiTheme="minorHAnsi" w:hAnsiTheme="minorHAnsi"/>
+        </w:rPr>
+        <w:fldChar w:fldCharType="begin" w:fldLock="1"/>
+      </w:r>
+      <w:r>
+        <w:rPr>
+          <w:rFonts w:asciiTheme="minorHAnsi" w:hAnsiTheme="minorHAnsi"/>
+        </w:rPr>
+        <w:instrText>ADDIN CSL_CITATION {"citationItems":[{"id":"ITEM-1","itemData":{"abstract":"— Augmented Reality or AR is an emerging technology in which one's perception of the real-time environment is enhanced by superimposing computer-generated information such as graphical, textual, or audio content, as well as objects onto a display screen. The proposed application is an android mobile based application which will be compatible with all the existing and upcoming versions of the operating system. The idea is to allow the user to view the virtual object in the real world using a marker based AR system. The user could provide images of the object which would be the front, back, top, bottom, left and right side pictures of the object. They will be placed onto a 3D cube which will make up the complete virtual object. Thus an extended environment will be created through the amalgamation of real world and generated object and it will appear as though the real-world object and virtual object coexist within the environment. The advantages of this application as compared to the already existing 2D application are that it would display object in 3D and enable the user to rotate it virtually. It is inexpensive as the user need not actually purchase the object to see how it fits in the environment, instead he can try before the purchase itself. Keywords— Augmented Reality, Android, Marker, Operating System, Virtual Reality. I. INTRODUCTION Augmented reality (AR) is a live, direct or indirect, view of a physical, real-world environment whose elements are augmented by computer-generated sensory input such as sound, video, graphics or GPS data [1]. Augmented Reality is a type of virtual reality that aims to duplicate the world's environment in a computer. Virtual reality (VR) is a virtual space in which players immerse themselves into that space and exceed the bounds of physical reality [2]. It adds information and meaning to a real object or place. Augmented reality is characterized by the incorporation of artificial or virtual elements into the physical world as shown by the live feed of the camera, in real-time. Common types of augmented reality include projection, recognition, location and outline [3]. Projection: It is the most common type of augmented reality, projection uses virtual imagery to augment what you see live. Some mobile devices can track movements and sounds with a camera and then respond. Virtual or projection keyboards, which one can project onto to almost any flat surface and use, are examples of augmented reality devices that use in…","author":[{"dropping-particle":"","family":"Patkar","given":"Raviraj S.","non-dropping-particle":"","parse-names":false,"suffix":""},{"dropping-particle":"","family":"Singh","given":"S. Pratap","non-dropping-particle":"","parse-names":false,"suffix":""},{"dropping-particle":"V.","family":"Birje","given":"Swati","non-dropping-particle":"","parse-names":false,"suffix":""}],"container-title":"International Journal of Advanced Research in Computer Science and Software Engineering","id":"ITEM-1","issue":"5","issued":{"date-parts":[["2013"]]},"page":"64-69","title":"Marker Based Augmented Reality Using Android OS","type":"article-journal","volume":"3"},"uris":["http://www.mendeley.com/documents/?uuid=c9545a72-8fe3-3579-bd94-6db4484393c5"]}],"mendeley":{"formattedCitation":"(Patkar et al., 2013)","plainTextFormattedCitation":"(Patkar et al., 2013)"},"properties":{"noteIndex":0},"schema":"https://github.com/citation-style-language/schema/raw/master/csl-citation.json"}</w:instrText>
+      </w:r>
+      <w:r>
+        <w:rPr>
+          <w:rFonts w:asciiTheme="minorHAnsi" w:hAnsiTheme="minorHAnsi"/>
+        </w:rPr>
+        <w:fldChar w:fldCharType="separate"/>
+      </w:r>
+      <w:r>
+        <w:rPr>
+          <w:rFonts w:asciiTheme="minorHAnsi" w:hAnsiTheme="minorHAnsi"/>
+          <w:noProof/>
+        </w:rPr>
+        <w:t>(Patkar et al., 2013)</w:t>
+      </w:r>
+      <w:r>
+        <w:rPr>
+          <w:rFonts w:asciiTheme="minorHAnsi" w:hAnsiTheme="minorHAnsi"/>
+        </w:rPr>
+        <w:fldChar w:fldCharType="end"/>
+      </w:r>
+      <w:r>
+        <w:rPr>
+          <w:rFonts w:asciiTheme="minorHAnsi" w:hAnsiTheme="minorHAnsi"/>
+        </w:rPr>
+        <w:t xml:space="preserve"> </w:t>
+      </w:r>
+      <w:r>
+        <w:rPr>
+          <w:rFonts w:asciiTheme="minorHAnsi" w:hAnsiTheme="minorHAnsi"/>
+        </w:rPr>
+        <w:t>Developers can use a range of libraries to incorporate Augmented Reality onto mobile applications</w:t>
+      </w:r>
+      <w:r>
+        <w:rPr>
+          <w:rFonts w:asciiTheme="minorHAnsi" w:hAnsiTheme="minorHAnsi"/>
+        </w:rPr>
+        <w:t xml:space="preserve"> such as AR.js</w:t>
+      </w:r>
+      <w:r>
+        <w:rPr>
+          <w:rFonts w:asciiTheme="minorHAnsi" w:hAnsiTheme="minorHAnsi"/>
+        </w:rPr>
+        <w:t>.</w:t>
+      </w:r>
+    </w:p>
+    <w:p>
+      <w:pPr>
+        <w:rPr>
+          <w:rFonts w:asciiTheme="minorHAnsi" w:hAnsiTheme="minorHAnsi"/>
+        </w:rPr>
+      </w:pPr>
+    </w:p>
+    <w:p>
+      <w:pPr>
+        <w:rPr>
+          <w:rFonts w:asciiTheme="minorHAnsi" w:hAnsiTheme="minorHAnsi"/>
+          <w:color w:val="2F5496" w:themeColor="accent1" w:themeShade="BF"/>
+        </w:rPr>
+      </w:pPr>
+      <w:r>
+        <w:rPr>
+          <w:rFonts w:asciiTheme="minorHAnsi" w:hAnsiTheme="minorHAnsi"/>
+          <w:color w:val="2F5496" w:themeColor="accent1" w:themeShade="BF"/>
+        </w:rPr>
+        <w:t>1.3.1 AR.js</w:t>
+      </w:r>
+    </w:p>
+    <w:p>
+      <w:pPr>
+        <w:rPr>
+          <w:rFonts w:asciiTheme="minorHAnsi" w:hAnsiTheme="minorHAnsi"/>
+        </w:rPr>
+      </w:pPr>
+    </w:p>
+    <w:p>
+      <w:pPr>
+        <w:rPr>
+          <w:rFonts w:asciiTheme="minorHAnsi" w:hAnsiTheme="minorHAnsi"/>
+        </w:rPr>
+      </w:pPr>
+      <w:r>
+        <w:rPr>
+          <w:rFonts w:asciiTheme="minorHAnsi" w:hAnsiTheme="minorHAnsi"/>
+        </w:rPr>
+        <w:t>AR.js is an online library accessible on the web for use of Augmented Reality within web applications. The library has features which enable Marker based AR and Location based AR.</w:t>
+      </w:r>
+      <w:r>
+        <w:rPr>
+          <w:rFonts w:asciiTheme="minorHAnsi" w:hAnsiTheme="minorHAnsi"/>
+        </w:rPr>
+        <w:t xml:space="preserve"> </w:t>
       </w:r>
       <w:bookmarkStart w:id="4" w:name="_GoBack"/>
       <w:bookmarkEnd w:id="4"/>
-    </w:p>
-    <w:p/>
-    <w:p/>
-    <w:p/>
+      <w:r>
+        <w:rPr>
+          <w:rFonts w:asciiTheme="minorHAnsi" w:hAnsiTheme="minorHAnsi"/>
+        </w:rPr>
+        <w:t>As it runs purely on the web browser it requires no installation. AR.js runs on all mobile platforms such as Android, iOS11 and Windows mobile.</w:t>
+      </w:r>
+    </w:p>
+    <w:p>
+      <w:pPr>
+        <w:rPr>
+          <w:rFonts w:asciiTheme="minorHAnsi" w:hAnsiTheme="minorHAnsi"/>
+        </w:rPr>
+      </w:pPr>
+    </w:p>
     <w:p>
       <w:pPr>
         <w:pStyle w:val="NormalWeb"/>
-        <w:shd w:val="clear" w:color="auto" w:fill="FFFFFF"/>
-        <w:spacing w:before="0" w:beforeAutospacing="0" w:after="240" w:afterAutospacing="0"/>
-        <w:textAlignment w:val="baseline"/>
-        <w:rPr>
-          <w:rFonts w:ascii="Open Sans" w:hAnsi="Open Sans"/>
+        <w:spacing w:before="0" w:beforeAutospacing="0" w:after="0" w:afterAutospacing="0"/>
+        <w:rPr>
+          <w:rFonts w:ascii="Helvetica" w:hAnsi="Helvetica"/>
           <w:color w:val="333333"/>
-        </w:rPr>
-      </w:pPr>
-      <w:r>
-        <w:rPr>
-          <w:rFonts w:ascii="Open Sans" w:hAnsi="Open Sans"/>
+          <w:sz w:val="23"/>
+          <w:szCs w:val="23"/>
+        </w:rPr>
+      </w:pPr>
+    </w:p>
+    <w:p>
+      <w:pPr>
+        <w:pStyle w:val="NormalWeb"/>
+        <w:spacing w:before="0" w:beforeAutospacing="0" w:after="0" w:afterAutospacing="0"/>
+        <w:rPr>
+          <w:rFonts w:ascii="Helvetica" w:hAnsi="Helvetica"/>
           <w:color w:val="333333"/>
-        </w:rPr>
-        <w:t xml:space="preserve">As it happens, phones and tablets are the way augmented reality gets into most people's lives. Vito Technology's Star Walk app, for instance, allows a user to point the camera in their tablet or phone at the sky and see the names of stars and planets superimposed on the image. Another app called </w:t>
+          <w:sz w:val="23"/>
+          <w:szCs w:val="23"/>
+        </w:rPr>
+      </w:pPr>
+    </w:p>
+    <w:p>
+      <w:pPr>
+        <w:pStyle w:val="NormalWeb"/>
+        <w:spacing w:before="0" w:beforeAutospacing="0" w:after="0" w:afterAutospacing="0"/>
+        <w:rPr>
+          <w:rFonts w:ascii="Helvetica" w:hAnsi="Helvetica"/>
+          <w:color w:val="333333"/>
+          <w:sz w:val="23"/>
+          <w:szCs w:val="23"/>
+        </w:rPr>
+      </w:pPr>
+      <w:r>
+        <w:rPr>
+          <w:rFonts w:ascii="Helvetica" w:hAnsi="Helvetica"/>
+          <w:color w:val="333333"/>
+          <w:sz w:val="23"/>
+          <w:szCs w:val="23"/>
+        </w:rPr>
+        <w:t>Depending on your device, it can run very fast, up to 60fps on 2year-old phones! On top of that, the code is open source and all available on </w:t>
       </w:r>
       <w:proofErr w:type="spellStart"/>
       <w:r>
         <w:rPr>
-          <w:rFonts w:ascii="Open Sans" w:hAnsi="Open Sans"/>
+          <w:rFonts w:ascii="Helvetica" w:hAnsi="Helvetica"/>
           <w:color w:val="333333"/>
-        </w:rPr>
-        <w:t>Layar</w:t>
+          <w:sz w:val="23"/>
+          <w:szCs w:val="23"/>
+        </w:rPr>
+        <w:fldChar w:fldCharType="begin"/>
+      </w:r>
+      <w:r>
+        <w:rPr>
+          <w:rFonts w:ascii="Helvetica" w:hAnsi="Helvetica"/>
+          <w:color w:val="333333"/>
+          <w:sz w:val="23"/>
+          <w:szCs w:val="23"/>
+        </w:rPr>
+        <w:instrText xml:space="preserve"> HYPERLINK "https://github.com/jeromeetienne/ar.js" \t "_blank" </w:instrText>
+      </w:r>
+      <w:r>
+        <w:rPr>
+          <w:rFonts w:ascii="Helvetica" w:hAnsi="Helvetica"/>
+          <w:color w:val="333333"/>
+          <w:sz w:val="23"/>
+          <w:szCs w:val="23"/>
+        </w:rPr>
+        <w:fldChar w:fldCharType="separate"/>
+      </w:r>
+      <w:r>
+        <w:rPr>
+          <w:rStyle w:val="Hyperlink"/>
+          <w:rFonts w:ascii="Helvetica" w:hAnsi="Helvetica"/>
+          <w:color w:val="1497B8"/>
+          <w:sz w:val="23"/>
+          <w:szCs w:val="23"/>
+        </w:rPr>
+        <w:t>github</w:t>
       </w:r>
       <w:proofErr w:type="spellEnd"/>
       <w:r>
         <w:rPr>
-          <w:rFonts w:ascii="Open Sans" w:hAnsi="Open Sans"/>
+          <w:rFonts w:ascii="Helvetica" w:hAnsi="Helvetica"/>
           <w:color w:val="333333"/>
-        </w:rPr>
-        <w:t xml:space="preserve"> uses the smartphone's GPS and its camera to collect information about the user's surroundings. It then displays information about nearby restaurants, stores and points of interest. </w:t>
-      </w:r>
-    </w:p>
-    <w:p>
-      <w:pPr>
-        <w:pStyle w:val="NormalWeb"/>
-        <w:shd w:val="clear" w:color="auto" w:fill="FFFFFF"/>
-        <w:spacing w:before="0" w:beforeAutospacing="0" w:after="0" w:afterAutospacing="0"/>
-        <w:textAlignment w:val="baseline"/>
-        <w:rPr>
-          <w:rFonts w:ascii="Open Sans" w:hAnsi="Open Sans"/>
+          <w:sz w:val="23"/>
+          <w:szCs w:val="23"/>
+        </w:rPr>
+        <w:fldChar w:fldCharType="end"/>
+      </w:r>
+      <w:r>
+        <w:rPr>
+          <w:rFonts w:ascii="Helvetica" w:hAnsi="Helvetica"/>
           <w:color w:val="333333"/>
-        </w:rPr>
-      </w:pPr>
-      <w:r>
-        <w:rPr>
-          <w:rFonts w:ascii="Open Sans" w:hAnsi="Open Sans"/>
-          <w:color w:val="333333"/>
-        </w:rPr>
-        <w:t>Some apps for tablets and phones work with other objects as well. Disney Research developed an AR </w:t>
-      </w:r>
-      <w:proofErr w:type="spellStart"/>
-      <w:r>
-        <w:rPr>
-          <w:rFonts w:ascii="Open Sans" w:hAnsi="Open Sans"/>
-          <w:color w:val="333333"/>
-        </w:rPr>
-        <w:fldChar w:fldCharType="begin"/>
-      </w:r>
-      <w:r>
-        <w:rPr>
-          <w:rFonts w:ascii="Open Sans" w:hAnsi="Open Sans"/>
-          <w:color w:val="333333"/>
-        </w:rPr>
-        <w:instrText xml:space="preserve"> HYPERLINK "https://www.livescience.com/52462-augmented-reality-coloring-book.html" </w:instrText>
-      </w:r>
-      <w:r>
-        <w:rPr>
-          <w:rFonts w:ascii="Open Sans" w:hAnsi="Open Sans"/>
-          <w:color w:val="333333"/>
-        </w:rPr>
-        <w:fldChar w:fldCharType="separate"/>
-      </w:r>
-      <w:r>
-        <w:rPr>
-          <w:rStyle w:val="Hyperlink"/>
-          <w:rFonts w:ascii="inherit" w:hAnsi="inherit"/>
-          <w:color w:val="026CA2"/>
-          <w:bdr w:val="none" w:sz="0" w:space="0" w:color="auto" w:frame="1"/>
-        </w:rPr>
-        <w:t>coloring</w:t>
-      </w:r>
-      <w:proofErr w:type="spellEnd"/>
-      <w:r>
-        <w:rPr>
-          <w:rStyle w:val="Hyperlink"/>
-          <w:rFonts w:ascii="inherit" w:hAnsi="inherit"/>
-          <w:color w:val="026CA2"/>
-          <w:bdr w:val="none" w:sz="0" w:space="0" w:color="auto" w:frame="1"/>
-        </w:rPr>
-        <w:t xml:space="preserve"> book</w:t>
-      </w:r>
-      <w:r>
-        <w:rPr>
-          <w:rFonts w:ascii="Open Sans" w:hAnsi="Open Sans"/>
-          <w:color w:val="333333"/>
-        </w:rPr>
-        <w:fldChar w:fldCharType="end"/>
-      </w:r>
-      <w:r>
-        <w:rPr>
-          <w:rFonts w:ascii="Open Sans" w:hAnsi="Open Sans"/>
-          <w:color w:val="333333"/>
-        </w:rPr>
-        <w:t xml:space="preserve">, in which you </w:t>
-      </w:r>
-      <w:proofErr w:type="spellStart"/>
-      <w:r>
-        <w:rPr>
-          <w:rFonts w:ascii="Open Sans" w:hAnsi="Open Sans"/>
-          <w:color w:val="333333"/>
-        </w:rPr>
-        <w:t>color</w:t>
-      </w:r>
-      <w:proofErr w:type="spellEnd"/>
-      <w:r>
-        <w:rPr>
-          <w:rFonts w:ascii="Open Sans" w:hAnsi="Open Sans"/>
-          <w:color w:val="333333"/>
-        </w:rPr>
-        <w:t xml:space="preserve"> in a character in a conventional (though app-compatible) book and launch the app on the device. The app accesses the camera and uses it to detect which character you are </w:t>
-      </w:r>
-      <w:proofErr w:type="spellStart"/>
-      <w:proofErr w:type="gramStart"/>
-      <w:r>
-        <w:rPr>
-          <w:rFonts w:ascii="Open Sans" w:hAnsi="Open Sans"/>
-          <w:color w:val="333333"/>
-        </w:rPr>
-        <w:t>coloring</w:t>
-      </w:r>
-      <w:proofErr w:type="spellEnd"/>
-      <w:r>
-        <w:rPr>
-          <w:rFonts w:ascii="Open Sans" w:hAnsi="Open Sans"/>
-          <w:color w:val="333333"/>
-        </w:rPr>
-        <w:t>, and</w:t>
-      </w:r>
-      <w:proofErr w:type="gramEnd"/>
-      <w:r>
-        <w:rPr>
-          <w:rFonts w:ascii="Open Sans" w:hAnsi="Open Sans"/>
-          <w:color w:val="333333"/>
-        </w:rPr>
-        <w:t xml:space="preserve"> uses software to re-create the character in 3D character on the screen. </w:t>
-      </w:r>
-    </w:p>
-    <w:p/>
-    <w:p/>
-    <w:p/>
-    <w:p/>
+          <w:sz w:val="23"/>
+          <w:szCs w:val="23"/>
+        </w:rPr>
+        <w:t>.</w:t>
+      </w:r>
+    </w:p>
+    <w:p>
+      <w:pPr>
+        <w:rPr>
+          <w:rFonts w:asciiTheme="minorHAnsi" w:hAnsiTheme="minorHAnsi"/>
+        </w:rPr>
+      </w:pPr>
+    </w:p>
+    <w:p>
+      <w:pPr>
+        <w:rPr>
+          <w:rFonts w:asciiTheme="minorHAnsi" w:hAnsiTheme="minorHAnsi"/>
+        </w:rPr>
+      </w:pPr>
+    </w:p>
+    <w:p>
+      <w:pPr>
+        <w:rPr>
+          <w:rFonts w:asciiTheme="minorHAnsi" w:hAnsiTheme="minorHAnsi"/>
+        </w:rPr>
+      </w:pPr>
+    </w:p>
+    <w:p>
+      <w:pPr>
+        <w:rPr>
+          <w:rFonts w:asciiTheme="minorHAnsi" w:hAnsiTheme="minorHAnsi"/>
+        </w:rPr>
+      </w:pPr>
+    </w:p>
+    <w:p>
+      <w:pPr>
+        <w:rPr>
+          <w:rFonts w:asciiTheme="minorHAnsi" w:hAnsiTheme="minorHAnsi"/>
+        </w:rPr>
+      </w:pPr>
+    </w:p>
     <w:p>
       <w:r>
         <w:t>References</w:t>
@@ -7085,7 +7967,6 @@
           <w:sz w:val="28"/>
           <w:szCs w:val="28"/>
         </w:rPr>
-        <w:lastRenderedPageBreak/>
         <w:t>Figures</w:t>
       </w:r>
     </w:p>
@@ -7151,6 +8032,7 @@
         <w:rPr>
           <w:rFonts w:asciiTheme="minorHAnsi" w:hAnsiTheme="minorHAnsi"/>
         </w:rPr>
+        <w:lastRenderedPageBreak/>
         <w:t xml:space="preserve">Figure </w:t>
       </w:r>
       <w:r>
@@ -7384,8 +8266,57 @@
       <w:pPr>
         <w:rPr>
           <w:rFonts w:asciiTheme="minorHAnsi" w:hAnsiTheme="minorHAnsi"/>
-          <w:i/>
-          <w:iCs/>
+          <w:color w:val="000000"/>
+        </w:rPr>
+      </w:pPr>
+      <w:r>
+        <w:rPr>
+          <w:rFonts w:asciiTheme="minorHAnsi" w:hAnsiTheme="minorHAnsi"/>
+          <w:color w:val="000000"/>
+        </w:rPr>
+        <w:t xml:space="preserve">Figure 5: FlightAware ADS-B/MLAT coverage </w:t>
+      </w:r>
+      <w:r>
+        <w:rPr>
+          <w:rFonts w:asciiTheme="minorHAnsi" w:hAnsiTheme="minorHAnsi"/>
+          <w:color w:val="000000"/>
+        </w:rPr>
+        <w:fldChar w:fldCharType="begin" w:fldLock="1"/>
+      </w:r>
+      <w:r>
+        <w:rPr>
+          <w:rFonts w:asciiTheme="minorHAnsi" w:hAnsiTheme="minorHAnsi"/>
+          <w:color w:val="000000"/>
+        </w:rPr>
+        <w:instrText>ADDIN CSL_CITATION {"citationItems":[{"id":"ITEM-1","itemData":{"URL":"https://uk.flightaware.com/adsb/coverage#data-coverage","accessed":{"date-parts":[["2019","11","3"]]},"id":"ITEM-1","issued":{"date-parts":[["0"]]},"title":"FlightAware ADS-B Coverage Map - FlightAware","type":"webpage"},"uris":["http://www.mendeley.com/documents/?uuid=ac98675a-090a-31db-a850-834f5d8d9aca"]}],"mendeley":{"formattedCitation":"(“FlightAware ADS-B Coverage Map - FlightAware,” n.d.)","manualFormatting":"(“FlightAware ADS-B Coverage Map - FlightAware,” n.d.)","plainTextFormattedCitation":"(“FlightAware ADS-B Coverage Map - FlightAware,” n.d.)","previouslyFormattedCitation":"(“FlightAware ADS-B Coverage Map - FlightAware,” n.d.)"},"properties":{"noteIndex":0},"schema":"https://github.com/citation-style-language/schema/raw/master/csl-citation.json"}</w:instrText>
+      </w:r>
+      <w:r>
+        <w:rPr>
+          <w:rFonts w:asciiTheme="minorHAnsi" w:hAnsiTheme="minorHAnsi"/>
+          <w:color w:val="000000"/>
+        </w:rPr>
+        <w:fldChar w:fldCharType="separate"/>
+      </w:r>
+      <w:r>
+        <w:rPr>
+          <w:rFonts w:asciiTheme="minorHAnsi" w:hAnsiTheme="minorHAnsi"/>
+          <w:noProof/>
+          <w:color w:val="000000"/>
+        </w:rPr>
+        <w:t>(“FlightAware ADS-B Coverage Map - FlightAware,” n.d.)</w:t>
+      </w:r>
+      <w:r>
+        <w:rPr>
+          <w:rFonts w:asciiTheme="minorHAnsi" w:hAnsiTheme="minorHAnsi"/>
+          <w:color w:val="000000"/>
+        </w:rPr>
+        <w:fldChar w:fldCharType="end"/>
+      </w:r>
+    </w:p>
+    <w:p>
+      <w:pPr>
+        <w:rPr>
+          <w:rFonts w:asciiTheme="minorHAnsi" w:hAnsiTheme="minorHAnsi"/>
           <w:sz w:val="18"/>
           <w:szCs w:val="18"/>
           <w:shd w:val="clear" w:color="auto" w:fill="FFFFFF"/>
@@ -8644,7 +9575,7 @@
   <w:style w:type="paragraph" w:default="1" w:styleId="Normal">
     <w:name w:val="Normal"/>
     <w:qFormat/>
-    <w:rsid w:val="00F8254D"/>
+    <w:rsid w:val="006A5567"/>
     <w:rPr>
       <w:rFonts w:ascii="Times New Roman" w:eastAsia="Times New Roman" w:hAnsi="Times New Roman" w:cs="Times New Roman"/>
       <w:lang w:eastAsia="en-GB"/>
@@ -9303,7 +10234,7 @@
 </file>
 
 <file path=customXml/itemProps1.xml><?xml version="1.0" encoding="utf-8"?>
-<ds:datastoreItem xmlns:ds="http://schemas.openxmlformats.org/officeDocument/2006/customXml" ds:itemID="{4BCAFC1C-23FC-BE46-99D3-886DE0DF6611}">
+<ds:datastoreItem xmlns:ds="http://schemas.openxmlformats.org/officeDocument/2006/customXml" ds:itemID="{B554DE04-5FE1-F44B-971D-75E064CAEA6D}">
   <ds:schemaRefs>
     <ds:schemaRef ds:uri="http://schemas.openxmlformats.org/officeDocument/2006/bibliography"/>
   </ds:schemaRefs>

</xml_diff>

<commit_message>
Copy before review from John
</commit_message>
<xml_diff>
--- a/Literature Review.docx
+++ b/Literature Review.docx
@@ -88,7 +88,19 @@
         <w:rPr>
           <w:rFonts w:asciiTheme="minorHAnsi" w:hAnsiTheme="minorHAnsi"/>
         </w:rPr>
-        <w:t>This review aims to research into flight tracking technology, how augmented reality aids in user experience, the use of augmented reality in other fields of mobile applications, and techniques used to assist in the usability of mobile applications. It also compares current flight tracking mobile applications and critically evaluates relevant features with the study of reviews.</w:t>
+        <w:t xml:space="preserve">This chapter aims to research and review the literature surrounding current flight tracking technologies available, flight tracking application programming interfaces using relevant data sources, how augmented reality </w:t>
+      </w:r>
+      <w:r>
+        <w:rPr>
+          <w:rFonts w:asciiTheme="minorHAnsi" w:hAnsiTheme="minorHAnsi"/>
+        </w:rPr>
+        <w:t xml:space="preserve">is used in mobile applications and </w:t>
+      </w:r>
+      <w:r>
+        <w:rPr>
+          <w:rFonts w:asciiTheme="minorHAnsi" w:hAnsiTheme="minorHAnsi"/>
+        </w:rPr>
+        <w:t>aids in user experience, and techniques used to assist in the usability of mobile applications.</w:t>
       </w:r>
     </w:p>
     <w:p>
@@ -131,13 +143,200 @@
           <w:rFonts w:asciiTheme="minorHAnsi" w:hAnsiTheme="minorHAnsi"/>
         </w:rPr>
       </w:pPr>
-    </w:p>
-    <w:p>
-      <w:pPr>
-        <w:rPr>
-          <w:rFonts w:asciiTheme="minorHAnsi" w:hAnsiTheme="minorHAnsi"/>
-        </w:rPr>
-      </w:pPr>
+      <w:r>
+        <w:rPr>
+          <w:rFonts w:asciiTheme="minorHAnsi" w:hAnsiTheme="minorHAnsi"/>
+        </w:rPr>
+        <w:t>Multiple flight tracking applications are available for download from the App Store and Google Play, such as FlightAware, Plane Finder, Planes Live, and Flight Tracker. The most profound flight tracking application on the market is Flightradar24, being ranked number one on the App Store in over 130 countries and the number one travel app on the App Store in over 150 countries. The application boasts over 40 million downloads with one of the largest ADS-B networks in the world, with over 20,000 receivers. The application tracks 180,000 flights per day with an active user base of over 2 million users per day. This user base also contains major airlines using the application with other well know names within the industry such as Airbus, Boeing, and Embrae</w:t>
+      </w:r>
+      <w:r>
+        <w:rPr>
+          <w:rFonts w:asciiTheme="minorHAnsi" w:hAnsiTheme="minorHAnsi"/>
+        </w:rPr>
+        <w:t>r</w:t>
+      </w:r>
+      <w:r>
+        <w:rPr>
+          <w:rFonts w:asciiTheme="minorHAnsi" w:hAnsiTheme="minorHAnsi"/>
+        </w:rPr>
+        <w:t>.</w:t>
+      </w:r>
+      <w:r>
+        <w:rPr>
+          <w:rFonts w:asciiTheme="minorHAnsi" w:hAnsiTheme="minorHAnsi"/>
+        </w:rPr>
+        <w:t xml:space="preserve"> </w:t>
+      </w:r>
+      <w:r>
+        <w:rPr>
+          <w:rFonts w:asciiTheme="minorHAnsi" w:hAnsiTheme="minorHAnsi"/>
+        </w:rPr>
+        <w:fldChar w:fldCharType="begin" w:fldLock="1"/>
+      </w:r>
+      <w:r>
+        <w:rPr>
+          <w:rFonts w:asciiTheme="minorHAnsi" w:hAnsiTheme="minorHAnsi"/>
+        </w:rPr>
+        <w:instrText>ADDIN CSL_CITATION {"citationItems":[{"id":"ITEM-1","itemData":{"URL":"https://www.flightradar24.com/about","accessed":{"date-parts":[["2019","11","6"]]},"id":"ITEM-1","issued":{"date-parts":[["0"]]},"title":"About us - Find out about the world’s most popular flight tracker | Flightradar24","type":"webpage"},"uris":["http://www.mendeley.com/documents/?uuid=ad2c3615-478f-3924-96af-cf49a7b00e14"]}],"mendeley":{"formattedCitation":"(“About us - Find out about the world’s most popular flight tracker | Flightradar24,” n.d.)","plainTextFormattedCitation":"(“About us - Find out about the world’s most popular flight tracker | Flightradar24,” n.d.)","previouslyFormattedCitation":"(“About us - Find out about the world’s most popular flight tracker | Flightradar24,” n.d.)"},"properties":{"noteIndex":0},"schema":"https://github.com/citation-style-language/schema/raw/master/csl-citation.json"}</w:instrText>
+      </w:r>
+      <w:r>
+        <w:rPr>
+          <w:rFonts w:asciiTheme="minorHAnsi" w:hAnsiTheme="minorHAnsi"/>
+        </w:rPr>
+        <w:fldChar w:fldCharType="separate"/>
+      </w:r>
+      <w:r>
+        <w:rPr>
+          <w:rFonts w:asciiTheme="minorHAnsi" w:hAnsiTheme="minorHAnsi"/>
+          <w:noProof/>
+        </w:rPr>
+        <w:t>(“About us - Find out about the world’s most popular flight tracker | Flightradar24,” n.d.)</w:t>
+      </w:r>
+      <w:r>
+        <w:rPr>
+          <w:rFonts w:asciiTheme="minorHAnsi" w:hAnsiTheme="minorHAnsi"/>
+        </w:rPr>
+        <w:fldChar w:fldCharType="end"/>
+      </w:r>
+      <w:r>
+        <w:rPr>
+          <w:rFonts w:asciiTheme="minorHAnsi" w:hAnsiTheme="minorHAnsi"/>
+        </w:rPr>
+        <w:t xml:space="preserve"> </w:t>
+      </w:r>
+    </w:p>
+    <w:p>
+      <w:pPr>
+        <w:rPr>
+          <w:rFonts w:asciiTheme="minorHAnsi" w:hAnsiTheme="minorHAnsi"/>
+        </w:rPr>
+      </w:pPr>
+    </w:p>
+    <w:p>
+      <w:pPr>
+        <w:rPr>
+          <w:rFonts w:asciiTheme="minorHAnsi" w:hAnsiTheme="minorHAnsi"/>
+        </w:rPr>
+      </w:pPr>
+      <w:r>
+        <w:rPr>
+          <w:rFonts w:asciiTheme="minorHAnsi" w:hAnsiTheme="minorHAnsi"/>
+        </w:rPr>
+        <w:t>The application comes in three forms, standard (free) and premium (Silver/Gold). The standard version enables users to view aircraft in real-time, view departure and arrival times, and search aircraft by flight number, airport, or airline. Additionally, it has content specially targeted towards aviation enthusiasts such as photos of the aircraft being tracked, historical flight data, and a 3D pilot view. The premium version of the application, Silver charged at $1.50 a month and Gold charged at $4 a month, provides users with increased flight history, live weather overlays, aeronautical charts, and other additional features. The application is also supported on Apple Watch and Android Wear for an alternative device choice for the user.</w:t>
+      </w:r>
+      <w:r>
+        <w:rPr>
+          <w:rFonts w:asciiTheme="minorHAnsi" w:hAnsiTheme="minorHAnsi"/>
+        </w:rPr>
+        <w:t xml:space="preserve"> </w:t>
+      </w:r>
+      <w:r>
+        <w:rPr>
+          <w:rFonts w:asciiTheme="minorHAnsi" w:hAnsiTheme="minorHAnsi"/>
+        </w:rPr>
+        <w:fldChar w:fldCharType="begin" w:fldLock="1"/>
+      </w:r>
+      <w:r>
+        <w:rPr>
+          <w:rFonts w:asciiTheme="minorHAnsi" w:hAnsiTheme="minorHAnsi"/>
+        </w:rPr>
+        <w:instrText>ADDIN CSL_CITATION {"citationItems":[{"id":"ITEM-1","itemData":{"URL":"https://www.digitaltrends.com/mobile/best-flight-tracking-apps/","accessed":{"date-parts":[["2019","11","6"]]},"author":[{"dropping-particle":"","family":"Hill","given":"Simon","non-dropping-particle":"","parse-names":false,"suffix":""}],"id":"ITEM-1","issued":{"date-parts":[["2018"]]},"title":"The Best Flight Tracking Apps for iOS and Android | Digital Trends","type":"webpage"},"uris":["http://www.mendeley.com/documents/?uuid=fac3241e-86fc-3ca4-b9b1-4f96e474f180"]}],"mendeley":{"formattedCitation":"(Hill, 2018)","plainTextFormattedCitation":"(Hill, 2018)","previouslyFormattedCitation":"(Hill, 2018)"},"properties":{"noteIndex":0},"schema":"https://github.com/citation-style-language/schema/raw/master/csl-citation.json"}</w:instrText>
+      </w:r>
+      <w:r>
+        <w:rPr>
+          <w:rFonts w:asciiTheme="minorHAnsi" w:hAnsiTheme="minorHAnsi"/>
+        </w:rPr>
+        <w:fldChar w:fldCharType="separate"/>
+      </w:r>
+      <w:r>
+        <w:rPr>
+          <w:rFonts w:asciiTheme="minorHAnsi" w:hAnsiTheme="minorHAnsi"/>
+          <w:noProof/>
+        </w:rPr>
+        <w:t>(Hill, 2018)</w:t>
+      </w:r>
+      <w:r>
+        <w:rPr>
+          <w:rFonts w:asciiTheme="minorHAnsi" w:hAnsiTheme="minorHAnsi"/>
+        </w:rPr>
+        <w:fldChar w:fldCharType="end"/>
+      </w:r>
+    </w:p>
+    <w:p>
+      <w:pPr>
+        <w:rPr>
+          <w:rFonts w:asciiTheme="minorHAnsi" w:hAnsiTheme="minorHAnsi"/>
+        </w:rPr>
+      </w:pPr>
+      <w:r>
+        <w:rPr>
+          <w:rFonts w:asciiTheme="minorHAnsi" w:hAnsiTheme="minorHAnsi"/>
+        </w:rPr>
+        <w:t xml:space="preserve"> </w:t>
+      </w:r>
+    </w:p>
+    <w:p>
+      <w:pPr>
+        <w:rPr>
+          <w:rFonts w:asciiTheme="minorHAnsi" w:hAnsiTheme="minorHAnsi"/>
+        </w:rPr>
+      </w:pPr>
+      <w:r>
+        <w:rPr>
+          <w:rFonts w:asciiTheme="minorHAnsi" w:hAnsiTheme="minorHAnsi"/>
+        </w:rPr>
+        <w:t xml:space="preserve">Flightradar24 initially started as a hobby in 2006, where a network of ADS-B receivers was built over Northern and Central Europe. However, it was not until 2009, where the network was opened to the public and allowed anyone with an ADS-B receiver to upload data to the network. The network began to cover the globe quickly; however, complete coverage is ongoing. </w:t>
+      </w:r>
+      <w:r>
+        <w:rPr>
+          <w:rFonts w:asciiTheme="minorHAnsi" w:hAnsiTheme="minorHAnsi"/>
+        </w:rPr>
+        <w:fldChar w:fldCharType="begin" w:fldLock="1"/>
+      </w:r>
+      <w:r>
+        <w:rPr>
+          <w:rFonts w:asciiTheme="minorHAnsi" w:hAnsiTheme="minorHAnsi"/>
+        </w:rPr>
+        <w:instrText>ADDIN CSL_CITATION {"citationItems":[{"id":"ITEM-1","itemData":{"URL":"https://www.flightradar24.com/about","accessed":{"date-parts":[["2019","11","6"]]},"id":"ITEM-1","issued":{"date-parts":[["0"]]},"title":"About us - Find out about the world’s most popular flight tracker | Flightradar24","type":"webpage"},"uris":["http://www.mendeley.com/documents/?uuid=ad2c3615-478f-3924-96af-cf49a7b00e14"]}],"mendeley":{"formattedCitation":"(“About us - Find out about the world’s most popular flight tracker | Flightradar24,” n.d.)","plainTextFormattedCitation":"(“About us - Find out about the world’s most popular flight tracker | Flightradar24,” n.d.)","previouslyFormattedCitation":"(“About us - Find out about the world’s most popular flight tracker | Flightradar24,” n.d.)"},"properties":{"noteIndex":0},"schema":"https://github.com/citation-style-language/schema/raw/master/csl-citation.json"}</w:instrText>
+      </w:r>
+      <w:r>
+        <w:rPr>
+          <w:rFonts w:asciiTheme="minorHAnsi" w:hAnsiTheme="minorHAnsi"/>
+        </w:rPr>
+        <w:fldChar w:fldCharType="separate"/>
+      </w:r>
+      <w:r>
+        <w:rPr>
+          <w:rFonts w:asciiTheme="minorHAnsi" w:hAnsiTheme="minorHAnsi"/>
+          <w:noProof/>
+        </w:rPr>
+        <w:t>(“About us - Find out about the world’s most popular flight tracker | Flightradar24,” n.d.)</w:t>
+      </w:r>
+      <w:r>
+        <w:rPr>
+          <w:rFonts w:asciiTheme="minorHAnsi" w:hAnsiTheme="minorHAnsi"/>
+        </w:rPr>
+        <w:fldChar w:fldCharType="end"/>
+      </w:r>
+      <w:r>
+        <w:rPr>
+          <w:rFonts w:asciiTheme="minorHAnsi" w:hAnsiTheme="minorHAnsi"/>
+        </w:rPr>
+        <w:t xml:space="preserve"> </w:t>
+      </w:r>
+      <w:r>
+        <w:rPr>
+          <w:rFonts w:asciiTheme="minorHAnsi" w:hAnsiTheme="minorHAnsi"/>
+        </w:rPr>
+        <w:t xml:space="preserve">Other flight tracking applications started in a similar way, such as Flightradar24’s main competitor, FlightAware. Both networks are competing to expand their </w:t>
+      </w:r>
+      <w:r>
+        <w:rPr>
+          <w:rFonts w:asciiTheme="minorHAnsi" w:hAnsiTheme="minorHAnsi"/>
+        </w:rPr>
+        <w:lastRenderedPageBreak/>
+        <w:t>network with the most accurate data sources available. The networks both rely on users to expand their network compared to waiting for governments to create the infrastructure to support technologies like ADS-B.</w:t>
+      </w:r>
     </w:p>
     <w:p>
       <w:pPr>
@@ -190,7 +389,21 @@
         <w:rPr>
           <w:rFonts w:asciiTheme="minorHAnsi" w:hAnsiTheme="minorHAnsi"/>
         </w:rPr>
-        <w:t>The technology behind flight tracking comes from combining multiple data sources such as ADS-B and MLAT. This data is combined with aircraft schedules and statuses of flights which are acquired from airlines and airports. Newer aircraft such as all Airbus models, Boeing models between 737-787, are equipped with Automatic Dependent Surveillance-Broadcast (ADS-B) transceiver whereby it transmits signals containing data about the flight such as location and altitude. (“How flight tracking works - Learn how we track flights | Flightradar24,” n.d.) The data is transmitted at a frequency of 1090 MHz with a transmitting pulse length of 120 μ s allowing for data to be received by anyone/network with the appropriate ADS-B receivers. (Huang, Narayanan, &amp; Feinberg, 2008) Older aircraft which are not equipped with the newer ADS-B transceivers can be located by calculating their position using Multilateration (MLAT). MLAT uses a method called the Time Difference of Arrival, which measures the time a signal is received from an aircraft using an older transponder, the Mode S, whereby the position can then be calculated. (“How flight tracking works - Learn how we track flights | Flightradar24,” n.d.) The literature will convey the benefits and disadvantages of the data receivers to convey whether ADS-B is better suited to retrieve flight data compared to MLAT or if flight data is better retrieved using a combination of both ADS-B and MLAT.</w:t>
+        <w:t xml:space="preserve">The technology behind flight tracking comes from combining multiple data sources such as ADS-B and MLAT. This data is combined with aircraft schedules and statuses of flights which are acquired from airlines and airports. Newer aircraft such as all Airbus models, Boeing models between 737-787, are equipped with Automatic Dependent Surveillance-Broadcast (ADS-B) transceiver whereby it transmits signals containing data about the flight such as location and altitude. (“How flight tracking works - Learn how we track flights | Flightradar24,” n.d.) The data is transmitted at a frequency of 1090 MHz with a transmitting pulse length of 120 </w:t>
+      </w:r>
+      <w:proofErr w:type="spellStart"/>
+      <w:r>
+        <w:rPr>
+          <w:rFonts w:asciiTheme="minorHAnsi" w:hAnsiTheme="minorHAnsi"/>
+        </w:rPr>
+        <w:t>μs</w:t>
+      </w:r>
+      <w:proofErr w:type="spellEnd"/>
+      <w:r>
+        <w:rPr>
+          <w:rFonts w:asciiTheme="minorHAnsi" w:hAnsiTheme="minorHAnsi"/>
+        </w:rPr>
+        <w:t xml:space="preserve"> allowing for data to be received by anyone/network with the appropriate ADS-B receivers. (Huang, Narayanan, &amp; Feinberg, 2008) Older aircraft which are not equipped with the newer ADS-B transceivers can be located by calculating their position using Multilateration (MLAT). MLAT uses a method called the Time Difference of Arrival, which measures the time a signal is received from an aircraft using an older transponder, the Mode S, whereby the position can then be calculated. (“How flight tracking works - Learn how we track flights | Flightradar24,” n.d.) The literature will convey the benefits and disadvantages of the data receivers to convey whether ADS-B is better suited to retrieve flight data compared to MLAT or if flight data is better retrieved using a combination of both ADS-B and MLAT.</w:t>
       </w:r>
     </w:p>
     <w:p>
@@ -255,39 +468,151 @@
         <w:rPr>
           <w:rFonts w:asciiTheme="minorHAnsi" w:hAnsiTheme="minorHAnsi"/>
         </w:rPr>
-        <w:t xml:space="preserve">Air Traffic Management systems will face considerable challenges over the coming decades due to rapid growth in air traffic and demand. America alone expected in 2015 for air traffic </w:t>
-      </w:r>
-      <w:r>
-        <w:rPr>
-          <w:rFonts w:asciiTheme="minorHAnsi" w:hAnsiTheme="minorHAnsi"/>
+        <w:t>Air Traffic Management systems will face considerable challenges over the coming decades due to rapid growth in air traffic and demand. America alone expected in 2015 for air traffic to increase by 25-30% and in some cases, exceed that prediction. (Huang et al., 2008) Modernisation of flight tracking has been gradual with places such as western China beginning to consider ADS-B tracking due to restrictions of terrain and meteorological conditions preventing construction of new radar stations. (Zhang, Liu, &amp; Zhu, 2011) Developed countries/continents such as Europe, United States, Australia, and Canada are beginning to enforce/drive ADS-B as a mandatory requirement on aircraft by 2020 (“How flight tracking works - Learn how we track flights | Flightradar24,” n.d.) within their respective airspace. Enforcement of ADS-B tracking pushes applications to favourite ADS-B data sources for future data retrieval of flight tracking applications due to the drive to expand the network world-wide. (“ADS-B: 2019 &amp; Beyond,” n.d.) ADS-B is a composition of CNS/ATM (Communication, Navigation, and Surveillance/Air Traffic Management) using Mode S transponders capable of ADS-B transmissions. ADS-B is the recommended surveillance method by the ICAO (International Civil Aviation Organisation) for the future generation of ATM.</w:t>
+      </w:r>
+    </w:p>
+    <w:p>
+      <w:pPr>
+        <w:rPr>
+          <w:rFonts w:asciiTheme="minorHAnsi" w:hAnsiTheme="minorHAnsi"/>
+        </w:rPr>
+      </w:pPr>
+    </w:p>
+    <w:p>
+      <w:pPr>
+        <w:rPr>
+          <w:rFonts w:asciiTheme="minorHAnsi" w:hAnsiTheme="minorHAnsi"/>
+        </w:rPr>
+      </w:pPr>
+      <w:r>
+        <w:rPr>
+          <w:rFonts w:asciiTheme="minorHAnsi" w:hAnsiTheme="minorHAnsi"/>
+        </w:rPr>
+        <w:t xml:space="preserve">With the use of ADS-B, air traffic control will change from a radar-based system into a satellite-derived location system. The change will increase safety as aircraft will no longer rely solely on ATC as aircraft will have surveillance of other aircraft. </w:t>
+      </w:r>
+      <w:r>
+        <w:rPr>
+          <w:rFonts w:asciiTheme="minorHAnsi" w:hAnsiTheme="minorHAnsi"/>
+          <w:i/>
+          <w:iCs/>
+        </w:rPr>
+        <w:t>(</w:t>
+      </w:r>
+      <w:r>
+        <w:rPr>
+          <w:rStyle w:val="Emphasis"/>
+          <w:rFonts w:asciiTheme="minorHAnsi" w:hAnsiTheme="minorHAnsi"/>
+          <w:i w:val="0"/>
+          <w:iCs w:val="0"/>
+        </w:rPr>
+        <w:t xml:space="preserve">Part III Department of Transportation Federal Aviation Administration 14 CFR Part 91 Automatic Dependent </w:t>
+      </w:r>
+      <w:r>
+        <w:rPr>
+          <w:rStyle w:val="Emphasis"/>
+          <w:rFonts w:asciiTheme="minorHAnsi" w:hAnsiTheme="minorHAnsi"/>
+          <w:i w:val="0"/>
+          <w:iCs w:val="0"/>
         </w:rPr>
         <w:lastRenderedPageBreak/>
-        <w:t>to increase by 25-30% and in some cases, exceed that prediction. (Huang et al., 2008) Modernisation of flight tracking has been gradual with places such as western China beginning to consider ADS-B tracking due to restrictions of terrain and meteorological conditions preventing construction of new radar stations. (Zhang, Liu, &amp; Zhu, 2011) Developed countries/continents such as Europe, United States, Australia, and Canada are beginning to enforce/drive ADS-B as a mandatory requirement on aircraft by 2020 (“How flight tracking works - Learn how we track flights | Flightradar24,” n.d.) within their respective airspace. Enforcement of ADS-B tracking pushes applications to favourite ADS-B data sources for future data retrieval of flight tracking applications due to the drive to expand the network world-wide. (“ADS-B: 2019 &amp; Beyond,” n.d.) ADS-B is a composition of CNS/ATM (Communication, Navigation, and Surveillance/Air Traffic Management) using Mode S transponders capable of ADS-B transmissions. ADS-B is the recommended surveillance method by the ICAO (International Civil Aviation Organisation) for the future generation of ATM.</w:t>
-      </w:r>
-    </w:p>
-    <w:p>
-      <w:pPr>
-        <w:rPr>
-          <w:rFonts w:asciiTheme="minorHAnsi" w:hAnsiTheme="minorHAnsi"/>
-        </w:rPr>
-      </w:pPr>
-    </w:p>
-    <w:p>
-      <w:r>
-        <w:t>With the use of ADS-B, air traffic control will change from a radar-based system into a satellite-derived location system. The change will increase safety as aircraft will no longer rely solely on ATC as aircraft will have surveillance of other aircraft. (</w:t>
-      </w:r>
+        <w:t xml:space="preserve">Surveillance-Broadcast (ADS-B) Out Performance Requirements To Support Air Traffic Control (ATC) Service; Final Rule </w:t>
+      </w:r>
+      <w:proofErr w:type="spellStart"/>
       <w:r>
         <w:rPr>
           <w:rStyle w:val="Emphasis"/>
-          <w:color w:val="1C1E29"/>
-        </w:rPr>
-        <w:t xml:space="preserve">Part III Department of Transportation Federal Aviation Administration 14 CFR Part 91 Automatic Dependent Surveillance-Broadcast (ADS-B) Out Performance Requirements To Support Air Traffic Control (ATC) Service; Final Rule </w:t>
+          <w:rFonts w:asciiTheme="minorHAnsi" w:hAnsiTheme="minorHAnsi"/>
+          <w:i w:val="0"/>
+          <w:iCs w:val="0"/>
+        </w:rPr>
+        <w:t>mstockstill</w:t>
+      </w:r>
+      <w:proofErr w:type="spellEnd"/>
+      <w:r>
+        <w:rPr>
+          <w:rStyle w:val="Emphasis"/>
+          <w:rFonts w:asciiTheme="minorHAnsi" w:hAnsiTheme="minorHAnsi"/>
+          <w:i w:val="0"/>
+          <w:iCs w:val="0"/>
+        </w:rPr>
+        <w:t xml:space="preserve"> on DSKH9S0YB1PROD with RULES3</w:t>
+      </w:r>
+      <w:r>
+        <w:rPr>
+          <w:rFonts w:asciiTheme="minorHAnsi" w:hAnsiTheme="minorHAnsi"/>
+        </w:rPr>
+        <w:t>, 2010</w:t>
+      </w:r>
+      <w:r>
+        <w:rPr>
+          <w:rFonts w:asciiTheme="minorHAnsi" w:hAnsiTheme="minorHAnsi"/>
+          <w:i/>
+          <w:iCs/>
+        </w:rPr>
+        <w:t>)</w:t>
+      </w:r>
+      <w:r>
+        <w:rPr>
+          <w:rFonts w:asciiTheme="minorHAnsi" w:hAnsiTheme="minorHAnsi"/>
+        </w:rPr>
+        <w:t xml:space="preserve"> This surveillance will significantly improve a pilot’s situational awareness of the traffic environment due to data of location and bearings being transmitted by aircraft in close proximity</w:t>
+      </w:r>
+      <w:r>
+        <w:rPr>
+          <w:rFonts w:asciiTheme="minorHAnsi" w:hAnsiTheme="minorHAnsi"/>
+        </w:rPr>
+        <w:t>, as shown in Figure 1</w:t>
+      </w:r>
+      <w:r>
+        <w:rPr>
+          <w:rFonts w:asciiTheme="minorHAnsi" w:hAnsiTheme="minorHAnsi"/>
+        </w:rPr>
+        <w:t>. (Huang et al., 2008) Additionally, this change brings enhanced accuracy and speed of data beneficial for precise flight positioning for tracking applications.</w:t>
+      </w:r>
+      <w:r>
+        <w:rPr>
+          <w:rFonts w:asciiTheme="minorHAnsi" w:hAnsiTheme="minorHAnsi"/>
+          <w:i/>
+          <w:iCs/>
+        </w:rPr>
+        <w:t xml:space="preserve"> (</w:t>
+      </w:r>
+      <w:r>
+        <w:rPr>
+          <w:rStyle w:val="Emphasis"/>
+          <w:rFonts w:asciiTheme="minorHAnsi" w:hAnsiTheme="minorHAnsi"/>
+          <w:i w:val="0"/>
+          <w:iCs w:val="0"/>
+        </w:rPr>
+        <w:t xml:space="preserve">Part III Department of Transportation Federal Aviation Administration 14 CFR Part 91 Automatic Dependent Surveillance-Broadcast (ADS-B) Out Performance Requirements </w:t>
+      </w:r>
+      <w:proofErr w:type="gramStart"/>
+      <w:r>
+        <w:rPr>
+          <w:rStyle w:val="Emphasis"/>
+          <w:rFonts w:asciiTheme="minorHAnsi" w:hAnsiTheme="minorHAnsi"/>
+          <w:i w:val="0"/>
+          <w:iCs w:val="0"/>
+        </w:rPr>
+        <w:t>To</w:t>
+      </w:r>
+      <w:proofErr w:type="gramEnd"/>
+      <w:r>
+        <w:rPr>
+          <w:rStyle w:val="Emphasis"/>
+          <w:rFonts w:asciiTheme="minorHAnsi" w:hAnsiTheme="minorHAnsi"/>
+          <w:i w:val="0"/>
+          <w:iCs w:val="0"/>
+        </w:rPr>
+        <w:t xml:space="preserve"> Support Air Traffic Control (ATC) Service; Final Rule </w:t>
       </w:r>
       <w:proofErr w:type="spellStart"/>
       <w:r>
         <w:rPr>
           <w:rStyle w:val="Emphasis"/>
-          <w:color w:val="1C1E29"/>
+          <w:rFonts w:asciiTheme="minorHAnsi" w:hAnsiTheme="minorHAnsi"/>
+          <w:i w:val="0"/>
+          <w:iCs w:val="0"/>
         </w:rPr>
         <w:t>mstockstill</w:t>
       </w:r>
@@ -295,54 +620,33 @@
       <w:r>
         <w:rPr>
           <w:rStyle w:val="Emphasis"/>
-          <w:color w:val="1C1E29"/>
+          <w:rFonts w:asciiTheme="minorHAnsi" w:hAnsiTheme="minorHAnsi"/>
+          <w:i w:val="0"/>
+          <w:iCs w:val="0"/>
         </w:rPr>
         <w:t xml:space="preserve"> on DSKH9S0YB1PROD with RULES3</w:t>
       </w:r>
       <w:r>
-        <w:t>, 2010) This surveillance will significantly improve a pilot’s situational awareness of the traffic environment due to data of location and bearings being transmitted by aircraft in close proximity. (Huang et al., 2008) Additionally, this change brings enhanced accuracy and speed of data beneficial for precise flight positioning for tracking applications. (</w:t>
-      </w:r>
-      <w:r>
-        <w:rPr>
-          <w:rStyle w:val="Emphasis"/>
-          <w:color w:val="1C1E29"/>
-        </w:rPr>
-        <w:t xml:space="preserve">Part III Department of Transportation Federal Aviation Administration 14 CFR Part 91 Automatic Dependent Surveillance-Broadcast (ADS-B) Out Performance Requirements </w:t>
-      </w:r>
-      <w:proofErr w:type="gramStart"/>
-      <w:r>
-        <w:rPr>
-          <w:rStyle w:val="Emphasis"/>
-          <w:color w:val="1C1E29"/>
-        </w:rPr>
-        <w:t>To</w:t>
-      </w:r>
-      <w:proofErr w:type="gramEnd"/>
-      <w:r>
-        <w:rPr>
-          <w:rStyle w:val="Emphasis"/>
-          <w:color w:val="1C1E29"/>
-        </w:rPr>
-        <w:t xml:space="preserve"> Support Air Traffic Control (ATC) Service; Final Rule </w:t>
-      </w:r>
-      <w:proofErr w:type="spellStart"/>
-      <w:r>
-        <w:rPr>
-          <w:rStyle w:val="Emphasis"/>
-          <w:color w:val="1C1E29"/>
-        </w:rPr>
-        <w:t>mstockstill</w:t>
-      </w:r>
-      <w:proofErr w:type="spellEnd"/>
-      <w:r>
-        <w:rPr>
-          <w:rStyle w:val="Emphasis"/>
-          <w:color w:val="1C1E29"/>
-        </w:rPr>
-        <w:t xml:space="preserve"> on DSKH9S0YB1PROD with RULES3</w:t>
-      </w:r>
-      <w:r>
-        <w:t>, 2010)</w:t>
+        <w:rPr>
+          <w:rFonts w:asciiTheme="minorHAnsi" w:hAnsiTheme="minorHAnsi"/>
+          <w:i/>
+          <w:iCs/>
+        </w:rPr>
+        <w:t xml:space="preserve">, </w:t>
+      </w:r>
+      <w:r>
+        <w:rPr>
+          <w:rFonts w:asciiTheme="minorHAnsi" w:hAnsiTheme="minorHAnsi"/>
+        </w:rPr>
+        <w:t>2010</w:t>
+      </w:r>
+      <w:r>
+        <w:rPr>
+          <w:rFonts w:asciiTheme="minorHAnsi" w:hAnsiTheme="minorHAnsi"/>
+          <w:i/>
+          <w:iCs/>
+        </w:rPr>
+        <w:t>)</w:t>
       </w:r>
     </w:p>
     <w:p>
@@ -525,7 +829,6 @@
         <w:rPr>
           <w:rFonts w:asciiTheme="minorHAnsi" w:hAnsiTheme="minorHAnsi"/>
         </w:rPr>
-        <w:lastRenderedPageBreak/>
         <w:t>Although many clear advantages of ADS-B for airlines related to safety and fuel efficiency, from more direct routings, (Richards et al., 2010) airlines such as JetBlue Airways are challenging to persuade due to historical tendencies to not invest in technologies unless a compelling safety and business case are given. (“Unlocking the Benefits of ADS-B In - Aviation Today,” n.d.) However, due to the lesser cost of older technologies and the reliability of current global infrastructure, ADS-B in comparison, lacks the overall world-wide coverage its counterparts have established. (Zhang, Liu, &amp; Zhu, 2011) Hence airlines are discussing whether to outfit their aircraft with newer ADS-B enabled Mode S transponders compared to the traditional Mode A, B, S transponders rendering some aircraft hidden to ADS-B tracking. Flight tracking applications require accurate data for users, and with limitations of reduced aircraft activity shows an obstacle for app developers. The problem shows that the data source is crucial for the most accurate data.</w:t>
       </w:r>
     </w:p>
@@ -601,7 +904,14 @@
         <w:rPr>
           <w:rFonts w:asciiTheme="minorHAnsi" w:hAnsiTheme="minorHAnsi"/>
         </w:rPr>
-        <w:t>The International Civil Aviation Organisation (ICAO) in the early 1990s approved the model of the Future Air Navigation System (FANS) to be based on satellite and data link technology, later this would be known as CNS/ATM. As traditional air traffic control surveillance had limitations that would have constrained future air traffic growth. The solution was to upgrade to newer technologies such as ADS-B, as already discussed, SSR and MLAT. (Xu, He, Tang, &amp; Li, 2015)</w:t>
+        <w:t xml:space="preserve">The International Civil Aviation Organisation (ICAO) in the early 1990s approved the model of the Future Air Navigation System (FANS) to be based on satellite and data link technology, later this would be known as CNS/ATM. As traditional air traffic control surveillance had limitations that would have constrained future air traffic growth. The </w:t>
+      </w:r>
+      <w:r>
+        <w:rPr>
+          <w:rFonts w:asciiTheme="minorHAnsi" w:hAnsiTheme="minorHAnsi"/>
+        </w:rPr>
+        <w:lastRenderedPageBreak/>
+        <w:t>solution was to upgrade to newer technologies such as ADS-B, as already discussed, SSR and MLAT. (Xu, He, Tang, &amp; Li, 2015)</w:t>
       </w:r>
     </w:p>
     <w:p>
@@ -653,14 +963,7 @@
         <w:rPr>
           <w:rFonts w:asciiTheme="minorHAnsi" w:hAnsiTheme="minorHAnsi"/>
         </w:rPr>
-        <w:t xml:space="preserve">This method involves using four or more receivers/ground stations to detect aircraft by taking the time for a signal to be received by one receiver at a stationary point and the time taken for the signal to be received by at least three other different receivers. (“Multilateration (MLAT) - FlightAware,” n.d.) As the data is transmitted, the position of the aircraft will be at different distances to each receiver. Therefore, the data will be received at marginally different times. The different times at which the transmissions are received can be used to determine the aircraft’s position accurately. (Xu et al., 2015) The data is transmitted to a server to be combined to calculate the latitude and longitude, as shown in Figure 2. The signals also broadcast the aircraft’s transponder identification and the altitude. Real-time flight tracking can be provided by collaborating the data. However, aircraft must be within line-of-sight with the receivers for an accurate position to be determined. (“Multilateration (MLAT) - FlightAware,” n.d.) Although considered real-time, calculation delays and processing latency hinder true real-time flight activity with a 4-6 second delay. (“Multilateration (MLAT) - FlightAware,” n.d.) MLAT coverage is limited to areas with receivers/ground stations present and normally only achieved at altitudes between 3000-10000 feet. Due to this limitation, general aircraft flying below the range may be hidden to </w:t>
-      </w:r>
-      <w:r>
-        <w:rPr>
-          <w:rFonts w:asciiTheme="minorHAnsi" w:hAnsiTheme="minorHAnsi"/>
-        </w:rPr>
-        <w:lastRenderedPageBreak/>
-        <w:t>MLAT surveillance. (“How flight tracking works - Learn how we track flights | Flightradar24,” n.d.)</w:t>
+        <w:t>This method involves using four or more receivers/ground stations to detect aircraft by taking the time for a signal to be received by one receiver at a stationary point and the time taken for the signal to be received by at least three other different receivers. (“Multilateration (MLAT) - FlightAware,” n.d.) As the data is transmitted, the position of the aircraft will be at different distances to each receiver. Therefore, the data will be received at marginally different times. The different times at which the transmissions are received can be used to determine the aircraft’s position accurately. (Xu et al., 2015) The data is transmitted to a server to be combined to calculate the latitude and longitude, as shown in Figure 2. The signals also broadcast the aircraft’s transponder identification and the altitude. Real-time flight tracking can be provided by collaborating the data. However, aircraft must be within line-of-sight with the receivers for an accurate position to be determined. (“Multilateration (MLAT) - FlightAware,” n.d.) Although considered real-time, calculation delays and processing latency hinder true real-time flight activity with a 4-6 second delay. (“Multilateration (MLAT) - FlightAware,” n.d.) MLAT coverage is limited to areas with receivers/ground stations present and normally only achieved at altitudes between 3000-10000 feet. Due to this limitation, general aircraft flying below the range may be hidden to MLAT surveillance. (“How flight tracking works - Learn how we track flights | Flightradar24,” n.d.)</w:t>
       </w:r>
     </w:p>
     <w:p>
@@ -1035,41 +1338,38 @@
         <w:rPr>
           <w:rFonts w:asciiTheme="minorHAnsi" w:hAnsiTheme="minorHAnsi"/>
         </w:rPr>
-        <w:t xml:space="preserve">, </w:t>
-      </w:r>
-      <w:proofErr w:type="gramStart"/>
-      <w:r>
-        <w:rPr>
-          <w:rFonts w:asciiTheme="minorHAnsi" w:hAnsiTheme="minorHAnsi"/>
-        </w:rPr>
-        <w:t>n.d.)and</w:t>
-      </w:r>
-      <w:proofErr w:type="gramEnd"/>
-      <w:r>
-        <w:rPr>
-          <w:rFonts w:asciiTheme="minorHAnsi" w:hAnsiTheme="minorHAnsi"/>
-        </w:rPr>
-        <w:t xml:space="preserve"> currently outfitted by more aircraft world-wide compared to ADS-B. However, with the current push for ADS-B tracking to be the world-wide choice of flight tracking, the current weight will shift to ADS-B being more prominent compared to MLAT. (“How flight tracking works - Learn how we track flights | Flightradar24,” n.d.)</w:t>
-      </w:r>
-    </w:p>
-    <w:p>
-      <w:pPr>
-        <w:rPr>
-          <w:rFonts w:asciiTheme="minorHAnsi" w:hAnsiTheme="minorHAnsi"/>
-        </w:rPr>
-      </w:pPr>
-    </w:p>
-    <w:p>
-      <w:pPr>
-        <w:rPr>
-          <w:rFonts w:asciiTheme="minorHAnsi" w:hAnsiTheme="minorHAnsi"/>
-        </w:rPr>
-      </w:pPr>
-      <w:r>
-        <w:rPr>
-          <w:rFonts w:asciiTheme="minorHAnsi" w:hAnsiTheme="minorHAnsi"/>
-        </w:rPr>
-        <w:lastRenderedPageBreak/>
+        <w:t>, n.d.)</w:t>
+      </w:r>
+      <w:r>
+        <w:rPr>
+          <w:rFonts w:asciiTheme="minorHAnsi" w:hAnsiTheme="minorHAnsi"/>
+        </w:rPr>
+        <w:t xml:space="preserve"> </w:t>
+      </w:r>
+      <w:r>
+        <w:rPr>
+          <w:rFonts w:asciiTheme="minorHAnsi" w:hAnsiTheme="minorHAnsi"/>
+        </w:rPr>
+        <w:t>and currently outfitted by more aircraft world-wide compared to ADS-B. However, with the current push for ADS-B tracking to be the world-wide choice of flight tracking, the current weight will shift to ADS-B being more prominent compared to MLAT. (“How flight tracking works - Learn how we track flights | Flightradar24,” n.d.)</w:t>
+      </w:r>
+    </w:p>
+    <w:p>
+      <w:pPr>
+        <w:rPr>
+          <w:rFonts w:asciiTheme="minorHAnsi" w:hAnsiTheme="minorHAnsi"/>
+        </w:rPr>
+      </w:pPr>
+    </w:p>
+    <w:p>
+      <w:pPr>
+        <w:rPr>
+          <w:rFonts w:asciiTheme="minorHAnsi" w:hAnsiTheme="minorHAnsi"/>
+        </w:rPr>
+      </w:pPr>
+      <w:r>
+        <w:rPr>
+          <w:rFonts w:asciiTheme="minorHAnsi" w:hAnsiTheme="minorHAnsi"/>
+        </w:rPr>
         <w:t>As both technologies use Mode S transponders, they share a high update rate. In the case of ADS-B, an update rate of two positions per second (</w:t>
       </w:r>
       <w:r>
@@ -1263,15 +1563,7 @@
           <w:rFonts w:asciiTheme="minorHAnsi" w:hAnsiTheme="minorHAnsi"/>
           <w:color w:val="1C1E29"/>
         </w:rPr>
-        <w:t xml:space="preserve">APIs provide a layer of security for users while retrieving data as applications are not fully exposed to the server in which the data required is held, nor is the server exposed to the user. The communications only comprise of small packets of data containing only relevant </w:t>
-      </w:r>
-      <w:r>
-        <w:rPr>
-          <w:rFonts w:asciiTheme="minorHAnsi" w:hAnsiTheme="minorHAnsi"/>
-          <w:color w:val="1C1E29"/>
-        </w:rPr>
-        <w:lastRenderedPageBreak/>
-        <w:t xml:space="preserve">data. (“What is an API? (Application Programming Interface) | MuleSoft,” n.d.) APIs also control access to resources, hardware, and software. (Steven </w:t>
+        <w:t xml:space="preserve">APIs provide a layer of security for users while retrieving data as applications are not fully exposed to the server in which the data required is held, nor is the server exposed to the user. The communications only comprise of small packets of data containing only relevant data. (“What is an API? (Application Programming Interface) | MuleSoft,” n.d.) APIs also control access to resources, hardware, and software. (Steven </w:t>
       </w:r>
       <w:proofErr w:type="spellStart"/>
       <w:r>
@@ -1484,7 +1776,26 @@
         <w:rPr>
           <w:rFonts w:asciiTheme="minorHAnsi" w:hAnsiTheme="minorHAnsi"/>
         </w:rPr>
-        <w:t xml:space="preserve">, Martinovic, Fuchs, Schäfer, &amp; Lenders, 2015) The network uses ADS-B sensors distributed to volunteers throughout central Europe. In 2014 the network covered 720,000 km2 and captured 30% of the commercial aircraft traffic in Europe (Schäfer, </w:t>
+        <w:t xml:space="preserve">, Martinovic, Fuchs, Schäfer, &amp; Lenders, 2015) The network uses ADS-B sensors distributed to volunteers throughout central Europe. In 2014 the network covered 720,000 </w:t>
+      </w:r>
+      <w:r>
+        <w:rPr>
+          <w:rFonts w:asciiTheme="minorHAnsi" w:hAnsiTheme="minorHAnsi"/>
+        </w:rPr>
+        <w:t>km</w:t>
+      </w:r>
+      <w:r>
+        <w:rPr>
+          <w:rFonts w:asciiTheme="minorHAnsi" w:hAnsiTheme="minorHAnsi"/>
+          <w:vertAlign w:val="superscript"/>
+        </w:rPr>
+        <w:t>2</w:t>
+      </w:r>
+      <w:r>
+        <w:rPr>
+          <w:rFonts w:asciiTheme="minorHAnsi" w:hAnsiTheme="minorHAnsi"/>
+        </w:rPr>
+        <w:t xml:space="preserve"> and captured 30% of the commercial aircraft traffic in Europe (Schäfer, </w:t>
       </w:r>
       <w:proofErr w:type="spellStart"/>
       <w:r>
@@ -1498,7 +1809,20 @@
         <w:rPr>
           <w:rFonts w:asciiTheme="minorHAnsi" w:hAnsiTheme="minorHAnsi"/>
         </w:rPr>
-        <w:t>, Lenders, Martinovic, &amp; Wilhelm, 2014), and by 2015 the network captured 40% of the traffic covering over 1 million km2. The network comprised of 27 sensors in 2015, as shown in Figure 3, which are low-cost and connected over the internet. (</w:t>
+        <w:t>, Lenders, Martinovic, &amp; Wilhelm, 2014), and by 2015 the network captured 40% of the traffic covering over 1 million km</w:t>
+      </w:r>
+      <w:r>
+        <w:rPr>
+          <w:rFonts w:asciiTheme="minorHAnsi" w:hAnsiTheme="minorHAnsi"/>
+          <w:vertAlign w:val="superscript"/>
+        </w:rPr>
+        <w:t>2</w:t>
+      </w:r>
+      <w:r>
+        <w:rPr>
+          <w:rFonts w:asciiTheme="minorHAnsi" w:hAnsiTheme="minorHAnsi"/>
+        </w:rPr>
+        <w:t>. The network comprised of 27 sensors in 2015, as shown in Figure 3, which are low-cost and connected over the internet. (</w:t>
       </w:r>
       <w:proofErr w:type="spellStart"/>
       <w:r>
@@ -1540,7 +1864,14 @@
         <w:rPr>
           <w:rFonts w:asciiTheme="minorHAnsi" w:hAnsiTheme="minorHAnsi"/>
         </w:rPr>
-        <w:t xml:space="preserve"> network,” n.d.) The network continues to grow as more volunteers add sensors. Due to the low-cost of equipment participants can join with little difficulty. (Schäfer et al., 2014) The network exhibits the largest dataset of aircraft surveillance data of its kind. (“</w:t>
+        <w:t xml:space="preserve"> network,” n.d.) The </w:t>
+      </w:r>
+      <w:r>
+        <w:rPr>
+          <w:rFonts w:asciiTheme="minorHAnsi" w:hAnsiTheme="minorHAnsi"/>
+        </w:rPr>
+        <w:lastRenderedPageBreak/>
+        <w:t>network continues to grow as more volunteers add sensors. Due to the low-cost of equipment participants can join with little difficulty. (Schäfer et al., 2014) The network exhibits the largest dataset of aircraft surveillance data of its kind. (“</w:t>
       </w:r>
       <w:proofErr w:type="spellStart"/>
       <w:r>
@@ -2012,15 +2343,7 @@
           <w:rFonts w:asciiTheme="minorHAnsi" w:hAnsiTheme="minorHAnsi"/>
           <w:shd w:val="clear" w:color="auto" w:fill="FFFFFF"/>
         </w:rPr>
-        <w:t xml:space="preserve"> network,” n.d.) It records all messages as they are received by the sensor nodes and stored on a MySQL database server. (Schäfer et al., 2014) The data is accessible by a REST API represented as state vectors were Java or Python can be </w:t>
-      </w:r>
-      <w:r>
-        <w:rPr>
-          <w:rFonts w:asciiTheme="minorHAnsi" w:hAnsiTheme="minorHAnsi"/>
-          <w:shd w:val="clear" w:color="auto" w:fill="FFFFFF"/>
-        </w:rPr>
-        <w:lastRenderedPageBreak/>
-        <w:t xml:space="preserve">used to bind to the API. The state can be retrieved as a vector in the form of a JSON object. (“The </w:t>
+        <w:t xml:space="preserve"> network,” n.d.) It records all messages as they are received by the sensor nodes and stored on a MySQL database server. (Schäfer et al., 2014) The data is accessible by a REST API represented as state vectors were Java or Python can be used to bind to the API. The state can be retrieved as a vector in the form of a JSON object. (“The </w:t>
       </w:r>
       <w:proofErr w:type="spellStart"/>
       <w:r>
@@ -2169,6 +2492,7 @@
           <w:rFonts w:asciiTheme="minorHAnsi" w:hAnsiTheme="minorHAnsi" w:cs="Calibri"/>
           <w:szCs w:val="40"/>
         </w:rPr>
+        <w:lastRenderedPageBreak/>
         <w:t xml:space="preserve">Several functions are available to receive state vectors, flights, and tracks for the entire </w:t>
       </w:r>
       <w:proofErr w:type="spellStart"/>
@@ -2274,7 +2598,7 @@
         <w:tc>
           <w:tcPr>
             <w:tcW w:w="1129" w:type="dxa"/>
-            <w:shd w:val="clear" w:color="auto" w:fill="E7E6E6" w:themeFill="background2"/>
+            <w:shd w:val="clear" w:color="auto" w:fill="D9E2F3" w:themeFill="accent1" w:themeFillTint="33"/>
           </w:tcPr>
           <w:p>
             <w:pPr>
@@ -2297,7 +2621,7 @@
         <w:tc>
           <w:tcPr>
             <w:tcW w:w="993" w:type="dxa"/>
-            <w:shd w:val="clear" w:color="auto" w:fill="E7E6E6" w:themeFill="background2"/>
+            <w:shd w:val="clear" w:color="auto" w:fill="D9E2F3" w:themeFill="accent1" w:themeFillTint="33"/>
           </w:tcPr>
           <w:p>
             <w:pPr>
@@ -2320,7 +2644,7 @@
         <w:tc>
           <w:tcPr>
             <w:tcW w:w="6888" w:type="dxa"/>
-            <w:shd w:val="clear" w:color="auto" w:fill="E7E6E6" w:themeFill="background2"/>
+            <w:shd w:val="clear" w:color="auto" w:fill="D9E2F3" w:themeFill="accent1" w:themeFillTint="33"/>
           </w:tcPr>
           <w:p>
             <w:pPr>
@@ -2849,7 +3173,7 @@
         <w:tc>
           <w:tcPr>
             <w:tcW w:w="1129" w:type="dxa"/>
-            <w:shd w:val="clear" w:color="auto" w:fill="E7E6E6" w:themeFill="background2"/>
+            <w:shd w:val="clear" w:color="auto" w:fill="D9E2F3" w:themeFill="accent1" w:themeFillTint="33"/>
           </w:tcPr>
           <w:p>
             <w:pPr>
@@ -2874,7 +3198,7 @@
         <w:tc>
           <w:tcPr>
             <w:tcW w:w="993" w:type="dxa"/>
-            <w:shd w:val="clear" w:color="auto" w:fill="E7E6E6" w:themeFill="background2"/>
+            <w:shd w:val="clear" w:color="auto" w:fill="D9E2F3" w:themeFill="accent1" w:themeFillTint="33"/>
           </w:tcPr>
           <w:p>
             <w:pPr>
@@ -2899,7 +3223,7 @@
         <w:tc>
           <w:tcPr>
             <w:tcW w:w="6888" w:type="dxa"/>
-            <w:shd w:val="clear" w:color="auto" w:fill="E7E6E6" w:themeFill="background2"/>
+            <w:shd w:val="clear" w:color="auto" w:fill="D9E2F3" w:themeFill="accent1" w:themeFillTint="33"/>
           </w:tcPr>
           <w:p>
             <w:pPr>
@@ -3176,7 +3500,14 @@
         <w:rPr>
           <w:rFonts w:asciiTheme="minorHAnsi" w:hAnsiTheme="minorHAnsi"/>
         </w:rPr>
-        <w:t xml:space="preserve"> space-based ADS-B, and have datalink access to every major satellite provider such as ARINC, SITA, Satcom Direct, Garmin, and Honeywell </w:t>
+        <w:t xml:space="preserve"> </w:t>
+      </w:r>
+      <w:r>
+        <w:rPr>
+          <w:rFonts w:asciiTheme="minorHAnsi" w:hAnsiTheme="minorHAnsi"/>
+        </w:rPr>
+        <w:lastRenderedPageBreak/>
+        <w:t xml:space="preserve">space-based ADS-B, and have datalink access to every major satellite provider such as ARINC, SITA, Satcom Direct, Garmin, and Honeywell </w:t>
       </w:r>
       <w:proofErr w:type="spellStart"/>
       <w:r>
@@ -3190,7 +3521,25 @@
         <w:rPr>
           <w:rFonts w:asciiTheme="minorHAnsi" w:hAnsiTheme="minorHAnsi"/>
         </w:rPr>
-        <w:t>. FlightAware’s receivers are distributed world-wide with over 20,000 currently issued to FlightAware users. The network’s coverage is shown in Figure 5, yellow representing MLAT and ADS-B represented in green.</w:t>
+        <w:t>. FlightAware’s receivers are distributed world-wide with over 20,000 currently issued to FlightAware users. The network’s</w:t>
+      </w:r>
+      <w:r>
+        <w:rPr>
+          <w:rFonts w:asciiTheme="minorHAnsi" w:hAnsiTheme="minorHAnsi"/>
+        </w:rPr>
+        <w:t xml:space="preserve"> ground</w:t>
+      </w:r>
+      <w:r>
+        <w:rPr>
+          <w:rFonts w:asciiTheme="minorHAnsi" w:hAnsiTheme="minorHAnsi"/>
+        </w:rPr>
+        <w:t xml:space="preserve"> coverage is shown in Figure 5, yellow representing MLAT and ADS-B represented in green.</w:t>
+      </w:r>
+      <w:r>
+        <w:rPr>
+          <w:rFonts w:asciiTheme="minorHAnsi" w:hAnsiTheme="minorHAnsi"/>
+        </w:rPr>
+        <w:t xml:space="preserve"> The network’s satellite coverage is shown in Figure 6.</w:t>
       </w:r>
     </w:p>
     <w:p>
@@ -3500,19 +3849,352 @@
           <w:color w:val="000000"/>
         </w:rPr>
       </w:pPr>
-    </w:p>
-    <w:p>
-      <w:pPr>
-        <w:rPr>
-          <w:rFonts w:asciiTheme="minorHAnsi" w:hAnsiTheme="minorHAnsi"/>
+      <w:r>
+        <w:rPr>
+          <w:rFonts w:asciiTheme="minorHAnsi" w:hAnsiTheme="minorHAnsi"/>
+          <w:noProof/>
           <w:color w:val="000000"/>
         </w:rPr>
-      </w:pPr>
-      <w:r>
+        <w:drawing>
+          <wp:anchor distT="0" distB="0" distL="114300" distR="114300" simplePos="0" relativeHeight="251665408" behindDoc="0" locked="0" layoutInCell="1" allowOverlap="1" wp14:anchorId="76E8241B" wp14:editId="71053F1C">
+            <wp:simplePos x="0" y="0"/>
+            <wp:positionH relativeFrom="column">
+              <wp:posOffset>609600</wp:posOffset>
+            </wp:positionH>
+            <wp:positionV relativeFrom="paragraph">
+              <wp:posOffset>109855</wp:posOffset>
+            </wp:positionV>
+            <wp:extent cx="4504055" cy="2251710"/>
+            <wp:effectExtent l="0" t="0" r="4445" b="0"/>
+            <wp:wrapSquare wrapText="bothSides"/>
+            <wp:docPr id="24" name="Picture 24" descr="A picture containing outdoor&#10;&#10;Description automatically generated"/>
+            <wp:cNvGraphicFramePr>
+              <a:graphicFrameLocks xmlns:a="http://schemas.openxmlformats.org/drawingml/2006/main" noChangeAspect="1"/>
+            </wp:cNvGraphicFramePr>
+            <a:graphic xmlns:a="http://schemas.openxmlformats.org/drawingml/2006/main">
+              <a:graphicData uri="http://schemas.openxmlformats.org/drawingml/2006/picture">
+                <pic:pic xmlns:pic="http://schemas.openxmlformats.org/drawingml/2006/picture">
+                  <pic:nvPicPr>
+                    <pic:cNvPr id="24" name="FlightAwareSatCoverage.png"/>
+                    <pic:cNvPicPr/>
+                  </pic:nvPicPr>
+                  <pic:blipFill>
+                    <a:blip r:embed="rId13" cstate="print">
+                      <a:extLst>
+                        <a:ext uri="{28A0092B-C50C-407E-A947-70E740481C1C}">
+                          <a14:useLocalDpi xmlns:a14="http://schemas.microsoft.com/office/drawing/2010/main" val="0"/>
+                        </a:ext>
+                      </a:extLst>
+                    </a:blip>
+                    <a:stretch>
+                      <a:fillRect/>
+                    </a:stretch>
+                  </pic:blipFill>
+                  <pic:spPr>
+                    <a:xfrm>
+                      <a:off x="0" y="0"/>
+                      <a:ext cx="4504055" cy="2251710"/>
+                    </a:xfrm>
+                    <a:prstGeom prst="rect">
+                      <a:avLst/>
+                    </a:prstGeom>
+                  </pic:spPr>
+                </pic:pic>
+              </a:graphicData>
+            </a:graphic>
+            <wp14:sizeRelH relativeFrom="page">
+              <wp14:pctWidth>0</wp14:pctWidth>
+            </wp14:sizeRelH>
+            <wp14:sizeRelV relativeFrom="page">
+              <wp14:pctHeight>0</wp14:pctHeight>
+            </wp14:sizeRelV>
+          </wp:anchor>
+        </w:drawing>
+      </w:r>
+    </w:p>
+    <w:p>
+      <w:pPr>
         <w:rPr>
           <w:rFonts w:asciiTheme="minorHAnsi" w:hAnsiTheme="minorHAnsi"/>
           <w:color w:val="000000"/>
         </w:rPr>
+      </w:pPr>
+    </w:p>
+    <w:p>
+      <w:pPr>
+        <w:rPr>
+          <w:rFonts w:asciiTheme="minorHAnsi" w:hAnsiTheme="minorHAnsi"/>
+          <w:color w:val="000000"/>
+        </w:rPr>
+      </w:pPr>
+    </w:p>
+    <w:p>
+      <w:pPr>
+        <w:rPr>
+          <w:rFonts w:asciiTheme="minorHAnsi" w:hAnsiTheme="minorHAnsi"/>
+          <w:color w:val="000000"/>
+        </w:rPr>
+      </w:pPr>
+    </w:p>
+    <w:p>
+      <w:pPr>
+        <w:rPr>
+          <w:rFonts w:asciiTheme="minorHAnsi" w:hAnsiTheme="minorHAnsi"/>
+          <w:color w:val="000000"/>
+        </w:rPr>
+      </w:pPr>
+    </w:p>
+    <w:p>
+      <w:pPr>
+        <w:rPr>
+          <w:rFonts w:asciiTheme="minorHAnsi" w:hAnsiTheme="minorHAnsi"/>
+          <w:color w:val="000000"/>
+        </w:rPr>
+      </w:pPr>
+    </w:p>
+    <w:p>
+      <w:pPr>
+        <w:rPr>
+          <w:rFonts w:asciiTheme="minorHAnsi" w:hAnsiTheme="minorHAnsi"/>
+          <w:color w:val="000000"/>
+        </w:rPr>
+      </w:pPr>
+    </w:p>
+    <w:p>
+      <w:pPr>
+        <w:rPr>
+          <w:rFonts w:asciiTheme="minorHAnsi" w:hAnsiTheme="minorHAnsi"/>
+          <w:color w:val="000000"/>
+        </w:rPr>
+      </w:pPr>
+    </w:p>
+    <w:p>
+      <w:pPr>
+        <w:rPr>
+          <w:rFonts w:asciiTheme="minorHAnsi" w:hAnsiTheme="minorHAnsi"/>
+          <w:color w:val="000000"/>
+        </w:rPr>
+      </w:pPr>
+    </w:p>
+    <w:p>
+      <w:pPr>
+        <w:rPr>
+          <w:rFonts w:asciiTheme="minorHAnsi" w:hAnsiTheme="minorHAnsi"/>
+          <w:color w:val="000000"/>
+        </w:rPr>
+      </w:pPr>
+    </w:p>
+    <w:p>
+      <w:pPr>
+        <w:rPr>
+          <w:rFonts w:asciiTheme="minorHAnsi" w:hAnsiTheme="minorHAnsi"/>
+          <w:color w:val="000000"/>
+        </w:rPr>
+      </w:pPr>
+    </w:p>
+    <w:p>
+      <w:pPr>
+        <w:rPr>
+          <w:rFonts w:asciiTheme="minorHAnsi" w:hAnsiTheme="minorHAnsi"/>
+          <w:color w:val="000000"/>
+        </w:rPr>
+      </w:pPr>
+    </w:p>
+    <w:p>
+      <w:pPr>
+        <w:rPr>
+          <w:rFonts w:asciiTheme="minorHAnsi" w:hAnsiTheme="minorHAnsi"/>
+          <w:color w:val="000000"/>
+        </w:rPr>
+      </w:pPr>
+    </w:p>
+    <w:p>
+      <w:pPr>
+        <w:jc w:val="center"/>
+        <w:rPr>
+          <w:rFonts w:asciiTheme="minorHAnsi" w:hAnsiTheme="minorHAnsi"/>
+          <w:i/>
+          <w:iCs/>
+          <w:color w:val="000000"/>
+          <w:sz w:val="18"/>
+          <w:szCs w:val="18"/>
+        </w:rPr>
+      </w:pPr>
+      <w:r>
+        <w:rPr>
+          <w:rFonts w:asciiTheme="minorHAnsi" w:hAnsiTheme="minorHAnsi"/>
+          <w:i/>
+          <w:iCs/>
+          <w:color w:val="000000"/>
+          <w:sz w:val="18"/>
+          <w:szCs w:val="18"/>
+        </w:rPr>
+        <w:t xml:space="preserve">Figure </w:t>
+      </w:r>
+      <w:r>
+        <w:rPr>
+          <w:rFonts w:asciiTheme="minorHAnsi" w:hAnsiTheme="minorHAnsi"/>
+          <w:i/>
+          <w:iCs/>
+          <w:color w:val="000000"/>
+          <w:sz w:val="18"/>
+          <w:szCs w:val="18"/>
+        </w:rPr>
+        <w:t>6</w:t>
+      </w:r>
+      <w:r>
+        <w:rPr>
+          <w:rFonts w:asciiTheme="minorHAnsi" w:hAnsiTheme="minorHAnsi"/>
+          <w:i/>
+          <w:iCs/>
+          <w:color w:val="000000"/>
+          <w:sz w:val="18"/>
+          <w:szCs w:val="18"/>
+        </w:rPr>
+        <w:t xml:space="preserve">: FlightAware </w:t>
+      </w:r>
+      <w:r>
+        <w:rPr>
+          <w:rFonts w:asciiTheme="minorHAnsi" w:hAnsiTheme="minorHAnsi"/>
+          <w:i/>
+          <w:iCs/>
+          <w:color w:val="000000"/>
+          <w:sz w:val="18"/>
+          <w:szCs w:val="18"/>
+        </w:rPr>
+        <w:t>satellite</w:t>
+      </w:r>
+      <w:r>
+        <w:rPr>
+          <w:rFonts w:asciiTheme="minorHAnsi" w:hAnsiTheme="minorHAnsi"/>
+          <w:i/>
+          <w:iCs/>
+          <w:color w:val="000000"/>
+          <w:sz w:val="18"/>
+          <w:szCs w:val="18"/>
+        </w:rPr>
+        <w:t xml:space="preserve"> </w:t>
+      </w:r>
+      <w:r>
+        <w:rPr>
+          <w:rFonts w:asciiTheme="minorHAnsi" w:hAnsiTheme="minorHAnsi"/>
+          <w:i/>
+          <w:iCs/>
+          <w:color w:val="000000"/>
+          <w:sz w:val="18"/>
+          <w:szCs w:val="18"/>
+        </w:rPr>
+        <w:t>coverage</w:t>
+      </w:r>
+      <w:r>
+        <w:rPr>
+          <w:rFonts w:asciiTheme="minorHAnsi" w:hAnsiTheme="minorHAnsi"/>
+          <w:i/>
+          <w:iCs/>
+          <w:color w:val="000000"/>
+          <w:sz w:val="18"/>
+          <w:szCs w:val="18"/>
+        </w:rPr>
+        <w:t xml:space="preserve"> </w:t>
+      </w:r>
+      <w:r>
+        <w:rPr>
+          <w:rFonts w:asciiTheme="minorHAnsi" w:hAnsiTheme="minorHAnsi"/>
+          <w:i/>
+          <w:iCs/>
+          <w:color w:val="000000"/>
+          <w:sz w:val="18"/>
+          <w:szCs w:val="18"/>
+        </w:rPr>
+        <w:fldChar w:fldCharType="begin" w:fldLock="1"/>
+      </w:r>
+      <w:r>
+        <w:rPr>
+          <w:rFonts w:asciiTheme="minorHAnsi" w:hAnsiTheme="minorHAnsi"/>
+          <w:i/>
+          <w:iCs/>
+          <w:color w:val="000000"/>
+          <w:sz w:val="18"/>
+          <w:szCs w:val="18"/>
+        </w:rPr>
+        <w:instrText>ADDIN CSL_CITATION {"citationItems":[{"id":"ITEM-1","itemData":{"URL":"https://uk.flightaware.com/adsb/coverage#data-coverage","accessed":{"date-parts":[["2019","11","3"]]},"id":"ITEM-1","issued":{"date-parts":[["0"]]},"title":"FlightAware ADS-B Coverage Map - FlightAware","type":"webpage"},"uris":["http://www.mendeley.com/documents/?uuid=ac98675a-090a-31db-a850-834f5d8d9aca"]}],"mendeley":{"formattedCitation":"(“FlightAware ADS-B Coverage Map - FlightAware,” n.d.)","manualFormatting":"(“FlightAware ADS-B Coverage Map - FlightAware,” n.d.)","plainTextFormattedCitation":"(“FlightAware ADS-B Coverage Map - FlightAware,” n.d.)","previouslyFormattedCitation":"(“FlightAware ADS-B Coverage Map - FlightAware,” n.d.)"},"properties":{"noteIndex":0},"schema":"https://github.com/citation-style-language/schema/raw/master/csl-citation.json"}</w:instrText>
+      </w:r>
+      <w:r>
+        <w:rPr>
+          <w:rFonts w:asciiTheme="minorHAnsi" w:hAnsiTheme="minorHAnsi"/>
+          <w:i/>
+          <w:iCs/>
+          <w:color w:val="000000"/>
+          <w:sz w:val="18"/>
+          <w:szCs w:val="18"/>
+        </w:rPr>
+        <w:fldChar w:fldCharType="separate"/>
+      </w:r>
+      <w:r>
+        <w:rPr>
+          <w:rFonts w:asciiTheme="minorHAnsi" w:hAnsiTheme="minorHAnsi"/>
+          <w:iCs/>
+          <w:noProof/>
+          <w:color w:val="000000"/>
+          <w:sz w:val="18"/>
+          <w:szCs w:val="18"/>
+        </w:rPr>
+        <w:t>(“FlightAware ADS-B Coverage Map</w:t>
+      </w:r>
+      <w:r>
+        <w:rPr>
+          <w:rFonts w:asciiTheme="minorHAnsi" w:hAnsiTheme="minorHAnsi"/>
+          <w:iCs/>
+          <w:noProof/>
+          <w:color w:val="000000"/>
+          <w:sz w:val="18"/>
+          <w:szCs w:val="18"/>
+        </w:rPr>
+        <w:t xml:space="preserve"> -</w:t>
+      </w:r>
+      <w:r>
+        <w:rPr>
+          <w:rFonts w:asciiTheme="minorHAnsi" w:hAnsiTheme="minorHAnsi"/>
+          <w:iCs/>
+          <w:noProof/>
+          <w:color w:val="000000"/>
+          <w:sz w:val="18"/>
+          <w:szCs w:val="18"/>
+        </w:rPr>
+        <w:t xml:space="preserve"> FlightAware,” n.d.)</w:t>
+      </w:r>
+      <w:r>
+        <w:rPr>
+          <w:rFonts w:asciiTheme="minorHAnsi" w:hAnsiTheme="minorHAnsi"/>
+          <w:i/>
+          <w:iCs/>
+          <w:color w:val="000000"/>
+          <w:sz w:val="18"/>
+          <w:szCs w:val="18"/>
+        </w:rPr>
+        <w:fldChar w:fldCharType="end"/>
+      </w:r>
+    </w:p>
+    <w:p>
+      <w:pPr>
+        <w:rPr>
+          <w:rFonts w:asciiTheme="minorHAnsi" w:hAnsiTheme="minorHAnsi"/>
+          <w:color w:val="000000"/>
+        </w:rPr>
+      </w:pPr>
+    </w:p>
+    <w:p>
+      <w:pPr>
+        <w:rPr>
+          <w:rFonts w:asciiTheme="minorHAnsi" w:hAnsiTheme="minorHAnsi"/>
+          <w:color w:val="000000"/>
+        </w:rPr>
+      </w:pPr>
+      <w:r>
+        <w:rPr>
+          <w:rFonts w:asciiTheme="minorHAnsi" w:hAnsiTheme="minorHAnsi"/>
+          <w:color w:val="000000"/>
+        </w:rPr>
         <w:t xml:space="preserve">FlightAware collaborates the sources of data using AI models and algorithms, this collaboration is achieved by FlightAware’s </w:t>
       </w:r>
       <w:proofErr w:type="spellStart"/>
@@ -3579,6 +4261,62 @@
         </w:rPr>
         <w:t xml:space="preserve"> possesses. When queried, the user can request the API to return a set of matching aircraft based on different attributes example attributes follow:</w:t>
       </w:r>
+    </w:p>
+    <w:p>
+      <w:pPr>
+        <w:rPr>
+          <w:rFonts w:asciiTheme="minorHAnsi" w:hAnsiTheme="minorHAnsi"/>
+          <w:color w:val="000000"/>
+        </w:rPr>
+      </w:pPr>
+    </w:p>
+    <w:p>
+      <w:pPr>
+        <w:rPr>
+          <w:rFonts w:asciiTheme="minorHAnsi" w:hAnsiTheme="minorHAnsi"/>
+          <w:color w:val="000000"/>
+        </w:rPr>
+      </w:pPr>
+    </w:p>
+    <w:p>
+      <w:pPr>
+        <w:rPr>
+          <w:rFonts w:asciiTheme="minorHAnsi" w:hAnsiTheme="minorHAnsi"/>
+          <w:color w:val="000000"/>
+        </w:rPr>
+      </w:pPr>
+    </w:p>
+    <w:p>
+      <w:pPr>
+        <w:rPr>
+          <w:rFonts w:asciiTheme="minorHAnsi" w:hAnsiTheme="minorHAnsi"/>
+          <w:color w:val="000000"/>
+        </w:rPr>
+      </w:pPr>
+    </w:p>
+    <w:p>
+      <w:pPr>
+        <w:rPr>
+          <w:rFonts w:asciiTheme="minorHAnsi" w:hAnsiTheme="minorHAnsi"/>
+          <w:color w:val="000000"/>
+        </w:rPr>
+      </w:pPr>
+    </w:p>
+    <w:p>
+      <w:pPr>
+        <w:rPr>
+          <w:rFonts w:asciiTheme="minorHAnsi" w:hAnsiTheme="minorHAnsi"/>
+          <w:color w:val="000000"/>
+        </w:rPr>
+      </w:pPr>
+    </w:p>
+    <w:p>
+      <w:pPr>
+        <w:rPr>
+          <w:rFonts w:asciiTheme="minorHAnsi" w:hAnsiTheme="minorHAnsi"/>
+          <w:color w:val="000000"/>
+        </w:rPr>
+      </w:pPr>
     </w:p>
     <w:tbl>
       <w:tblPr>
@@ -3595,7 +4333,7 @@
         <w:tc>
           <w:tcPr>
             <w:tcW w:w="1321" w:type="dxa"/>
-            <w:shd w:val="clear" w:color="auto" w:fill="E7E6E6" w:themeFill="background2"/>
+            <w:shd w:val="clear" w:color="auto" w:fill="D9E2F3" w:themeFill="accent1" w:themeFillTint="33"/>
           </w:tcPr>
           <w:p>
             <w:pPr>
@@ -3621,7 +4359,7 @@
         <w:tc>
           <w:tcPr>
             <w:tcW w:w="986" w:type="dxa"/>
-            <w:shd w:val="clear" w:color="auto" w:fill="E7E6E6" w:themeFill="background2"/>
+            <w:shd w:val="clear" w:color="auto" w:fill="D9E2F3" w:themeFill="accent1" w:themeFillTint="33"/>
           </w:tcPr>
           <w:p>
             <w:pPr>
@@ -3646,7 +4384,7 @@
         <w:tc>
           <w:tcPr>
             <w:tcW w:w="6703" w:type="dxa"/>
-            <w:shd w:val="clear" w:color="auto" w:fill="E7E6E6" w:themeFill="background2"/>
+            <w:shd w:val="clear" w:color="auto" w:fill="D9E2F3" w:themeFill="accent1" w:themeFillTint="33"/>
           </w:tcPr>
           <w:p>
             <w:pPr>
@@ -4004,7 +4742,21 @@
           <w:rFonts w:asciiTheme="minorHAnsi" w:hAnsiTheme="minorHAnsi"/>
           <w:color w:val="000000"/>
         </w:rPr>
-        <w:t xml:space="preserve">The API once queried responses and returns aircraft matching the query giving data of flight number, aircraft type, origin, destination, longitude/latitude, and groundspeed. A feature </w:t>
+        <w:t>The API once queried respon</w:t>
+      </w:r>
+      <w:r>
+        <w:rPr>
+          <w:rFonts w:asciiTheme="minorHAnsi" w:hAnsiTheme="minorHAnsi"/>
+          <w:color w:val="000000"/>
+        </w:rPr>
+        <w:t>ds</w:t>
+      </w:r>
+      <w:r>
+        <w:rPr>
+          <w:rFonts w:asciiTheme="minorHAnsi" w:hAnsiTheme="minorHAnsi"/>
+          <w:color w:val="000000"/>
+        </w:rPr>
+        <w:t xml:space="preserve"> and returns aircraft matching the query giving data of flight number, aircraft type, origin, destination, longitude/latitude, and groundspeed. A feature </w:t>
       </w:r>
       <w:proofErr w:type="spellStart"/>
       <w:r>
@@ -4319,7 +5071,19 @@
           <w:rFonts w:asciiTheme="minorHAnsi" w:hAnsiTheme="minorHAnsi"/>
         </w:rPr>
         <w:lastRenderedPageBreak/>
-        <w:t xml:space="preserve">applications using technologies such as AR have to be developed for different operating systems to ensure the spread of user base may use the application. However, must deal with the current capabilities the operating systems support while simultaneously utilizing the technical capabilities proposed to be implemented. (Geiger, </w:t>
+        <w:t xml:space="preserve">applications using technologies such as AR have to be developed for different operating systems to ensure the spread of user base may use the application. However, </w:t>
+      </w:r>
+      <w:r>
+        <w:rPr>
+          <w:rFonts w:asciiTheme="minorHAnsi" w:hAnsiTheme="minorHAnsi"/>
+        </w:rPr>
+        <w:t xml:space="preserve">developers </w:t>
+      </w:r>
+      <w:r>
+        <w:rPr>
+          <w:rFonts w:asciiTheme="minorHAnsi" w:hAnsiTheme="minorHAnsi"/>
+        </w:rPr>
+        <w:t xml:space="preserve">must deal with the current capabilities the operating systems support while simultaneously utilizing the technical capabilities proposed to be implemented. (Geiger, </w:t>
       </w:r>
       <w:proofErr w:type="spellStart"/>
       <w:r>
@@ -4413,7 +5177,19 @@
         <w:rPr>
           <w:rFonts w:asciiTheme="minorHAnsi" w:hAnsiTheme="minorHAnsi"/>
         </w:rPr>
-        <w:t>Two forms of simple augmented reality exist, Marker-based AR and Location-based AR. Both use the user’s camera; however, Marker-based uses visual cues where Location-based uses positional data from the user’s mobile phone, such as the GPS and compass. (Patkar, Singh, &amp; Birje, 2013) Marker-based AR uses images that can be detected by a user’s camera and used to project a virtual item into the scene, as shown in Figure 6.</w:t>
+        <w:t xml:space="preserve">Two forms of simple augmented reality exist, Marker-based AR and Location-based AR. Both use the user’s camera; however, Marker-based uses visual cues where Location-based uses positional data from the user’s mobile phone, such as the GPS and compass. (Patkar, Singh, &amp; Birje, 2013) Marker-based AR uses images that can be detected by a user’s camera and used to project a virtual item into the scene, as shown in Figure </w:t>
+      </w:r>
+      <w:r>
+        <w:rPr>
+          <w:rFonts w:asciiTheme="minorHAnsi" w:hAnsiTheme="minorHAnsi"/>
+        </w:rPr>
+        <w:t>7</w:t>
+      </w:r>
+      <w:r>
+        <w:rPr>
+          <w:rFonts w:asciiTheme="minorHAnsi" w:hAnsiTheme="minorHAnsi"/>
+        </w:rPr>
+        <w:t>.</w:t>
       </w:r>
     </w:p>
     <w:p>
@@ -4462,7 +5238,7 @@
                     <pic:cNvPicPr/>
                   </pic:nvPicPr>
                   <pic:blipFill rotWithShape="1">
-                    <a:blip r:embed="rId13">
+                    <a:blip r:embed="rId14">
                       <a:extLst>
                         <a:ext uri="{28A0092B-C50C-407E-A947-70E740481C1C}">
                           <a14:useLocalDpi xmlns:a14="http://schemas.microsoft.com/office/drawing/2010/main" val="0"/>
@@ -4530,7 +5306,7 @@
                     <pic:cNvPicPr/>
                   </pic:nvPicPr>
                   <pic:blipFill rotWithShape="1">
-                    <a:blip r:embed="rId14" cstate="print">
+                    <a:blip r:embed="rId15" cstate="print">
                       <a:extLst>
                         <a:ext uri="{28A0092B-C50C-407E-A947-70E740481C1C}">
                           <a14:useLocalDpi xmlns:a14="http://schemas.microsoft.com/office/drawing/2010/main" val="0"/>
@@ -4680,7 +5456,27 @@
           <w:sz w:val="18"/>
           <w:szCs w:val="18"/>
         </w:rPr>
-        <w:t>Figure 7: Location based AR</w:t>
+        <w:t xml:space="preserve">Figure </w:t>
+      </w:r>
+      <w:r>
+        <w:rPr>
+          <w:rFonts w:asciiTheme="minorHAnsi" w:hAnsiTheme="minorHAnsi"/>
+          <w:i/>
+          <w:iCs/>
+          <w:sz w:val="18"/>
+          <w:szCs w:val="18"/>
+        </w:rPr>
+        <w:t>8</w:t>
+      </w:r>
+      <w:r>
+        <w:rPr>
+          <w:rFonts w:asciiTheme="minorHAnsi" w:hAnsiTheme="minorHAnsi"/>
+          <w:i/>
+          <w:iCs/>
+          <w:sz w:val="18"/>
+          <w:szCs w:val="18"/>
+        </w:rPr>
+        <w:t>: Location based AR</w:t>
       </w:r>
     </w:p>
     <w:p>
@@ -4763,7 +5559,27 @@
           <w:sz w:val="18"/>
           <w:szCs w:val="18"/>
         </w:rPr>
-        <w:t xml:space="preserve">Figure 6: Marker based AR </w:t>
+        <w:t xml:space="preserve">Figure </w:t>
+      </w:r>
+      <w:r>
+        <w:rPr>
+          <w:rFonts w:asciiTheme="minorHAnsi" w:hAnsiTheme="minorHAnsi"/>
+          <w:i/>
+          <w:iCs/>
+          <w:sz w:val="18"/>
+          <w:szCs w:val="18"/>
+        </w:rPr>
+        <w:t>7</w:t>
+      </w:r>
+      <w:r>
+        <w:rPr>
+          <w:rFonts w:asciiTheme="minorHAnsi" w:hAnsiTheme="minorHAnsi"/>
+          <w:i/>
+          <w:iCs/>
+          <w:sz w:val="18"/>
+          <w:szCs w:val="18"/>
+        </w:rPr>
+        <w:t xml:space="preserve">: Marker based AR </w:t>
       </w:r>
     </w:p>
     <w:p>
@@ -4845,8 +5661,102 @@
         <w:rPr>
           <w:rFonts w:asciiTheme="minorHAnsi" w:hAnsiTheme="minorHAnsi"/>
         </w:rPr>
-        <w:t>Location-based AR, unlike Marker-based, is not bound to a select area to project its image. The application using Location-based AR does not require a marker to display content; it only requires the GPS location of the user’s phone, the direction in which it is pointed and the location of where the content is to be displayed as shown in Figure 7. Location-based AR is more interactive in comparison to Marker-based, and its functionality more aligned to how content would be displayed for the use of augmented flight tracking. (Patkar et al., 2013) Developers can use a range of libraries to incorporate Augmented Reality onto mobile applications such as AR.js.</w:t>
-      </w:r>
+        <w:t xml:space="preserve">Location-based AR, unlike Marker-based, is not bound to a select area to project its image. The application using Location-based AR does not require a marker to display content; it only requires the GPS location of the user’s phone, the direction in which it is pointed and the location of where the content is to be displayed as shown in Figure </w:t>
+      </w:r>
+      <w:r>
+        <w:rPr>
+          <w:rFonts w:asciiTheme="minorHAnsi" w:hAnsiTheme="minorHAnsi"/>
+        </w:rPr>
+        <w:t>8</w:t>
+      </w:r>
+      <w:r>
+        <w:rPr>
+          <w:rFonts w:asciiTheme="minorHAnsi" w:hAnsiTheme="minorHAnsi"/>
+        </w:rPr>
+        <w:t xml:space="preserve">. Location-based AR is more interactive in comparison to Marker-based, and its functionality more aligned to how content would be displayed for the use of augmented flight tracking. (Patkar et al., 2013) </w:t>
+      </w:r>
+      <w:r>
+        <w:rPr>
+          <w:rFonts w:asciiTheme="minorHAnsi" w:hAnsiTheme="minorHAnsi"/>
+        </w:rPr>
+        <w:t>Location-based AR is a robust technology suitable in large-scale environments; however, it tends to be inaccurate in its positioning.</w:t>
+      </w:r>
+      <w:r>
+        <w:rPr>
+          <w:rFonts w:asciiTheme="minorHAnsi" w:hAnsiTheme="minorHAnsi"/>
+        </w:rPr>
+        <w:t xml:space="preserve"> </w:t>
+      </w:r>
+      <w:r>
+        <w:rPr>
+          <w:rFonts w:asciiTheme="minorHAnsi" w:hAnsiTheme="minorHAnsi"/>
+        </w:rPr>
+        <w:fldChar w:fldCharType="begin" w:fldLock="1"/>
+      </w:r>
+      <w:r>
+        <w:rPr>
+          <w:rFonts w:asciiTheme="minorHAnsi" w:hAnsiTheme="minorHAnsi"/>
+        </w:rPr>
+        <w:instrText>ADDIN CSL_CITATION {"citationItems":[{"id":"ITEM-1","itemData":{"DOI":"10.1007/978-3-319-89935-0_39","ISBN":"9783319899343","ISSN":"18684238","abstract":"GeoAR, or location-based augmented reality, can be used as an innovative representation of location-specific information in diverse applications. However, there are hardly any software development kits (SDKs) that can be effectively used by developers, as important functionality and customisation options are generally missing. This article presents the concept, implementation and example applications of a framework, or GeoAR SDK, that integrates the core functionality of location-based AR and enables developers to implement customised and highly adaptable mobile application with GeoAR.","author":[{"dropping-particle":"","family":"Burkard","given":"Simon","non-dropping-particle":"","parse-names":false,"suffix":""},{"dropping-particle":"","family":"Fuchs-Kittowski","given":"Frank","non-dropping-particle":"","parse-names":false,"suffix":""},{"dropping-particle":"","family":"Himberger","given":"Sebastian","non-dropping-particle":"","parse-names":false,"suffix":""},{"dropping-particle":"","family":"Fischer","given":"Fabian","non-dropping-particle":"","parse-names":false,"suffix":""},{"dropping-particle":"","family":"Pfennigschmidt","given":"Stefan","non-dropping-particle":"","parse-names":false,"suffix":""}],"container-title":"IFIP Advances in Information and Communication Technology","id":"ITEM-1","issued":{"date-parts":[["2017"]]},"page":"470-483","title":"Mobile location-based augmented reality framework","type":"paper-conference","volume":"507"},"uris":["http://www.mendeley.com/documents/?uuid=c30c3800-7c27-3af4-8e16-bec86416f43f"]}],"mendeley":{"formattedCitation":"(Burkard, Fuchs-Kittowski, Himberger, Fischer, &amp; Pfennigschmidt, 2017)","plainTextFormattedCitation":"(Burkard, Fuchs-Kittowski, Himberger, Fischer, &amp; Pfennigschmidt, 2017)","previouslyFormattedCitation":"(Burkard, Fuchs-Kittowski, Himberger, Fischer, &amp; Pfennigschmidt, 2017)"},"properties":{"noteIndex":0},"schema":"https://github.com/citation-style-language/schema/raw/master/csl-citation.json"}</w:instrText>
+      </w:r>
+      <w:r>
+        <w:rPr>
+          <w:rFonts w:asciiTheme="minorHAnsi" w:hAnsiTheme="minorHAnsi"/>
+        </w:rPr>
+        <w:fldChar w:fldCharType="separate"/>
+      </w:r>
+      <w:r>
+        <w:rPr>
+          <w:rFonts w:asciiTheme="minorHAnsi" w:hAnsiTheme="minorHAnsi"/>
+          <w:noProof/>
+        </w:rPr>
+        <w:t>(Burkard, Fuchs-Kittowski, Himberger, Fischer, &amp; Pfennigschmidt, 2017)</w:t>
+      </w:r>
+      <w:r>
+        <w:rPr>
+          <w:rFonts w:asciiTheme="minorHAnsi" w:hAnsiTheme="minorHAnsi"/>
+        </w:rPr>
+        <w:fldChar w:fldCharType="end"/>
+      </w:r>
+      <w:r>
+        <w:rPr>
+          <w:rFonts w:asciiTheme="minorHAnsi" w:hAnsiTheme="minorHAnsi"/>
+        </w:rPr>
+        <w:t xml:space="preserve"> </w:t>
+      </w:r>
+      <w:r>
+        <w:rPr>
+          <w:rFonts w:asciiTheme="minorHAnsi" w:hAnsiTheme="minorHAnsi"/>
+        </w:rPr>
+        <w:t xml:space="preserve">Using Augmented Reality in applications greatly increases the user experience for the applications users as it brings the content to the user dependent on the actions of the user. </w:t>
+      </w:r>
+      <w:r>
+        <w:rPr>
+          <w:rFonts w:asciiTheme="minorHAnsi" w:hAnsiTheme="minorHAnsi"/>
+        </w:rPr>
+        <w:t>Developers can use a range of libraries to incorporate Augmented Reality onto mobile applications such as AR.js.</w:t>
+      </w:r>
+    </w:p>
+    <w:p>
+      <w:pPr>
+        <w:rPr>
+          <w:rFonts w:asciiTheme="minorHAnsi" w:hAnsiTheme="minorHAnsi"/>
+        </w:rPr>
+      </w:pPr>
+    </w:p>
+    <w:p>
+      <w:pPr>
+        <w:rPr>
+          <w:rFonts w:asciiTheme="minorHAnsi" w:hAnsiTheme="minorHAnsi"/>
+        </w:rPr>
+      </w:pPr>
+    </w:p>
+    <w:p>
+      <w:pPr>
+        <w:rPr>
+          <w:rFonts w:asciiTheme="minorHAnsi" w:hAnsiTheme="minorHAnsi"/>
+        </w:rPr>
+      </w:pPr>
     </w:p>
     <w:p>
       <w:pPr>
@@ -4867,6 +5777,7 @@
           <w:rFonts w:asciiTheme="minorHAnsi" w:hAnsiTheme="minorHAnsi"/>
           <w:color w:val="2F5496" w:themeColor="accent1" w:themeShade="BF"/>
         </w:rPr>
+        <w:lastRenderedPageBreak/>
         <w:t>1.</w:t>
       </w:r>
       <w:r>
@@ -4915,14 +5826,19 @@
         <w:rPr>
           <w:rFonts w:asciiTheme="minorHAnsi" w:hAnsiTheme="minorHAnsi"/>
         </w:rPr>
-        <w:t xml:space="preserve">, 2017) The advantages of AR.js are the running efficiency on mobile phones. Newer mobiles have </w:t>
-      </w:r>
-      <w:r>
-        <w:rPr>
-          <w:rFonts w:asciiTheme="minorHAnsi" w:hAnsiTheme="minorHAnsi"/>
-        </w:rPr>
-        <w:lastRenderedPageBreak/>
-        <w:t xml:space="preserve">higher performance graphics cards, so the frames per second are greater than older mobiles; however, phones four years old measure frames per second at 60fps, still relatively efficient. As it is web-based, no installation is required for the user, and the </w:t>
+        <w:t xml:space="preserve">, 2017) The advantages of AR.js are the running efficiency on mobile phones. Newer mobiles have higher performance graphics cards, so the frames per second are greater than older mobiles; however, </w:t>
+      </w:r>
+      <w:r>
+        <w:rPr>
+          <w:rFonts w:asciiTheme="minorHAnsi" w:hAnsiTheme="minorHAnsi"/>
+        </w:rPr>
+        <w:t xml:space="preserve">mobile </w:t>
+      </w:r>
+      <w:r>
+        <w:rPr>
+          <w:rFonts w:asciiTheme="minorHAnsi" w:hAnsiTheme="minorHAnsi"/>
+        </w:rPr>
+        <w:t xml:space="preserve">phones four years old measure frames per second at 60fps, still relatively efficient. As it is web-based, no installation is required for the user, and the </w:t>
       </w:r>
       <w:proofErr w:type="spellStart"/>
       <w:r>
@@ -5110,7 +6026,7 @@
         <w:rPr>
           <w:rFonts w:asciiTheme="minorHAnsi" w:hAnsiTheme="minorHAnsi"/>
         </w:rPr>
-        <w:instrText>ADDIN CSL_CITATION {"citationItems":[{"id":"ITEM-1","itemData":{"DOI":"10.1109/SBES.2014.24","ISBN":"9781479942237","abstract":"Usability is one of the key attributes for software quality that verifies the ability of the software to be understood, operated and attractive to users. In the specific case of mobile Web applications, usability can make the difference between their actual use and lack of acceptance. To assist software quality improvement at a lower cost, in previous work we proposed a set of usability inspection technologies for mockups, called Design Usability Evaluation (DUE), which can be applied earlier in the development of mobile Web applications. This paper shows an empirical study evaluating if the DUE technologies are able to aid development teams in the quality improvement of mobile Web applications. A development team applied the suggestions from the DUE technologies to make improvements over a set of previously evaluated mockups from a real mobile Web application. Then, users from different profiles tested both the initial and improved versions of the evaluated mockups to see if the later had been enhanced in terms of usability and quality. The results show that: (a) users preferred the redesigned version of the application's mockups, (b) users were able to successfully perform more tasks in the redesigned version of the application, and (c) users perceived that software quality improved after correcting the identified usability problems by applying the DUE technologies.","author":[{"dropping-particle":"","family":"Rivero","given":"Luis","non-dropping-particle":"","parse-names":false,"suffix":""},{"dropping-particle":"","family":"Kawakami","given":"Guto","non-dropping-particle":"","parse-names":false,"suffix":""},{"dropping-particle":"","family":"Conte","given":"Tayana Uchoa","non-dropping-particle":"","parse-names":false,"suffix":""}],"container-title":"Proceedings - 28th Brazilian Symposium on Software Engineering, SBES 2014","id":"ITEM-1","issued":{"date-parts":[["2014","10","31"]]},"page":"161-170","publisher":"Institute of Electrical and Electronics Engineers Inc.","title":"Using a controlled experiment to evaluate usability inspection technologies for improving the quality of mobile web applications earlier in their design","type":"paper-conference"},"uris":["http://www.mendeley.com/documents/?uuid=b8221d4c-264e-3847-90bc-664a5b652fad"]}],"mendeley":{"formattedCitation":"(Rivero et al., 2014)","plainTextFormattedCitation":"(Rivero et al., 2014)"},"properties":{"noteIndex":0},"schema":"https://github.com/citation-style-language/schema/raw/master/csl-citation.json"}</w:instrText>
+        <w:instrText>ADDIN CSL_CITATION {"citationItems":[{"id":"ITEM-1","itemData":{"DOI":"10.1109/SBES.2014.24","ISBN":"9781479942237","abstract":"Usability is one of the key attributes for software quality that verifies the ability of the software to be understood, operated and attractive to users. In the specific case of mobile Web applications, usability can make the difference between their actual use and lack of acceptance. To assist software quality improvement at a lower cost, in previous work we proposed a set of usability inspection technologies for mockups, called Design Usability Evaluation (DUE), which can be applied earlier in the development of mobile Web applications. This paper shows an empirical study evaluating if the DUE technologies are able to aid development teams in the quality improvement of mobile Web applications. A development team applied the suggestions from the DUE technologies to make improvements over a set of previously evaluated mockups from a real mobile Web application. Then, users from different profiles tested both the initial and improved versions of the evaluated mockups to see if the later had been enhanced in terms of usability and quality. The results show that: (a) users preferred the redesigned version of the application's mockups, (b) users were able to successfully perform more tasks in the redesigned version of the application, and (c) users perceived that software quality improved after correcting the identified usability problems by applying the DUE technologies.","author":[{"dropping-particle":"","family":"Rivero","given":"Luis","non-dropping-particle":"","parse-names":false,"suffix":""},{"dropping-particle":"","family":"Kawakami","given":"Guto","non-dropping-particle":"","parse-names":false,"suffix":""},{"dropping-particle":"","family":"Conte","given":"Tayana Uchoa","non-dropping-particle":"","parse-names":false,"suffix":""}],"container-title":"Proceedings - 28th Brazilian Symposium on Software Engineering, SBES 2014","id":"ITEM-1","issued":{"date-parts":[["2014","10","31"]]},"page":"161-170","publisher":"Institute of Electrical and Electronics Engineers Inc.","title":"Using a controlled experiment to evaluate usability inspection technologies for improving the quality of mobile web applications earlier in their design","type":"paper-conference"},"uris":["http://www.mendeley.com/documents/?uuid=b8221d4c-264e-3847-90bc-664a5b652fad"]}],"mendeley":{"formattedCitation":"(Rivero et al., 2014)","plainTextFormattedCitation":"(Rivero et al., 2014)","previouslyFormattedCitation":"(Rivero et al., 2014)"},"properties":{"noteIndex":0},"schema":"https://github.com/citation-style-language/schema/raw/master/csl-citation.json"}</w:instrText>
       </w:r>
       <w:r>
         <w:rPr>
@@ -5177,14 +6093,14 @@
         <w:rPr>
           <w:rFonts w:asciiTheme="minorHAnsi" w:hAnsiTheme="minorHAnsi"/>
         </w:rPr>
-        <w:t xml:space="preserve">Usability inspection methods use experts experience in the field of usability and previous user research to ascertain obvious usability issues throughout application development. Using the methods avoids the need to have user testing where users are exposed to a version of a developed application whereby the users critique the application against a set of criteria. These methods allow for quicker and less costly alternatives to the traditional user testing method to establish usability faults. However, this methodology represents a minimum standard where experts may not establish all issues present compared to user testing, where issues revealed were not considered by the methodology. (Baxter, Courage, &amp; Caine, 2015) While in initial mock-up stages of design, usability inspection methods should be used to avoid redesigns of implemented prototypes to prevent time wastage and </w:t>
+        <w:t xml:space="preserve">Usability inspection methods use experts experience in the field of usability and previous user research to ascertain obvious usability issues throughout application development. Using the methods avoids the need to have user testing where users are exposed to a version of a developed application whereby the users critique the application against a set </w:t>
       </w:r>
       <w:r>
         <w:rPr>
           <w:rFonts w:asciiTheme="minorHAnsi" w:hAnsiTheme="minorHAnsi"/>
         </w:rPr>
         <w:lastRenderedPageBreak/>
-        <w:t>to adhere to standards to ensure heightened usability for the user base of the flight tracking application.</w:t>
+        <w:t>of criteria. These methods allow for quicker and less costly alternatives to the traditional user testing method to establish usability faults. However, this methodology represents a minimum standard where experts may not establish all issues present compared to user testing, where issues revealed were not considered by the methodology. (Baxter, Courage, &amp; Caine, 2015) While in initial mock-up stages of design, usability inspection methods should be used to avoid redesigns of implemented prototypes to prevent time wastage and to adhere to standards to ensure heightened usability for the user base of the flight tracking application.</w:t>
       </w:r>
     </w:p>
     <w:p>
@@ -5299,7 +6215,7 @@
         <w:tc>
           <w:tcPr>
             <w:tcW w:w="3256" w:type="dxa"/>
-            <w:shd w:val="clear" w:color="auto" w:fill="E7E6E6" w:themeFill="background2"/>
+            <w:shd w:val="clear" w:color="auto" w:fill="D9E2F3" w:themeFill="accent1" w:themeFillTint="33"/>
           </w:tcPr>
           <w:p>
             <w:pPr>
@@ -5309,6 +6225,7 @@
                 <w:bCs/>
               </w:rPr>
             </w:pPr>
+            <w:bookmarkStart w:id="2" w:name="_GoBack" w:colFirst="0" w:colLast="1"/>
             <w:r>
               <w:rPr>
                 <w:rFonts w:asciiTheme="minorHAnsi" w:hAnsiTheme="minorHAnsi"/>
@@ -5322,7 +6239,7 @@
         <w:tc>
           <w:tcPr>
             <w:tcW w:w="5754" w:type="dxa"/>
-            <w:shd w:val="clear" w:color="auto" w:fill="E7E6E6" w:themeFill="background2"/>
+            <w:shd w:val="clear" w:color="auto" w:fill="D9E2F3" w:themeFill="accent1" w:themeFillTint="33"/>
           </w:tcPr>
           <w:p>
             <w:pPr>
@@ -5343,6 +6260,7 @@
           </w:p>
         </w:tc>
       </w:tr>
+      <w:bookmarkEnd w:id="2"/>
       <w:tr>
         <w:tc>
           <w:tcPr>
@@ -5700,6 +6618,7 @@
               <w:rPr>
                 <w:rFonts w:asciiTheme="minorHAnsi" w:hAnsiTheme="minorHAnsi"/>
               </w:rPr>
+              <w:lastRenderedPageBreak/>
               <w:t>Help and documentation</w:t>
             </w:r>
           </w:p>
@@ -5753,766 +6672,478 @@
         <w:rPr>
           <w:rFonts w:asciiTheme="minorHAnsi" w:hAnsiTheme="minorHAnsi"/>
         </w:rPr>
-        <w:t xml:space="preserve">evaluators examine particular user interface objects for problems related to the heuristics; such objects can be phone screens, web pages, windows, dialog boxes, menus, and controls. A second approach is a task-based heuristic evaluation, </w:t>
-      </w:r>
+        <w:t>evaluators examine particular user interface objects for problems related to the heuristics; such objects can be phone screens, web pages, windows, dialog boxes, menus, and controls. A second approach is a task-based heuristic evaluation, where evaluators are given tasks to complete and are asked to report problems related to the ten heuristics. The third approach is a hybrid of the object-based and task-based approaches. Evaluators are first given tasks to complete reporting issues related to the heuristics then evaluate the user interface objects against the heuristics. (Wilson, 2014)</w:t>
+      </w:r>
+    </w:p>
+    <w:p>
+      <w:pPr>
+        <w:rPr>
+          <w:rFonts w:asciiTheme="minorHAnsi" w:hAnsiTheme="minorHAnsi"/>
+        </w:rPr>
+      </w:pPr>
+    </w:p>
+    <w:p>
+      <w:pPr>
+        <w:rPr>
+          <w:rFonts w:asciiTheme="minorHAnsi" w:hAnsiTheme="minorHAnsi"/>
+        </w:rPr>
+      </w:pPr>
+      <w:r>
+        <w:rPr>
+          <w:rFonts w:asciiTheme="minorHAnsi" w:hAnsiTheme="minorHAnsi"/>
+        </w:rPr>
+        <w:t>The ten heuristics can be used as a requirement specification while designing mock-ups of the flight tracking application to ensure the application follows standard usability conventions of design.</w:t>
+      </w:r>
+    </w:p>
+    <w:p>
+      <w:pPr>
+        <w:rPr>
+          <w:rFonts w:asciiTheme="minorHAnsi" w:hAnsiTheme="minorHAnsi"/>
+        </w:rPr>
+      </w:pPr>
+    </w:p>
+    <w:p>
+      <w:pPr>
+        <w:rPr>
+          <w:rFonts w:asciiTheme="minorHAnsi" w:hAnsiTheme="minorHAnsi"/>
+          <w:color w:val="2F5496" w:themeColor="accent1" w:themeShade="BF"/>
+        </w:rPr>
+      </w:pPr>
+      <w:r>
+        <w:rPr>
+          <w:rFonts w:asciiTheme="minorHAnsi" w:hAnsiTheme="minorHAnsi"/>
+          <w:color w:val="2F5496" w:themeColor="accent1" w:themeShade="BF"/>
+        </w:rPr>
+        <w:t>1.5.1.2 Cognitive Walkthrough</w:t>
+      </w:r>
+    </w:p>
+    <w:p>
+      <w:pPr>
+        <w:rPr>
+          <w:rFonts w:asciiTheme="minorHAnsi" w:hAnsiTheme="minorHAnsi"/>
+          <w:color w:val="2F5496" w:themeColor="accent1" w:themeShade="BF"/>
+        </w:rPr>
+      </w:pPr>
+    </w:p>
+    <w:p>
+      <w:pPr>
+        <w:rPr>
+          <w:rFonts w:asciiTheme="minorHAnsi" w:hAnsiTheme="minorHAnsi"/>
+          <w:color w:val="2F5496" w:themeColor="accent1" w:themeShade="BF"/>
+        </w:rPr>
+      </w:pPr>
+      <w:r>
+        <w:rPr>
+          <w:rFonts w:asciiTheme="minorHAnsi" w:hAnsiTheme="minorHAnsi"/>
+          <w:color w:val="2F5496" w:themeColor="accent1" w:themeShade="BF"/>
+          <w:highlight w:val="yellow"/>
+        </w:rPr>
+        <w:t>(Add references)</w:t>
+      </w:r>
+    </w:p>
+    <w:p>
+      <w:pPr>
+        <w:rPr>
+          <w:rFonts w:asciiTheme="minorHAnsi" w:hAnsiTheme="minorHAnsi"/>
+          <w:color w:val="2F5496" w:themeColor="accent1" w:themeShade="BF"/>
+        </w:rPr>
+      </w:pPr>
+    </w:p>
+    <w:p>
+      <w:pPr>
+        <w:rPr>
+          <w:rFonts w:asciiTheme="minorHAnsi" w:hAnsiTheme="minorHAnsi"/>
+        </w:rPr>
+      </w:pPr>
+      <w:r>
+        <w:rPr>
+          <w:rFonts w:asciiTheme="minorHAnsi" w:hAnsiTheme="minorHAnsi"/>
+        </w:rPr>
+        <w:t>A second usability inspection method is the cognitive walkthrough, where an evaluator(s) work through a sequence of tasks and asks a set of questions from the viewpoint of the user. The cognitive walkthrough aims to gauge the system’s learnability for new users. The initial purpose of the cognitive walkthrough was aimed to evaluate small walk-up systems such as kiosks and ATMs, where users would be exposed to the systems without any form of training. The tool has now been deployed to gauge the learnability of more sophisticated software systems on new users. The advantages of using a cognitive walkthrough are the ability to deploy the tool during any phase of development, provides suggestions on improvements to increase learnability, the efficiency of applying the tool, and may be completed by user(s) without any form of previous access to the system. However, the tool is limited by the value of data given due to the skills of the evaluators. Additionally, it does not provide a record of the frequency or severity of issues encountered by users.</w:t>
+      </w:r>
+      <w:r>
+        <w:rPr>
+          <w:rFonts w:asciiTheme="minorHAnsi" w:hAnsiTheme="minorHAnsi"/>
+        </w:rPr>
+        <w:t xml:space="preserve"> </w:t>
+      </w:r>
+    </w:p>
+    <w:p>
+      <w:pPr>
+        <w:rPr>
+          <w:rFonts w:asciiTheme="minorHAnsi" w:hAnsiTheme="minorHAnsi"/>
+        </w:rPr>
+      </w:pPr>
+    </w:p>
+    <w:p>
+      <w:pPr>
+        <w:rPr>
+          <w:rFonts w:asciiTheme="minorHAnsi" w:hAnsiTheme="minorHAnsi"/>
+          <w:color w:val="2F5496" w:themeColor="accent1" w:themeShade="BF"/>
+        </w:rPr>
+      </w:pPr>
+      <w:r>
+        <w:rPr>
+          <w:rFonts w:asciiTheme="minorHAnsi" w:hAnsiTheme="minorHAnsi"/>
+          <w:color w:val="2F5496" w:themeColor="accent1" w:themeShade="BF"/>
+        </w:rPr>
+        <w:t>1.5.</w:t>
+      </w:r>
+      <w:r>
+        <w:rPr>
+          <w:rFonts w:asciiTheme="minorHAnsi" w:hAnsiTheme="minorHAnsi"/>
+          <w:color w:val="2F5496" w:themeColor="accent1" w:themeShade="BF"/>
+        </w:rPr>
+        <w:t>2</w:t>
+      </w:r>
+      <w:r>
+        <w:rPr>
+          <w:rFonts w:asciiTheme="minorHAnsi" w:hAnsiTheme="minorHAnsi"/>
+          <w:color w:val="2F5496" w:themeColor="accent1" w:themeShade="BF"/>
+        </w:rPr>
+        <w:t xml:space="preserve"> System Usability Scale</w:t>
+      </w:r>
+      <w:r>
+        <w:rPr>
+          <w:rFonts w:asciiTheme="minorHAnsi" w:hAnsiTheme="minorHAnsi"/>
+          <w:color w:val="2F5496" w:themeColor="accent1" w:themeShade="BF"/>
+        </w:rPr>
+        <w:t xml:space="preserve"> (SUS)</w:t>
+      </w:r>
+    </w:p>
+    <w:p>
+      <w:pPr>
+        <w:rPr>
+          <w:rFonts w:asciiTheme="minorHAnsi" w:hAnsiTheme="minorHAnsi"/>
+        </w:rPr>
+      </w:pPr>
+    </w:p>
+    <w:p>
+      <w:pPr>
+        <w:rPr>
+          <w:rFonts w:asciiTheme="minorHAnsi" w:hAnsiTheme="minorHAnsi"/>
+        </w:rPr>
+      </w:pPr>
+      <w:r>
+        <w:rPr>
+          <w:rFonts w:asciiTheme="minorHAnsi" w:hAnsiTheme="minorHAnsi"/>
+        </w:rPr>
+        <w:t>Usability can be measured using a scale called the System Usability Scale. The scale provides a quick and rudimentary measurement of the usability of a variety of products or services such as hardware, software, websites, and applications. John Brooke created the SUS in 1986 and consisted of ten questions with five possible answers ranging from strongly agree to strongly disagree, using a 1-5 metric. An industry-standard measurement tool with references in over 1300 articles/publications. The benefits of the tool include its scalability to participants, reliable results from a small sample size of participants, and its ability to accurately determine usable systems compared to unusable systems. (“System Usability Scale (SUS),” 2017)</w:t>
+      </w:r>
+    </w:p>
+    <w:p>
+      <w:pPr>
+        <w:rPr>
+          <w:rFonts w:asciiTheme="minorHAnsi" w:hAnsiTheme="minorHAnsi"/>
+        </w:rPr>
+      </w:pPr>
+      <w:r>
+        <w:rPr>
+          <w:rFonts w:asciiTheme="minorHAnsi" w:hAnsiTheme="minorHAnsi"/>
+        </w:rPr>
+        <w:t xml:space="preserve"> </w:t>
+      </w:r>
+    </w:p>
+    <w:p>
+      <w:pPr>
+        <w:rPr>
+          <w:rFonts w:asciiTheme="minorHAnsi" w:hAnsiTheme="minorHAnsi"/>
+        </w:rPr>
+      </w:pPr>
       <w:r>
         <w:rPr>
           <w:rFonts w:asciiTheme="minorHAnsi" w:hAnsiTheme="minorHAnsi"/>
         </w:rPr>
         <w:lastRenderedPageBreak/>
-        <w:t>where evaluators are given tasks to complete and are asked to report problems related to the ten heuristics. The third approach is a hybrid of the object-based and task-based approaches. Evaluators are first given tasks to complete reporting issues related to the heuristics then evaluate the user interface objects against the heuristics. (Wilson, 2014)</w:t>
-      </w:r>
-    </w:p>
-    <w:p>
-      <w:pPr>
-        <w:rPr>
-          <w:rFonts w:asciiTheme="minorHAnsi" w:hAnsiTheme="minorHAnsi"/>
-        </w:rPr>
-      </w:pPr>
-    </w:p>
-    <w:p>
-      <w:pPr>
-        <w:rPr>
-          <w:rFonts w:asciiTheme="minorHAnsi" w:hAnsiTheme="minorHAnsi"/>
-        </w:rPr>
-      </w:pPr>
-      <w:r>
-        <w:rPr>
-          <w:rFonts w:asciiTheme="minorHAnsi" w:hAnsiTheme="minorHAnsi"/>
-        </w:rPr>
-        <w:t>The ten heuristics can be used as a requirement specification while designing mock-ups of the flight tracking application to ensure the application follows standard usability conventions of design.</w:t>
-      </w:r>
-    </w:p>
-    <w:p>
-      <w:pPr>
-        <w:rPr>
-          <w:rFonts w:asciiTheme="minorHAnsi" w:hAnsiTheme="minorHAnsi"/>
-        </w:rPr>
-      </w:pPr>
-    </w:p>
-    <w:p>
-      <w:pPr>
-        <w:rPr>
-          <w:rFonts w:asciiTheme="minorHAnsi" w:hAnsiTheme="minorHAnsi"/>
-        </w:rPr>
-      </w:pPr>
-      <w:r>
+        <w:t>Scores are interpreted by converting the participant's score for each question into a new number. Scores that are odd are subtracted by 1; for example, a score of strong</w:t>
+      </w:r>
+      <w:r>
+        <w:rPr>
+          <w:rFonts w:asciiTheme="minorHAnsi" w:hAnsiTheme="minorHAnsi"/>
+        </w:rPr>
+        <w:t>ly</w:t>
+      </w:r>
+      <w:r>
+        <w:rPr>
+          <w:rFonts w:asciiTheme="minorHAnsi" w:hAnsiTheme="minorHAnsi"/>
+        </w:rPr>
+        <w:t xml:space="preserve"> agree giving a value of 5 would be subtracted by 1, giving an overall score of 4. Scores which are </w:t>
+      </w:r>
+      <w:r>
+        <w:rPr>
+          <w:rFonts w:asciiTheme="minorHAnsi" w:hAnsiTheme="minorHAnsi"/>
+        </w:rPr>
+        <w:t>even numbered</w:t>
+      </w:r>
+      <w:r>
+        <w:rPr>
+          <w:rFonts w:asciiTheme="minorHAnsi" w:hAnsiTheme="minorHAnsi"/>
+        </w:rPr>
+        <w:t xml:space="preserve"> are subtracted from 5. (</w:t>
+      </w:r>
+      <w:proofErr w:type="spellStart"/>
+      <w:r>
+        <w:rPr>
+          <w:rFonts w:asciiTheme="minorHAnsi" w:hAnsiTheme="minorHAnsi"/>
+        </w:rPr>
+        <w:t>Sauro</w:t>
+      </w:r>
+      <w:proofErr w:type="spellEnd"/>
+      <w:r>
+        <w:rPr>
+          <w:rFonts w:asciiTheme="minorHAnsi" w:hAnsiTheme="minorHAnsi"/>
+        </w:rPr>
+        <w:t xml:space="preserve"> Jeff, 2013) The conversion changes the scale of values between 0-4 with 4 being the most positive answer. All scores for the participant are added and multiplied by 2.5, changing the range from 0-40 to 0-100. Based on research, a System Usability Scale score of over 68 would be considered above the average. (“System Usability Scale (SUS),” 2017)</w:t>
+      </w:r>
+    </w:p>
+    <w:p/>
+    <w:p>
+      <w:pPr>
         <w:rPr>
           <w:rFonts w:asciiTheme="minorHAnsi" w:hAnsiTheme="minorHAnsi"/>
           <w:color w:val="2F5496" w:themeColor="accent1" w:themeShade="BF"/>
         </w:rPr>
-        <w:t>1.5.1</w:t>
-      </w:r>
+      </w:pPr>
       <w:r>
         <w:rPr>
           <w:rFonts w:asciiTheme="minorHAnsi" w:hAnsiTheme="minorHAnsi"/>
           <w:color w:val="2F5496" w:themeColor="accent1" w:themeShade="BF"/>
         </w:rPr>
+        <w:t>1.5.</w:t>
+      </w:r>
+      <w:r>
+        <w:rPr>
+          <w:rFonts w:asciiTheme="minorHAnsi" w:hAnsiTheme="minorHAnsi"/>
+          <w:color w:val="2F5496" w:themeColor="accent1" w:themeShade="BF"/>
+        </w:rPr>
+        <w:t>3</w:t>
+      </w:r>
+      <w:r>
+        <w:rPr>
+          <w:rFonts w:asciiTheme="minorHAnsi" w:hAnsiTheme="minorHAnsi"/>
+          <w:color w:val="2F5496" w:themeColor="accent1" w:themeShade="BF"/>
+        </w:rPr>
+        <w:t xml:space="preserve"> </w:t>
+      </w:r>
+      <w:r>
+        <w:rPr>
+          <w:rFonts w:asciiTheme="minorHAnsi" w:hAnsiTheme="minorHAnsi"/>
+          <w:color w:val="2F5496" w:themeColor="accent1" w:themeShade="BF"/>
+        </w:rPr>
+        <w:t>Comparison of Features and Design</w:t>
+      </w:r>
+    </w:p>
+    <w:p>
+      <w:pPr>
+        <w:rPr>
+          <w:rFonts w:asciiTheme="minorHAnsi" w:hAnsiTheme="minorHAnsi"/>
+        </w:rPr>
+      </w:pPr>
+    </w:p>
+    <w:p>
+      <w:pPr>
+        <w:rPr>
+          <w:rFonts w:asciiTheme="minorHAnsi" w:hAnsiTheme="minorHAnsi"/>
+        </w:rPr>
+      </w:pPr>
+      <w:r>
+        <w:rPr>
+          <w:rFonts w:asciiTheme="minorHAnsi" w:hAnsiTheme="minorHAnsi"/>
+          <w:highlight w:val="yellow"/>
+        </w:rPr>
+        <w:t>(To be completed)</w:t>
+      </w:r>
+    </w:p>
+    <w:p>
+      <w:pPr>
+        <w:rPr>
+          <w:rFonts w:asciiTheme="minorHAnsi" w:hAnsiTheme="minorHAnsi"/>
+        </w:rPr>
+      </w:pPr>
+    </w:p>
+    <w:p>
+      <w:pPr>
+        <w:rPr>
+          <w:rFonts w:asciiTheme="minorHAnsi" w:hAnsiTheme="minorHAnsi"/>
+        </w:rPr>
+      </w:pPr>
+      <w:r>
+        <w:rPr>
+          <w:rFonts w:asciiTheme="minorHAnsi" w:hAnsiTheme="minorHAnsi"/>
+        </w:rPr>
+        <w:t xml:space="preserve">Study of design features of </w:t>
+      </w:r>
+      <w:r>
+        <w:rPr>
+          <w:rFonts w:asciiTheme="minorHAnsi" w:hAnsiTheme="minorHAnsi"/>
+        </w:rPr>
+        <w:t xml:space="preserve">Uber and </w:t>
+      </w:r>
+      <w:proofErr w:type="spellStart"/>
+      <w:r>
+        <w:rPr>
+          <w:rFonts w:asciiTheme="minorHAnsi" w:hAnsiTheme="minorHAnsi"/>
+        </w:rPr>
+        <w:t>Heetch</w:t>
+      </w:r>
+      <w:proofErr w:type="spellEnd"/>
+      <w:r>
+        <w:rPr>
+          <w:rFonts w:asciiTheme="minorHAnsi" w:hAnsiTheme="minorHAnsi"/>
+        </w:rPr>
         <w:t>.</w:t>
       </w:r>
-      <w:r>
+    </w:p>
+    <w:p>
+      <w:pPr>
+        <w:rPr>
+          <w:rFonts w:asciiTheme="minorHAnsi" w:hAnsiTheme="minorHAnsi"/>
+        </w:rPr>
+      </w:pPr>
+    </w:p>
+    <w:p>
+      <w:pPr>
+        <w:rPr>
+          <w:rFonts w:asciiTheme="minorHAnsi" w:hAnsiTheme="minorHAnsi"/>
+        </w:rPr>
+      </w:pPr>
+    </w:p>
+    <w:p>
+      <w:pPr>
         <w:rPr>
           <w:rFonts w:asciiTheme="minorHAnsi" w:hAnsiTheme="minorHAnsi"/>
           <w:color w:val="2F5496" w:themeColor="accent1" w:themeShade="BF"/>
         </w:rPr>
-        <w:t>2</w:t>
-      </w:r>
+      </w:pPr>
       <w:r>
         <w:rPr>
           <w:rFonts w:asciiTheme="minorHAnsi" w:hAnsiTheme="minorHAnsi"/>
           <w:color w:val="2F5496" w:themeColor="accent1" w:themeShade="BF"/>
         </w:rPr>
-        <w:t xml:space="preserve"> </w:t>
+        <w:t>1.</w:t>
       </w:r>
       <w:r>
         <w:rPr>
           <w:rFonts w:asciiTheme="minorHAnsi" w:hAnsiTheme="minorHAnsi"/>
           <w:color w:val="2F5496" w:themeColor="accent1" w:themeShade="BF"/>
         </w:rPr>
-        <w:t>Design Usability</w:t>
+        <w:t>6</w:t>
       </w:r>
       <w:r>
         <w:rPr>
           <w:rFonts w:asciiTheme="minorHAnsi" w:hAnsiTheme="minorHAnsi"/>
           <w:color w:val="2F5496" w:themeColor="accent1" w:themeShade="BF"/>
         </w:rPr>
-        <w:t xml:space="preserve"> Evaluation</w:t>
-      </w:r>
-    </w:p>
-    <w:p>
-      <w:pPr>
-        <w:rPr>
-          <w:rFonts w:asciiTheme="minorHAnsi" w:hAnsiTheme="minorHAnsi"/>
-        </w:rPr>
-      </w:pPr>
-    </w:p>
-    <w:p>
-      <w:pPr>
-        <w:rPr>
-          <w:rFonts w:asciiTheme="minorHAnsi" w:hAnsiTheme="minorHAnsi"/>
-        </w:rPr>
-      </w:pPr>
-      <w:r>
-        <w:rPr>
-          <w:rFonts w:asciiTheme="minorHAnsi" w:hAnsiTheme="minorHAnsi"/>
-        </w:rPr>
-        <w:t xml:space="preserve">A second usability inspection method is the Design Usability Evaluation (DUE). </w:t>
-      </w:r>
-    </w:p>
-    <w:p>
-      <w:pPr>
-        <w:rPr>
-          <w:rFonts w:asciiTheme="minorHAnsi" w:hAnsiTheme="minorHAnsi"/>
-        </w:rPr>
-      </w:pPr>
-    </w:p>
-    <w:p>
-      <w:pPr>
-        <w:rPr>
-          <w:rFonts w:asciiTheme="minorHAnsi" w:hAnsiTheme="minorHAnsi"/>
-        </w:rPr>
-      </w:pPr>
-    </w:p>
-    <w:p>
-      <w:pPr>
-        <w:rPr>
-          <w:rFonts w:asciiTheme="minorHAnsi" w:hAnsiTheme="minorHAnsi"/>
-        </w:rPr>
-      </w:pPr>
-      <w:r>
-        <w:rPr>
-          <w:rFonts w:asciiTheme="minorHAnsi" w:hAnsiTheme="minorHAnsi"/>
-        </w:rPr>
-        <w:t xml:space="preserve">In previous research a usability inspection, called the Design Usability Evaluation (DUE), was created for use in earlier development for the mock-ups of web applications to improve the usability of the finalised application. An empirical study was preformed to determine if the DUE technologies aided in the quality improvement of web applications. Users tested an initial app without the DUE technologies implemented and tested an improved version of the application that used the DUE technologies. Results showed the users were more accepting of the redesign of the improved version, were able to perform more tasks and users perceived that the quality of the software improved after correcting the identified usability problems. </w:t>
-      </w:r>
-      <w:r>
-        <w:rPr>
-          <w:rFonts w:asciiTheme="minorHAnsi" w:hAnsiTheme="minorHAnsi"/>
-        </w:rPr>
-        <w:fldChar w:fldCharType="begin" w:fldLock="1"/>
-      </w:r>
-      <w:r>
-        <w:rPr>
-          <w:rFonts w:asciiTheme="minorHAnsi" w:hAnsiTheme="minorHAnsi"/>
-        </w:rPr>
-        <w:instrText>ADDIN CSL_CITATION {"citationItems":[{"id":"ITEM-1","itemData":{"DOI":"10.1109/SBES.2014.24","ISBN":"9781479942237","abstract":"Usability is one of the key attributes for software quality that verifies the ability of the software to be understood, operated and attractive to users. In the specific case of mobile Web applications, usability can make the difference between their actual use and lack of acceptance. To assist software quality improvement at a lower cost, in previous work we proposed a set of usability inspection technologies for mockups, called Design Usability Evaluation (DUE), which can be applied earlier in the development of mobile Web applications. This paper shows an empirical study evaluating if the DUE technologies are able to aid development teams in the quality improvement of mobile Web applications. A development team applied the suggestions from the DUE technologies to make improvements over a set of previously evaluated mockups from a real mobile Web application. Then, users from different profiles tested both the initial and improved versions of the evaluated mockups to see if the later had been enhanced in terms of usability and quality. The results show that: (a) users preferred the redesigned version of the application's mockups, (b) users were able to successfully perform more tasks in the redesigned version of the application, and (c) users perceived that software quality improved after correcting the identified usability problems by applying the DUE technologies.","author":[{"dropping-particle":"","family":"Rivero","given":"Luis","non-dropping-particle":"","parse-names":false,"suffix":""},{"dropping-particle":"","family":"Kawakami","given":"Guto","non-dropping-particle":"","parse-names":false,"suffix":""},{"dropping-particle":"","family":"Conte","given":"Tayana Uchoa","non-dropping-particle":"","parse-names":false,"suffix":""}],"container-title":"Proceedings - 28th Brazilian Symposium on Software Engineering, SBES 2014","id":"ITEM-1","issued":{"date-parts":[["2014","10","31"]]},"page":"161-170","publisher":"Institute of Electrical and Electronics Engineers Inc.","title":"Using a controlled experiment to evaluate usability inspection technologies for improving the quality of mobile web applications earlier in their design","type":"paper-conference"},"uris":["http://www.mendeley.com/documents/?uuid=b8221d4c-264e-3847-90bc-664a5b652fad"]}],"mendeley":{"formattedCitation":"(Rivero et al., 2014)","plainTextFormattedCitation":"(Rivero et al., 2014)","previouslyFormattedCitation":"(Rivero et al., 2014)"},"properties":{"noteIndex":0},"schema":"https://github.com/citation-style-language/schema/raw/master/csl-citation.json"}</w:instrText>
-      </w:r>
-      <w:r>
-        <w:rPr>
-          <w:rFonts w:asciiTheme="minorHAnsi" w:hAnsiTheme="minorHAnsi"/>
-        </w:rPr>
-        <w:fldChar w:fldCharType="separate"/>
-      </w:r>
-      <w:r>
-        <w:rPr>
-          <w:rFonts w:asciiTheme="minorHAnsi" w:hAnsiTheme="minorHAnsi"/>
-          <w:noProof/>
-        </w:rPr>
-        <w:t>(Rivero et al., 2014)</w:t>
-      </w:r>
-      <w:r>
-        <w:rPr>
-          <w:rFonts w:asciiTheme="minorHAnsi" w:hAnsiTheme="minorHAnsi"/>
-        </w:rPr>
-        <w:fldChar w:fldCharType="end"/>
-      </w:r>
-      <w:r>
-        <w:rPr>
-          <w:rFonts w:asciiTheme="minorHAnsi" w:hAnsiTheme="minorHAnsi"/>
-        </w:rPr>
-        <w:t xml:space="preserve"> </w:t>
-      </w:r>
-    </w:p>
-    <w:p>
-      <w:pPr>
-        <w:pStyle w:val="NormalWeb"/>
-        <w:spacing w:before="0" w:beforeAutospacing="0" w:after="0" w:afterAutospacing="0" w:line="360" w:lineRule="atLeast"/>
-        <w:rPr>
-          <w:rFonts w:ascii="Arial" w:hAnsi="Arial" w:cs="Arial"/>
-          <w:color w:val="2E2E2E"/>
-          <w:sz w:val="30"/>
-          <w:szCs w:val="30"/>
-        </w:rPr>
-      </w:pPr>
-    </w:p>
-    <w:p>
-      <w:pPr>
-        <w:rPr>
-          <w:rFonts w:asciiTheme="minorHAnsi" w:hAnsiTheme="minorHAnsi"/>
-        </w:rPr>
-      </w:pPr>
-    </w:p>
-    <w:p>
-      <w:pPr>
-        <w:rPr>
-          <w:shd w:val="clear" w:color="auto" w:fill="FFFFFF"/>
-        </w:rPr>
-      </w:pPr>
-    </w:p>
-    <w:p>
-      <w:pPr>
-        <w:rPr>
-          <w:shd w:val="clear" w:color="auto" w:fill="FFFFFF"/>
-        </w:rPr>
-      </w:pPr>
-      <w:r>
-        <w:rPr>
+        <w:t xml:space="preserve"> Co</w:t>
+      </w:r>
+      <w:r>
+        <w:rPr>
+          <w:rFonts w:asciiTheme="minorHAnsi" w:hAnsiTheme="minorHAnsi"/>
+          <w:color w:val="2F5496" w:themeColor="accent1" w:themeShade="BF"/>
+        </w:rPr>
+        <w:t>nclusion</w:t>
+      </w:r>
+    </w:p>
+    <w:p>
+      <w:pPr>
+        <w:rPr>
+          <w:rFonts w:asciiTheme="minorHAnsi" w:hAnsiTheme="minorHAnsi"/>
+        </w:rPr>
+      </w:pPr>
+    </w:p>
+    <w:p>
+      <w:pPr>
+        <w:rPr>
+          <w:rFonts w:asciiTheme="minorHAnsi" w:hAnsiTheme="minorHAnsi"/>
+        </w:rPr>
+      </w:pPr>
+      <w:r>
+        <w:rPr>
+          <w:rFonts w:asciiTheme="minorHAnsi" w:hAnsiTheme="minorHAnsi"/>
           <w:highlight w:val="yellow"/>
-          <w:shd w:val="clear" w:color="auto" w:fill="FFFFFF"/>
-        </w:rPr>
-        <w:t xml:space="preserve">To </w:t>
-      </w:r>
-      <w:proofErr w:type="gramStart"/>
-      <w:r>
-        <w:rPr>
+        </w:rPr>
+        <w:t>(To be completed)</w:t>
+      </w:r>
+    </w:p>
+    <w:p>
+      <w:pPr>
+        <w:rPr>
+          <w:rFonts w:asciiTheme="minorHAnsi" w:hAnsiTheme="minorHAnsi"/>
+        </w:rPr>
+      </w:pPr>
+    </w:p>
+    <w:p>
+      <w:pPr>
+        <w:rPr>
+          <w:rFonts w:asciiTheme="minorHAnsi" w:hAnsiTheme="minorHAnsi"/>
+        </w:rPr>
+      </w:pPr>
+    </w:p>
+    <w:p>
+      <w:pPr>
+        <w:rPr>
+          <w:rFonts w:asciiTheme="minorHAnsi" w:hAnsiTheme="minorHAnsi"/>
+        </w:rPr>
+      </w:pPr>
+    </w:p>
+    <w:p>
+      <w:pPr>
+        <w:rPr>
+          <w:rFonts w:asciiTheme="minorHAnsi" w:hAnsiTheme="minorHAnsi"/>
+        </w:rPr>
+      </w:pPr>
+    </w:p>
+    <w:p>
+      <w:pPr>
+        <w:rPr>
+          <w:rFonts w:asciiTheme="minorHAnsi" w:hAnsiTheme="minorHAnsi"/>
+        </w:rPr>
+      </w:pPr>
+    </w:p>
+    <w:p>
+      <w:pPr>
+        <w:rPr>
+          <w:rFonts w:asciiTheme="minorHAnsi" w:hAnsiTheme="minorHAnsi"/>
+        </w:rPr>
+      </w:pPr>
+    </w:p>
+    <w:p>
+      <w:pPr>
+        <w:rPr>
+          <w:rFonts w:asciiTheme="minorHAnsi" w:hAnsiTheme="minorHAnsi"/>
+          <w:color w:val="2F5496" w:themeColor="accent1" w:themeShade="BF"/>
+        </w:rPr>
+      </w:pPr>
+      <w:r>
+        <w:rPr>
+          <w:rFonts w:asciiTheme="minorHAnsi" w:hAnsiTheme="minorHAnsi"/>
+          <w:color w:val="2F5496" w:themeColor="accent1" w:themeShade="BF"/>
+        </w:rPr>
+        <w:t>References</w:t>
+      </w:r>
+    </w:p>
+    <w:p/>
+    <w:p>
+      <w:r>
+        <w:rPr>
+          <w:rFonts w:asciiTheme="minorHAnsi" w:hAnsiTheme="minorHAnsi"/>
           <w:highlight w:val="yellow"/>
-          <w:shd w:val="clear" w:color="auto" w:fill="FFFFFF"/>
-        </w:rPr>
-        <w:t>verify  if</w:t>
-      </w:r>
-      <w:proofErr w:type="gramEnd"/>
-      <w:r>
-        <w:rPr>
+        </w:rPr>
+        <w:t>(</w:t>
+      </w:r>
+      <w:r>
+        <w:rPr>
+          <w:rFonts w:asciiTheme="minorHAnsi" w:hAnsiTheme="minorHAnsi"/>
           <w:highlight w:val="yellow"/>
-          <w:shd w:val="clear" w:color="auto" w:fill="FFFFFF"/>
-        </w:rPr>
-        <w:t xml:space="preserve"> we could apply the DUE technologies to evaluate the usability of mobile Web applications, in a previous empirical study [11] we compared the performance of the DUE technique to the performance of a widely accepted usability inspection technique, the Heuristic Evaluation proposed by Nielsen [14]. Our results showed that the DUE inspection technique increases the number of identified usability problems. However, we still need to verify if the</w:t>
-      </w:r>
-      <w:r>
-        <w:rPr>
-          <w:sz w:val="2"/>
-          <w:szCs w:val="2"/>
+        </w:rPr>
+        <w:t>Bibliography to be inserted</w:t>
+      </w:r>
+      <w:r>
+        <w:rPr>
+          <w:rFonts w:asciiTheme="minorHAnsi" w:hAnsiTheme="minorHAnsi"/>
           <w:highlight w:val="yellow"/>
-          <w:shd w:val="clear" w:color="auto" w:fill="FFFFFF"/>
-        </w:rPr>
-        <w:t xml:space="preserve"> </w:t>
-      </w:r>
-      <w:proofErr w:type="gramStart"/>
-      <w:r>
-        <w:rPr>
-          <w:highlight w:val="yellow"/>
-          <w:shd w:val="clear" w:color="auto" w:fill="FFFFFF"/>
-        </w:rPr>
-        <w:t>correction  of</w:t>
-      </w:r>
-      <w:proofErr w:type="gramEnd"/>
-      <w:r>
-        <w:rPr>
-          <w:highlight w:val="yellow"/>
-          <w:shd w:val="clear" w:color="auto" w:fill="FFFFFF"/>
-        </w:rPr>
-        <w:t xml:space="preserve"> such problems can enhance the quality of the evaluated mobile Web application.</w:t>
-      </w:r>
-      <w:r>
-        <w:rPr>
-          <w:shd w:val="clear" w:color="auto" w:fill="FFFFFF"/>
-        </w:rPr>
-        <w:t xml:space="preserve">  </w:t>
-      </w:r>
-    </w:p>
-    <w:p>
-      <w:pPr>
-        <w:rPr>
-          <w:shd w:val="clear" w:color="auto" w:fill="FFFFFF"/>
-        </w:rPr>
-      </w:pPr>
-    </w:p>
-    <w:p>
-      <w:pPr>
-        <w:rPr>
-          <w:sz w:val="2"/>
-          <w:szCs w:val="2"/>
-          <w:highlight w:val="yellow"/>
-          <w:shd w:val="clear" w:color="auto" w:fill="FFFFFF"/>
-        </w:rPr>
-      </w:pPr>
-      <w:r>
-        <w:rPr>
-          <w:highlight w:val="yellow"/>
-          <w:shd w:val="clear" w:color="auto" w:fill="FFFFFF"/>
-        </w:rPr>
-        <w:t>Measuring the effect of correcting the identified usability problems is important, as software development teams can be aware of the benefits of applying the proposed DUE technologies [18].</w:t>
-      </w:r>
-      <w:r>
-        <w:rPr>
-          <w:sz w:val="2"/>
-          <w:szCs w:val="2"/>
-          <w:highlight w:val="yellow"/>
-          <w:shd w:val="clear" w:color="auto" w:fill="FFFFFF"/>
-        </w:rPr>
-        <w:t xml:space="preserve"> </w:t>
-      </w:r>
-      <w:r>
-        <w:rPr>
-          <w:highlight w:val="yellow"/>
-          <w:shd w:val="clear" w:color="auto" w:fill="FFFFFF"/>
-        </w:rPr>
-        <w:t xml:space="preserve">This </w:t>
-      </w:r>
-      <w:proofErr w:type="gramStart"/>
-      <w:r>
-        <w:rPr>
-          <w:highlight w:val="yellow"/>
-          <w:shd w:val="clear" w:color="auto" w:fill="FFFFFF"/>
-        </w:rPr>
-        <w:t>paper  focuses</w:t>
-      </w:r>
-      <w:proofErr w:type="gramEnd"/>
-      <w:r>
-        <w:rPr>
-          <w:highlight w:val="yellow"/>
-          <w:shd w:val="clear" w:color="auto" w:fill="FFFFFF"/>
-        </w:rPr>
-        <w:t xml:space="preserve"> on evaluating how the correction of usability problems,   that were identified using the DUE technologies, can improve the quality and acceptance of mobile Web applications. To do so, we explain how to apply the DUE technologies to evaluate and redesign a real mobile Web application. Then, through a controlled experiment, we evaluated if users</w:t>
-      </w:r>
-      <w:proofErr w:type="gramStart"/>
-      <w:r>
-        <w:rPr>
-          <w:highlight w:val="yellow"/>
-          <w:shd w:val="clear" w:color="auto" w:fill="FFFFFF"/>
-        </w:rPr>
-        <w:t>:  (</w:t>
-      </w:r>
-      <w:proofErr w:type="gramEnd"/>
-      <w:r>
-        <w:rPr>
-          <w:highlight w:val="yellow"/>
-          <w:shd w:val="clear" w:color="auto" w:fill="FFFFFF"/>
-        </w:rPr>
-        <w:t>a)  preferred  the redesigned version  of the evaluated application, (b) managed to successfully perform more tasks, and (c) perceived an improvement on factors such as usefulness, ease of use, quality of navigation and quality of orientation</w:t>
-      </w:r>
-    </w:p>
-    <w:p>
-      <w:pPr>
-        <w:rPr>
-          <w:highlight w:val="yellow"/>
-        </w:rPr>
-      </w:pPr>
-    </w:p>
-    <w:p>
-      <w:r>
-        <w:rPr>
-          <w:sz w:val="33"/>
-          <w:szCs w:val="33"/>
-          <w:highlight w:val="yellow"/>
-          <w:shd w:val="clear" w:color="auto" w:fill="FFFFFF"/>
-        </w:rPr>
-        <w:t>(Using a Controlled Experiment to Evaluate Usability Inspection Technologies for</w:t>
-      </w:r>
-      <w:r>
-        <w:rPr>
-          <w:sz w:val="2"/>
-          <w:szCs w:val="2"/>
-          <w:highlight w:val="yellow"/>
-          <w:shd w:val="clear" w:color="auto" w:fill="FFFFFF"/>
-        </w:rPr>
-        <w:t xml:space="preserve"> </w:t>
-      </w:r>
-      <w:r>
-        <w:rPr>
-          <w:sz w:val="33"/>
-          <w:szCs w:val="33"/>
-          <w:highlight w:val="yellow"/>
-          <w:shd w:val="clear" w:color="auto" w:fill="FFFFFF"/>
-        </w:rPr>
-        <w:t>Improving the Quality of Mobile Web Applications Earlier in their Design</w:t>
-      </w:r>
-      <w:r>
-        <w:rPr>
-          <w:sz w:val="33"/>
-          <w:szCs w:val="33"/>
-          <w:shd w:val="clear" w:color="auto" w:fill="FFFFFF"/>
         </w:rPr>
         <w:t>)</w:t>
-      </w:r>
-    </w:p>
-    <w:p>
-      <w:pPr>
-        <w:rPr>
-          <w:rFonts w:asciiTheme="minorHAnsi" w:hAnsiTheme="minorHAnsi"/>
-          <w:color w:val="2F5496" w:themeColor="accent1" w:themeShade="BF"/>
-        </w:rPr>
-      </w:pPr>
-      <w:r>
-        <w:rPr>
-          <w:rFonts w:asciiTheme="minorHAnsi" w:hAnsiTheme="minorHAnsi"/>
-          <w:color w:val="2F5496" w:themeColor="accent1" w:themeShade="BF"/>
-        </w:rPr>
-        <w:lastRenderedPageBreak/>
-        <w:t xml:space="preserve">1.5.2 </w:t>
-      </w:r>
-      <w:r>
-        <w:rPr>
-          <w:rFonts w:asciiTheme="minorHAnsi" w:hAnsiTheme="minorHAnsi"/>
-          <w:color w:val="2F5496" w:themeColor="accent1" w:themeShade="BF"/>
-        </w:rPr>
-        <w:t>Comparison of Features and Design</w:t>
-      </w:r>
-    </w:p>
-    <w:p>
-      <w:pPr>
-        <w:rPr>
-          <w:rFonts w:asciiTheme="minorHAnsi" w:hAnsiTheme="minorHAnsi"/>
-        </w:rPr>
-      </w:pPr>
-    </w:p>
-    <w:p>
-      <w:pPr>
-        <w:rPr>
-          <w:rFonts w:asciiTheme="minorHAnsi" w:hAnsiTheme="minorHAnsi"/>
-        </w:rPr>
-      </w:pPr>
-      <w:r>
-        <w:rPr>
-          <w:rFonts w:asciiTheme="minorHAnsi" w:hAnsiTheme="minorHAnsi"/>
-        </w:rPr>
-        <w:t xml:space="preserve">Uber and </w:t>
-      </w:r>
-      <w:proofErr w:type="spellStart"/>
-      <w:r>
-        <w:rPr>
-          <w:rFonts w:asciiTheme="minorHAnsi" w:hAnsiTheme="minorHAnsi"/>
-        </w:rPr>
-        <w:t>Heetch</w:t>
-      </w:r>
-      <w:proofErr w:type="spellEnd"/>
-    </w:p>
-    <w:p>
-      <w:pPr>
-        <w:rPr>
-          <w:rFonts w:asciiTheme="minorHAnsi" w:hAnsiTheme="minorHAnsi"/>
-        </w:rPr>
-      </w:pPr>
-    </w:p>
-    <w:p>
-      <w:pPr>
-        <w:rPr>
-          <w:rFonts w:asciiTheme="minorHAnsi" w:hAnsiTheme="minorHAnsi"/>
-        </w:rPr>
-      </w:pPr>
-    </w:p>
-    <w:p>
-      <w:pPr>
-        <w:rPr>
-          <w:rFonts w:asciiTheme="minorHAnsi" w:hAnsiTheme="minorHAnsi"/>
-          <w:color w:val="2F5496" w:themeColor="accent1" w:themeShade="BF"/>
-        </w:rPr>
-      </w:pPr>
-      <w:r>
-        <w:rPr>
-          <w:rFonts w:asciiTheme="minorHAnsi" w:hAnsiTheme="minorHAnsi"/>
-          <w:color w:val="2F5496" w:themeColor="accent1" w:themeShade="BF"/>
-        </w:rPr>
-        <w:t>1.</w:t>
-      </w:r>
-      <w:r>
-        <w:rPr>
-          <w:rFonts w:asciiTheme="minorHAnsi" w:hAnsiTheme="minorHAnsi"/>
-          <w:color w:val="2F5496" w:themeColor="accent1" w:themeShade="BF"/>
-        </w:rPr>
-        <w:t>6</w:t>
-      </w:r>
-      <w:r>
-        <w:rPr>
-          <w:rFonts w:asciiTheme="minorHAnsi" w:hAnsiTheme="minorHAnsi"/>
-          <w:color w:val="2F5496" w:themeColor="accent1" w:themeShade="BF"/>
-        </w:rPr>
-        <w:t xml:space="preserve"> </w:t>
-      </w:r>
-      <w:bookmarkStart w:id="2" w:name="_GoBack"/>
-      <w:bookmarkEnd w:id="2"/>
-      <w:r>
-        <w:rPr>
-          <w:rFonts w:asciiTheme="minorHAnsi" w:hAnsiTheme="minorHAnsi"/>
-          <w:color w:val="2F5496" w:themeColor="accent1" w:themeShade="BF"/>
-        </w:rPr>
-        <w:t>Co</w:t>
-      </w:r>
-      <w:r>
-        <w:rPr>
-          <w:rFonts w:asciiTheme="minorHAnsi" w:hAnsiTheme="minorHAnsi"/>
-          <w:color w:val="2F5496" w:themeColor="accent1" w:themeShade="BF"/>
-        </w:rPr>
-        <w:t>nclusion</w:t>
-      </w:r>
-    </w:p>
-    <w:p>
-      <w:pPr>
-        <w:rPr>
-          <w:rFonts w:asciiTheme="minorHAnsi" w:hAnsiTheme="minorHAnsi"/>
-        </w:rPr>
-      </w:pPr>
-    </w:p>
-    <w:p>
-      <w:pPr>
-        <w:rPr>
-          <w:rFonts w:asciiTheme="minorHAnsi" w:hAnsiTheme="minorHAnsi"/>
-        </w:rPr>
-      </w:pPr>
-    </w:p>
-    <w:p>
-      <w:pPr>
-        <w:rPr>
-          <w:rFonts w:asciiTheme="minorHAnsi" w:hAnsiTheme="minorHAnsi"/>
-        </w:rPr>
-      </w:pPr>
-    </w:p>
-    <w:p>
-      <w:pPr>
-        <w:rPr>
-          <w:rFonts w:asciiTheme="minorHAnsi" w:hAnsiTheme="minorHAnsi"/>
-        </w:rPr>
-      </w:pPr>
-    </w:p>
-    <w:p>
-      <w:pPr>
-        <w:rPr>
-          <w:rFonts w:asciiTheme="minorHAnsi" w:hAnsiTheme="minorHAnsi"/>
-        </w:rPr>
-      </w:pPr>
-    </w:p>
-    <w:p>
-      <w:pPr>
-        <w:rPr>
-          <w:rFonts w:asciiTheme="minorHAnsi" w:hAnsiTheme="minorHAnsi"/>
-        </w:rPr>
-      </w:pPr>
-    </w:p>
-    <w:p>
-      <w:pPr>
-        <w:rPr>
-          <w:rFonts w:asciiTheme="minorHAnsi" w:hAnsiTheme="minorHAnsi"/>
-        </w:rPr>
-      </w:pPr>
-    </w:p>
-    <w:p>
-      <w:pPr>
-        <w:rPr>
-          <w:rFonts w:asciiTheme="minorHAnsi" w:hAnsiTheme="minorHAnsi"/>
-        </w:rPr>
-      </w:pPr>
-    </w:p>
-    <w:p>
-      <w:pPr>
-        <w:rPr>
-          <w:rFonts w:asciiTheme="minorHAnsi" w:hAnsiTheme="minorHAnsi"/>
-        </w:rPr>
-      </w:pPr>
-    </w:p>
-    <w:p>
-      <w:r>
-        <w:rPr>
-          <w:rFonts w:ascii="Segoe UI" w:hAnsi="Segoe UI" w:cs="Segoe UI"/>
-          <w:color w:val="252A40"/>
-          <w:sz w:val="26"/>
-          <w:szCs w:val="26"/>
-          <w:shd w:val="clear" w:color="auto" w:fill="F5F5F5"/>
-        </w:rPr>
-        <w:t>Most airlines offer their own apps, which can be used to check in, get boarding passes, and track flights up to a point, but the apps below take things further with real-time tracking of planes in the air and a host of additional features you may find useful.</w:t>
-      </w:r>
-    </w:p>
-    <w:p>
-      <w:pPr>
-        <w:rPr>
-          <w:rFonts w:asciiTheme="minorHAnsi" w:hAnsiTheme="minorHAnsi"/>
-        </w:rPr>
-      </w:pPr>
-    </w:p>
-    <w:p>
-      <w:pPr>
-        <w:pStyle w:val="Heading3"/>
-        <w:shd w:val="clear" w:color="auto" w:fill="F5F5F5"/>
-        <w:spacing w:before="0"/>
-        <w:rPr>
-          <w:rFonts w:ascii="Segoe UI" w:hAnsi="Segoe UI" w:cs="Segoe UI"/>
-          <w:color w:val="252A40"/>
-          <w:u w:val="single"/>
-        </w:rPr>
-      </w:pPr>
-      <w:hyperlink r:id="rId15" w:tgtFrame="_blank" w:history="1">
-        <w:r>
-          <w:rPr>
-            <w:rStyle w:val="Hyperlink"/>
-            <w:rFonts w:ascii="Segoe UI" w:hAnsi="Segoe UI" w:cs="Segoe UI"/>
-            <w:color w:val="0095DA"/>
-          </w:rPr>
-          <w:t>Flightradar24</w:t>
-        </w:r>
-      </w:hyperlink>
-    </w:p>
-    <w:p>
-      <w:r>
-        <w:rPr>
-          <w:rFonts w:ascii="Segoe UI" w:hAnsi="Segoe UI" w:cs="Segoe UI"/>
-          <w:color w:val="252A40"/>
-          <w:sz w:val="26"/>
-          <w:szCs w:val="26"/>
-          <w:shd w:val="clear" w:color="auto" w:fill="F5F5F5"/>
-        </w:rPr>
-        <w:t>Our top pick is absolutely packed with flight-tracking features. The free version enables you to watch aircraft in the skies in real time, check on estimated departure and arrival times, and search by flight number, airport, or airline. For enthusiasts, the app includes photos, historical flight data, and even a 3D pilot view. If you need a greater depth of data, then you can spring for the Silver ($1.50 per month or $10 annually) and Gold ($4 per month or $35 annually) versions, which give you more flight history, live weather overlays, aeronautical charts, and more. There’s also support for the Apple Watch and Android Wear.</w:t>
-      </w:r>
-    </w:p>
-    <w:p>
-      <w:pPr>
-        <w:rPr>
-          <w:rFonts w:asciiTheme="minorHAnsi" w:hAnsiTheme="minorHAnsi"/>
-        </w:rPr>
-      </w:pPr>
-    </w:p>
-    <w:p>
-      <w:pPr>
-        <w:pStyle w:val="Heading3"/>
-        <w:shd w:val="clear" w:color="auto" w:fill="F5F5F5"/>
-        <w:spacing w:before="0"/>
-        <w:rPr>
-          <w:rFonts w:ascii="Segoe UI" w:hAnsi="Segoe UI" w:cs="Segoe UI"/>
-          <w:color w:val="252A40"/>
-          <w:u w:val="single"/>
-        </w:rPr>
-      </w:pPr>
-      <w:hyperlink r:id="rId16" w:tgtFrame="_blank" w:history="1">
-        <w:proofErr w:type="spellStart"/>
-        <w:r>
-          <w:rPr>
-            <w:rStyle w:val="Hyperlink"/>
-            <w:rFonts w:ascii="Segoe UI" w:hAnsi="Segoe UI" w:cs="Segoe UI"/>
-            <w:color w:val="0095DA"/>
-          </w:rPr>
-          <w:t>FlightStats</w:t>
-        </w:r>
-        <w:proofErr w:type="spellEnd"/>
-      </w:hyperlink>
-    </w:p>
-    <w:p>
-      <w:r>
-        <w:rPr>
-          <w:rFonts w:ascii="Segoe UI" w:hAnsi="Segoe UI" w:cs="Segoe UI"/>
-          <w:color w:val="252A40"/>
-          <w:sz w:val="26"/>
-          <w:szCs w:val="26"/>
-          <w:shd w:val="clear" w:color="auto" w:fill="F5F5F5"/>
-        </w:rPr>
-        <w:t>If you want something more straightforward, then this app offers real-time flight tracking and the ability to search by flight number, airport, or route. There’s a simple status page that shows scheduled and actual times of departure and arrival, a map view with the position of the plane in question, and additional information on weather, gates, and possible delays. This flight-tracking app is completely free, but you will have to put up with some ads and, sadly, there’s no option to pay for an ad-free version.</w:t>
-      </w:r>
-    </w:p>
-    <w:p>
-      <w:pPr>
-        <w:rPr>
-          <w:rFonts w:asciiTheme="minorHAnsi" w:hAnsiTheme="minorHAnsi"/>
-        </w:rPr>
-      </w:pPr>
-    </w:p>
-    <w:p>
-      <w:pPr>
-        <w:pStyle w:val="Heading3"/>
-        <w:shd w:val="clear" w:color="auto" w:fill="F5F5F5"/>
-        <w:spacing w:before="0"/>
-        <w:rPr>
-          <w:rFonts w:ascii="Segoe UI" w:hAnsi="Segoe UI" w:cs="Segoe UI"/>
-          <w:color w:val="252A40"/>
-          <w:u w:val="single"/>
-        </w:rPr>
-      </w:pPr>
-      <w:r>
-        <w:rPr>
-          <w:rFonts w:ascii="Segoe UI" w:hAnsi="Segoe UI" w:cs="Segoe UI"/>
-          <w:color w:val="252A40"/>
-          <w:u w:val="single"/>
-        </w:rPr>
-        <w:t>ADSB Flight Tracker</w:t>
-      </w:r>
-    </w:p>
-    <w:p>
-      <w:r>
-        <w:rPr>
-          <w:rFonts w:ascii="Segoe UI" w:hAnsi="Segoe UI" w:cs="Segoe UI"/>
-          <w:color w:val="252A40"/>
-          <w:sz w:val="26"/>
-          <w:szCs w:val="26"/>
-          <w:shd w:val="clear" w:color="auto" w:fill="F5F5F5"/>
-        </w:rPr>
-        <w:t>Plane spotters and aviation enthusiasts are the intended audience for this flight-tracking app. </w:t>
-      </w:r>
-      <w:hyperlink r:id="rId17" w:tgtFrame="_blank" w:history="1">
-        <w:r>
-          <w:rPr>
-            <w:rStyle w:val="Hyperlink"/>
-            <w:rFonts w:ascii="Segoe UI" w:hAnsi="Segoe UI" w:cs="Segoe UI"/>
-            <w:color w:val="0095DA"/>
-            <w:sz w:val="26"/>
-            <w:szCs w:val="26"/>
-            <w:shd w:val="clear" w:color="auto" w:fill="F5F5F5"/>
-          </w:rPr>
-          <w:t>ADSB</w:t>
-        </w:r>
-      </w:hyperlink>
-      <w:r>
-        <w:rPr>
-          <w:rFonts w:ascii="Segoe UI" w:hAnsi="Segoe UI" w:cs="Segoe UI"/>
-          <w:color w:val="252A40"/>
-          <w:sz w:val="26"/>
-          <w:szCs w:val="26"/>
-          <w:shd w:val="clear" w:color="auto" w:fill="F5F5F5"/>
-        </w:rPr>
-        <w:t xml:space="preserve"> stands for automatic dependent surveillance broadcast, which picks up on aircrafts broadcasting their positions. This app has ADSB receiver </w:t>
-      </w:r>
-      <w:r>
-        <w:rPr>
-          <w:rFonts w:ascii="Segoe UI" w:hAnsi="Segoe UI" w:cs="Segoe UI"/>
-          <w:color w:val="252A40"/>
-          <w:sz w:val="26"/>
-          <w:szCs w:val="26"/>
-          <w:shd w:val="clear" w:color="auto" w:fill="F5F5F5"/>
-        </w:rPr>
-        <w:lastRenderedPageBreak/>
-        <w:t>functionality, so if you plug the right hardware into your phone, you can get live data from the skies. It shows the positions of planes with flight numbers on a 2D top-down map, or you can opt for a 3D view. This one is just for Android devices.</w:t>
-      </w:r>
-    </w:p>
-    <w:p>
-      <w:pPr>
-        <w:rPr>
-          <w:rFonts w:asciiTheme="minorHAnsi" w:hAnsiTheme="minorHAnsi"/>
-        </w:rPr>
-      </w:pPr>
-    </w:p>
-    <w:p>
-      <w:pPr>
-        <w:rPr>
-          <w:rFonts w:asciiTheme="minorHAnsi" w:hAnsiTheme="minorHAnsi"/>
-        </w:rPr>
-      </w:pPr>
-    </w:p>
-    <w:p>
-      <w:pPr>
-        <w:rPr>
-          <w:rFonts w:asciiTheme="minorHAnsi" w:hAnsiTheme="minorHAnsi"/>
-        </w:rPr>
-      </w:pPr>
-    </w:p>
-    <w:p>
-      <w:pPr>
-        <w:rPr>
-          <w:rFonts w:asciiTheme="minorHAnsi" w:hAnsiTheme="minorHAnsi"/>
-        </w:rPr>
-      </w:pPr>
-    </w:p>
-    <w:p>
-      <w:pPr>
-        <w:rPr>
-          <w:rFonts w:asciiTheme="minorHAnsi" w:hAnsiTheme="minorHAnsi"/>
-        </w:rPr>
-      </w:pPr>
-    </w:p>
-    <w:p>
-      <w:pPr>
-        <w:rPr>
-          <w:rFonts w:asciiTheme="minorHAnsi" w:hAnsiTheme="minorHAnsi"/>
-        </w:rPr>
-      </w:pPr>
-    </w:p>
-    <w:p>
-      <w:r>
-        <w:t>References</w:t>
       </w:r>
     </w:p>
     <w:p/>
@@ -6520,33 +7151,28 @@
     <w:p/>
     <w:p/>
     <w:p/>
-    <w:p/>
-    <w:p/>
-    <w:p>
-      <w:pPr>
-        <w:pBdr>
-          <w:bottom w:val="single" w:sz="4" w:space="1" w:color="auto"/>
-        </w:pBdr>
+    <w:p>
+      <w:pPr>
+        <w:rPr>
+          <w:rFonts w:asciiTheme="minorHAnsi" w:hAnsiTheme="minorHAnsi"/>
+          <w:color w:val="2F5496" w:themeColor="accent1" w:themeShade="BF"/>
+        </w:rPr>
+      </w:pPr>
+      <w:r>
+        <w:rPr>
+          <w:rFonts w:asciiTheme="minorHAnsi" w:hAnsiTheme="minorHAnsi"/>
+          <w:color w:val="2F5496" w:themeColor="accent1" w:themeShade="BF"/>
+        </w:rPr>
+        <w:t>Figures</w:t>
+      </w:r>
+    </w:p>
+    <w:p>
+      <w:pPr>
         <w:rPr>
           <w:sz w:val="28"/>
           <w:szCs w:val="28"/>
         </w:rPr>
       </w:pPr>
-      <w:r>
-        <w:rPr>
-          <w:sz w:val="28"/>
-          <w:szCs w:val="28"/>
-        </w:rPr>
-        <w:t>Figures</w:t>
-      </w:r>
-    </w:p>
-    <w:p>
-      <w:pPr>
-        <w:rPr>
-          <w:sz w:val="28"/>
-          <w:szCs w:val="28"/>
-        </w:rPr>
-      </w:pPr>
     </w:p>
     <w:p>
       <w:pPr>
@@ -6884,6 +7510,206 @@
     </w:p>
     <w:p>
       <w:pPr>
+        <w:rPr>
+          <w:rFonts w:asciiTheme="minorHAnsi" w:hAnsiTheme="minorHAnsi"/>
+          <w:color w:val="000000"/>
+        </w:rPr>
+      </w:pPr>
+      <w:r>
+        <w:rPr>
+          <w:rFonts w:asciiTheme="minorHAnsi" w:hAnsiTheme="minorHAnsi"/>
+          <w:color w:val="000000"/>
+        </w:rPr>
+        <w:t xml:space="preserve">Figure </w:t>
+      </w:r>
+      <w:r>
+        <w:rPr>
+          <w:rFonts w:asciiTheme="minorHAnsi" w:hAnsiTheme="minorHAnsi"/>
+          <w:color w:val="000000"/>
+        </w:rPr>
+        <w:t>6</w:t>
+      </w:r>
+      <w:r>
+        <w:rPr>
+          <w:rFonts w:asciiTheme="minorHAnsi" w:hAnsiTheme="minorHAnsi"/>
+          <w:color w:val="000000"/>
+        </w:rPr>
+        <w:t xml:space="preserve">: FlightAware </w:t>
+      </w:r>
+      <w:r>
+        <w:rPr>
+          <w:rFonts w:asciiTheme="minorHAnsi" w:hAnsiTheme="minorHAnsi"/>
+          <w:color w:val="000000"/>
+        </w:rPr>
+        <w:t xml:space="preserve">satellite </w:t>
+      </w:r>
+      <w:r>
+        <w:rPr>
+          <w:rFonts w:asciiTheme="minorHAnsi" w:hAnsiTheme="minorHAnsi"/>
+          <w:color w:val="000000"/>
+        </w:rPr>
+        <w:t xml:space="preserve">coverage </w:t>
+      </w:r>
+      <w:r>
+        <w:rPr>
+          <w:rFonts w:asciiTheme="minorHAnsi" w:hAnsiTheme="minorHAnsi"/>
+          <w:color w:val="000000"/>
+        </w:rPr>
+        <w:fldChar w:fldCharType="begin" w:fldLock="1"/>
+      </w:r>
+      <w:r>
+        <w:rPr>
+          <w:rFonts w:asciiTheme="minorHAnsi" w:hAnsiTheme="minorHAnsi"/>
+          <w:color w:val="000000"/>
+        </w:rPr>
+        <w:instrText>ADDIN CSL_CITATION {"citationItems":[{"id":"ITEM-1","itemData":{"URL":"https://uk.flightaware.com/adsb/coverage#data-coverage","accessed":{"date-parts":[["2019","11","3"]]},"id":"ITEM-1","issued":{"date-parts":[["0"]]},"title":"FlightAware ADS-B Coverage Map - FlightAware","type":"webpage"},"uris":["http://www.mendeley.com/documents/?uuid=ac98675a-090a-31db-a850-834f5d8d9aca"]}],"mendeley":{"formattedCitation":"(“FlightAware ADS-B Coverage Map - FlightAware,” n.d.)","manualFormatting":"(“FlightAware ADS-B Coverage Map - FlightAware,” n.d.)","plainTextFormattedCitation":"(“FlightAware ADS-B Coverage Map - FlightAware,” n.d.)","previouslyFormattedCitation":"(“FlightAware ADS-B Coverage Map - FlightAware,” n.d.)"},"properties":{"noteIndex":0},"schema":"https://github.com/citation-style-language/schema/raw/master/csl-citation.json"}</w:instrText>
+      </w:r>
+      <w:r>
+        <w:rPr>
+          <w:rFonts w:asciiTheme="minorHAnsi" w:hAnsiTheme="minorHAnsi"/>
+          <w:color w:val="000000"/>
+        </w:rPr>
+        <w:fldChar w:fldCharType="separate"/>
+      </w:r>
+      <w:r>
+        <w:rPr>
+          <w:rFonts w:asciiTheme="minorHAnsi" w:hAnsiTheme="minorHAnsi"/>
+          <w:noProof/>
+          <w:color w:val="000000"/>
+        </w:rPr>
+        <w:t>(“FlightAware ADS-B Coverage Map - FlightAware,” n.d.)</w:t>
+      </w:r>
+      <w:r>
+        <w:rPr>
+          <w:rFonts w:asciiTheme="minorHAnsi" w:hAnsiTheme="minorHAnsi"/>
+          <w:color w:val="000000"/>
+        </w:rPr>
+        <w:fldChar w:fldCharType="end"/>
+      </w:r>
+    </w:p>
+    <w:p>
+      <w:pPr>
+        <w:rPr>
+          <w:rFonts w:asciiTheme="minorHAnsi" w:hAnsiTheme="minorHAnsi"/>
+          <w:sz w:val="40"/>
+          <w:szCs w:val="40"/>
+        </w:rPr>
+      </w:pPr>
+      <w:r>
+        <w:rPr>
+          <w:rFonts w:asciiTheme="minorHAnsi" w:hAnsiTheme="minorHAnsi"/>
+        </w:rPr>
+        <w:t xml:space="preserve">Figure </w:t>
+      </w:r>
+      <w:r>
+        <w:rPr>
+          <w:rFonts w:asciiTheme="minorHAnsi" w:hAnsiTheme="minorHAnsi"/>
+        </w:rPr>
+        <w:t>7</w:t>
+      </w:r>
+      <w:r>
+        <w:rPr>
+          <w:rFonts w:asciiTheme="minorHAnsi" w:hAnsiTheme="minorHAnsi"/>
+        </w:rPr>
+        <w:t xml:space="preserve">: Marker based AR </w:t>
+      </w:r>
+      <w:r>
+        <w:rPr>
+          <w:rFonts w:asciiTheme="minorHAnsi" w:hAnsiTheme="minorHAnsi"/>
+        </w:rPr>
+        <w:fldChar w:fldCharType="begin" w:fldLock="1"/>
+      </w:r>
+      <w:r>
+        <w:rPr>
+          <w:rFonts w:asciiTheme="minorHAnsi" w:hAnsiTheme="minorHAnsi"/>
+        </w:rPr>
+        <w:instrText>ADDIN CSL_CITATION {"citationItems":[{"id":"ITEM-1","itemData":{"URL":"https://www.researchgate.net/figure/example-of-marker-based-AR_fig1_332543647","accessed":{"date-parts":[["2019","11","3"]]},"id":"ITEM-1","issued":{"date-parts":[["0"]]},"title":"example of marker-based AR | Download Scientific Diagram","type":"webpage"},"uris":["http://www.mendeley.com/documents/?uuid=948fdfb2-7a69-386c-8562-4859fe291d6f"]}],"mendeley":{"formattedCitation":"(“example of marker-based AR | Download Scientific Diagram,” n.d.)","plainTextFormattedCitation":"(“example of marker-based AR | Download Scientific Diagram,” n.d.)","previouslyFormattedCitation":"(“example of marker-based AR | Download Scientific Diagram,” n.d.)"},"properties":{"noteIndex":0},"schema":"https://github.com/citation-style-language/schema/raw/master/csl-citation.json"}</w:instrText>
+      </w:r>
+      <w:r>
+        <w:rPr>
+          <w:rFonts w:asciiTheme="minorHAnsi" w:hAnsiTheme="minorHAnsi"/>
+        </w:rPr>
+        <w:fldChar w:fldCharType="separate"/>
+      </w:r>
+      <w:r>
+        <w:rPr>
+          <w:rFonts w:asciiTheme="minorHAnsi" w:hAnsiTheme="minorHAnsi"/>
+          <w:noProof/>
+        </w:rPr>
+        <w:t>(“example of marker-based AR | Download Scientific Diagram,” n.d.)</w:t>
+      </w:r>
+      <w:r>
+        <w:rPr>
+          <w:rFonts w:asciiTheme="minorHAnsi" w:hAnsiTheme="minorHAnsi"/>
+        </w:rPr>
+        <w:fldChar w:fldCharType="end"/>
+      </w:r>
+    </w:p>
+    <w:p>
+      <w:pPr>
+        <w:rPr>
+          <w:rFonts w:asciiTheme="minorHAnsi" w:hAnsiTheme="minorHAnsi"/>
+        </w:rPr>
+      </w:pPr>
+      <w:r>
+        <w:rPr>
+          <w:rFonts w:asciiTheme="minorHAnsi" w:hAnsiTheme="minorHAnsi"/>
+        </w:rPr>
+        <w:t xml:space="preserve">Figure </w:t>
+      </w:r>
+      <w:r>
+        <w:rPr>
+          <w:rFonts w:asciiTheme="minorHAnsi" w:hAnsiTheme="minorHAnsi"/>
+        </w:rPr>
+        <w:t>8</w:t>
+      </w:r>
+      <w:r>
+        <w:rPr>
+          <w:rFonts w:asciiTheme="minorHAnsi" w:hAnsiTheme="minorHAnsi"/>
+        </w:rPr>
+        <w:t>: Location based AR</w:t>
+      </w:r>
+      <w:r>
+        <w:rPr>
+          <w:rFonts w:asciiTheme="minorHAnsi" w:hAnsiTheme="minorHAnsi"/>
+        </w:rPr>
+        <w:t xml:space="preserve"> </w:t>
+      </w:r>
+      <w:r>
+        <w:rPr>
+          <w:rFonts w:asciiTheme="minorHAnsi" w:hAnsiTheme="minorHAnsi"/>
+        </w:rPr>
+        <w:fldChar w:fldCharType="begin" w:fldLock="1"/>
+      </w:r>
+      <w:r>
+        <w:rPr>
+          <w:rFonts w:asciiTheme="minorHAnsi" w:hAnsiTheme="minorHAnsi"/>
+        </w:rPr>
+        <w:instrText>ADDIN CSL_CITATION {"citationItems":[{"id":"ITEM-1","itemData":{"URL":"https://blog.vakoms.com/everything-you-need-to-knowto-build-location-based-ar-app/","accessed":{"date-parts":[["2019","11","3"]]},"id":"ITEM-1","issued":{"date-parts":[["0"]]},"title":"Everything You Need to Know to Build Location-Based AR App (Updated) – Vakoms Blog","type":"webpage"},"uris":["http://www.mendeley.com/documents/?uuid=d2b79f26-f890-3523-bfa4-62f2c4b7e34a"]}],"mendeley":{"formattedCitation":"(“Everything You Need to Know to Build Location-Based AR App (Updated) – Vakoms Blog,” n.d.)","manualFormatting":"(“Everything You Need… App (Updated) – Vakoms Blog,” n.d.)","plainTextFormattedCitation":"(“Everything You Need to Know to Build Location-Based AR App (Updated) – Vakoms Blog,” n.d.)","previouslyFormattedCitation":"(“Everything You Need to Know to Build Location-Based AR App (Updated) – Vakoms Blog,” n.d.)"},"properties":{"noteIndex":0},"schema":"https://github.com/citation-style-language/schema/raw/master/csl-citation.json"}</w:instrText>
+      </w:r>
+      <w:r>
+        <w:rPr>
+          <w:rFonts w:asciiTheme="minorHAnsi" w:hAnsiTheme="minorHAnsi"/>
+        </w:rPr>
+        <w:fldChar w:fldCharType="separate"/>
+      </w:r>
+      <w:r>
+        <w:rPr>
+          <w:rFonts w:asciiTheme="minorHAnsi" w:hAnsiTheme="minorHAnsi"/>
+          <w:noProof/>
+        </w:rPr>
+        <w:t>(“Everything You Need… App (Updated) – Vakoms Blog,” n.d.)</w:t>
+      </w:r>
+      <w:r>
+        <w:rPr>
+          <w:rFonts w:asciiTheme="minorHAnsi" w:hAnsiTheme="minorHAnsi"/>
+        </w:rPr>
+        <w:fldChar w:fldCharType="end"/>
+      </w:r>
+    </w:p>
+    <w:p>
+      <w:pPr>
+        <w:jc w:val="both"/>
         <w:rPr>
           <w:rFonts w:asciiTheme="minorHAnsi" w:hAnsiTheme="minorHAnsi"/>
           <w:sz w:val="18"/>
@@ -6943,6 +7769,155 @@
 <file path=word/numbering.xml><?xml version="1.0" encoding="utf-8"?>
 <w:numbering xmlns:wpc="http://schemas.microsoft.com/office/word/2010/wordprocessingCanvas" xmlns:cx="http://schemas.microsoft.com/office/drawing/2014/chartex" xmlns:cx1="http://schemas.microsoft.com/office/drawing/2015/9/8/chartex" xmlns:cx2="http://schemas.microsoft.com/office/drawing/2015/10/21/chartex" xmlns:cx3="http://schemas.microsoft.com/office/drawing/2016/5/9/chartex" xmlns:cx4="http://schemas.microsoft.com/office/drawing/2016/5/10/chartex" xmlns:cx5="http://schemas.microsoft.com/office/drawing/2016/5/11/chartex" xmlns:cx6="http://schemas.microsoft.com/office/drawing/2016/5/12/chartex" xmlns:cx7="http://schemas.microsoft.com/office/drawing/2016/5/13/chartex" xmlns:cx8="http://schemas.microsoft.com/office/drawing/2016/5/14/chartex" xmlns:mc="http://schemas.openxmlformats.org/markup-compatibility/2006" xmlns:aink="http://schemas.microsoft.com/office/drawing/2016/ink" xmlns:am3d="http://schemas.microsoft.com/office/drawing/2017/model3d" xmlns:o="urn:schemas-microsoft-com:office:office" xmlns:r="http://schemas.openxmlformats.org/officeDocument/2006/relationships" xmlns:m="http://schemas.openxmlformats.org/officeDocument/2006/math" xmlns:v="urn:schemas-microsoft-com:vml" xmlns:wp14="http://schemas.microsoft.com/office/word/2010/wordprocessingDrawing" xmlns:wp="http://schemas.openxmlformats.org/drawingml/2006/wordprocessingDrawing" xmlns:w10="urn:schemas-microsoft-com:office:word" xmlns:w="http://schemas.openxmlformats.org/wordprocessingml/2006/main" xmlns:w14="http://schemas.microsoft.com/office/word/2010/wordml" xmlns:w15="http://schemas.microsoft.com/office/word/2012/wordml" xmlns:w16cid="http://schemas.microsoft.com/office/word/2016/wordml/cid" xmlns:w16se="http://schemas.microsoft.com/office/word/2015/wordml/symex" xmlns:wpg="http://schemas.microsoft.com/office/word/2010/wordprocessingGroup" xmlns:wpi="http://schemas.microsoft.com/office/word/2010/wordprocessingInk" xmlns:wne="http://schemas.microsoft.com/office/word/2006/wordml" xmlns:wps="http://schemas.microsoft.com/office/word/2010/wordprocessingShape" mc:Ignorable="w14 w15 w16se w16cid wp14">
   <w:abstractNum w:abstractNumId="0" w15:restartNumberingAfterBreak="0">
+    <w:nsid w:val="013329B5"/>
+    <w:multiLevelType w:val="multilevel"/>
+    <w:tmpl w:val="6F4C4424"/>
+    <w:lvl w:ilvl="0">
+      <w:start w:val="1"/>
+      <w:numFmt w:val="bullet"/>
+      <w:lvlText w:val=""/>
+      <w:lvlJc w:val="left"/>
+      <w:pPr>
+        <w:tabs>
+          <w:tab w:val="num" w:pos="720"/>
+        </w:tabs>
+        <w:ind w:left="720" w:hanging="360"/>
+      </w:pPr>
+      <w:rPr>
+        <w:rFonts w:ascii="Symbol" w:hAnsi="Symbol" w:hint="default"/>
+        <w:sz w:val="20"/>
+      </w:rPr>
+    </w:lvl>
+    <w:lvl w:ilvl="1" w:tentative="1">
+      <w:start w:val="1"/>
+      <w:numFmt w:val="bullet"/>
+      <w:lvlText w:val=""/>
+      <w:lvlJc w:val="left"/>
+      <w:pPr>
+        <w:tabs>
+          <w:tab w:val="num" w:pos="1440"/>
+        </w:tabs>
+        <w:ind w:left="1440" w:hanging="360"/>
+      </w:pPr>
+      <w:rPr>
+        <w:rFonts w:ascii="Symbol" w:hAnsi="Symbol" w:hint="default"/>
+        <w:sz w:val="20"/>
+      </w:rPr>
+    </w:lvl>
+    <w:lvl w:ilvl="2" w:tentative="1">
+      <w:start w:val="1"/>
+      <w:numFmt w:val="bullet"/>
+      <w:lvlText w:val=""/>
+      <w:lvlJc w:val="left"/>
+      <w:pPr>
+        <w:tabs>
+          <w:tab w:val="num" w:pos="2160"/>
+        </w:tabs>
+        <w:ind w:left="2160" w:hanging="360"/>
+      </w:pPr>
+      <w:rPr>
+        <w:rFonts w:ascii="Symbol" w:hAnsi="Symbol" w:hint="default"/>
+        <w:sz w:val="20"/>
+      </w:rPr>
+    </w:lvl>
+    <w:lvl w:ilvl="3" w:tentative="1">
+      <w:start w:val="1"/>
+      <w:numFmt w:val="bullet"/>
+      <w:lvlText w:val=""/>
+      <w:lvlJc w:val="left"/>
+      <w:pPr>
+        <w:tabs>
+          <w:tab w:val="num" w:pos="2880"/>
+        </w:tabs>
+        <w:ind w:left="2880" w:hanging="360"/>
+      </w:pPr>
+      <w:rPr>
+        <w:rFonts w:ascii="Symbol" w:hAnsi="Symbol" w:hint="default"/>
+        <w:sz w:val="20"/>
+      </w:rPr>
+    </w:lvl>
+    <w:lvl w:ilvl="4" w:tentative="1">
+      <w:start w:val="1"/>
+      <w:numFmt w:val="bullet"/>
+      <w:lvlText w:val=""/>
+      <w:lvlJc w:val="left"/>
+      <w:pPr>
+        <w:tabs>
+          <w:tab w:val="num" w:pos="3600"/>
+        </w:tabs>
+        <w:ind w:left="3600" w:hanging="360"/>
+      </w:pPr>
+      <w:rPr>
+        <w:rFonts w:ascii="Symbol" w:hAnsi="Symbol" w:hint="default"/>
+        <w:sz w:val="20"/>
+      </w:rPr>
+    </w:lvl>
+    <w:lvl w:ilvl="5" w:tentative="1">
+      <w:start w:val="1"/>
+      <w:numFmt w:val="bullet"/>
+      <w:lvlText w:val=""/>
+      <w:lvlJc w:val="left"/>
+      <w:pPr>
+        <w:tabs>
+          <w:tab w:val="num" w:pos="4320"/>
+        </w:tabs>
+        <w:ind w:left="4320" w:hanging="360"/>
+      </w:pPr>
+      <w:rPr>
+        <w:rFonts w:ascii="Symbol" w:hAnsi="Symbol" w:hint="default"/>
+        <w:sz w:val="20"/>
+      </w:rPr>
+    </w:lvl>
+    <w:lvl w:ilvl="6" w:tentative="1">
+      <w:start w:val="1"/>
+      <w:numFmt w:val="bullet"/>
+      <w:lvlText w:val=""/>
+      <w:lvlJc w:val="left"/>
+      <w:pPr>
+        <w:tabs>
+          <w:tab w:val="num" w:pos="5040"/>
+        </w:tabs>
+        <w:ind w:left="5040" w:hanging="360"/>
+      </w:pPr>
+      <w:rPr>
+        <w:rFonts w:ascii="Symbol" w:hAnsi="Symbol" w:hint="default"/>
+        <w:sz w:val="20"/>
+      </w:rPr>
+    </w:lvl>
+    <w:lvl w:ilvl="7" w:tentative="1">
+      <w:start w:val="1"/>
+      <w:numFmt w:val="bullet"/>
+      <w:lvlText w:val=""/>
+      <w:lvlJc w:val="left"/>
+      <w:pPr>
+        <w:tabs>
+          <w:tab w:val="num" w:pos="5760"/>
+        </w:tabs>
+        <w:ind w:left="5760" w:hanging="360"/>
+      </w:pPr>
+      <w:rPr>
+        <w:rFonts w:ascii="Symbol" w:hAnsi="Symbol" w:hint="default"/>
+        <w:sz w:val="20"/>
+      </w:rPr>
+    </w:lvl>
+    <w:lvl w:ilvl="8" w:tentative="1">
+      <w:start w:val="1"/>
+      <w:numFmt w:val="bullet"/>
+      <w:lvlText w:val=""/>
+      <w:lvlJc w:val="left"/>
+      <w:pPr>
+        <w:tabs>
+          <w:tab w:val="num" w:pos="6480"/>
+        </w:tabs>
+        <w:ind w:left="6480" w:hanging="360"/>
+      </w:pPr>
+      <w:rPr>
+        <w:rFonts w:ascii="Symbol" w:hAnsi="Symbol" w:hint="default"/>
+        <w:sz w:val="20"/>
+      </w:rPr>
+    </w:lvl>
+  </w:abstractNum>
+  <w:abstractNum w:abstractNumId="1" w15:restartNumberingAfterBreak="0">
     <w:nsid w:val="07573751"/>
     <w:multiLevelType w:val="multilevel"/>
     <w:tmpl w:val="ADC4D6DC"/>
@@ -7055,7 +8030,454 @@
       </w:rPr>
     </w:lvl>
   </w:abstractNum>
-  <w:abstractNum w:abstractNumId="1" w15:restartNumberingAfterBreak="0">
+  <w:abstractNum w:abstractNumId="2" w15:restartNumberingAfterBreak="0">
+    <w:nsid w:val="19EA596F"/>
+    <w:multiLevelType w:val="multilevel"/>
+    <w:tmpl w:val="A2DAF040"/>
+    <w:lvl w:ilvl="0">
+      <w:start w:val="1"/>
+      <w:numFmt w:val="bullet"/>
+      <w:lvlText w:val=""/>
+      <w:lvlJc w:val="left"/>
+      <w:pPr>
+        <w:tabs>
+          <w:tab w:val="num" w:pos="720"/>
+        </w:tabs>
+        <w:ind w:left="720" w:hanging="360"/>
+      </w:pPr>
+      <w:rPr>
+        <w:rFonts w:ascii="Symbol" w:hAnsi="Symbol" w:hint="default"/>
+        <w:sz w:val="20"/>
+      </w:rPr>
+    </w:lvl>
+    <w:lvl w:ilvl="1" w:tentative="1">
+      <w:start w:val="1"/>
+      <w:numFmt w:val="bullet"/>
+      <w:lvlText w:val="o"/>
+      <w:lvlJc w:val="left"/>
+      <w:pPr>
+        <w:tabs>
+          <w:tab w:val="num" w:pos="1440"/>
+        </w:tabs>
+        <w:ind w:left="1440" w:hanging="360"/>
+      </w:pPr>
+      <w:rPr>
+        <w:rFonts w:ascii="Courier New" w:hAnsi="Courier New" w:hint="default"/>
+        <w:sz w:val="20"/>
+      </w:rPr>
+    </w:lvl>
+    <w:lvl w:ilvl="2" w:tentative="1">
+      <w:start w:val="1"/>
+      <w:numFmt w:val="bullet"/>
+      <w:lvlText w:val=""/>
+      <w:lvlJc w:val="left"/>
+      <w:pPr>
+        <w:tabs>
+          <w:tab w:val="num" w:pos="2160"/>
+        </w:tabs>
+        <w:ind w:left="2160" w:hanging="360"/>
+      </w:pPr>
+      <w:rPr>
+        <w:rFonts w:ascii="Wingdings" w:hAnsi="Wingdings" w:hint="default"/>
+        <w:sz w:val="20"/>
+      </w:rPr>
+    </w:lvl>
+    <w:lvl w:ilvl="3" w:tentative="1">
+      <w:start w:val="1"/>
+      <w:numFmt w:val="bullet"/>
+      <w:lvlText w:val=""/>
+      <w:lvlJc w:val="left"/>
+      <w:pPr>
+        <w:tabs>
+          <w:tab w:val="num" w:pos="2880"/>
+        </w:tabs>
+        <w:ind w:left="2880" w:hanging="360"/>
+      </w:pPr>
+      <w:rPr>
+        <w:rFonts w:ascii="Wingdings" w:hAnsi="Wingdings" w:hint="default"/>
+        <w:sz w:val="20"/>
+      </w:rPr>
+    </w:lvl>
+    <w:lvl w:ilvl="4" w:tentative="1">
+      <w:start w:val="1"/>
+      <w:numFmt w:val="bullet"/>
+      <w:lvlText w:val=""/>
+      <w:lvlJc w:val="left"/>
+      <w:pPr>
+        <w:tabs>
+          <w:tab w:val="num" w:pos="3600"/>
+        </w:tabs>
+        <w:ind w:left="3600" w:hanging="360"/>
+      </w:pPr>
+      <w:rPr>
+        <w:rFonts w:ascii="Wingdings" w:hAnsi="Wingdings" w:hint="default"/>
+        <w:sz w:val="20"/>
+      </w:rPr>
+    </w:lvl>
+    <w:lvl w:ilvl="5" w:tentative="1">
+      <w:start w:val="1"/>
+      <w:numFmt w:val="bullet"/>
+      <w:lvlText w:val=""/>
+      <w:lvlJc w:val="left"/>
+      <w:pPr>
+        <w:tabs>
+          <w:tab w:val="num" w:pos="4320"/>
+        </w:tabs>
+        <w:ind w:left="4320" w:hanging="360"/>
+      </w:pPr>
+      <w:rPr>
+        <w:rFonts w:ascii="Wingdings" w:hAnsi="Wingdings" w:hint="default"/>
+        <w:sz w:val="20"/>
+      </w:rPr>
+    </w:lvl>
+    <w:lvl w:ilvl="6" w:tentative="1">
+      <w:start w:val="1"/>
+      <w:numFmt w:val="bullet"/>
+      <w:lvlText w:val=""/>
+      <w:lvlJc w:val="left"/>
+      <w:pPr>
+        <w:tabs>
+          <w:tab w:val="num" w:pos="5040"/>
+        </w:tabs>
+        <w:ind w:left="5040" w:hanging="360"/>
+      </w:pPr>
+      <w:rPr>
+        <w:rFonts w:ascii="Wingdings" w:hAnsi="Wingdings" w:hint="default"/>
+        <w:sz w:val="20"/>
+      </w:rPr>
+    </w:lvl>
+    <w:lvl w:ilvl="7" w:tentative="1">
+      <w:start w:val="1"/>
+      <w:numFmt w:val="bullet"/>
+      <w:lvlText w:val=""/>
+      <w:lvlJc w:val="left"/>
+      <w:pPr>
+        <w:tabs>
+          <w:tab w:val="num" w:pos="5760"/>
+        </w:tabs>
+        <w:ind w:left="5760" w:hanging="360"/>
+      </w:pPr>
+      <w:rPr>
+        <w:rFonts w:ascii="Wingdings" w:hAnsi="Wingdings" w:hint="default"/>
+        <w:sz w:val="20"/>
+      </w:rPr>
+    </w:lvl>
+    <w:lvl w:ilvl="8" w:tentative="1">
+      <w:start w:val="1"/>
+      <w:numFmt w:val="bullet"/>
+      <w:lvlText w:val=""/>
+      <w:lvlJc w:val="left"/>
+      <w:pPr>
+        <w:tabs>
+          <w:tab w:val="num" w:pos="6480"/>
+        </w:tabs>
+        <w:ind w:left="6480" w:hanging="360"/>
+      </w:pPr>
+      <w:rPr>
+        <w:rFonts w:ascii="Wingdings" w:hAnsi="Wingdings" w:hint="default"/>
+        <w:sz w:val="20"/>
+      </w:rPr>
+    </w:lvl>
+  </w:abstractNum>
+  <w:abstractNum w:abstractNumId="3" w15:restartNumberingAfterBreak="0">
+    <w:nsid w:val="1CF473FE"/>
+    <w:multiLevelType w:val="multilevel"/>
+    <w:tmpl w:val="4AFC0010"/>
+    <w:lvl w:ilvl="0">
+      <w:start w:val="1"/>
+      <w:numFmt w:val="bullet"/>
+      <w:lvlText w:val=""/>
+      <w:lvlJc w:val="left"/>
+      <w:pPr>
+        <w:tabs>
+          <w:tab w:val="num" w:pos="720"/>
+        </w:tabs>
+        <w:ind w:left="720" w:hanging="360"/>
+      </w:pPr>
+      <w:rPr>
+        <w:rFonts w:ascii="Symbol" w:hAnsi="Symbol" w:hint="default"/>
+        <w:sz w:val="20"/>
+      </w:rPr>
+    </w:lvl>
+    <w:lvl w:ilvl="1" w:tentative="1">
+      <w:start w:val="1"/>
+      <w:numFmt w:val="bullet"/>
+      <w:lvlText w:val="o"/>
+      <w:lvlJc w:val="left"/>
+      <w:pPr>
+        <w:tabs>
+          <w:tab w:val="num" w:pos="1440"/>
+        </w:tabs>
+        <w:ind w:left="1440" w:hanging="360"/>
+      </w:pPr>
+      <w:rPr>
+        <w:rFonts w:ascii="Courier New" w:hAnsi="Courier New" w:hint="default"/>
+        <w:sz w:val="20"/>
+      </w:rPr>
+    </w:lvl>
+    <w:lvl w:ilvl="2" w:tentative="1">
+      <w:start w:val="1"/>
+      <w:numFmt w:val="bullet"/>
+      <w:lvlText w:val=""/>
+      <w:lvlJc w:val="left"/>
+      <w:pPr>
+        <w:tabs>
+          <w:tab w:val="num" w:pos="2160"/>
+        </w:tabs>
+        <w:ind w:left="2160" w:hanging="360"/>
+      </w:pPr>
+      <w:rPr>
+        <w:rFonts w:ascii="Wingdings" w:hAnsi="Wingdings" w:hint="default"/>
+        <w:sz w:val="20"/>
+      </w:rPr>
+    </w:lvl>
+    <w:lvl w:ilvl="3" w:tentative="1">
+      <w:start w:val="1"/>
+      <w:numFmt w:val="bullet"/>
+      <w:lvlText w:val=""/>
+      <w:lvlJc w:val="left"/>
+      <w:pPr>
+        <w:tabs>
+          <w:tab w:val="num" w:pos="2880"/>
+        </w:tabs>
+        <w:ind w:left="2880" w:hanging="360"/>
+      </w:pPr>
+      <w:rPr>
+        <w:rFonts w:ascii="Wingdings" w:hAnsi="Wingdings" w:hint="default"/>
+        <w:sz w:val="20"/>
+      </w:rPr>
+    </w:lvl>
+    <w:lvl w:ilvl="4" w:tentative="1">
+      <w:start w:val="1"/>
+      <w:numFmt w:val="bullet"/>
+      <w:lvlText w:val=""/>
+      <w:lvlJc w:val="left"/>
+      <w:pPr>
+        <w:tabs>
+          <w:tab w:val="num" w:pos="3600"/>
+        </w:tabs>
+        <w:ind w:left="3600" w:hanging="360"/>
+      </w:pPr>
+      <w:rPr>
+        <w:rFonts w:ascii="Wingdings" w:hAnsi="Wingdings" w:hint="default"/>
+        <w:sz w:val="20"/>
+      </w:rPr>
+    </w:lvl>
+    <w:lvl w:ilvl="5" w:tentative="1">
+      <w:start w:val="1"/>
+      <w:numFmt w:val="bullet"/>
+      <w:lvlText w:val=""/>
+      <w:lvlJc w:val="left"/>
+      <w:pPr>
+        <w:tabs>
+          <w:tab w:val="num" w:pos="4320"/>
+        </w:tabs>
+        <w:ind w:left="4320" w:hanging="360"/>
+      </w:pPr>
+      <w:rPr>
+        <w:rFonts w:ascii="Wingdings" w:hAnsi="Wingdings" w:hint="default"/>
+        <w:sz w:val="20"/>
+      </w:rPr>
+    </w:lvl>
+    <w:lvl w:ilvl="6" w:tentative="1">
+      <w:start w:val="1"/>
+      <w:numFmt w:val="bullet"/>
+      <w:lvlText w:val=""/>
+      <w:lvlJc w:val="left"/>
+      <w:pPr>
+        <w:tabs>
+          <w:tab w:val="num" w:pos="5040"/>
+        </w:tabs>
+        <w:ind w:left="5040" w:hanging="360"/>
+      </w:pPr>
+      <w:rPr>
+        <w:rFonts w:ascii="Wingdings" w:hAnsi="Wingdings" w:hint="default"/>
+        <w:sz w:val="20"/>
+      </w:rPr>
+    </w:lvl>
+    <w:lvl w:ilvl="7" w:tentative="1">
+      <w:start w:val="1"/>
+      <w:numFmt w:val="bullet"/>
+      <w:lvlText w:val=""/>
+      <w:lvlJc w:val="left"/>
+      <w:pPr>
+        <w:tabs>
+          <w:tab w:val="num" w:pos="5760"/>
+        </w:tabs>
+        <w:ind w:left="5760" w:hanging="360"/>
+      </w:pPr>
+      <w:rPr>
+        <w:rFonts w:ascii="Wingdings" w:hAnsi="Wingdings" w:hint="default"/>
+        <w:sz w:val="20"/>
+      </w:rPr>
+    </w:lvl>
+    <w:lvl w:ilvl="8" w:tentative="1">
+      <w:start w:val="1"/>
+      <w:numFmt w:val="bullet"/>
+      <w:lvlText w:val=""/>
+      <w:lvlJc w:val="left"/>
+      <w:pPr>
+        <w:tabs>
+          <w:tab w:val="num" w:pos="6480"/>
+        </w:tabs>
+        <w:ind w:left="6480" w:hanging="360"/>
+      </w:pPr>
+      <w:rPr>
+        <w:rFonts w:ascii="Wingdings" w:hAnsi="Wingdings" w:hint="default"/>
+        <w:sz w:val="20"/>
+      </w:rPr>
+    </w:lvl>
+  </w:abstractNum>
+  <w:abstractNum w:abstractNumId="4" w15:restartNumberingAfterBreak="0">
+    <w:nsid w:val="22234EF0"/>
+    <w:multiLevelType w:val="multilevel"/>
+    <w:tmpl w:val="48181566"/>
+    <w:lvl w:ilvl="0">
+      <w:start w:val="1"/>
+      <w:numFmt w:val="bullet"/>
+      <w:lvlText w:val=""/>
+      <w:lvlJc w:val="left"/>
+      <w:pPr>
+        <w:tabs>
+          <w:tab w:val="num" w:pos="720"/>
+        </w:tabs>
+        <w:ind w:left="720" w:hanging="360"/>
+      </w:pPr>
+      <w:rPr>
+        <w:rFonts w:ascii="Symbol" w:hAnsi="Symbol" w:hint="default"/>
+        <w:sz w:val="20"/>
+      </w:rPr>
+    </w:lvl>
+    <w:lvl w:ilvl="1" w:tentative="1">
+      <w:start w:val="1"/>
+      <w:numFmt w:val="bullet"/>
+      <w:lvlText w:val="o"/>
+      <w:lvlJc w:val="left"/>
+      <w:pPr>
+        <w:tabs>
+          <w:tab w:val="num" w:pos="1440"/>
+        </w:tabs>
+        <w:ind w:left="1440" w:hanging="360"/>
+      </w:pPr>
+      <w:rPr>
+        <w:rFonts w:ascii="Courier New" w:hAnsi="Courier New" w:hint="default"/>
+        <w:sz w:val="20"/>
+      </w:rPr>
+    </w:lvl>
+    <w:lvl w:ilvl="2" w:tentative="1">
+      <w:start w:val="1"/>
+      <w:numFmt w:val="bullet"/>
+      <w:lvlText w:val=""/>
+      <w:lvlJc w:val="left"/>
+      <w:pPr>
+        <w:tabs>
+          <w:tab w:val="num" w:pos="2160"/>
+        </w:tabs>
+        <w:ind w:left="2160" w:hanging="360"/>
+      </w:pPr>
+      <w:rPr>
+        <w:rFonts w:ascii="Wingdings" w:hAnsi="Wingdings" w:hint="default"/>
+        <w:sz w:val="20"/>
+      </w:rPr>
+    </w:lvl>
+    <w:lvl w:ilvl="3" w:tentative="1">
+      <w:start w:val="1"/>
+      <w:numFmt w:val="bullet"/>
+      <w:lvlText w:val=""/>
+      <w:lvlJc w:val="left"/>
+      <w:pPr>
+        <w:tabs>
+          <w:tab w:val="num" w:pos="2880"/>
+        </w:tabs>
+        <w:ind w:left="2880" w:hanging="360"/>
+      </w:pPr>
+      <w:rPr>
+        <w:rFonts w:ascii="Wingdings" w:hAnsi="Wingdings" w:hint="default"/>
+        <w:sz w:val="20"/>
+      </w:rPr>
+    </w:lvl>
+    <w:lvl w:ilvl="4" w:tentative="1">
+      <w:start w:val="1"/>
+      <w:numFmt w:val="bullet"/>
+      <w:lvlText w:val=""/>
+      <w:lvlJc w:val="left"/>
+      <w:pPr>
+        <w:tabs>
+          <w:tab w:val="num" w:pos="3600"/>
+        </w:tabs>
+        <w:ind w:left="3600" w:hanging="360"/>
+      </w:pPr>
+      <w:rPr>
+        <w:rFonts w:ascii="Wingdings" w:hAnsi="Wingdings" w:hint="default"/>
+        <w:sz w:val="20"/>
+      </w:rPr>
+    </w:lvl>
+    <w:lvl w:ilvl="5" w:tentative="1">
+      <w:start w:val="1"/>
+      <w:numFmt w:val="bullet"/>
+      <w:lvlText w:val=""/>
+      <w:lvlJc w:val="left"/>
+      <w:pPr>
+        <w:tabs>
+          <w:tab w:val="num" w:pos="4320"/>
+        </w:tabs>
+        <w:ind w:left="4320" w:hanging="360"/>
+      </w:pPr>
+      <w:rPr>
+        <w:rFonts w:ascii="Wingdings" w:hAnsi="Wingdings" w:hint="default"/>
+        <w:sz w:val="20"/>
+      </w:rPr>
+    </w:lvl>
+    <w:lvl w:ilvl="6" w:tentative="1">
+      <w:start w:val="1"/>
+      <w:numFmt w:val="bullet"/>
+      <w:lvlText w:val=""/>
+      <w:lvlJc w:val="left"/>
+      <w:pPr>
+        <w:tabs>
+          <w:tab w:val="num" w:pos="5040"/>
+        </w:tabs>
+        <w:ind w:left="5040" w:hanging="360"/>
+      </w:pPr>
+      <w:rPr>
+        <w:rFonts w:ascii="Wingdings" w:hAnsi="Wingdings" w:hint="default"/>
+        <w:sz w:val="20"/>
+      </w:rPr>
+    </w:lvl>
+    <w:lvl w:ilvl="7" w:tentative="1">
+      <w:start w:val="1"/>
+      <w:numFmt w:val="bullet"/>
+      <w:lvlText w:val=""/>
+      <w:lvlJc w:val="left"/>
+      <w:pPr>
+        <w:tabs>
+          <w:tab w:val="num" w:pos="5760"/>
+        </w:tabs>
+        <w:ind w:left="5760" w:hanging="360"/>
+      </w:pPr>
+      <w:rPr>
+        <w:rFonts w:ascii="Wingdings" w:hAnsi="Wingdings" w:hint="default"/>
+        <w:sz w:val="20"/>
+      </w:rPr>
+    </w:lvl>
+    <w:lvl w:ilvl="8" w:tentative="1">
+      <w:start w:val="1"/>
+      <w:numFmt w:val="bullet"/>
+      <w:lvlText w:val=""/>
+      <w:lvlJc w:val="left"/>
+      <w:pPr>
+        <w:tabs>
+          <w:tab w:val="num" w:pos="6480"/>
+        </w:tabs>
+        <w:ind w:left="6480" w:hanging="360"/>
+      </w:pPr>
+      <w:rPr>
+        <w:rFonts w:ascii="Wingdings" w:hAnsi="Wingdings" w:hint="default"/>
+        <w:sz w:val="20"/>
+      </w:rPr>
+    </w:lvl>
+  </w:abstractNum>
+  <w:abstractNum w:abstractNumId="5" w15:restartNumberingAfterBreak="0">
     <w:nsid w:val="24656471"/>
     <w:multiLevelType w:val="multilevel"/>
     <w:tmpl w:val="0334492A"/>
@@ -7204,7 +8626,7 @@
       </w:rPr>
     </w:lvl>
   </w:abstractNum>
-  <w:abstractNum w:abstractNumId="2" w15:restartNumberingAfterBreak="0">
+  <w:abstractNum w:abstractNumId="6" w15:restartNumberingAfterBreak="0">
     <w:nsid w:val="26206558"/>
     <w:multiLevelType w:val="multilevel"/>
     <w:tmpl w:val="6B1A3212"/>
@@ -7353,7 +8775,7 @@
       </w:rPr>
     </w:lvl>
   </w:abstractNum>
-  <w:abstractNum w:abstractNumId="3" w15:restartNumberingAfterBreak="0">
+  <w:abstractNum w:abstractNumId="7" w15:restartNumberingAfterBreak="0">
     <w:nsid w:val="284F1DA0"/>
     <w:multiLevelType w:val="multilevel"/>
     <w:tmpl w:val="7130B84C"/>
@@ -7466,7 +8888,7 @@
       </w:rPr>
     </w:lvl>
   </w:abstractNum>
-  <w:abstractNum w:abstractNumId="4" w15:restartNumberingAfterBreak="0">
+  <w:abstractNum w:abstractNumId="8" w15:restartNumberingAfterBreak="0">
     <w:nsid w:val="30114631"/>
     <w:multiLevelType w:val="multilevel"/>
     <w:tmpl w:val="09CE618C"/>
@@ -7615,7 +9037,7 @@
       </w:rPr>
     </w:lvl>
   </w:abstractNum>
-  <w:abstractNum w:abstractNumId="5" w15:restartNumberingAfterBreak="0">
+  <w:abstractNum w:abstractNumId="9" w15:restartNumberingAfterBreak="0">
     <w:nsid w:val="338413BB"/>
     <w:multiLevelType w:val="hybridMultilevel"/>
     <w:tmpl w:val="415819B6"/>
@@ -7728,7 +9150,269 @@
       </w:rPr>
     </w:lvl>
   </w:abstractNum>
-  <w:abstractNum w:abstractNumId="6" w15:restartNumberingAfterBreak="0">
+  <w:abstractNum w:abstractNumId="10" w15:restartNumberingAfterBreak="0">
+    <w:nsid w:val="53715148"/>
+    <w:multiLevelType w:val="multilevel"/>
+    <w:tmpl w:val="DF380074"/>
+    <w:lvl w:ilvl="0">
+      <w:start w:val="1"/>
+      <w:numFmt w:val="bullet"/>
+      <w:lvlText w:val=""/>
+      <w:lvlJc w:val="left"/>
+      <w:pPr>
+        <w:tabs>
+          <w:tab w:val="num" w:pos="720"/>
+        </w:tabs>
+        <w:ind w:left="720" w:hanging="360"/>
+      </w:pPr>
+      <w:rPr>
+        <w:rFonts w:ascii="Symbol" w:hAnsi="Symbol" w:hint="default"/>
+        <w:sz w:val="20"/>
+      </w:rPr>
+    </w:lvl>
+    <w:lvl w:ilvl="1" w:tentative="1">
+      <w:start w:val="1"/>
+      <w:numFmt w:val="bullet"/>
+      <w:lvlText w:val=""/>
+      <w:lvlJc w:val="left"/>
+      <w:pPr>
+        <w:tabs>
+          <w:tab w:val="num" w:pos="1440"/>
+        </w:tabs>
+        <w:ind w:left="1440" w:hanging="360"/>
+      </w:pPr>
+      <w:rPr>
+        <w:rFonts w:ascii="Symbol" w:hAnsi="Symbol" w:hint="default"/>
+        <w:sz w:val="20"/>
+      </w:rPr>
+    </w:lvl>
+    <w:lvl w:ilvl="2" w:tentative="1">
+      <w:start w:val="1"/>
+      <w:numFmt w:val="bullet"/>
+      <w:lvlText w:val=""/>
+      <w:lvlJc w:val="left"/>
+      <w:pPr>
+        <w:tabs>
+          <w:tab w:val="num" w:pos="2160"/>
+        </w:tabs>
+        <w:ind w:left="2160" w:hanging="360"/>
+      </w:pPr>
+      <w:rPr>
+        <w:rFonts w:ascii="Symbol" w:hAnsi="Symbol" w:hint="default"/>
+        <w:sz w:val="20"/>
+      </w:rPr>
+    </w:lvl>
+    <w:lvl w:ilvl="3" w:tentative="1">
+      <w:start w:val="1"/>
+      <w:numFmt w:val="bullet"/>
+      <w:lvlText w:val=""/>
+      <w:lvlJc w:val="left"/>
+      <w:pPr>
+        <w:tabs>
+          <w:tab w:val="num" w:pos="2880"/>
+        </w:tabs>
+        <w:ind w:left="2880" w:hanging="360"/>
+      </w:pPr>
+      <w:rPr>
+        <w:rFonts w:ascii="Symbol" w:hAnsi="Symbol" w:hint="default"/>
+        <w:sz w:val="20"/>
+      </w:rPr>
+    </w:lvl>
+    <w:lvl w:ilvl="4" w:tentative="1">
+      <w:start w:val="1"/>
+      <w:numFmt w:val="bullet"/>
+      <w:lvlText w:val=""/>
+      <w:lvlJc w:val="left"/>
+      <w:pPr>
+        <w:tabs>
+          <w:tab w:val="num" w:pos="3600"/>
+        </w:tabs>
+        <w:ind w:left="3600" w:hanging="360"/>
+      </w:pPr>
+      <w:rPr>
+        <w:rFonts w:ascii="Symbol" w:hAnsi="Symbol" w:hint="default"/>
+        <w:sz w:val="20"/>
+      </w:rPr>
+    </w:lvl>
+    <w:lvl w:ilvl="5" w:tentative="1">
+      <w:start w:val="1"/>
+      <w:numFmt w:val="bullet"/>
+      <w:lvlText w:val=""/>
+      <w:lvlJc w:val="left"/>
+      <w:pPr>
+        <w:tabs>
+          <w:tab w:val="num" w:pos="4320"/>
+        </w:tabs>
+        <w:ind w:left="4320" w:hanging="360"/>
+      </w:pPr>
+      <w:rPr>
+        <w:rFonts w:ascii="Symbol" w:hAnsi="Symbol" w:hint="default"/>
+        <w:sz w:val="20"/>
+      </w:rPr>
+    </w:lvl>
+    <w:lvl w:ilvl="6" w:tentative="1">
+      <w:start w:val="1"/>
+      <w:numFmt w:val="bullet"/>
+      <w:lvlText w:val=""/>
+      <w:lvlJc w:val="left"/>
+      <w:pPr>
+        <w:tabs>
+          <w:tab w:val="num" w:pos="5040"/>
+        </w:tabs>
+        <w:ind w:left="5040" w:hanging="360"/>
+      </w:pPr>
+      <w:rPr>
+        <w:rFonts w:ascii="Symbol" w:hAnsi="Symbol" w:hint="default"/>
+        <w:sz w:val="20"/>
+      </w:rPr>
+    </w:lvl>
+    <w:lvl w:ilvl="7" w:tentative="1">
+      <w:start w:val="1"/>
+      <w:numFmt w:val="bullet"/>
+      <w:lvlText w:val=""/>
+      <w:lvlJc w:val="left"/>
+      <w:pPr>
+        <w:tabs>
+          <w:tab w:val="num" w:pos="5760"/>
+        </w:tabs>
+        <w:ind w:left="5760" w:hanging="360"/>
+      </w:pPr>
+      <w:rPr>
+        <w:rFonts w:ascii="Symbol" w:hAnsi="Symbol" w:hint="default"/>
+        <w:sz w:val="20"/>
+      </w:rPr>
+    </w:lvl>
+    <w:lvl w:ilvl="8" w:tentative="1">
+      <w:start w:val="1"/>
+      <w:numFmt w:val="bullet"/>
+      <w:lvlText w:val=""/>
+      <w:lvlJc w:val="left"/>
+      <w:pPr>
+        <w:tabs>
+          <w:tab w:val="num" w:pos="6480"/>
+        </w:tabs>
+        <w:ind w:left="6480" w:hanging="360"/>
+      </w:pPr>
+      <w:rPr>
+        <w:rFonts w:ascii="Symbol" w:hAnsi="Symbol" w:hint="default"/>
+        <w:sz w:val="20"/>
+      </w:rPr>
+    </w:lvl>
+  </w:abstractNum>
+  <w:abstractNum w:abstractNumId="11" w15:restartNumberingAfterBreak="0">
+    <w:nsid w:val="538E3933"/>
+    <w:multiLevelType w:val="multilevel"/>
+    <w:tmpl w:val="2E7E1BC4"/>
+    <w:lvl w:ilvl="0">
+      <w:start w:val="1"/>
+      <w:numFmt w:val="decimal"/>
+      <w:lvlText w:val="%1."/>
+      <w:lvlJc w:val="left"/>
+      <w:pPr>
+        <w:tabs>
+          <w:tab w:val="num" w:pos="720"/>
+        </w:tabs>
+        <w:ind w:left="720" w:hanging="360"/>
+      </w:pPr>
+    </w:lvl>
+    <w:lvl w:ilvl="1" w:tentative="1">
+      <w:start w:val="1"/>
+      <w:numFmt w:val="decimal"/>
+      <w:lvlText w:val="%2."/>
+      <w:lvlJc w:val="left"/>
+      <w:pPr>
+        <w:tabs>
+          <w:tab w:val="num" w:pos="1440"/>
+        </w:tabs>
+        <w:ind w:left="1440" w:hanging="360"/>
+      </w:pPr>
+    </w:lvl>
+    <w:lvl w:ilvl="2" w:tentative="1">
+      <w:start w:val="1"/>
+      <w:numFmt w:val="decimal"/>
+      <w:lvlText w:val="%3."/>
+      <w:lvlJc w:val="left"/>
+      <w:pPr>
+        <w:tabs>
+          <w:tab w:val="num" w:pos="2160"/>
+        </w:tabs>
+        <w:ind w:left="2160" w:hanging="360"/>
+      </w:pPr>
+    </w:lvl>
+    <w:lvl w:ilvl="3" w:tentative="1">
+      <w:start w:val="1"/>
+      <w:numFmt w:val="decimal"/>
+      <w:lvlText w:val="%4."/>
+      <w:lvlJc w:val="left"/>
+      <w:pPr>
+        <w:tabs>
+          <w:tab w:val="num" w:pos="2880"/>
+        </w:tabs>
+        <w:ind w:left="2880" w:hanging="360"/>
+      </w:pPr>
+    </w:lvl>
+    <w:lvl w:ilvl="4" w:tentative="1">
+      <w:start w:val="1"/>
+      <w:numFmt w:val="decimal"/>
+      <w:lvlText w:val="%5."/>
+      <w:lvlJc w:val="left"/>
+      <w:pPr>
+        <w:tabs>
+          <w:tab w:val="num" w:pos="3600"/>
+        </w:tabs>
+        <w:ind w:left="3600" w:hanging="360"/>
+      </w:pPr>
+    </w:lvl>
+    <w:lvl w:ilvl="5" w:tentative="1">
+      <w:start w:val="1"/>
+      <w:numFmt w:val="decimal"/>
+      <w:lvlText w:val="%6."/>
+      <w:lvlJc w:val="left"/>
+      <w:pPr>
+        <w:tabs>
+          <w:tab w:val="num" w:pos="4320"/>
+        </w:tabs>
+        <w:ind w:left="4320" w:hanging="360"/>
+      </w:pPr>
+    </w:lvl>
+    <w:lvl w:ilvl="6" w:tentative="1">
+      <w:start w:val="1"/>
+      <w:numFmt w:val="decimal"/>
+      <w:lvlText w:val="%7."/>
+      <w:lvlJc w:val="left"/>
+      <w:pPr>
+        <w:tabs>
+          <w:tab w:val="num" w:pos="5040"/>
+        </w:tabs>
+        <w:ind w:left="5040" w:hanging="360"/>
+      </w:pPr>
+    </w:lvl>
+    <w:lvl w:ilvl="7" w:tentative="1">
+      <w:start w:val="1"/>
+      <w:numFmt w:val="decimal"/>
+      <w:lvlText w:val="%8."/>
+      <w:lvlJc w:val="left"/>
+      <w:pPr>
+        <w:tabs>
+          <w:tab w:val="num" w:pos="5760"/>
+        </w:tabs>
+        <w:ind w:left="5760" w:hanging="360"/>
+      </w:pPr>
+    </w:lvl>
+    <w:lvl w:ilvl="8" w:tentative="1">
+      <w:start w:val="1"/>
+      <w:numFmt w:val="decimal"/>
+      <w:lvlText w:val="%9."/>
+      <w:lvlJc w:val="left"/>
+      <w:pPr>
+        <w:tabs>
+          <w:tab w:val="num" w:pos="6480"/>
+        </w:tabs>
+        <w:ind w:left="6480" w:hanging="360"/>
+      </w:pPr>
+    </w:lvl>
+  </w:abstractNum>
+  <w:abstractNum w:abstractNumId="12" w15:restartNumberingAfterBreak="0">
     <w:nsid w:val="64E743BD"/>
     <w:multiLevelType w:val="multilevel"/>
     <w:tmpl w:val="F38CE4E6"/>
@@ -7841,7 +9525,7 @@
       </w:rPr>
     </w:lvl>
   </w:abstractNum>
-  <w:abstractNum w:abstractNumId="7" w15:restartNumberingAfterBreak="0">
+  <w:abstractNum w:abstractNumId="13" w15:restartNumberingAfterBreak="0">
     <w:nsid w:val="6E1B5C80"/>
     <w:multiLevelType w:val="multilevel"/>
     <w:tmpl w:val="A4FCD254"/>
@@ -7991,27 +9675,45 @@
     </w:lvl>
   </w:abstractNum>
   <w:num w:numId="1">
+    <w:abstractNumId w:val="9"/>
+  </w:num>
+  <w:num w:numId="2">
+    <w:abstractNumId w:val="1"/>
+  </w:num>
+  <w:num w:numId="3">
     <w:abstractNumId w:val="5"/>
   </w:num>
-  <w:num w:numId="2">
+  <w:num w:numId="4">
+    <w:abstractNumId w:val="6"/>
+  </w:num>
+  <w:num w:numId="5">
+    <w:abstractNumId w:val="13"/>
+  </w:num>
+  <w:num w:numId="6">
+    <w:abstractNumId w:val="12"/>
+  </w:num>
+  <w:num w:numId="7">
+    <w:abstractNumId w:val="8"/>
+  </w:num>
+  <w:num w:numId="8">
+    <w:abstractNumId w:val="7"/>
+  </w:num>
+  <w:num w:numId="9">
+    <w:abstractNumId w:val="2"/>
+  </w:num>
+  <w:num w:numId="10">
     <w:abstractNumId w:val="0"/>
   </w:num>
-  <w:num w:numId="3">
-    <w:abstractNumId w:val="1"/>
+  <w:num w:numId="11">
+    <w:abstractNumId w:val="10"/>
   </w:num>
-  <w:num w:numId="4">
-    <w:abstractNumId w:val="2"/>
+  <w:num w:numId="12">
+    <w:abstractNumId w:val="11"/>
   </w:num>
-  <w:num w:numId="5">
-    <w:abstractNumId w:val="7"/>
-  </w:num>
-  <w:num w:numId="6">
-    <w:abstractNumId w:val="6"/>
-  </w:num>
-  <w:num w:numId="7">
+  <w:num w:numId="13">
     <w:abstractNumId w:val="4"/>
   </w:num>
-  <w:num w:numId="8">
+  <w:num w:numId="14">
     <w:abstractNumId w:val="3"/>
   </w:num>
 </w:numbering>
@@ -8412,10 +10114,31 @@
   <w:style w:type="paragraph" w:default="1" w:styleId="Normal">
     <w:name w:val="Normal"/>
     <w:qFormat/>
-    <w:rsid w:val="006A5567"/>
+    <w:rsid w:val="00BE6D73"/>
     <w:rPr>
       <w:rFonts w:ascii="Times New Roman" w:eastAsia="Times New Roman" w:hAnsi="Times New Roman" w:cs="Times New Roman"/>
       <w:lang w:eastAsia="en-GB"/>
+    </w:rPr>
+  </w:style>
+  <w:style w:type="paragraph" w:styleId="Heading1">
+    <w:name w:val="heading 1"/>
+    <w:basedOn w:val="Normal"/>
+    <w:next w:val="Normal"/>
+    <w:link w:val="Heading1Char"/>
+    <w:uiPriority w:val="9"/>
+    <w:qFormat/>
+    <w:rsid w:val="00862A6D"/>
+    <w:pPr>
+      <w:keepNext/>
+      <w:keepLines/>
+      <w:spacing w:before="240"/>
+      <w:outlineLvl w:val="0"/>
+    </w:pPr>
+    <w:rPr>
+      <w:rFonts w:asciiTheme="majorHAnsi" w:eastAsiaTheme="majorEastAsia" w:hAnsiTheme="majorHAnsi" w:cstheme="majorBidi"/>
+      <w:color w:val="2F5496" w:themeColor="accent1" w:themeShade="BF"/>
+      <w:sz w:val="32"/>
+      <w:szCs w:val="32"/>
     </w:rPr>
   </w:style>
   <w:style w:type="paragraph" w:styleId="Heading2">
@@ -8585,7 +10308,6 @@
     <w:name w:val="Normal (Web)"/>
     <w:basedOn w:val="Normal"/>
     <w:uiPriority w:val="99"/>
-    <w:semiHidden/>
     <w:unhideWhenUsed/>
     <w:rsid w:val="007E1024"/>
     <w:pPr>
@@ -8777,6 +10499,32 @@
       <w:rFonts w:ascii="Courier New" w:eastAsia="Times New Roman" w:hAnsi="Courier New" w:cs="Courier New"/>
       <w:sz w:val="20"/>
       <w:szCs w:val="20"/>
+    </w:rPr>
+  </w:style>
+  <w:style w:type="character" w:customStyle="1" w:styleId="Heading1Char">
+    <w:name w:val="Heading 1 Char"/>
+    <w:basedOn w:val="DefaultParagraphFont"/>
+    <w:link w:val="Heading1"/>
+    <w:uiPriority w:val="9"/>
+    <w:rsid w:val="00862A6D"/>
+    <w:rPr>
+      <w:rFonts w:asciiTheme="majorHAnsi" w:eastAsiaTheme="majorEastAsia" w:hAnsiTheme="majorHAnsi" w:cstheme="majorBidi"/>
+      <w:color w:val="2F5496" w:themeColor="accent1" w:themeShade="BF"/>
+      <w:sz w:val="32"/>
+      <w:szCs w:val="32"/>
+      <w:lang w:eastAsia="en-GB"/>
+    </w:rPr>
+  </w:style>
+  <w:style w:type="character" w:styleId="HTMLDefinition">
+    <w:name w:val="HTML Definition"/>
+    <w:basedOn w:val="DefaultParagraphFont"/>
+    <w:uiPriority w:val="99"/>
+    <w:semiHidden/>
+    <w:unhideWhenUsed/>
+    <w:rsid w:val="00BE6D73"/>
+    <w:rPr>
+      <w:i/>
+      <w:iCs/>
     </w:rPr>
   </w:style>
 </w:styles>
@@ -9082,7 +10830,7 @@
 </file>
 
 <file path=customXml/itemProps1.xml><?xml version="1.0" encoding="utf-8"?>
-<ds:datastoreItem xmlns:ds="http://schemas.openxmlformats.org/officeDocument/2006/customXml" ds:itemID="{BD69B30E-DDA1-C94B-B3F3-2DA180EA6FEF}">
+<ds:datastoreItem xmlns:ds="http://schemas.openxmlformats.org/officeDocument/2006/customXml" ds:itemID="{CAD6EB87-0519-EC4D-A8D2-F1CB215D2994}">
   <ds:schemaRefs>
     <ds:schemaRef ds:uri="http://schemas.openxmlformats.org/officeDocument/2006/bibliography"/>
   </ds:schemaRefs>

</xml_diff>

<commit_message>
Final submission minus Conclusion/References
</commit_message>
<xml_diff>
--- a/Literature Review.docx
+++ b/Literature Review.docx
@@ -5679,7 +5679,13 @@
         <w:rPr>
           <w:rFonts w:asciiTheme="minorHAnsi" w:hAnsiTheme="minorHAnsi"/>
         </w:rPr>
-        <w:t>Location-based AR is a robust technology suitable in large-scale environments; however, it tends to be inaccurate in its positioning.</w:t>
+        <w:t xml:space="preserve">Location-based AR is a robust technology suitable in large-scale environments; </w:t>
+      </w:r>
+      <w:r>
+        <w:rPr>
+          <w:rFonts w:asciiTheme="minorHAnsi" w:hAnsiTheme="minorHAnsi"/>
+        </w:rPr>
+        <w:t>however, it tends to be inaccurate in its positioning.</w:t>
       </w:r>
       <w:r>
         <w:rPr>
@@ -5730,33 +5736,98 @@
         </w:rPr>
         <w:t xml:space="preserve">Using Augmented Reality in applications greatly increases the user experience for the applications users as it brings the content to the user dependent on the actions of the user. </w:t>
       </w:r>
-      <w:r>
-        <w:rPr>
-          <w:rFonts w:asciiTheme="minorHAnsi" w:hAnsiTheme="minorHAnsi"/>
-        </w:rPr>
-        <w:t>Developers can use a range of libraries to incorporate Augmented Reality onto mobile applications such as AR.js.</w:t>
-      </w:r>
-    </w:p>
-    <w:p>
-      <w:pPr>
-        <w:rPr>
-          <w:rFonts w:asciiTheme="minorHAnsi" w:hAnsiTheme="minorHAnsi"/>
-        </w:rPr>
-      </w:pPr>
-    </w:p>
-    <w:p>
-      <w:pPr>
-        <w:rPr>
-          <w:rFonts w:asciiTheme="minorHAnsi" w:hAnsiTheme="minorHAnsi"/>
-        </w:rPr>
-      </w:pPr>
-    </w:p>
-    <w:p>
-      <w:pPr>
-        <w:rPr>
-          <w:rFonts w:asciiTheme="minorHAnsi" w:hAnsiTheme="minorHAnsi"/>
-        </w:rPr>
-      </w:pPr>
+    </w:p>
+    <w:p>
+      <w:pPr>
+        <w:rPr>
+          <w:rFonts w:asciiTheme="minorHAnsi" w:hAnsiTheme="minorHAnsi"/>
+        </w:rPr>
+      </w:pPr>
+    </w:p>
+    <w:p>
+      <w:pPr>
+        <w:rPr>
+          <w:rFonts w:asciiTheme="minorHAnsi" w:hAnsiTheme="minorHAnsi"/>
+        </w:rPr>
+      </w:pPr>
+      <w:r>
+        <w:rPr>
+          <w:rFonts w:asciiTheme="minorHAnsi" w:hAnsiTheme="minorHAnsi"/>
+        </w:rPr>
+        <w:t xml:space="preserve">Developers can use a range of SDKs to incorporate Augmented Reality into native mobile applications; however, several limit SDKs are available for web-based AR. The biggest complication with </w:t>
+      </w:r>
+      <w:proofErr w:type="spellStart"/>
+      <w:r>
+        <w:rPr>
+          <w:rFonts w:asciiTheme="minorHAnsi" w:hAnsiTheme="minorHAnsi"/>
+        </w:rPr>
+        <w:t>WebAR</w:t>
+      </w:r>
+      <w:proofErr w:type="spellEnd"/>
+      <w:r>
+        <w:rPr>
+          <w:rFonts w:asciiTheme="minorHAnsi" w:hAnsiTheme="minorHAnsi"/>
+        </w:rPr>
+        <w:t xml:space="preserve"> is browser compatibility, still a current issue to date with </w:t>
+      </w:r>
+      <w:proofErr w:type="spellStart"/>
+      <w:r>
+        <w:rPr>
+          <w:rFonts w:asciiTheme="minorHAnsi" w:hAnsiTheme="minorHAnsi"/>
+        </w:rPr>
+        <w:t>WebAR</w:t>
+      </w:r>
+      <w:proofErr w:type="spellEnd"/>
+      <w:r>
+        <w:rPr>
+          <w:rFonts w:asciiTheme="minorHAnsi" w:hAnsiTheme="minorHAnsi"/>
+        </w:rPr>
+        <w:t xml:space="preserve"> experiences. Limited browsers have support for the different sensor’s API. Additionally, not </w:t>
+      </w:r>
+      <w:r>
+        <w:rPr>
+          <w:rFonts w:asciiTheme="minorHAnsi" w:hAnsiTheme="minorHAnsi"/>
+        </w:rPr>
+        <w:lastRenderedPageBreak/>
+        <w:t>all devices have the appropriate sensors equipped where the App Store can filter whether an application can be downloaded based on the requirements of the application; however, web applications have no control of these checks.</w:t>
+      </w:r>
+      <w:r>
+        <w:rPr>
+          <w:rFonts w:asciiTheme="minorHAnsi" w:hAnsiTheme="minorHAnsi"/>
+        </w:rPr>
+        <w:t xml:space="preserve"> </w:t>
+      </w:r>
+      <w:r>
+        <w:rPr>
+          <w:rFonts w:asciiTheme="minorHAnsi" w:hAnsiTheme="minorHAnsi"/>
+        </w:rPr>
+        <w:fldChar w:fldCharType="begin" w:fldLock="1"/>
+      </w:r>
+      <w:r>
+        <w:rPr>
+          <w:rFonts w:asciiTheme="minorHAnsi" w:hAnsiTheme="minorHAnsi"/>
+        </w:rPr>
+        <w:instrText>ADDIN CSL_CITATION {"citationItems":[{"id":"ITEM-1","itemData":{"URL":"https://medium.com/agora-io/web-vs-app-ar-edition-d9aafe988ba2","accessed":{"date-parts":[["2019","11","7"]]},"id":"ITEM-1","issued":{"date-parts":[["0"]]},"title":"Web vs App (AR edition) - Agora.io - Medium","type":"webpage"},"uris":["http://www.mendeley.com/documents/?uuid=370470a6-eddd-38e2-b1d0-5054d91898ed"]}],"mendeley":{"formattedCitation":"(“Web vs App (AR edition) - Agora.io - Medium,” n.d.)","plainTextFormattedCitation":"(“Web vs App (AR edition) - Agora.io - Medium,” n.d.)","previouslyFormattedCitation":"(“Web vs App (AR edition) - Agora.io - Medium,” n.d.)"},"properties":{"noteIndex":0},"schema":"https://github.com/citation-style-language/schema/raw/master/csl-citation.json"}</w:instrText>
+      </w:r>
+      <w:r>
+        <w:rPr>
+          <w:rFonts w:asciiTheme="minorHAnsi" w:hAnsiTheme="minorHAnsi"/>
+        </w:rPr>
+        <w:fldChar w:fldCharType="separate"/>
+      </w:r>
+      <w:r>
+        <w:rPr>
+          <w:rFonts w:asciiTheme="minorHAnsi" w:hAnsiTheme="minorHAnsi"/>
+          <w:noProof/>
+        </w:rPr>
+        <w:t>(“Web vs App (AR edition) - Agora.io - Medium,” n.d.)</w:t>
+      </w:r>
+      <w:r>
+        <w:rPr>
+          <w:rFonts w:asciiTheme="minorHAnsi" w:hAnsiTheme="minorHAnsi"/>
+        </w:rPr>
+        <w:fldChar w:fldCharType="end"/>
+      </w:r>
     </w:p>
     <w:p>
       <w:pPr>
@@ -5777,144 +5848,414 @@
           <w:rFonts w:asciiTheme="minorHAnsi" w:hAnsiTheme="minorHAnsi"/>
           <w:color w:val="2F5496" w:themeColor="accent1" w:themeShade="BF"/>
         </w:rPr>
+        <w:t>1.</w:t>
+      </w:r>
+      <w:r>
+        <w:rPr>
+          <w:rFonts w:asciiTheme="minorHAnsi" w:hAnsiTheme="minorHAnsi"/>
+          <w:color w:val="2F5496" w:themeColor="accent1" w:themeShade="BF"/>
+        </w:rPr>
+        <w:t>4</w:t>
+      </w:r>
+      <w:r>
+        <w:rPr>
+          <w:rFonts w:asciiTheme="minorHAnsi" w:hAnsiTheme="minorHAnsi"/>
+          <w:color w:val="2F5496" w:themeColor="accent1" w:themeShade="BF"/>
+        </w:rPr>
+        <w:t>.1 AR.js</w:t>
+      </w:r>
+    </w:p>
+    <w:p>
+      <w:pPr>
+        <w:rPr>
+          <w:rFonts w:asciiTheme="minorHAnsi" w:hAnsiTheme="minorHAnsi"/>
+        </w:rPr>
+      </w:pPr>
+    </w:p>
+    <w:p>
+      <w:pPr>
+        <w:rPr>
+          <w:rFonts w:asciiTheme="minorHAnsi" w:hAnsiTheme="minorHAnsi"/>
+        </w:rPr>
+      </w:pPr>
+      <w:r>
+        <w:rPr>
+          <w:rFonts w:asciiTheme="minorHAnsi" w:hAnsiTheme="minorHAnsi"/>
+        </w:rPr>
+        <w:t xml:space="preserve">AR.js is an online library accessible on the web for the use of Augmented Reality within web applications to create </w:t>
+      </w:r>
+      <w:proofErr w:type="spellStart"/>
+      <w:r>
+        <w:rPr>
+          <w:rFonts w:asciiTheme="minorHAnsi" w:hAnsiTheme="minorHAnsi"/>
+        </w:rPr>
+        <w:t>WebAR</w:t>
+      </w:r>
+      <w:proofErr w:type="spellEnd"/>
+      <w:r>
+        <w:rPr>
+          <w:rFonts w:asciiTheme="minorHAnsi" w:hAnsiTheme="minorHAnsi"/>
+        </w:rPr>
+        <w:t>, which works within default browsers with no additional special browser application. The library has features that enable Marker-based AR and Location-based AR. (Etienne, 2018) As it runs purely on the web browser, it requires no installation. AR.js runs on all mobile platforms such as Android, iOS11, and Windows mobile. (</w:t>
+      </w:r>
+      <w:proofErr w:type="spellStart"/>
+      <w:r>
+        <w:rPr>
+          <w:rFonts w:asciiTheme="minorHAnsi" w:hAnsiTheme="minorHAnsi"/>
+        </w:rPr>
+        <w:t>Etinenne</w:t>
+      </w:r>
+      <w:proofErr w:type="spellEnd"/>
+      <w:r>
+        <w:rPr>
+          <w:rFonts w:asciiTheme="minorHAnsi" w:hAnsiTheme="minorHAnsi"/>
+        </w:rPr>
+        <w:t xml:space="preserve">, 2017) The advantages of AR.js are the running efficiency on mobile phones. Newer mobiles have higher performance graphics cards, so the frames per second are greater than older mobiles; however, mobile phones four years old measure frames per second at 60fps, still relatively efficient. As it is web-based, no installation is required for the user, and the </w:t>
+      </w:r>
+      <w:r>
+        <w:rPr>
+          <w:rFonts w:asciiTheme="minorHAnsi" w:hAnsiTheme="minorHAnsi"/>
+        </w:rPr>
+        <w:t>J</w:t>
+      </w:r>
+      <w:r>
+        <w:rPr>
+          <w:rFonts w:asciiTheme="minorHAnsi" w:hAnsiTheme="minorHAnsi"/>
+        </w:rPr>
+        <w:t>ava</w:t>
+      </w:r>
+      <w:r>
+        <w:rPr>
+          <w:rFonts w:asciiTheme="minorHAnsi" w:hAnsiTheme="minorHAnsi"/>
+        </w:rPr>
+        <w:t>S</w:t>
+      </w:r>
+      <w:r>
+        <w:rPr>
+          <w:rFonts w:asciiTheme="minorHAnsi" w:hAnsiTheme="minorHAnsi"/>
+        </w:rPr>
+        <w:t>cript is based on three.js with its jsartoolkit5 tool kit. The AR.js library also works with any browser with WebGL. (Etienne, 2018)</w:t>
+      </w:r>
+    </w:p>
+    <w:p>
+      <w:pPr>
+        <w:rPr>
+          <w:rFonts w:asciiTheme="minorHAnsi" w:hAnsiTheme="minorHAnsi"/>
+        </w:rPr>
+      </w:pPr>
+      <w:r>
+        <w:rPr>
+          <w:rFonts w:asciiTheme="minorHAnsi" w:hAnsiTheme="minorHAnsi"/>
+        </w:rPr>
+        <w:t xml:space="preserve"> </w:t>
+      </w:r>
+    </w:p>
+    <w:p>
+      <w:pPr>
+        <w:rPr>
+          <w:rFonts w:asciiTheme="minorHAnsi" w:hAnsiTheme="minorHAnsi"/>
+        </w:rPr>
+      </w:pPr>
+      <w:r>
+        <w:rPr>
+          <w:rFonts w:asciiTheme="minorHAnsi" w:hAnsiTheme="minorHAnsi"/>
+        </w:rPr>
+        <w:t>AR.js can be implemented using A-Frame. This combination allows for the smooth implementation of Augmented Reality by combining the two frameworks. (</w:t>
+      </w:r>
+      <w:proofErr w:type="spellStart"/>
+      <w:r>
+        <w:rPr>
+          <w:rFonts w:asciiTheme="minorHAnsi" w:hAnsiTheme="minorHAnsi"/>
+        </w:rPr>
+        <w:t>Etinenne</w:t>
+      </w:r>
+      <w:proofErr w:type="spellEnd"/>
+      <w:r>
+        <w:rPr>
+          <w:rFonts w:asciiTheme="minorHAnsi" w:hAnsiTheme="minorHAnsi"/>
+        </w:rPr>
+        <w:t xml:space="preserve">, 2017) Using the A-Frame implementation provides custom components that allow for the integration of data from GPS sensors. GPS entities can be created that have specific longitude/latitude values. The values can be added using a script which will be loaded by the FlightAware API. Once an </w:t>
+      </w:r>
+      <w:proofErr w:type="gramStart"/>
+      <w:r>
+        <w:rPr>
+          <w:rFonts w:asciiTheme="minorHAnsi" w:hAnsiTheme="minorHAnsi"/>
+        </w:rPr>
+        <w:t>entity/entities</w:t>
+      </w:r>
+      <w:proofErr w:type="gramEnd"/>
+      <w:r>
+        <w:rPr>
+          <w:rFonts w:asciiTheme="minorHAnsi" w:hAnsiTheme="minorHAnsi"/>
+        </w:rPr>
+        <w:t xml:space="preserve"> have been added and a camera entity created, the system calculates the user’s position and the distance between each GPS entity for every frame. From this, AR.js can use the user’s sensors to acquire the phone's orientation/position and display content for each GPS entity using the user’s camera. As the camera moves, the orientation and position are updated. (Etienne, 2018)</w:t>
+      </w:r>
+    </w:p>
+    <w:p>
+      <w:pPr>
+        <w:rPr>
+          <w:rFonts w:asciiTheme="minorHAnsi" w:hAnsiTheme="minorHAnsi"/>
+        </w:rPr>
+      </w:pPr>
+    </w:p>
+    <w:p>
+      <w:pPr>
+        <w:rPr>
+          <w:rFonts w:asciiTheme="minorHAnsi" w:hAnsiTheme="minorHAnsi"/>
+        </w:rPr>
+      </w:pPr>
+      <w:r>
+        <w:rPr>
+          <w:rFonts w:asciiTheme="minorHAnsi" w:hAnsiTheme="minorHAnsi"/>
+          <w:color w:val="2F5496" w:themeColor="accent1" w:themeShade="BF"/>
+        </w:rPr>
+        <w:t xml:space="preserve">1.4.2 </w:t>
+      </w:r>
+      <w:proofErr w:type="spellStart"/>
+      <w:r>
+        <w:rPr>
+          <w:rFonts w:asciiTheme="minorHAnsi" w:hAnsiTheme="minorHAnsi"/>
+          <w:color w:val="2F5496" w:themeColor="accent1" w:themeShade="BF"/>
+        </w:rPr>
+        <w:t>ARKit</w:t>
+      </w:r>
+      <w:proofErr w:type="spellEnd"/>
+    </w:p>
+    <w:p>
+      <w:pPr>
+        <w:rPr>
+          <w:rFonts w:asciiTheme="minorHAnsi" w:hAnsiTheme="minorHAnsi"/>
+        </w:rPr>
+      </w:pPr>
+    </w:p>
+    <w:p>
+      <w:pPr>
+        <w:rPr>
+          <w:rFonts w:asciiTheme="minorHAnsi" w:hAnsiTheme="minorHAnsi"/>
+        </w:rPr>
+      </w:pPr>
+      <w:proofErr w:type="spellStart"/>
+      <w:r>
+        <w:rPr>
+          <w:rFonts w:asciiTheme="minorHAnsi" w:hAnsiTheme="minorHAnsi"/>
+        </w:rPr>
+        <w:t>ARKit</w:t>
+      </w:r>
+      <w:proofErr w:type="spellEnd"/>
+      <w:r>
+        <w:rPr>
+          <w:rFonts w:asciiTheme="minorHAnsi" w:hAnsiTheme="minorHAnsi"/>
+        </w:rPr>
+        <w:t xml:space="preserve"> is a specific Augment Reality SDK for iOS 11 to create AR components for native mobile applications. (“Web vs App (AR edition) - Agora.io - Medium,” n.d.) The SDK can be used to combine multiple libraries giving the opportunity to create different varying AR applications.</w:t>
+      </w:r>
+    </w:p>
+    <w:p>
+      <w:pPr>
+        <w:rPr>
+          <w:rFonts w:asciiTheme="minorHAnsi" w:hAnsiTheme="minorHAnsi"/>
+        </w:rPr>
+      </w:pPr>
+      <w:r>
+        <w:rPr>
+          <w:rFonts w:asciiTheme="minorHAnsi" w:hAnsiTheme="minorHAnsi"/>
+        </w:rPr>
+        <w:t xml:space="preserve"> </w:t>
+      </w:r>
+    </w:p>
+    <w:p>
+      <w:pPr>
+        <w:rPr>
+          <w:rFonts w:asciiTheme="minorHAnsi" w:hAnsiTheme="minorHAnsi"/>
+        </w:rPr>
+      </w:pPr>
+      <w:r>
+        <w:rPr>
+          <w:rFonts w:asciiTheme="minorHAnsi" w:hAnsiTheme="minorHAnsi"/>
+        </w:rPr>
+        <w:t xml:space="preserve">When an </w:t>
+      </w:r>
+      <w:proofErr w:type="spellStart"/>
+      <w:r>
+        <w:rPr>
+          <w:rFonts w:asciiTheme="minorHAnsi" w:hAnsiTheme="minorHAnsi"/>
+        </w:rPr>
+        <w:t>ARSKView</w:t>
+      </w:r>
+      <w:proofErr w:type="spellEnd"/>
+      <w:r>
+        <w:rPr>
+          <w:rFonts w:asciiTheme="minorHAnsi" w:hAnsiTheme="minorHAnsi"/>
+        </w:rPr>
+        <w:t xml:space="preserve"> session is created, it creates a virtual world centred on the user’s mobile phone’s current location. Virtual objects are created and positioned relative to that current location. The disadvantages to </w:t>
+      </w:r>
+      <w:proofErr w:type="spellStart"/>
+      <w:r>
+        <w:rPr>
+          <w:rFonts w:asciiTheme="minorHAnsi" w:hAnsiTheme="minorHAnsi"/>
+        </w:rPr>
+        <w:t>ARKit</w:t>
+      </w:r>
+      <w:proofErr w:type="spellEnd"/>
+      <w:r>
+        <w:rPr>
+          <w:rFonts w:asciiTheme="minorHAnsi" w:hAnsiTheme="minorHAnsi"/>
+        </w:rPr>
+        <w:t xml:space="preserve"> are that it will not render anchors that are over 100 meters away from the current position. The AR session will also not update the world origin as the user moves. (“Augmented Reality at Landmarks: </w:t>
+      </w:r>
+      <w:proofErr w:type="spellStart"/>
+      <w:r>
+        <w:rPr>
+          <w:rFonts w:asciiTheme="minorHAnsi" w:hAnsiTheme="minorHAnsi"/>
+        </w:rPr>
+        <w:t>ARKit+CoreLocation</w:t>
+      </w:r>
+      <w:proofErr w:type="spellEnd"/>
+      <w:r>
+        <w:rPr>
+          <w:rFonts w:asciiTheme="minorHAnsi" w:hAnsiTheme="minorHAnsi"/>
+        </w:rPr>
+        <w:t xml:space="preserve"> in Swift,” n.d.)</w:t>
+      </w:r>
+    </w:p>
+    <w:p>
+      <w:pPr>
+        <w:rPr>
+          <w:rFonts w:asciiTheme="minorHAnsi" w:hAnsiTheme="minorHAnsi"/>
+        </w:rPr>
+      </w:pPr>
+      <w:r>
+        <w:rPr>
+          <w:rFonts w:asciiTheme="minorHAnsi" w:hAnsiTheme="minorHAnsi"/>
+        </w:rPr>
+        <w:t xml:space="preserve"> </w:t>
+      </w:r>
+    </w:p>
+    <w:p>
+      <w:pPr>
+        <w:rPr>
+          <w:rFonts w:asciiTheme="minorHAnsi" w:hAnsiTheme="minorHAnsi"/>
+        </w:rPr>
+      </w:pPr>
+      <w:r>
+        <w:rPr>
+          <w:rFonts w:asciiTheme="minorHAnsi" w:hAnsiTheme="minorHAnsi"/>
+        </w:rPr>
+        <w:t xml:space="preserve">To rectify the two issues, </w:t>
+      </w:r>
+      <w:proofErr w:type="spellStart"/>
+      <w:r>
+        <w:rPr>
+          <w:rFonts w:asciiTheme="minorHAnsi" w:hAnsiTheme="minorHAnsi"/>
+        </w:rPr>
+        <w:t>CoreLocation</w:t>
+      </w:r>
+      <w:proofErr w:type="spellEnd"/>
+      <w:r>
+        <w:rPr>
+          <w:rFonts w:asciiTheme="minorHAnsi" w:hAnsiTheme="minorHAnsi"/>
+        </w:rPr>
+        <w:t xml:space="preserve"> is used. </w:t>
+      </w:r>
+      <w:proofErr w:type="spellStart"/>
+      <w:r>
+        <w:rPr>
+          <w:rFonts w:asciiTheme="minorHAnsi" w:hAnsiTheme="minorHAnsi"/>
+        </w:rPr>
+        <w:t>CoreLocation</w:t>
+      </w:r>
+      <w:proofErr w:type="spellEnd"/>
+      <w:r>
+        <w:rPr>
+          <w:rFonts w:asciiTheme="minorHAnsi" w:hAnsiTheme="minorHAnsi"/>
+        </w:rPr>
+        <w:t xml:space="preserve"> determines a mobile device’s geographic location, such as its altitude, orientation, and position relative to a neighbouring iBeacon device. (“Core Location | Apple Developer Documentation,” n.d.) The </w:t>
+      </w:r>
+      <w:proofErr w:type="spellStart"/>
+      <w:r>
+        <w:rPr>
+          <w:rFonts w:asciiTheme="minorHAnsi" w:hAnsiTheme="minorHAnsi"/>
+        </w:rPr>
+        <w:t>CoreLocation</w:t>
+      </w:r>
+      <w:proofErr w:type="spellEnd"/>
+      <w:r>
+        <w:rPr>
+          <w:rFonts w:asciiTheme="minorHAnsi" w:hAnsiTheme="minorHAnsi"/>
+        </w:rPr>
+        <w:t xml:space="preserve"> </w:t>
+      </w:r>
+      <w:r>
+        <w:rPr>
+          <w:rFonts w:asciiTheme="minorHAnsi" w:hAnsiTheme="minorHAnsi"/>
+        </w:rPr>
         <w:lastRenderedPageBreak/>
-        <w:t>1.</w:t>
-      </w:r>
-      <w:r>
-        <w:rPr>
-          <w:rFonts w:asciiTheme="minorHAnsi" w:hAnsiTheme="minorHAnsi"/>
-          <w:color w:val="2F5496" w:themeColor="accent1" w:themeShade="BF"/>
-        </w:rPr>
-        <w:t>4</w:t>
-      </w:r>
-      <w:r>
-        <w:rPr>
-          <w:rFonts w:asciiTheme="minorHAnsi" w:hAnsiTheme="minorHAnsi"/>
-          <w:color w:val="2F5496" w:themeColor="accent1" w:themeShade="BF"/>
-        </w:rPr>
-        <w:t>.1 AR.js</w:t>
-      </w:r>
-    </w:p>
-    <w:p>
-      <w:pPr>
-        <w:rPr>
-          <w:rFonts w:asciiTheme="minorHAnsi" w:hAnsiTheme="minorHAnsi"/>
-        </w:rPr>
-      </w:pPr>
-    </w:p>
-    <w:p>
-      <w:pPr>
-        <w:rPr>
-          <w:rFonts w:asciiTheme="minorHAnsi" w:hAnsiTheme="minorHAnsi"/>
-        </w:rPr>
-      </w:pPr>
-      <w:r>
-        <w:rPr>
-          <w:rFonts w:asciiTheme="minorHAnsi" w:hAnsiTheme="minorHAnsi"/>
-        </w:rPr>
-        <w:t>AR.js is an online library accessible on the web for the use of Augmented Reality within web applications. The library has features that enable Marker-based AR and Location-based AR. (Etienne, 2018) As it runs purely on the web browser, it requires no installation. AR.js runs on all mobile platforms such as Android, iOS11, and Windows mobile. (</w:t>
+        <w:t xml:space="preserve">framework collects the relevant data using any available components present on the mobile device such as Wi-Fi, GPS, and Bluetooth. If the location is further than 100 meters away from the current user location, the pin needs to be moved closer to the user. Then as the user approaches the pin, the pin should move further away. This is accomplished by </w:t>
       </w:r>
       <w:proofErr w:type="spellStart"/>
       <w:r>
         <w:rPr>
           <w:rFonts w:asciiTheme="minorHAnsi" w:hAnsiTheme="minorHAnsi"/>
         </w:rPr>
-        <w:t>Etinenne</w:t>
+        <w:t>recentering</w:t>
       </w:r>
       <w:proofErr w:type="spellEnd"/>
       <w:r>
         <w:rPr>
           <w:rFonts w:asciiTheme="minorHAnsi" w:hAnsiTheme="minorHAnsi"/>
         </w:rPr>
-        <w:t xml:space="preserve">, 2017) The advantages of AR.js are the running efficiency on mobile phones. Newer mobiles have higher performance graphics cards, so the frames per second are greater than older mobiles; however, </w:t>
-      </w:r>
-      <w:r>
-        <w:rPr>
-          <w:rFonts w:asciiTheme="minorHAnsi" w:hAnsiTheme="minorHAnsi"/>
-        </w:rPr>
-        <w:t xml:space="preserve">mobile </w:t>
-      </w:r>
-      <w:r>
-        <w:rPr>
-          <w:rFonts w:asciiTheme="minorHAnsi" w:hAnsiTheme="minorHAnsi"/>
-        </w:rPr>
-        <w:t xml:space="preserve">phones four years old measure frames per second at 60fps, still relatively efficient. As it is web-based, no installation is required for the user, and the </w:t>
+        <w:t xml:space="preserve"> the AR world’s origin. </w:t>
       </w:r>
       <w:proofErr w:type="spellStart"/>
       <w:r>
         <w:rPr>
           <w:rFonts w:asciiTheme="minorHAnsi" w:hAnsiTheme="minorHAnsi"/>
         </w:rPr>
-        <w:t>javascript</w:t>
+        <w:t>Recentering</w:t>
       </w:r>
       <w:proofErr w:type="spellEnd"/>
       <w:r>
         <w:rPr>
           <w:rFonts w:asciiTheme="minorHAnsi" w:hAnsiTheme="minorHAnsi"/>
         </w:rPr>
-        <w:t xml:space="preserve"> is based on three.js with its jsartoolkit5 tool kit. The AR.js library also works with any browser with WebGL. (Etienne, 2018)</w:t>
-      </w:r>
-    </w:p>
-    <w:p>
-      <w:pPr>
-        <w:rPr>
-          <w:rFonts w:asciiTheme="minorHAnsi" w:hAnsiTheme="minorHAnsi"/>
-        </w:rPr>
-      </w:pPr>
-      <w:r>
-        <w:rPr>
-          <w:rFonts w:asciiTheme="minorHAnsi" w:hAnsiTheme="minorHAnsi"/>
-        </w:rPr>
-        <w:t xml:space="preserve"> </w:t>
-      </w:r>
-    </w:p>
-    <w:p>
-      <w:pPr>
-        <w:rPr>
-          <w:rFonts w:asciiTheme="minorHAnsi" w:hAnsiTheme="minorHAnsi"/>
-        </w:rPr>
-      </w:pPr>
-      <w:r>
-        <w:rPr>
-          <w:rFonts w:asciiTheme="minorHAnsi" w:hAnsiTheme="minorHAnsi"/>
-        </w:rPr>
-        <w:t>AR.js can be implemented using A-Frame. This combination allows for the smooth implementation of Augmented Reality by combining the two frameworks. (</w:t>
+        <w:t xml:space="preserve"> is achieved by checking if the user is a specific distance away from the original position of the AR origin. If the user is further than the specified distance, the current pins are removed, the AR session is restarted, so the world is </w:t>
       </w:r>
       <w:proofErr w:type="spellStart"/>
       <w:r>
         <w:rPr>
           <w:rFonts w:asciiTheme="minorHAnsi" w:hAnsiTheme="minorHAnsi"/>
         </w:rPr>
-        <w:t>Etinenne</w:t>
+        <w:t>recentered</w:t>
       </w:r>
       <w:proofErr w:type="spellEnd"/>
       <w:r>
         <w:rPr>
           <w:rFonts w:asciiTheme="minorHAnsi" w:hAnsiTheme="minorHAnsi"/>
         </w:rPr>
-        <w:t xml:space="preserve">, 2017) Using the A-Frame implementation provides custom components that allow for the integration of data from GPS sensors. GPS entities can be created that have specific longitude/latitude values. The values can be added using a script which will be loaded by the FlightAware API. Once an </w:t>
-      </w:r>
-      <w:proofErr w:type="gramStart"/>
-      <w:r>
-        <w:rPr>
-          <w:rFonts w:asciiTheme="minorHAnsi" w:hAnsiTheme="minorHAnsi"/>
-        </w:rPr>
-        <w:t>entity/entities</w:t>
-      </w:r>
-      <w:proofErr w:type="gramEnd"/>
-      <w:r>
-        <w:rPr>
-          <w:rFonts w:asciiTheme="minorHAnsi" w:hAnsiTheme="minorHAnsi"/>
-        </w:rPr>
-        <w:t xml:space="preserve"> have been added and a camera entity created, the system calculates the user’s position and the distance between each GPS entity for every frame. From this, AR.js can use the user’s sensors to acquire the phone's orientation/position and display content for each GPS entity using the user’s camera. As the camera moves, the orientation and position are updated. (Etienne, 2018)</w:t>
-      </w:r>
-    </w:p>
-    <w:p>
-      <w:pPr>
-        <w:rPr>
-          <w:rFonts w:asciiTheme="minorHAnsi" w:hAnsiTheme="minorHAnsi"/>
-        </w:rPr>
-      </w:pPr>
+        <w:t xml:space="preserve"> to the new user position, and the pins are placed. (“Augmented Reality at Landmarks: </w:t>
+      </w:r>
+      <w:proofErr w:type="spellStart"/>
+      <w:r>
+        <w:rPr>
+          <w:rFonts w:asciiTheme="minorHAnsi" w:hAnsiTheme="minorHAnsi"/>
+        </w:rPr>
+        <w:t>ARKit+CoreLocation</w:t>
+      </w:r>
+      <w:proofErr w:type="spellEnd"/>
+      <w:r>
+        <w:rPr>
+          <w:rFonts w:asciiTheme="minorHAnsi" w:hAnsiTheme="minorHAnsi"/>
+        </w:rPr>
+        <w:t xml:space="preserve"> in Swift,” n.d.)</w:t>
+      </w:r>
+    </w:p>
+    <w:p>
+      <w:pPr>
+        <w:rPr>
+          <w:rFonts w:asciiTheme="minorHAnsi" w:hAnsiTheme="minorHAnsi"/>
+        </w:rPr>
+      </w:pPr>
+      <w:bookmarkStart w:id="2" w:name="_GoBack"/>
+      <w:bookmarkEnd w:id="2"/>
     </w:p>
     <w:p>
       <w:pPr>
@@ -6093,105 +6434,105 @@
         <w:rPr>
           <w:rFonts w:asciiTheme="minorHAnsi" w:hAnsiTheme="minorHAnsi"/>
         </w:rPr>
-        <w:t xml:space="preserve">Usability inspection methods use experts experience in the field of usability and previous user research to ascertain obvious usability issues throughout application development. Using the methods avoids the need to have user testing where users are exposed to a version of a developed application whereby the users critique the application against a set </w:t>
+        <w:t>Usability inspection methods use experts experience in the field of usability and previous user research to ascertain obvious usability issues throughout application development. Using the methods avoids the need to have user testing where users are exposed to a version of a developed application whereby the users critique the application against a set of criteria. These methods allow for quicker and less costly alternatives to the traditional user testing method to establish usability faults. However, this methodology represents a minimum standard where experts may not establish all issues present compared to user testing, where issues revealed were not considered by the methodology. (Baxter, Courage, &amp; Caine, 2015) While in initial mock-up stages of design, usability inspection methods should be used to avoid redesigns of implemented prototypes to prevent time wastage and to adhere to standards to ensure heightened usability for the user base of the flight tracking application.</w:t>
+      </w:r>
+    </w:p>
+    <w:p>
+      <w:pPr>
+        <w:rPr>
+          <w:rFonts w:asciiTheme="minorHAnsi" w:hAnsiTheme="minorHAnsi"/>
+        </w:rPr>
+      </w:pPr>
+    </w:p>
+    <w:p>
+      <w:pPr>
+        <w:rPr>
+          <w:rFonts w:asciiTheme="minorHAnsi" w:hAnsiTheme="minorHAnsi"/>
+          <w:color w:val="2F5496" w:themeColor="accent1" w:themeShade="BF"/>
+        </w:rPr>
+      </w:pPr>
+      <w:r>
+        <w:rPr>
+          <w:rFonts w:asciiTheme="minorHAnsi" w:hAnsiTheme="minorHAnsi"/>
+          <w:color w:val="2F5496" w:themeColor="accent1" w:themeShade="BF"/>
+        </w:rPr>
+        <w:t>1.5.1</w:t>
+      </w:r>
+      <w:r>
+        <w:rPr>
+          <w:rFonts w:asciiTheme="minorHAnsi" w:hAnsiTheme="minorHAnsi"/>
+          <w:color w:val="2F5496" w:themeColor="accent1" w:themeShade="BF"/>
+        </w:rPr>
+        <w:t>.1</w:t>
+      </w:r>
+      <w:r>
+        <w:rPr>
+          <w:rFonts w:asciiTheme="minorHAnsi" w:hAnsiTheme="minorHAnsi"/>
+          <w:color w:val="2F5496" w:themeColor="accent1" w:themeShade="BF"/>
+        </w:rPr>
+        <w:t xml:space="preserve"> </w:t>
+      </w:r>
+      <w:r>
+        <w:rPr>
+          <w:rFonts w:asciiTheme="minorHAnsi" w:hAnsiTheme="minorHAnsi"/>
+          <w:color w:val="2F5496" w:themeColor="accent1" w:themeShade="BF"/>
+        </w:rPr>
+        <w:t>Heuristic Evaluation</w:t>
+      </w:r>
+    </w:p>
+    <w:p>
+      <w:pPr>
+        <w:rPr>
+          <w:rFonts w:asciiTheme="minorHAnsi" w:hAnsiTheme="minorHAnsi"/>
+        </w:rPr>
+      </w:pPr>
+    </w:p>
+    <w:p>
+      <w:pPr>
+        <w:rPr>
+          <w:rFonts w:asciiTheme="minorHAnsi" w:hAnsiTheme="minorHAnsi"/>
+        </w:rPr>
+      </w:pPr>
+      <w:r>
+        <w:rPr>
+          <w:rFonts w:asciiTheme="minorHAnsi" w:hAnsiTheme="minorHAnsi"/>
+        </w:rPr>
+        <w:t xml:space="preserve">One usability inspection method is the heuristic evaluation. Jacob Nielson and Rolf </w:t>
+      </w:r>
+      <w:proofErr w:type="spellStart"/>
+      <w:r>
+        <w:rPr>
+          <w:rFonts w:asciiTheme="minorHAnsi" w:hAnsiTheme="minorHAnsi"/>
+        </w:rPr>
+        <w:t>Molich</w:t>
+      </w:r>
+      <w:proofErr w:type="spellEnd"/>
+      <w:r>
+        <w:rPr>
+          <w:rFonts w:asciiTheme="minorHAnsi" w:hAnsiTheme="minorHAnsi"/>
+        </w:rPr>
+        <w:t xml:space="preserve"> introduced the method as a means for practitioners to save time and money as an alternative to lab-based usability studies. (Nielsen, 1989; Nielsen &amp; </w:t>
+      </w:r>
+      <w:proofErr w:type="spellStart"/>
+      <w:r>
+        <w:rPr>
+          <w:rFonts w:asciiTheme="minorHAnsi" w:hAnsiTheme="minorHAnsi"/>
+        </w:rPr>
+        <w:t>Molich</w:t>
+      </w:r>
+      <w:proofErr w:type="spellEnd"/>
+      <w:r>
+        <w:rPr>
+          <w:rFonts w:asciiTheme="minorHAnsi" w:hAnsiTheme="minorHAnsi"/>
+        </w:rPr>
+        <w:t xml:space="preserve">, 1990) The </w:t>
       </w:r>
       <w:r>
         <w:rPr>
           <w:rFonts w:asciiTheme="minorHAnsi" w:hAnsiTheme="minorHAnsi"/>
         </w:rPr>
         <w:lastRenderedPageBreak/>
-        <w:t>of criteria. These methods allow for quicker and less costly alternatives to the traditional user testing method to establish usability faults. However, this methodology represents a minimum standard where experts may not establish all issues present compared to user testing, where issues revealed were not considered by the methodology. (Baxter, Courage, &amp; Caine, 2015) While in initial mock-up stages of design, usability inspection methods should be used to avoid redesigns of implemented prototypes to prevent time wastage and to adhere to standards to ensure heightened usability for the user base of the flight tracking application.</w:t>
-      </w:r>
-    </w:p>
-    <w:p>
-      <w:pPr>
-        <w:rPr>
-          <w:rFonts w:asciiTheme="minorHAnsi" w:hAnsiTheme="minorHAnsi"/>
-        </w:rPr>
-      </w:pPr>
-    </w:p>
-    <w:p>
-      <w:pPr>
-        <w:rPr>
-          <w:rFonts w:asciiTheme="minorHAnsi" w:hAnsiTheme="minorHAnsi"/>
-          <w:color w:val="2F5496" w:themeColor="accent1" w:themeShade="BF"/>
-        </w:rPr>
-      </w:pPr>
-      <w:r>
-        <w:rPr>
-          <w:rFonts w:asciiTheme="minorHAnsi" w:hAnsiTheme="minorHAnsi"/>
-          <w:color w:val="2F5496" w:themeColor="accent1" w:themeShade="BF"/>
-        </w:rPr>
-        <w:t>1.5.1</w:t>
-      </w:r>
-      <w:r>
-        <w:rPr>
-          <w:rFonts w:asciiTheme="minorHAnsi" w:hAnsiTheme="minorHAnsi"/>
-          <w:color w:val="2F5496" w:themeColor="accent1" w:themeShade="BF"/>
-        </w:rPr>
-        <w:t>.1</w:t>
-      </w:r>
-      <w:r>
-        <w:rPr>
-          <w:rFonts w:asciiTheme="minorHAnsi" w:hAnsiTheme="minorHAnsi"/>
-          <w:color w:val="2F5496" w:themeColor="accent1" w:themeShade="BF"/>
-        </w:rPr>
-        <w:t xml:space="preserve"> </w:t>
-      </w:r>
-      <w:r>
-        <w:rPr>
-          <w:rFonts w:asciiTheme="minorHAnsi" w:hAnsiTheme="minorHAnsi"/>
-          <w:color w:val="2F5496" w:themeColor="accent1" w:themeShade="BF"/>
-        </w:rPr>
-        <w:t>Heuristic Evaluation</w:t>
-      </w:r>
-    </w:p>
-    <w:p>
-      <w:pPr>
-        <w:rPr>
-          <w:rFonts w:asciiTheme="minorHAnsi" w:hAnsiTheme="minorHAnsi"/>
-        </w:rPr>
-      </w:pPr>
-    </w:p>
-    <w:p>
-      <w:pPr>
-        <w:rPr>
-          <w:rFonts w:asciiTheme="minorHAnsi" w:hAnsiTheme="minorHAnsi"/>
-        </w:rPr>
-      </w:pPr>
-      <w:r>
-        <w:rPr>
-          <w:rFonts w:asciiTheme="minorHAnsi" w:hAnsiTheme="minorHAnsi"/>
-        </w:rPr>
-        <w:t xml:space="preserve">One usability inspection method is the heuristic evaluation. Jacob Nielson and Rolf </w:t>
-      </w:r>
-      <w:proofErr w:type="spellStart"/>
-      <w:r>
-        <w:rPr>
-          <w:rFonts w:asciiTheme="minorHAnsi" w:hAnsiTheme="minorHAnsi"/>
-        </w:rPr>
-        <w:t>Molich</w:t>
-      </w:r>
-      <w:proofErr w:type="spellEnd"/>
-      <w:r>
-        <w:rPr>
-          <w:rFonts w:asciiTheme="minorHAnsi" w:hAnsiTheme="minorHAnsi"/>
-        </w:rPr>
-        <w:t xml:space="preserve"> introduced the method as a means for practitioners to save time and money as an alternative to lab-based usability studies. (Nielsen, 1989; Nielsen &amp; </w:t>
-      </w:r>
-      <w:proofErr w:type="spellStart"/>
-      <w:r>
-        <w:rPr>
-          <w:rFonts w:asciiTheme="minorHAnsi" w:hAnsiTheme="minorHAnsi"/>
-        </w:rPr>
-        <w:t>Molich</w:t>
-      </w:r>
-      <w:proofErr w:type="spellEnd"/>
-      <w:r>
-        <w:rPr>
-          <w:rFonts w:asciiTheme="minorHAnsi" w:hAnsiTheme="minorHAnsi"/>
-        </w:rPr>
-        <w:t>, 1990) The heuristic evaluation is the most commonly used method in user-centred design to identify usability constraints. (Wilson, 2014) The method adheres to ten heuristics that applications should follow for good user experience. However, not all ten can always be adhered to as they may conflict with the application. Nor where all ten heuristics are adhered to will the application be guaranteed to meet users’ needs, yet it is less likely difficulties of poor design will emerge. (Baxter et al., 2015) The ten heuristics are as follows:</w:t>
+        <w:t>heuristic evaluation is the most commonly used method in user-centred design to identify usability constraints. (Wilson, 2014) The method adheres to ten heuristics that applications should follow for good user experience. However, not all ten can always be adhered to as they may conflict with the application. Nor where all ten heuristics are adhered to will the application be guaranteed to meet users’ needs, yet it is less likely difficulties of poor design will emerge. (Baxter et al., 2015) The ten heuristics are as follows:</w:t>
       </w:r>
     </w:p>
     <w:p>
@@ -6225,7 +6566,6 @@
                 <w:bCs/>
               </w:rPr>
             </w:pPr>
-            <w:bookmarkStart w:id="2" w:name="_GoBack" w:colFirst="0" w:colLast="1"/>
             <w:r>
               <w:rPr>
                 <w:rFonts w:asciiTheme="minorHAnsi" w:hAnsiTheme="minorHAnsi"/>
@@ -6260,7 +6600,6 @@
           </w:p>
         </w:tc>
       </w:tr>
-      <w:bookmarkEnd w:id="2"/>
       <w:tr>
         <w:tc>
           <w:tcPr>
@@ -6618,7 +6957,6 @@
               <w:rPr>
                 <w:rFonts w:asciiTheme="minorHAnsi" w:hAnsiTheme="minorHAnsi"/>
               </w:rPr>
-              <w:lastRenderedPageBreak/>
               <w:t>Help and documentation</w:t>
             </w:r>
           </w:p>
@@ -6854,49 +7192,830 @@
         <w:rPr>
           <w:rFonts w:asciiTheme="minorHAnsi" w:hAnsiTheme="minorHAnsi"/>
         </w:rPr>
+        <w:t>Scores are interpreted by converting the participant's score for each question into a new number. Scores that are odd are subtracted by 1; for example, a score of strong</w:t>
+      </w:r>
+      <w:r>
+        <w:rPr>
+          <w:rFonts w:asciiTheme="minorHAnsi" w:hAnsiTheme="minorHAnsi"/>
+        </w:rPr>
+        <w:t>ly</w:t>
+      </w:r>
+      <w:r>
+        <w:rPr>
+          <w:rFonts w:asciiTheme="minorHAnsi" w:hAnsiTheme="minorHAnsi"/>
+        </w:rPr>
+        <w:t xml:space="preserve"> agree giving a value of 5 would be subtracted by 1, giving an overall score of 4. Scores which are </w:t>
+      </w:r>
+      <w:r>
+        <w:rPr>
+          <w:rFonts w:asciiTheme="minorHAnsi" w:hAnsiTheme="minorHAnsi"/>
+        </w:rPr>
+        <w:t>even numbered</w:t>
+      </w:r>
+      <w:r>
+        <w:rPr>
+          <w:rFonts w:asciiTheme="minorHAnsi" w:hAnsiTheme="minorHAnsi"/>
+        </w:rPr>
+        <w:t xml:space="preserve"> are subtracted from 5. (</w:t>
+      </w:r>
+      <w:proofErr w:type="spellStart"/>
+      <w:r>
+        <w:rPr>
+          <w:rFonts w:asciiTheme="minorHAnsi" w:hAnsiTheme="minorHAnsi"/>
+        </w:rPr>
+        <w:t>Sauro</w:t>
+      </w:r>
+      <w:proofErr w:type="spellEnd"/>
+      <w:r>
+        <w:rPr>
+          <w:rFonts w:asciiTheme="minorHAnsi" w:hAnsiTheme="minorHAnsi"/>
+        </w:rPr>
+        <w:t xml:space="preserve"> Jeff, 2013) The conversion changes the scale of values between 0-4 with 4 being the most positive answer. All scores for the participant are added and multiplied by 2.5, changing the range from 0-40 to 0-100. Based on research, a System Usability Scale score of over 68 would be considered above the average. (“System Usability Scale (SUS),” 2017)</w:t>
+      </w:r>
+    </w:p>
+    <w:p/>
+    <w:p>
+      <w:pPr>
+        <w:rPr>
+          <w:rFonts w:asciiTheme="minorHAnsi" w:hAnsiTheme="minorHAnsi"/>
+          <w:color w:val="2F5496" w:themeColor="accent1" w:themeShade="BF"/>
+        </w:rPr>
+      </w:pPr>
+      <w:r>
+        <w:rPr>
+          <w:rFonts w:asciiTheme="minorHAnsi" w:hAnsiTheme="minorHAnsi"/>
+          <w:color w:val="2F5496" w:themeColor="accent1" w:themeShade="BF"/>
+        </w:rPr>
+        <w:t>1.5.</w:t>
+      </w:r>
+      <w:r>
+        <w:rPr>
+          <w:rFonts w:asciiTheme="minorHAnsi" w:hAnsiTheme="minorHAnsi"/>
+          <w:color w:val="2F5496" w:themeColor="accent1" w:themeShade="BF"/>
+        </w:rPr>
+        <w:t>3</w:t>
+      </w:r>
+      <w:r>
+        <w:rPr>
+          <w:rFonts w:asciiTheme="minorHAnsi" w:hAnsiTheme="minorHAnsi"/>
+          <w:color w:val="2F5496" w:themeColor="accent1" w:themeShade="BF"/>
+        </w:rPr>
+        <w:t xml:space="preserve"> </w:t>
+      </w:r>
+      <w:r>
+        <w:rPr>
+          <w:rFonts w:asciiTheme="minorHAnsi" w:hAnsiTheme="minorHAnsi"/>
+          <w:color w:val="2F5496" w:themeColor="accent1" w:themeShade="BF"/>
+        </w:rPr>
+        <w:t>Comparison of Features and Design</w:t>
+      </w:r>
+    </w:p>
+    <w:p>
+      <w:pPr>
+        <w:rPr>
+          <w:rFonts w:asciiTheme="minorHAnsi" w:hAnsiTheme="minorHAnsi"/>
+        </w:rPr>
+      </w:pPr>
+    </w:p>
+    <w:p>
+      <w:pPr>
+        <w:rPr>
+          <w:rFonts w:asciiTheme="minorHAnsi" w:hAnsiTheme="minorHAnsi"/>
+        </w:rPr>
+      </w:pPr>
+      <w:r>
+        <w:rPr>
+          <w:rFonts w:asciiTheme="minorHAnsi" w:hAnsiTheme="minorHAnsi"/>
+        </w:rPr>
+        <w:t xml:space="preserve">A study was conducted comparing two ride-sourcing applications available in Stockholm, Uber and </w:t>
+      </w:r>
+      <w:proofErr w:type="spellStart"/>
+      <w:r>
+        <w:rPr>
+          <w:rFonts w:asciiTheme="minorHAnsi" w:hAnsiTheme="minorHAnsi"/>
+        </w:rPr>
+        <w:t>Heetch</w:t>
+      </w:r>
+      <w:proofErr w:type="spellEnd"/>
+      <w:r>
+        <w:rPr>
+          <w:rFonts w:asciiTheme="minorHAnsi" w:hAnsiTheme="minorHAnsi"/>
+        </w:rPr>
+        <w:t xml:space="preserve">. The study was conducted to measure the desirability and usability of the two’s mobile applications analysing which factors influence a user’s choice on the application. The results from the study showed the application Uber to have superior desirability and usability out of 14 of 16 participants. The study aimed to determine the behaviour of users, such as if design and usability influenced the user’s preferred choice of </w:t>
+      </w:r>
+      <w:r>
+        <w:rPr>
+          <w:rFonts w:asciiTheme="minorHAnsi" w:hAnsiTheme="minorHAnsi"/>
+        </w:rPr>
         <w:lastRenderedPageBreak/>
-        <w:t>Scores are interpreted by converting the participant's score for each question into a new number. Scores that are odd are subtracted by 1; for example, a score of strong</w:t>
-      </w:r>
-      <w:r>
-        <w:rPr>
-          <w:rFonts w:asciiTheme="minorHAnsi" w:hAnsiTheme="minorHAnsi"/>
-        </w:rPr>
-        <w:t>ly</w:t>
-      </w:r>
-      <w:r>
-        <w:rPr>
-          <w:rFonts w:asciiTheme="minorHAnsi" w:hAnsiTheme="minorHAnsi"/>
-        </w:rPr>
-        <w:t xml:space="preserve"> agree giving a value of 5 would be subtracted by 1, giving an overall score of 4. Scores which are </w:t>
-      </w:r>
-      <w:r>
-        <w:rPr>
-          <w:rFonts w:asciiTheme="minorHAnsi" w:hAnsiTheme="minorHAnsi"/>
-        </w:rPr>
-        <w:t>even numbered</w:t>
-      </w:r>
-      <w:r>
-        <w:rPr>
-          <w:rFonts w:asciiTheme="minorHAnsi" w:hAnsiTheme="minorHAnsi"/>
-        </w:rPr>
-        <w:t xml:space="preserve"> are subtracted from 5. (</w:t>
+        <w:t>application, what factors are most important for the user, and to what degree does the design and features impact the choice of application.</w:t>
+      </w:r>
+      <w:r>
+        <w:rPr>
+          <w:rFonts w:asciiTheme="minorHAnsi" w:hAnsiTheme="minorHAnsi"/>
+        </w:rPr>
+        <w:t xml:space="preserve"> </w:t>
+      </w:r>
+      <w:r>
+        <w:rPr>
+          <w:rFonts w:asciiTheme="minorHAnsi" w:hAnsiTheme="minorHAnsi"/>
+        </w:rPr>
+        <w:fldChar w:fldCharType="begin" w:fldLock="1"/>
+      </w:r>
+      <w:r>
+        <w:rPr>
+          <w:rFonts w:asciiTheme="minorHAnsi" w:hAnsiTheme="minorHAnsi"/>
+        </w:rPr>
+        <w:instrText>ADDIN CSL_CITATION {"citationItems":[{"id":"ITEM-1","itemData":{"abstract":"Ride-sourcing is a digital transportation service that has seen a considerable growth in the last half decade especially in the biggest cities around the world. More and more digital platforms for ride-sourcing has emerged since its inception. This study compares the two ride-sourcing applications available in Stockholm-Uber and Heetch, using a combined method of measuring desirability and usability to analyze which factors influence a user's choice of app. The results showed Uber to have better desirability and usability, and 14 out of the 16 participants chose Uber as their preferred ride-sourcing app.","author":[{"dropping-particle":"","family":"Heikinaho","given":"Alexander","non-dropping-particle":"","parse-names":false,"suffix":""},{"dropping-particle":"","family":"Villarin","given":"Fredilyn","non-dropping-particle":"","parse-names":false,"suffix":""},{"dropping-particle":"","family":"Vilarin","given":"Fredilyn","non-dropping-particle":"","parse-names":false,"suffix":""}],"id":"ITEM-1","issued":{"date-parts":[["2018"]]},"note":"Look at references to find additional references","number-of-pages":"13","title":"Uber or Heetch: A comparative study on desirability and usability between ride-sourcing applications","type":"report"},"uris":["http://www.mendeley.com/documents/?uuid=bc29ac73-bbe9-30cb-b5aa-c2110b2af533"]}],"mendeley":{"formattedCitation":"(Heikinaho, Villarin, &amp; Vilarin, 2018)","plainTextFormattedCitation":"(Heikinaho, Villarin, &amp; Vilarin, 2018)","previouslyFormattedCitation":"(Heikinaho, Villarin, &amp; Vilarin, 2018)"},"properties":{"noteIndex":0},"schema":"https://github.com/citation-style-language/schema/raw/master/csl-citation.json"}</w:instrText>
+      </w:r>
+      <w:r>
+        <w:rPr>
+          <w:rFonts w:asciiTheme="minorHAnsi" w:hAnsiTheme="minorHAnsi"/>
+        </w:rPr>
+        <w:fldChar w:fldCharType="separate"/>
+      </w:r>
+      <w:r>
+        <w:rPr>
+          <w:rFonts w:asciiTheme="minorHAnsi" w:hAnsiTheme="minorHAnsi"/>
+          <w:noProof/>
+        </w:rPr>
+        <w:t>(Heikinaho, Villarin, &amp; Vilarin, 2018)</w:t>
+      </w:r>
+      <w:r>
+        <w:rPr>
+          <w:rFonts w:asciiTheme="minorHAnsi" w:hAnsiTheme="minorHAnsi"/>
+        </w:rPr>
+        <w:fldChar w:fldCharType="end"/>
+      </w:r>
+    </w:p>
+    <w:p>
+      <w:pPr>
+        <w:rPr>
+          <w:rFonts w:asciiTheme="minorHAnsi" w:hAnsiTheme="minorHAnsi"/>
+        </w:rPr>
+      </w:pPr>
+      <w:r>
+        <w:rPr>
+          <w:rFonts w:asciiTheme="minorHAnsi" w:hAnsiTheme="minorHAnsi"/>
+        </w:rPr>
+        <w:t xml:space="preserve"> </w:t>
+      </w:r>
+    </w:p>
+    <w:p>
+      <w:pPr>
+        <w:rPr>
+          <w:rFonts w:asciiTheme="minorHAnsi" w:hAnsiTheme="minorHAnsi"/>
+        </w:rPr>
+      </w:pPr>
+      <w:r>
+        <w:rPr>
+          <w:rFonts w:asciiTheme="minorHAnsi" w:hAnsiTheme="minorHAnsi"/>
+        </w:rPr>
+        <w:t xml:space="preserve">Both applications fundamentally follow the same purpose; however, they differ in design and features provided. Uber is the more recognised application operating in 600 cities and seen as the pioneer of the business model. </w:t>
       </w:r>
       <w:proofErr w:type="spellStart"/>
       <w:r>
         <w:rPr>
           <w:rFonts w:asciiTheme="minorHAnsi" w:hAnsiTheme="minorHAnsi"/>
         </w:rPr>
-        <w:t>Sauro</w:t>
+        <w:t>Heetch</w:t>
       </w:r>
       <w:proofErr w:type="spellEnd"/>
       <w:r>
         <w:rPr>
           <w:rFonts w:asciiTheme="minorHAnsi" w:hAnsiTheme="minorHAnsi"/>
         </w:rPr>
-        <w:t xml:space="preserve"> Jeff, 2013) The conversion changes the scale of values between 0-4 with 4 being the most positive answer. All scores for the participant are added and multiplied by 2.5, changing the range from 0-40 to 0-100. Based on research, a System Usability Scale score of over 68 would be considered above the average. (“System Usability Scale (SUS),” 2017)</w:t>
-      </w:r>
-    </w:p>
-    <w:p/>
+        <w:t xml:space="preserve"> operates on a significantly smaller scale operating in only 9 cities and has not been running in Stockholm long in comparison to Uber. This advantage to Uber having built a larger brand may have assisted in preference of design due to recognisability. </w:t>
+      </w:r>
+    </w:p>
+    <w:p>
+      <w:pPr>
+        <w:rPr>
+          <w:rFonts w:asciiTheme="minorHAnsi" w:hAnsiTheme="minorHAnsi"/>
+        </w:rPr>
+      </w:pPr>
+      <w:r>
+        <w:rPr>
+          <w:rFonts w:asciiTheme="minorHAnsi" w:hAnsiTheme="minorHAnsi"/>
+        </w:rPr>
+        <w:t xml:space="preserve"> </w:t>
+      </w:r>
+    </w:p>
+    <w:p>
+      <w:pPr>
+        <w:rPr>
+          <w:rFonts w:asciiTheme="minorHAnsi" w:hAnsiTheme="minorHAnsi"/>
+        </w:rPr>
+      </w:pPr>
+      <w:r>
+        <w:rPr>
+          <w:rFonts w:asciiTheme="minorHAnsi" w:hAnsiTheme="minorHAnsi"/>
+        </w:rPr>
+        <w:t xml:space="preserve">Part one of the experiment was the investigation of desirability using a method developed by Microsoft for measuring factors of “fun” and “desire” while using a software product. The method uses reaction cards where user subjects select a word from a given list to give feedback on either a specific part of the software or the overall software. Two categories of positive and negative cards were created using words such as “Fun”, “Creative”, “Confusing” and “Inconsistent”. The method is flexible and designed so users can give their impressions of software. Part two of the experiment on measuring usability used the System Usability Scale as reviewed previously. </w:t>
+      </w:r>
+      <w:r>
+        <w:rPr>
+          <w:rFonts w:asciiTheme="minorHAnsi" w:hAnsiTheme="minorHAnsi"/>
+        </w:rPr>
+        <w:fldChar w:fldCharType="begin" w:fldLock="1"/>
+      </w:r>
+      <w:r>
+        <w:rPr>
+          <w:rFonts w:asciiTheme="minorHAnsi" w:hAnsiTheme="minorHAnsi"/>
+        </w:rPr>
+        <w:instrText>ADDIN CSL_CITATION {"citationItems":[{"id":"ITEM-1","itemData":{"abstract":"Ride-sourcing is a digital transportation service that has seen a considerable growth in the last half decade especially in the biggest cities around the world. More and more digital platforms for ride-sourcing has emerged since its inception. This study compares the two ride-sourcing applications available in Stockholm-Uber and Heetch, using a combined method of measuring desirability and usability to analyze which factors influence a user's choice of app. The results showed Uber to have better desirability and usability, and 14 out of the 16 participants chose Uber as their preferred ride-sourcing app.","author":[{"dropping-particle":"","family":"Heikinaho","given":"Alexander","non-dropping-particle":"","parse-names":false,"suffix":""},{"dropping-particle":"","family":"Villarin","given":"Fredilyn","non-dropping-particle":"","parse-names":false,"suffix":""},{"dropping-particle":"","family":"Vilarin","given":"Fredilyn","non-dropping-particle":"","parse-names":false,"suffix":""}],"id":"ITEM-1","issued":{"date-parts":[["2018"]]},"note":"Look at references to find additional references","number-of-pages":"13","title":"Uber or Heetch: A comparative study on desirability and usability between ride-sourcing applications","type":"report"},"uris":["http://www.mendeley.com/documents/?uuid=bc29ac73-bbe9-30cb-b5aa-c2110b2af533"]}],"mendeley":{"formattedCitation":"(Heikinaho et al., 2018)","plainTextFormattedCitation":"(Heikinaho et al., 2018)","previouslyFormattedCitation":"(Heikinaho et al., 2018)"},"properties":{"noteIndex":0},"schema":"https://github.com/citation-style-language/schema/raw/master/csl-citation.json"}</w:instrText>
+      </w:r>
+      <w:r>
+        <w:rPr>
+          <w:rFonts w:asciiTheme="minorHAnsi" w:hAnsiTheme="minorHAnsi"/>
+        </w:rPr>
+        <w:fldChar w:fldCharType="separate"/>
+      </w:r>
+      <w:r>
+        <w:rPr>
+          <w:rFonts w:asciiTheme="minorHAnsi" w:hAnsiTheme="minorHAnsi"/>
+          <w:noProof/>
+        </w:rPr>
+        <w:t>(Heikinaho et al., 2018)</w:t>
+      </w:r>
+      <w:r>
+        <w:rPr>
+          <w:rFonts w:asciiTheme="minorHAnsi" w:hAnsiTheme="minorHAnsi"/>
+        </w:rPr>
+        <w:fldChar w:fldCharType="end"/>
+      </w:r>
+    </w:p>
+    <w:p>
+      <w:pPr>
+        <w:rPr>
+          <w:rFonts w:asciiTheme="minorHAnsi" w:hAnsiTheme="minorHAnsi"/>
+        </w:rPr>
+      </w:pPr>
+      <w:r>
+        <w:rPr>
+          <w:rFonts w:asciiTheme="minorHAnsi" w:hAnsiTheme="minorHAnsi"/>
+        </w:rPr>
+        <w:t xml:space="preserve"> </w:t>
+      </w:r>
+    </w:p>
+    <w:p>
+      <w:pPr>
+        <w:rPr>
+          <w:rFonts w:asciiTheme="minorHAnsi" w:hAnsiTheme="minorHAnsi"/>
+        </w:rPr>
+      </w:pPr>
+      <w:r>
+        <w:rPr>
+          <w:rFonts w:asciiTheme="minorHAnsi" w:hAnsiTheme="minorHAnsi"/>
+        </w:rPr>
+        <w:t xml:space="preserve">The results of the experiment showed that users felt the application colour choice of Uber using muted and subtle tones of black, white, and grey gave the application a feeling of professionalism and higher quality. In comparison to </w:t>
+      </w:r>
+      <w:proofErr w:type="spellStart"/>
+      <w:r>
+        <w:rPr>
+          <w:rFonts w:asciiTheme="minorHAnsi" w:hAnsiTheme="minorHAnsi"/>
+        </w:rPr>
+        <w:t>Heetch’s</w:t>
+      </w:r>
+      <w:proofErr w:type="spellEnd"/>
+      <w:r>
+        <w:rPr>
+          <w:rFonts w:asciiTheme="minorHAnsi" w:hAnsiTheme="minorHAnsi"/>
+        </w:rPr>
+        <w:t xml:space="preserve"> bright hot colouration being described as simplistic and fun.</w:t>
+      </w:r>
+      <w:r>
+        <w:rPr>
+          <w:rFonts w:asciiTheme="minorHAnsi" w:hAnsiTheme="minorHAnsi"/>
+        </w:rPr>
+        <w:t xml:space="preserve"> </w:t>
+      </w:r>
+      <w:r>
+        <w:rPr>
+          <w:rFonts w:asciiTheme="minorHAnsi" w:hAnsiTheme="minorHAnsi"/>
+        </w:rPr>
+        <w:fldChar w:fldCharType="begin" w:fldLock="1"/>
+      </w:r>
+      <w:r>
+        <w:rPr>
+          <w:rFonts w:asciiTheme="minorHAnsi" w:hAnsiTheme="minorHAnsi"/>
+        </w:rPr>
+        <w:instrText>ADDIN CSL_CITATION {"citationItems":[{"id":"ITEM-1","itemData":{"abstract":"Ride-sourcing is a digital transportation service that has seen a considerable growth in the last half decade especially in the biggest cities around the world. More and more digital platforms for ride-sourcing has emerged since its inception. This study compares the two ride-sourcing applications available in Stockholm-Uber and Heetch, using a combined method of measuring desirability and usability to analyze which factors influence a user's choice of app. The results showed Uber to have better desirability and usability, and 14 out of the 16 participants chose Uber as their preferred ride-sourcing app.","author":[{"dropping-particle":"","family":"Heikinaho","given":"Alexander","non-dropping-particle":"","parse-names":false,"suffix":""},{"dropping-particle":"","family":"Villarin","given":"Fredilyn","non-dropping-particle":"","parse-names":false,"suffix":""},{"dropping-particle":"","family":"Vilarin","given":"Fredilyn","non-dropping-particle":"","parse-names":false,"suffix":""}],"id":"ITEM-1","issued":{"date-parts":[["2018"]]},"note":"Look at references to find additional references","number-of-pages":"13","title":"Uber or Heetch: A comparative study on desirability and usability between ride-sourcing applications","type":"report"},"uris":["http://www.mendeley.com/documents/?uuid=bc29ac73-bbe9-30cb-b5aa-c2110b2af533"]}],"mendeley":{"formattedCitation":"(Heikinaho et al., 2018)","plainTextFormattedCitation":"(Heikinaho et al., 2018)","previouslyFormattedCitation":"(Heikinaho et al., 2018)"},"properties":{"noteIndex":0},"schema":"https://github.com/citation-style-language/schema/raw/master/csl-citation.json"}</w:instrText>
+      </w:r>
+      <w:r>
+        <w:rPr>
+          <w:rFonts w:asciiTheme="minorHAnsi" w:hAnsiTheme="minorHAnsi"/>
+        </w:rPr>
+        <w:fldChar w:fldCharType="separate"/>
+      </w:r>
+      <w:r>
+        <w:rPr>
+          <w:rFonts w:asciiTheme="minorHAnsi" w:hAnsiTheme="minorHAnsi"/>
+          <w:noProof/>
+        </w:rPr>
+        <w:t>(Heikinaho et al., 2018)</w:t>
+      </w:r>
+      <w:r>
+        <w:rPr>
+          <w:rFonts w:asciiTheme="minorHAnsi" w:hAnsiTheme="minorHAnsi"/>
+        </w:rPr>
+        <w:fldChar w:fldCharType="end"/>
+      </w:r>
+      <w:r>
+        <w:rPr>
+          <w:rFonts w:asciiTheme="minorHAnsi" w:hAnsiTheme="minorHAnsi"/>
+        </w:rPr>
+        <w:t xml:space="preserve"> </w:t>
+      </w:r>
+      <w:r>
+        <w:rPr>
+          <w:rFonts w:asciiTheme="minorHAnsi" w:hAnsiTheme="minorHAnsi"/>
+        </w:rPr>
+        <w:t xml:space="preserve">Uber’s colour palette is shown in Figure 9 and </w:t>
+      </w:r>
+      <w:proofErr w:type="spellStart"/>
+      <w:r>
+        <w:rPr>
+          <w:rFonts w:asciiTheme="minorHAnsi" w:hAnsiTheme="minorHAnsi"/>
+        </w:rPr>
+        <w:t>Heetch’s</w:t>
+      </w:r>
+      <w:proofErr w:type="spellEnd"/>
+      <w:r>
+        <w:rPr>
+          <w:rFonts w:asciiTheme="minorHAnsi" w:hAnsiTheme="minorHAnsi"/>
+        </w:rPr>
+        <w:t xml:space="preserve"> logo containing the colour theme of the application shown in Figure 10.</w:t>
+      </w:r>
+      <w:r>
+        <w:rPr>
+          <w:rFonts w:asciiTheme="minorHAnsi" w:hAnsiTheme="minorHAnsi"/>
+        </w:rPr>
+        <w:t xml:space="preserve"> Users also felt the user interface of </w:t>
+      </w:r>
+      <w:proofErr w:type="spellStart"/>
+      <w:r>
+        <w:rPr>
+          <w:rFonts w:asciiTheme="minorHAnsi" w:hAnsiTheme="minorHAnsi"/>
+        </w:rPr>
+        <w:t>Heetch</w:t>
+      </w:r>
+      <w:proofErr w:type="spellEnd"/>
+      <w:r>
+        <w:rPr>
+          <w:rFonts w:asciiTheme="minorHAnsi" w:hAnsiTheme="minorHAnsi"/>
+        </w:rPr>
+        <w:t xml:space="preserve"> to be more cumbersome where Uber’s user interface was clean and professional.</w:t>
+      </w:r>
+    </w:p>
+    <w:p>
+      <w:pPr>
+        <w:rPr>
+          <w:rFonts w:asciiTheme="minorHAnsi" w:hAnsiTheme="minorHAnsi"/>
+        </w:rPr>
+      </w:pPr>
+      <w:r>
+        <w:rPr>
+          <w:rFonts w:asciiTheme="minorHAnsi" w:hAnsiTheme="minorHAnsi"/>
+          <w:noProof/>
+        </w:rPr>
+        <w:drawing>
+          <wp:anchor distT="0" distB="0" distL="114300" distR="114300" simplePos="0" relativeHeight="251666432" behindDoc="0" locked="0" layoutInCell="1" allowOverlap="1" wp14:anchorId="2A3AB622" wp14:editId="7F85DF41">
+            <wp:simplePos x="0" y="0"/>
+            <wp:positionH relativeFrom="margin">
+              <wp:posOffset>736177</wp:posOffset>
+            </wp:positionH>
+            <wp:positionV relativeFrom="paragraph">
+              <wp:posOffset>-424</wp:posOffset>
+            </wp:positionV>
+            <wp:extent cx="4258310" cy="1438910"/>
+            <wp:effectExtent l="0" t="0" r="0" b="0"/>
+            <wp:wrapSquare wrapText="bothSides"/>
+            <wp:docPr id="25" name="Picture 25" descr="A screenshot of a cell phone&#10;&#10;Description automatically generated"/>
+            <wp:cNvGraphicFramePr>
+              <a:graphicFrameLocks xmlns:a="http://schemas.openxmlformats.org/drawingml/2006/main" noChangeAspect="1"/>
+            </wp:cNvGraphicFramePr>
+            <a:graphic xmlns:a="http://schemas.openxmlformats.org/drawingml/2006/main">
+              <a:graphicData uri="http://schemas.openxmlformats.org/drawingml/2006/picture">
+                <pic:pic xmlns:pic="http://schemas.openxmlformats.org/drawingml/2006/picture">
+                  <pic:nvPicPr>
+                    <pic:cNvPr id="25" name="UberColour.jpg"/>
+                    <pic:cNvPicPr/>
+                  </pic:nvPicPr>
+                  <pic:blipFill>
+                    <a:blip r:embed="rId16">
+                      <a:extLst>
+                        <a:ext uri="{28A0092B-C50C-407E-A947-70E740481C1C}">
+                          <a14:useLocalDpi xmlns:a14="http://schemas.microsoft.com/office/drawing/2010/main" val="0"/>
+                        </a:ext>
+                      </a:extLst>
+                    </a:blip>
+                    <a:stretch>
+                      <a:fillRect/>
+                    </a:stretch>
+                  </pic:blipFill>
+                  <pic:spPr>
+                    <a:xfrm>
+                      <a:off x="0" y="0"/>
+                      <a:ext cx="4258310" cy="1438910"/>
+                    </a:xfrm>
+                    <a:prstGeom prst="rect">
+                      <a:avLst/>
+                    </a:prstGeom>
+                  </pic:spPr>
+                </pic:pic>
+              </a:graphicData>
+            </a:graphic>
+            <wp14:sizeRelH relativeFrom="page">
+              <wp14:pctWidth>0</wp14:pctWidth>
+            </wp14:sizeRelH>
+            <wp14:sizeRelV relativeFrom="page">
+              <wp14:pctHeight>0</wp14:pctHeight>
+            </wp14:sizeRelV>
+          </wp:anchor>
+        </w:drawing>
+      </w:r>
+    </w:p>
+    <w:p>
+      <w:pPr>
+        <w:rPr>
+          <w:rFonts w:asciiTheme="minorHAnsi" w:hAnsiTheme="minorHAnsi"/>
+        </w:rPr>
+      </w:pPr>
+    </w:p>
+    <w:p>
+      <w:pPr>
+        <w:rPr>
+          <w:rFonts w:asciiTheme="minorHAnsi" w:hAnsiTheme="minorHAnsi"/>
+        </w:rPr>
+      </w:pPr>
+    </w:p>
+    <w:p>
+      <w:pPr>
+        <w:rPr>
+          <w:rFonts w:asciiTheme="minorHAnsi" w:hAnsiTheme="minorHAnsi"/>
+        </w:rPr>
+      </w:pPr>
+    </w:p>
+    <w:p>
+      <w:pPr>
+        <w:rPr>
+          <w:rFonts w:asciiTheme="minorHAnsi" w:hAnsiTheme="minorHAnsi"/>
+        </w:rPr>
+      </w:pPr>
+    </w:p>
+    <w:p>
+      <w:pPr>
+        <w:rPr>
+          <w:rFonts w:asciiTheme="minorHAnsi" w:hAnsiTheme="minorHAnsi"/>
+        </w:rPr>
+      </w:pPr>
+    </w:p>
+    <w:p>
+      <w:pPr>
+        <w:rPr>
+          <w:rFonts w:asciiTheme="minorHAnsi" w:hAnsiTheme="minorHAnsi"/>
+        </w:rPr>
+      </w:pPr>
+    </w:p>
+    <w:p>
+      <w:pPr>
+        <w:rPr>
+          <w:rFonts w:asciiTheme="minorHAnsi" w:hAnsiTheme="minorHAnsi"/>
+        </w:rPr>
+      </w:pPr>
+    </w:p>
+    <w:p>
+      <w:pPr>
+        <w:jc w:val="center"/>
+        <w:rPr>
+          <w:rFonts w:asciiTheme="minorHAnsi" w:hAnsiTheme="minorHAnsi"/>
+          <w:i/>
+          <w:iCs/>
+          <w:sz w:val="18"/>
+          <w:szCs w:val="18"/>
+        </w:rPr>
+      </w:pPr>
+      <w:r>
+        <w:rPr>
+          <w:rFonts w:asciiTheme="minorHAnsi" w:hAnsiTheme="minorHAnsi"/>
+          <w:i/>
+          <w:iCs/>
+          <w:sz w:val="18"/>
+          <w:szCs w:val="18"/>
+        </w:rPr>
+        <w:t>Figure 9: Uber colour palette</w:t>
+      </w:r>
+      <w:r>
+        <w:rPr>
+          <w:rFonts w:asciiTheme="minorHAnsi" w:hAnsiTheme="minorHAnsi"/>
+          <w:i/>
+          <w:iCs/>
+          <w:sz w:val="18"/>
+          <w:szCs w:val="18"/>
+        </w:rPr>
+        <w:t xml:space="preserve"> </w:t>
+      </w:r>
+      <w:r>
+        <w:rPr>
+          <w:rFonts w:asciiTheme="minorHAnsi" w:hAnsiTheme="minorHAnsi"/>
+          <w:i/>
+          <w:iCs/>
+          <w:sz w:val="18"/>
+          <w:szCs w:val="18"/>
+        </w:rPr>
+        <w:fldChar w:fldCharType="begin" w:fldLock="1"/>
+      </w:r>
+      <w:r>
+        <w:rPr>
+          <w:rFonts w:asciiTheme="minorHAnsi" w:hAnsiTheme="minorHAnsi"/>
+          <w:i/>
+          <w:iCs/>
+          <w:sz w:val="18"/>
+          <w:szCs w:val="18"/>
+        </w:rPr>
+        <w:instrText>ADDIN CSL_CITATION {"citationItems":[{"id":"ITEM-1","itemData":{"URL":"https://piktochart.com/blog/inspirational-brand-colors/","accessed":{"date-parts":[["2019","11","7"]]},"id":"ITEM-1","issued":{"date-parts":[["0"]]},"title":"31 Inspirational Brand Colors And How To Use Them | Piktochart Blog | Piktochart","type":"webpage"},"uris":["http://www.mendeley.com/documents/?uuid=48fa563f-9913-3c85-82d4-cc046622b546"]}],"mendeley":{"formattedCitation":"(“31 Inspirational Brand Colors And How To Use Them | Piktochart Blog | Piktochart,” n.d.)","plainTextFormattedCitation":"(“31 Inspirational Brand Colors And How To Use Them | Piktochart Blog | Piktochart,” n.d.)","previouslyFormattedCitation":"(“31 Inspirational Brand Colors And How To Use Them | Piktochart Blog | Piktochart,” n.d.)"},"properties":{"noteIndex":0},"schema":"https://github.com/citation-style-language/schema/raw/master/csl-citation.json"}</w:instrText>
+      </w:r>
+      <w:r>
+        <w:rPr>
+          <w:rFonts w:asciiTheme="minorHAnsi" w:hAnsiTheme="minorHAnsi"/>
+          <w:i/>
+          <w:iCs/>
+          <w:sz w:val="18"/>
+          <w:szCs w:val="18"/>
+        </w:rPr>
+        <w:fldChar w:fldCharType="separate"/>
+      </w:r>
+      <w:r>
+        <w:rPr>
+          <w:rFonts w:asciiTheme="minorHAnsi" w:hAnsiTheme="minorHAnsi"/>
+          <w:iCs/>
+          <w:noProof/>
+          <w:sz w:val="18"/>
+          <w:szCs w:val="18"/>
+        </w:rPr>
+        <w:t>(“31 Inspirational Brand Colors And How To Use Them | Piktochart Blog | Piktochart,” n.d.)</w:t>
+      </w:r>
+      <w:r>
+        <w:rPr>
+          <w:rFonts w:asciiTheme="minorHAnsi" w:hAnsiTheme="minorHAnsi"/>
+          <w:i/>
+          <w:iCs/>
+          <w:sz w:val="18"/>
+          <w:szCs w:val="18"/>
+        </w:rPr>
+        <w:fldChar w:fldCharType="end"/>
+      </w:r>
+    </w:p>
+    <w:p>
+      <w:pPr>
+        <w:rPr>
+          <w:rFonts w:asciiTheme="minorHAnsi" w:hAnsiTheme="minorHAnsi"/>
+        </w:rPr>
+      </w:pPr>
+      <w:r>
+        <w:rPr>
+          <w:rFonts w:asciiTheme="minorHAnsi" w:hAnsiTheme="minorHAnsi"/>
+          <w:noProof/>
+        </w:rPr>
+        <w:drawing>
+          <wp:anchor distT="0" distB="0" distL="114300" distR="114300" simplePos="0" relativeHeight="251667456" behindDoc="0" locked="0" layoutInCell="1" allowOverlap="1" wp14:anchorId="520ABBDE" wp14:editId="4700ED8F">
+            <wp:simplePos x="0" y="0"/>
+            <wp:positionH relativeFrom="column">
+              <wp:posOffset>736600</wp:posOffset>
+            </wp:positionH>
+            <wp:positionV relativeFrom="paragraph">
+              <wp:posOffset>167217</wp:posOffset>
+            </wp:positionV>
+            <wp:extent cx="4258310" cy="1481455"/>
+            <wp:effectExtent l="0" t="0" r="0" b="4445"/>
+            <wp:wrapSquare wrapText="bothSides"/>
+            <wp:docPr id="26" name="Picture 26"/>
+            <wp:cNvGraphicFramePr>
+              <a:graphicFrameLocks xmlns:a="http://schemas.openxmlformats.org/drawingml/2006/main" noChangeAspect="1"/>
+            </wp:cNvGraphicFramePr>
+            <a:graphic xmlns:a="http://schemas.openxmlformats.org/drawingml/2006/main">
+              <a:graphicData uri="http://schemas.openxmlformats.org/drawingml/2006/picture">
+                <pic:pic xmlns:pic="http://schemas.openxmlformats.org/drawingml/2006/picture">
+                  <pic:nvPicPr>
+                    <pic:cNvPr id="26" name="HeetchLogo.jpg"/>
+                    <pic:cNvPicPr/>
+                  </pic:nvPicPr>
+                  <pic:blipFill rotWithShape="1">
+                    <a:blip r:embed="rId17">
+                      <a:extLst>
+                        <a:ext uri="{28A0092B-C50C-407E-A947-70E740481C1C}">
+                          <a14:useLocalDpi xmlns:a14="http://schemas.microsoft.com/office/drawing/2010/main" val="0"/>
+                        </a:ext>
+                      </a:extLst>
+                    </a:blip>
+                    <a:srcRect t="15111" r="-10" b="15300"/>
+                    <a:stretch/>
+                  </pic:blipFill>
+                  <pic:spPr bwMode="auto">
+                    <a:xfrm>
+                      <a:off x="0" y="0"/>
+                      <a:ext cx="4258310" cy="1481455"/>
+                    </a:xfrm>
+                    <a:prstGeom prst="rect">
+                      <a:avLst/>
+                    </a:prstGeom>
+                    <a:ln>
+                      <a:noFill/>
+                    </a:ln>
+                    <a:extLst>
+                      <a:ext uri="{53640926-AAD7-44D8-BBD7-CCE9431645EC}">
+                        <a14:shadowObscured xmlns:a14="http://schemas.microsoft.com/office/drawing/2010/main"/>
+                      </a:ext>
+                    </a:extLst>
+                  </pic:spPr>
+                </pic:pic>
+              </a:graphicData>
+            </a:graphic>
+            <wp14:sizeRelH relativeFrom="page">
+              <wp14:pctWidth>0</wp14:pctWidth>
+            </wp14:sizeRelH>
+            <wp14:sizeRelV relativeFrom="page">
+              <wp14:pctHeight>0</wp14:pctHeight>
+            </wp14:sizeRelV>
+          </wp:anchor>
+        </w:drawing>
+      </w:r>
+    </w:p>
+    <w:p>
+      <w:pPr>
+        <w:rPr>
+          <w:rFonts w:asciiTheme="minorHAnsi" w:hAnsiTheme="minorHAnsi"/>
+        </w:rPr>
+      </w:pPr>
+    </w:p>
+    <w:p>
+      <w:pPr>
+        <w:rPr>
+          <w:rFonts w:asciiTheme="minorHAnsi" w:hAnsiTheme="minorHAnsi"/>
+        </w:rPr>
+      </w:pPr>
+    </w:p>
+    <w:p>
+      <w:pPr>
+        <w:rPr>
+          <w:rFonts w:asciiTheme="minorHAnsi" w:hAnsiTheme="minorHAnsi"/>
+        </w:rPr>
+      </w:pPr>
+    </w:p>
+    <w:p>
+      <w:pPr>
+        <w:rPr>
+          <w:rFonts w:asciiTheme="minorHAnsi" w:hAnsiTheme="minorHAnsi"/>
+        </w:rPr>
+      </w:pPr>
+    </w:p>
+    <w:p>
+      <w:pPr>
+        <w:rPr>
+          <w:rFonts w:asciiTheme="minorHAnsi" w:hAnsiTheme="minorHAnsi"/>
+        </w:rPr>
+      </w:pPr>
+    </w:p>
+    <w:p>
+      <w:pPr>
+        <w:rPr>
+          <w:rFonts w:asciiTheme="minorHAnsi" w:hAnsiTheme="minorHAnsi"/>
+        </w:rPr>
+      </w:pPr>
+    </w:p>
+    <w:p>
+      <w:pPr>
+        <w:rPr>
+          <w:rFonts w:asciiTheme="minorHAnsi" w:hAnsiTheme="minorHAnsi"/>
+        </w:rPr>
+      </w:pPr>
+    </w:p>
+    <w:p>
+      <w:pPr>
+        <w:rPr>
+          <w:rFonts w:asciiTheme="minorHAnsi" w:hAnsiTheme="minorHAnsi"/>
+        </w:rPr>
+      </w:pPr>
+    </w:p>
+    <w:p>
+      <w:pPr>
+        <w:jc w:val="center"/>
+        <w:rPr>
+          <w:rFonts w:asciiTheme="minorHAnsi" w:hAnsiTheme="minorHAnsi"/>
+          <w:i/>
+          <w:iCs/>
+          <w:sz w:val="18"/>
+          <w:szCs w:val="18"/>
+        </w:rPr>
+      </w:pPr>
+      <w:r>
+        <w:rPr>
+          <w:rFonts w:asciiTheme="minorHAnsi" w:hAnsiTheme="minorHAnsi"/>
+          <w:i/>
+          <w:iCs/>
+          <w:sz w:val="18"/>
+          <w:szCs w:val="18"/>
+        </w:rPr>
+        <w:t xml:space="preserve">Figure 10: </w:t>
+      </w:r>
+      <w:proofErr w:type="spellStart"/>
+      <w:r>
+        <w:rPr>
+          <w:rFonts w:asciiTheme="minorHAnsi" w:hAnsiTheme="minorHAnsi"/>
+          <w:i/>
+          <w:iCs/>
+          <w:sz w:val="18"/>
+          <w:szCs w:val="18"/>
+        </w:rPr>
+        <w:t>Heetch</w:t>
+      </w:r>
+      <w:proofErr w:type="spellEnd"/>
+      <w:r>
+        <w:rPr>
+          <w:rFonts w:asciiTheme="minorHAnsi" w:hAnsiTheme="minorHAnsi"/>
+          <w:i/>
+          <w:iCs/>
+          <w:sz w:val="18"/>
+          <w:szCs w:val="18"/>
+        </w:rPr>
+        <w:t xml:space="preserve"> logo</w:t>
+      </w:r>
+      <w:r>
+        <w:rPr>
+          <w:rFonts w:asciiTheme="minorHAnsi" w:hAnsiTheme="minorHAnsi"/>
+          <w:i/>
+          <w:iCs/>
+          <w:sz w:val="18"/>
+          <w:szCs w:val="18"/>
+        </w:rPr>
+        <w:t xml:space="preserve"> </w:t>
+      </w:r>
+      <w:r>
+        <w:rPr>
+          <w:rFonts w:asciiTheme="minorHAnsi" w:hAnsiTheme="minorHAnsi"/>
+          <w:i/>
+          <w:iCs/>
+          <w:sz w:val="18"/>
+          <w:szCs w:val="18"/>
+        </w:rPr>
+        <w:fldChar w:fldCharType="begin" w:fldLock="1"/>
+      </w:r>
+      <w:r>
+        <w:rPr>
+          <w:rFonts w:asciiTheme="minorHAnsi" w:hAnsiTheme="minorHAnsi"/>
+          <w:i/>
+          <w:iCs/>
+          <w:sz w:val="18"/>
+          <w:szCs w:val="18"/>
+        </w:rPr>
+        <w:instrText>ADDIN CSL_CITATION {"citationItems":[{"id":"ITEM-1","itemData":{"URL":"https://www.pinterest.co.uk/pin/672584525572462544/","accessed":{"date-parts":[["2019","11","7"]]},"id":"ITEM-1","issued":{"date-parts":[["0"]]},"title":"Heetch raises $12 million to reboot its ridesharing service | Tech | Tech companies, Tech, Company logo","type":"webpage"},"uris":["http://www.mendeley.com/documents/?uuid=c5d196e6-19a0-3b61-bc71-e76f3b7e2ebe"]}],"mendeley":{"formattedCitation":"(“Heetch raises $12 million to reboot its ridesharing service | Tech | Tech companies, Tech, Company logo,” n.d.)","plainTextFormattedCitation":"(“Heetch raises $12 million to reboot its ridesharing service | Tech | Tech companies, Tech, Company logo,” n.d.)","previouslyFormattedCitation":"(“Heetch raises $12 million to reboot its ridesharing service | Tech | Tech companies, Tech, Company logo,” n.d.)"},"properties":{"noteIndex":0},"schema":"https://github.com/citation-style-language/schema/raw/master/csl-citation.json"}</w:instrText>
+      </w:r>
+      <w:r>
+        <w:rPr>
+          <w:rFonts w:asciiTheme="minorHAnsi" w:hAnsiTheme="minorHAnsi"/>
+          <w:i/>
+          <w:iCs/>
+          <w:sz w:val="18"/>
+          <w:szCs w:val="18"/>
+        </w:rPr>
+        <w:fldChar w:fldCharType="separate"/>
+      </w:r>
+      <w:r>
+        <w:rPr>
+          <w:rFonts w:asciiTheme="minorHAnsi" w:hAnsiTheme="minorHAnsi"/>
+          <w:iCs/>
+          <w:noProof/>
+          <w:sz w:val="18"/>
+          <w:szCs w:val="18"/>
+        </w:rPr>
+        <w:t>(“Heetch raises $12 million to reboot its ridesharing service | Tech | Tech companies, Tech, Company logo,” n.d.)</w:t>
+      </w:r>
+      <w:r>
+        <w:rPr>
+          <w:rFonts w:asciiTheme="minorHAnsi" w:hAnsiTheme="minorHAnsi"/>
+          <w:i/>
+          <w:iCs/>
+          <w:sz w:val="18"/>
+          <w:szCs w:val="18"/>
+        </w:rPr>
+        <w:fldChar w:fldCharType="end"/>
+      </w:r>
+    </w:p>
+    <w:p>
+      <w:pPr>
+        <w:rPr>
+          <w:rFonts w:asciiTheme="minorHAnsi" w:hAnsiTheme="minorHAnsi"/>
+        </w:rPr>
+      </w:pPr>
+    </w:p>
+    <w:p>
+      <w:pPr>
+        <w:rPr>
+          <w:rFonts w:asciiTheme="minorHAnsi" w:hAnsiTheme="minorHAnsi"/>
+        </w:rPr>
+      </w:pPr>
+    </w:p>
     <w:p>
       <w:pPr>
         <w:rPr>
@@ -6909,28 +8028,29 @@
           <w:rFonts w:asciiTheme="minorHAnsi" w:hAnsiTheme="minorHAnsi"/>
           <w:color w:val="2F5496" w:themeColor="accent1" w:themeShade="BF"/>
         </w:rPr>
-        <w:t>1.5.</w:t>
+        <w:lastRenderedPageBreak/>
+        <w:t>1.</w:t>
       </w:r>
       <w:r>
         <w:rPr>
           <w:rFonts w:asciiTheme="minorHAnsi" w:hAnsiTheme="minorHAnsi"/>
           <w:color w:val="2F5496" w:themeColor="accent1" w:themeShade="BF"/>
         </w:rPr>
-        <w:t>3</w:t>
+        <w:t>6</w:t>
       </w:r>
       <w:r>
         <w:rPr>
           <w:rFonts w:asciiTheme="minorHAnsi" w:hAnsiTheme="minorHAnsi"/>
           <w:color w:val="2F5496" w:themeColor="accent1" w:themeShade="BF"/>
         </w:rPr>
-        <w:t xml:space="preserve"> </w:t>
+        <w:t xml:space="preserve"> Co</w:t>
       </w:r>
       <w:r>
         <w:rPr>
           <w:rFonts w:asciiTheme="minorHAnsi" w:hAnsiTheme="minorHAnsi"/>
           <w:color w:val="2F5496" w:themeColor="accent1" w:themeShade="BF"/>
         </w:rPr>
-        <w:t>Comparison of Features and Design</w:t>
+        <w:t>nclusion</w:t>
       </w:r>
     </w:p>
     <w:p>
@@ -6967,32 +8087,20 @@
           <w:rFonts w:asciiTheme="minorHAnsi" w:hAnsiTheme="minorHAnsi"/>
         </w:rPr>
       </w:pPr>
-      <w:r>
-        <w:rPr>
-          <w:rFonts w:asciiTheme="minorHAnsi" w:hAnsiTheme="minorHAnsi"/>
-        </w:rPr>
-        <w:t xml:space="preserve">Study of design features of </w:t>
-      </w:r>
-      <w:r>
-        <w:rPr>
-          <w:rFonts w:asciiTheme="minorHAnsi" w:hAnsiTheme="minorHAnsi"/>
-        </w:rPr>
-        <w:t xml:space="preserve">Uber and </w:t>
-      </w:r>
-      <w:proofErr w:type="spellStart"/>
-      <w:r>
-        <w:rPr>
-          <w:rFonts w:asciiTheme="minorHAnsi" w:hAnsiTheme="minorHAnsi"/>
-        </w:rPr>
-        <w:t>Heetch</w:t>
-      </w:r>
-      <w:proofErr w:type="spellEnd"/>
-      <w:r>
-        <w:rPr>
-          <w:rFonts w:asciiTheme="minorHAnsi" w:hAnsiTheme="minorHAnsi"/>
-        </w:rPr>
-        <w:t>.</w:t>
-      </w:r>
+    </w:p>
+    <w:p>
+      <w:pPr>
+        <w:rPr>
+          <w:rFonts w:asciiTheme="minorHAnsi" w:hAnsiTheme="minorHAnsi"/>
+        </w:rPr>
+      </w:pPr>
+    </w:p>
+    <w:p>
+      <w:pPr>
+        <w:rPr>
+          <w:rFonts w:asciiTheme="minorHAnsi" w:hAnsiTheme="minorHAnsi"/>
+        </w:rPr>
+      </w:pPr>
     </w:p>
     <w:p>
       <w:pPr>
@@ -7020,100 +8128,8 @@
           <w:rFonts w:asciiTheme="minorHAnsi" w:hAnsiTheme="minorHAnsi"/>
           <w:color w:val="2F5496" w:themeColor="accent1" w:themeShade="BF"/>
         </w:rPr>
-        <w:t>1.</w:t>
-      </w:r>
-      <w:r>
-        <w:rPr>
-          <w:rFonts w:asciiTheme="minorHAnsi" w:hAnsiTheme="minorHAnsi"/>
-          <w:color w:val="2F5496" w:themeColor="accent1" w:themeShade="BF"/>
-        </w:rPr>
-        <w:t>6</w:t>
-      </w:r>
-      <w:r>
-        <w:rPr>
-          <w:rFonts w:asciiTheme="minorHAnsi" w:hAnsiTheme="minorHAnsi"/>
-          <w:color w:val="2F5496" w:themeColor="accent1" w:themeShade="BF"/>
-        </w:rPr>
-        <w:t xml:space="preserve"> Co</w:t>
-      </w:r>
-      <w:r>
-        <w:rPr>
-          <w:rFonts w:asciiTheme="minorHAnsi" w:hAnsiTheme="minorHAnsi"/>
-          <w:color w:val="2F5496" w:themeColor="accent1" w:themeShade="BF"/>
-        </w:rPr>
-        <w:t>nclusion</w:t>
-      </w:r>
-    </w:p>
-    <w:p>
-      <w:pPr>
-        <w:rPr>
-          <w:rFonts w:asciiTheme="minorHAnsi" w:hAnsiTheme="minorHAnsi"/>
-        </w:rPr>
-      </w:pPr>
-    </w:p>
-    <w:p>
-      <w:pPr>
-        <w:rPr>
-          <w:rFonts w:asciiTheme="minorHAnsi" w:hAnsiTheme="minorHAnsi"/>
-        </w:rPr>
-      </w:pPr>
-      <w:r>
-        <w:rPr>
-          <w:rFonts w:asciiTheme="minorHAnsi" w:hAnsiTheme="minorHAnsi"/>
-          <w:highlight w:val="yellow"/>
-        </w:rPr>
-        <w:t>(To be completed)</w:t>
-      </w:r>
-    </w:p>
-    <w:p>
-      <w:pPr>
-        <w:rPr>
-          <w:rFonts w:asciiTheme="minorHAnsi" w:hAnsiTheme="minorHAnsi"/>
-        </w:rPr>
-      </w:pPr>
-    </w:p>
-    <w:p>
-      <w:pPr>
-        <w:rPr>
-          <w:rFonts w:asciiTheme="minorHAnsi" w:hAnsiTheme="minorHAnsi"/>
-        </w:rPr>
-      </w:pPr>
-    </w:p>
-    <w:p>
-      <w:pPr>
-        <w:rPr>
-          <w:rFonts w:asciiTheme="minorHAnsi" w:hAnsiTheme="minorHAnsi"/>
-        </w:rPr>
-      </w:pPr>
-    </w:p>
-    <w:p>
-      <w:pPr>
-        <w:rPr>
-          <w:rFonts w:asciiTheme="minorHAnsi" w:hAnsiTheme="minorHAnsi"/>
-        </w:rPr>
-      </w:pPr>
-    </w:p>
-    <w:p>
-      <w:pPr>
-        <w:rPr>
-          <w:rFonts w:asciiTheme="minorHAnsi" w:hAnsiTheme="minorHAnsi"/>
-        </w:rPr>
-      </w:pPr>
-    </w:p>
-    <w:p>
-      <w:pPr>
-        <w:rPr>
-          <w:rFonts w:asciiTheme="minorHAnsi" w:hAnsiTheme="minorHAnsi"/>
-        </w:rPr>
-      </w:pPr>
-    </w:p>
-    <w:p>
-      <w:pPr>
-        <w:rPr>
-          <w:rFonts w:asciiTheme="minorHAnsi" w:hAnsiTheme="minorHAnsi"/>
-          <w:color w:val="2F5496" w:themeColor="accent1" w:themeShade="BF"/>
-        </w:rPr>
-      </w:pPr>
+        <w:t xml:space="preserve">1.7 </w:t>
+      </w:r>
       <w:r>
         <w:rPr>
           <w:rFonts w:asciiTheme="minorHAnsi" w:hAnsiTheme="minorHAnsi"/>
@@ -7163,6 +8179,13 @@
           <w:rFonts w:asciiTheme="minorHAnsi" w:hAnsiTheme="minorHAnsi"/>
           <w:color w:val="2F5496" w:themeColor="accent1" w:themeShade="BF"/>
         </w:rPr>
+        <w:t xml:space="preserve">1.8 </w:t>
+      </w:r>
+      <w:r>
+        <w:rPr>
+          <w:rFonts w:asciiTheme="minorHAnsi" w:hAnsiTheme="minorHAnsi"/>
+          <w:color w:val="2F5496" w:themeColor="accent1" w:themeShade="BF"/>
+        </w:rPr>
         <w:t>Figures</w:t>
       </w:r>
     </w:p>
@@ -7699,6 +8722,108 @@
           <w:noProof/>
         </w:rPr>
         <w:t>(“Everything You Need… App (Updated) – Vakoms Blog,” n.d.)</w:t>
+      </w:r>
+      <w:r>
+        <w:rPr>
+          <w:rFonts w:asciiTheme="minorHAnsi" w:hAnsiTheme="minorHAnsi"/>
+        </w:rPr>
+        <w:fldChar w:fldCharType="end"/>
+      </w:r>
+    </w:p>
+    <w:p>
+      <w:pPr>
+        <w:rPr>
+          <w:rFonts w:asciiTheme="minorHAnsi" w:hAnsiTheme="minorHAnsi"/>
+        </w:rPr>
+      </w:pPr>
+      <w:r>
+        <w:rPr>
+          <w:rFonts w:asciiTheme="minorHAnsi" w:hAnsiTheme="minorHAnsi"/>
+        </w:rPr>
+        <w:t xml:space="preserve">Figure 9: Uber colour palette </w:t>
+      </w:r>
+      <w:r>
+        <w:rPr>
+          <w:rFonts w:asciiTheme="minorHAnsi" w:hAnsiTheme="minorHAnsi"/>
+        </w:rPr>
+        <w:fldChar w:fldCharType="begin" w:fldLock="1"/>
+      </w:r>
+      <w:r>
+        <w:rPr>
+          <w:rFonts w:asciiTheme="minorHAnsi" w:hAnsiTheme="minorHAnsi"/>
+        </w:rPr>
+        <w:instrText>ADDIN CSL_CITATION {"citationItems":[{"id":"ITEM-1","itemData":{"URL":"https://piktochart.com/blog/inspirational-brand-colors/","accessed":{"date-parts":[["2019","11","7"]]},"id":"ITEM-1","issued":{"date-parts":[["0"]]},"title":"31 Inspirational Brand Colors And How To Use Them | Piktochart Blog | Piktochart","type":"webpage"},"uris":["http://www.mendeley.com/documents/?uuid=48fa563f-9913-3c85-82d4-cc046622b546"]}],"mendeley":{"formattedCitation":"(“31 Inspirational Brand Colors And How To Use Them | Piktochart Blog | Piktochart,” n.d.)","plainTextFormattedCitation":"(“31 Inspirational Brand Colors And How To Use Them | Piktochart Blog | Piktochart,” n.d.)","previouslyFormattedCitation":"(“31 Inspirational Brand Colors And How To Use Them | Piktochart Blog | Piktochart,” n.d.)"},"properties":{"noteIndex":0},"schema":"https://github.com/citation-style-language/schema/raw/master/csl-citation.json"}</w:instrText>
+      </w:r>
+      <w:r>
+        <w:rPr>
+          <w:rFonts w:asciiTheme="minorHAnsi" w:hAnsiTheme="minorHAnsi"/>
+        </w:rPr>
+        <w:fldChar w:fldCharType="separate"/>
+      </w:r>
+      <w:r>
+        <w:rPr>
+          <w:rFonts w:asciiTheme="minorHAnsi" w:hAnsiTheme="minorHAnsi"/>
+          <w:noProof/>
+        </w:rPr>
+        <w:t>(“31 Inspirational Brand Colors And How To Use Them | Piktochart Blog | Piktochart,” n.d.)</w:t>
+      </w:r>
+      <w:r>
+        <w:rPr>
+          <w:rFonts w:asciiTheme="minorHAnsi" w:hAnsiTheme="minorHAnsi"/>
+        </w:rPr>
+        <w:fldChar w:fldCharType="end"/>
+      </w:r>
+    </w:p>
+    <w:p>
+      <w:pPr>
+        <w:rPr>
+          <w:rFonts w:asciiTheme="minorHAnsi" w:hAnsiTheme="minorHAnsi"/>
+        </w:rPr>
+      </w:pPr>
+      <w:r>
+        <w:rPr>
+          <w:rFonts w:asciiTheme="minorHAnsi" w:hAnsiTheme="minorHAnsi"/>
+        </w:rPr>
+        <w:t xml:space="preserve">Figure 10: </w:t>
+      </w:r>
+      <w:proofErr w:type="spellStart"/>
+      <w:r>
+        <w:rPr>
+          <w:rFonts w:asciiTheme="minorHAnsi" w:hAnsiTheme="minorHAnsi"/>
+        </w:rPr>
+        <w:t>Heetch</w:t>
+      </w:r>
+      <w:proofErr w:type="spellEnd"/>
+      <w:r>
+        <w:rPr>
+          <w:rFonts w:asciiTheme="minorHAnsi" w:hAnsiTheme="minorHAnsi"/>
+        </w:rPr>
+        <w:t xml:space="preserve"> logo </w:t>
+      </w:r>
+      <w:r>
+        <w:rPr>
+          <w:rFonts w:asciiTheme="minorHAnsi" w:hAnsiTheme="minorHAnsi"/>
+        </w:rPr>
+        <w:fldChar w:fldCharType="begin" w:fldLock="1"/>
+      </w:r>
+      <w:r>
+        <w:rPr>
+          <w:rFonts w:asciiTheme="minorHAnsi" w:hAnsiTheme="minorHAnsi"/>
+        </w:rPr>
+        <w:instrText>ADDIN CSL_CITATION {"citationItems":[{"id":"ITEM-1","itemData":{"URL":"https://www.pinterest.co.uk/pin/672584525572462544/","accessed":{"date-parts":[["2019","11","7"]]},"id":"ITEM-1","issued":{"date-parts":[["0"]]},"title":"Heetch raises $12 million to reboot its ridesharing service | Tech | Tech companies, Tech, Company logo","type":"webpage"},"uris":["http://www.mendeley.com/documents/?uuid=c5d196e6-19a0-3b61-bc71-e76f3b7e2ebe"]}],"mendeley":{"formattedCitation":"(“Heetch raises $12 million to reboot its ridesharing service | Tech | Tech companies, Tech, Company logo,” n.d.)","plainTextFormattedCitation":"(“Heetch raises $12 million to reboot its ridesharing service | Tech | Tech companies, Tech, Company logo,” n.d.)","previouslyFormattedCitation":"(“Heetch raises $12 million to reboot its ridesharing service | Tech | Tech companies, Tech, Company logo,” n.d.)"},"properties":{"noteIndex":0},"schema":"https://github.com/citation-style-language/schema/raw/master/csl-citation.json"}</w:instrText>
+      </w:r>
+      <w:r>
+        <w:rPr>
+          <w:rFonts w:asciiTheme="minorHAnsi" w:hAnsiTheme="minorHAnsi"/>
+        </w:rPr>
+        <w:fldChar w:fldCharType="separate"/>
+      </w:r>
+      <w:r>
+        <w:rPr>
+          <w:rFonts w:asciiTheme="minorHAnsi" w:hAnsiTheme="minorHAnsi"/>
+          <w:noProof/>
+        </w:rPr>
+        <w:t>(“Heetch raises $12 million to reboot its ridesharing service | Tech | Tech companies, Tech, Company logo,” n.d.)</w:t>
       </w:r>
       <w:r>
         <w:rPr>
@@ -8031,6 +9156,155 @@
     </w:lvl>
   </w:abstractNum>
   <w:abstractNum w:abstractNumId="2" w15:restartNumberingAfterBreak="0">
+    <w:nsid w:val="0D8F5E05"/>
+    <w:multiLevelType w:val="multilevel"/>
+    <w:tmpl w:val="56F0AEEE"/>
+    <w:lvl w:ilvl="0">
+      <w:start w:val="1"/>
+      <w:numFmt w:val="bullet"/>
+      <w:lvlText w:val=""/>
+      <w:lvlJc w:val="left"/>
+      <w:pPr>
+        <w:tabs>
+          <w:tab w:val="num" w:pos="720"/>
+        </w:tabs>
+        <w:ind w:left="720" w:hanging="360"/>
+      </w:pPr>
+      <w:rPr>
+        <w:rFonts w:ascii="Symbol" w:hAnsi="Symbol" w:hint="default"/>
+        <w:sz w:val="20"/>
+      </w:rPr>
+    </w:lvl>
+    <w:lvl w:ilvl="1" w:tentative="1">
+      <w:start w:val="1"/>
+      <w:numFmt w:val="bullet"/>
+      <w:lvlText w:val="o"/>
+      <w:lvlJc w:val="left"/>
+      <w:pPr>
+        <w:tabs>
+          <w:tab w:val="num" w:pos="1440"/>
+        </w:tabs>
+        <w:ind w:left="1440" w:hanging="360"/>
+      </w:pPr>
+      <w:rPr>
+        <w:rFonts w:ascii="Courier New" w:hAnsi="Courier New" w:hint="default"/>
+        <w:sz w:val="20"/>
+      </w:rPr>
+    </w:lvl>
+    <w:lvl w:ilvl="2" w:tentative="1">
+      <w:start w:val="1"/>
+      <w:numFmt w:val="bullet"/>
+      <w:lvlText w:val=""/>
+      <w:lvlJc w:val="left"/>
+      <w:pPr>
+        <w:tabs>
+          <w:tab w:val="num" w:pos="2160"/>
+        </w:tabs>
+        <w:ind w:left="2160" w:hanging="360"/>
+      </w:pPr>
+      <w:rPr>
+        <w:rFonts w:ascii="Wingdings" w:hAnsi="Wingdings" w:hint="default"/>
+        <w:sz w:val="20"/>
+      </w:rPr>
+    </w:lvl>
+    <w:lvl w:ilvl="3" w:tentative="1">
+      <w:start w:val="1"/>
+      <w:numFmt w:val="bullet"/>
+      <w:lvlText w:val=""/>
+      <w:lvlJc w:val="left"/>
+      <w:pPr>
+        <w:tabs>
+          <w:tab w:val="num" w:pos="2880"/>
+        </w:tabs>
+        <w:ind w:left="2880" w:hanging="360"/>
+      </w:pPr>
+      <w:rPr>
+        <w:rFonts w:ascii="Wingdings" w:hAnsi="Wingdings" w:hint="default"/>
+        <w:sz w:val="20"/>
+      </w:rPr>
+    </w:lvl>
+    <w:lvl w:ilvl="4" w:tentative="1">
+      <w:start w:val="1"/>
+      <w:numFmt w:val="bullet"/>
+      <w:lvlText w:val=""/>
+      <w:lvlJc w:val="left"/>
+      <w:pPr>
+        <w:tabs>
+          <w:tab w:val="num" w:pos="3600"/>
+        </w:tabs>
+        <w:ind w:left="3600" w:hanging="360"/>
+      </w:pPr>
+      <w:rPr>
+        <w:rFonts w:ascii="Wingdings" w:hAnsi="Wingdings" w:hint="default"/>
+        <w:sz w:val="20"/>
+      </w:rPr>
+    </w:lvl>
+    <w:lvl w:ilvl="5" w:tentative="1">
+      <w:start w:val="1"/>
+      <w:numFmt w:val="bullet"/>
+      <w:lvlText w:val=""/>
+      <w:lvlJc w:val="left"/>
+      <w:pPr>
+        <w:tabs>
+          <w:tab w:val="num" w:pos="4320"/>
+        </w:tabs>
+        <w:ind w:left="4320" w:hanging="360"/>
+      </w:pPr>
+      <w:rPr>
+        <w:rFonts w:ascii="Wingdings" w:hAnsi="Wingdings" w:hint="default"/>
+        <w:sz w:val="20"/>
+      </w:rPr>
+    </w:lvl>
+    <w:lvl w:ilvl="6" w:tentative="1">
+      <w:start w:val="1"/>
+      <w:numFmt w:val="bullet"/>
+      <w:lvlText w:val=""/>
+      <w:lvlJc w:val="left"/>
+      <w:pPr>
+        <w:tabs>
+          <w:tab w:val="num" w:pos="5040"/>
+        </w:tabs>
+        <w:ind w:left="5040" w:hanging="360"/>
+      </w:pPr>
+      <w:rPr>
+        <w:rFonts w:ascii="Wingdings" w:hAnsi="Wingdings" w:hint="default"/>
+        <w:sz w:val="20"/>
+      </w:rPr>
+    </w:lvl>
+    <w:lvl w:ilvl="7" w:tentative="1">
+      <w:start w:val="1"/>
+      <w:numFmt w:val="bullet"/>
+      <w:lvlText w:val=""/>
+      <w:lvlJc w:val="left"/>
+      <w:pPr>
+        <w:tabs>
+          <w:tab w:val="num" w:pos="5760"/>
+        </w:tabs>
+        <w:ind w:left="5760" w:hanging="360"/>
+      </w:pPr>
+      <w:rPr>
+        <w:rFonts w:ascii="Wingdings" w:hAnsi="Wingdings" w:hint="default"/>
+        <w:sz w:val="20"/>
+      </w:rPr>
+    </w:lvl>
+    <w:lvl w:ilvl="8" w:tentative="1">
+      <w:start w:val="1"/>
+      <w:numFmt w:val="bullet"/>
+      <w:lvlText w:val=""/>
+      <w:lvlJc w:val="left"/>
+      <w:pPr>
+        <w:tabs>
+          <w:tab w:val="num" w:pos="6480"/>
+        </w:tabs>
+        <w:ind w:left="6480" w:hanging="360"/>
+      </w:pPr>
+      <w:rPr>
+        <w:rFonts w:ascii="Wingdings" w:hAnsi="Wingdings" w:hint="default"/>
+        <w:sz w:val="20"/>
+      </w:rPr>
+    </w:lvl>
+  </w:abstractNum>
+  <w:abstractNum w:abstractNumId="3" w15:restartNumberingAfterBreak="0">
     <w:nsid w:val="19EA596F"/>
     <w:multiLevelType w:val="multilevel"/>
     <w:tmpl w:val="A2DAF040"/>
@@ -8179,7 +9453,7 @@
       </w:rPr>
     </w:lvl>
   </w:abstractNum>
-  <w:abstractNum w:abstractNumId="3" w15:restartNumberingAfterBreak="0">
+  <w:abstractNum w:abstractNumId="4" w15:restartNumberingAfterBreak="0">
     <w:nsid w:val="1CF473FE"/>
     <w:multiLevelType w:val="multilevel"/>
     <w:tmpl w:val="4AFC0010"/>
@@ -8328,7 +9602,7 @@
       </w:rPr>
     </w:lvl>
   </w:abstractNum>
-  <w:abstractNum w:abstractNumId="4" w15:restartNumberingAfterBreak="0">
+  <w:abstractNum w:abstractNumId="5" w15:restartNumberingAfterBreak="0">
     <w:nsid w:val="22234EF0"/>
     <w:multiLevelType w:val="multilevel"/>
     <w:tmpl w:val="48181566"/>
@@ -8477,7 +9751,7 @@
       </w:rPr>
     </w:lvl>
   </w:abstractNum>
-  <w:abstractNum w:abstractNumId="5" w15:restartNumberingAfterBreak="0">
+  <w:abstractNum w:abstractNumId="6" w15:restartNumberingAfterBreak="0">
     <w:nsid w:val="24656471"/>
     <w:multiLevelType w:val="multilevel"/>
     <w:tmpl w:val="0334492A"/>
@@ -8626,7 +9900,7 @@
       </w:rPr>
     </w:lvl>
   </w:abstractNum>
-  <w:abstractNum w:abstractNumId="6" w15:restartNumberingAfterBreak="0">
+  <w:abstractNum w:abstractNumId="7" w15:restartNumberingAfterBreak="0">
     <w:nsid w:val="26206558"/>
     <w:multiLevelType w:val="multilevel"/>
     <w:tmpl w:val="6B1A3212"/>
@@ -8775,7 +10049,7 @@
       </w:rPr>
     </w:lvl>
   </w:abstractNum>
-  <w:abstractNum w:abstractNumId="7" w15:restartNumberingAfterBreak="0">
+  <w:abstractNum w:abstractNumId="8" w15:restartNumberingAfterBreak="0">
     <w:nsid w:val="284F1DA0"/>
     <w:multiLevelType w:val="multilevel"/>
     <w:tmpl w:val="7130B84C"/>
@@ -8888,7 +10162,7 @@
       </w:rPr>
     </w:lvl>
   </w:abstractNum>
-  <w:abstractNum w:abstractNumId="8" w15:restartNumberingAfterBreak="0">
+  <w:abstractNum w:abstractNumId="9" w15:restartNumberingAfterBreak="0">
     <w:nsid w:val="30114631"/>
     <w:multiLevelType w:val="multilevel"/>
     <w:tmpl w:val="09CE618C"/>
@@ -9037,7 +10311,7 @@
       </w:rPr>
     </w:lvl>
   </w:abstractNum>
-  <w:abstractNum w:abstractNumId="9" w15:restartNumberingAfterBreak="0">
+  <w:abstractNum w:abstractNumId="10" w15:restartNumberingAfterBreak="0">
     <w:nsid w:val="338413BB"/>
     <w:multiLevelType w:val="hybridMultilevel"/>
     <w:tmpl w:val="415819B6"/>
@@ -9150,7 +10424,120 @@
       </w:rPr>
     </w:lvl>
   </w:abstractNum>
-  <w:abstractNum w:abstractNumId="10" w15:restartNumberingAfterBreak="0">
+  <w:abstractNum w:abstractNumId="11" w15:restartNumberingAfterBreak="0">
+    <w:nsid w:val="3A4B129A"/>
+    <w:multiLevelType w:val="multilevel"/>
+    <w:tmpl w:val="C4627E90"/>
+    <w:lvl w:ilvl="0">
+      <w:start w:val="1"/>
+      <w:numFmt w:val="decimal"/>
+      <w:lvlText w:val="%1."/>
+      <w:lvlJc w:val="left"/>
+      <w:pPr>
+        <w:tabs>
+          <w:tab w:val="num" w:pos="720"/>
+        </w:tabs>
+        <w:ind w:left="720" w:hanging="360"/>
+      </w:pPr>
+    </w:lvl>
+    <w:lvl w:ilvl="1" w:tentative="1">
+      <w:start w:val="1"/>
+      <w:numFmt w:val="decimal"/>
+      <w:lvlText w:val="%2."/>
+      <w:lvlJc w:val="left"/>
+      <w:pPr>
+        <w:tabs>
+          <w:tab w:val="num" w:pos="1440"/>
+        </w:tabs>
+        <w:ind w:left="1440" w:hanging="360"/>
+      </w:pPr>
+    </w:lvl>
+    <w:lvl w:ilvl="2" w:tentative="1">
+      <w:start w:val="1"/>
+      <w:numFmt w:val="decimal"/>
+      <w:lvlText w:val="%3."/>
+      <w:lvlJc w:val="left"/>
+      <w:pPr>
+        <w:tabs>
+          <w:tab w:val="num" w:pos="2160"/>
+        </w:tabs>
+        <w:ind w:left="2160" w:hanging="360"/>
+      </w:pPr>
+    </w:lvl>
+    <w:lvl w:ilvl="3" w:tentative="1">
+      <w:start w:val="1"/>
+      <w:numFmt w:val="decimal"/>
+      <w:lvlText w:val="%4."/>
+      <w:lvlJc w:val="left"/>
+      <w:pPr>
+        <w:tabs>
+          <w:tab w:val="num" w:pos="2880"/>
+        </w:tabs>
+        <w:ind w:left="2880" w:hanging="360"/>
+      </w:pPr>
+    </w:lvl>
+    <w:lvl w:ilvl="4" w:tentative="1">
+      <w:start w:val="1"/>
+      <w:numFmt w:val="decimal"/>
+      <w:lvlText w:val="%5."/>
+      <w:lvlJc w:val="left"/>
+      <w:pPr>
+        <w:tabs>
+          <w:tab w:val="num" w:pos="3600"/>
+        </w:tabs>
+        <w:ind w:left="3600" w:hanging="360"/>
+      </w:pPr>
+    </w:lvl>
+    <w:lvl w:ilvl="5" w:tentative="1">
+      <w:start w:val="1"/>
+      <w:numFmt w:val="decimal"/>
+      <w:lvlText w:val="%6."/>
+      <w:lvlJc w:val="left"/>
+      <w:pPr>
+        <w:tabs>
+          <w:tab w:val="num" w:pos="4320"/>
+        </w:tabs>
+        <w:ind w:left="4320" w:hanging="360"/>
+      </w:pPr>
+    </w:lvl>
+    <w:lvl w:ilvl="6" w:tentative="1">
+      <w:start w:val="1"/>
+      <w:numFmt w:val="decimal"/>
+      <w:lvlText w:val="%7."/>
+      <w:lvlJc w:val="left"/>
+      <w:pPr>
+        <w:tabs>
+          <w:tab w:val="num" w:pos="5040"/>
+        </w:tabs>
+        <w:ind w:left="5040" w:hanging="360"/>
+      </w:pPr>
+    </w:lvl>
+    <w:lvl w:ilvl="7" w:tentative="1">
+      <w:start w:val="1"/>
+      <w:numFmt w:val="decimal"/>
+      <w:lvlText w:val="%8."/>
+      <w:lvlJc w:val="left"/>
+      <w:pPr>
+        <w:tabs>
+          <w:tab w:val="num" w:pos="5760"/>
+        </w:tabs>
+        <w:ind w:left="5760" w:hanging="360"/>
+      </w:pPr>
+    </w:lvl>
+    <w:lvl w:ilvl="8" w:tentative="1">
+      <w:start w:val="1"/>
+      <w:numFmt w:val="decimal"/>
+      <w:lvlText w:val="%9."/>
+      <w:lvlJc w:val="left"/>
+      <w:pPr>
+        <w:tabs>
+          <w:tab w:val="num" w:pos="6480"/>
+        </w:tabs>
+        <w:ind w:left="6480" w:hanging="360"/>
+      </w:pPr>
+    </w:lvl>
+  </w:abstractNum>
+  <w:abstractNum w:abstractNumId="12" w15:restartNumberingAfterBreak="0">
     <w:nsid w:val="53715148"/>
     <w:multiLevelType w:val="multilevel"/>
     <w:tmpl w:val="DF380074"/>
@@ -9299,7 +10686,7 @@
       </w:rPr>
     </w:lvl>
   </w:abstractNum>
-  <w:abstractNum w:abstractNumId="11" w15:restartNumberingAfterBreak="0">
+  <w:abstractNum w:abstractNumId="13" w15:restartNumberingAfterBreak="0">
     <w:nsid w:val="538E3933"/>
     <w:multiLevelType w:val="multilevel"/>
     <w:tmpl w:val="2E7E1BC4"/>
@@ -9412,7 +10799,120 @@
       </w:pPr>
     </w:lvl>
   </w:abstractNum>
-  <w:abstractNum w:abstractNumId="12" w15:restartNumberingAfterBreak="0">
+  <w:abstractNum w:abstractNumId="14" w15:restartNumberingAfterBreak="0">
+    <w:nsid w:val="5A610695"/>
+    <w:multiLevelType w:val="multilevel"/>
+    <w:tmpl w:val="4D9605AA"/>
+    <w:lvl w:ilvl="0">
+      <w:start w:val="1"/>
+      <w:numFmt w:val="decimal"/>
+      <w:lvlText w:val="%1."/>
+      <w:lvlJc w:val="left"/>
+      <w:pPr>
+        <w:tabs>
+          <w:tab w:val="num" w:pos="720"/>
+        </w:tabs>
+        <w:ind w:left="720" w:hanging="360"/>
+      </w:pPr>
+    </w:lvl>
+    <w:lvl w:ilvl="1" w:tentative="1">
+      <w:start w:val="1"/>
+      <w:numFmt w:val="decimal"/>
+      <w:lvlText w:val="%2."/>
+      <w:lvlJc w:val="left"/>
+      <w:pPr>
+        <w:tabs>
+          <w:tab w:val="num" w:pos="1440"/>
+        </w:tabs>
+        <w:ind w:left="1440" w:hanging="360"/>
+      </w:pPr>
+    </w:lvl>
+    <w:lvl w:ilvl="2" w:tentative="1">
+      <w:start w:val="1"/>
+      <w:numFmt w:val="decimal"/>
+      <w:lvlText w:val="%3."/>
+      <w:lvlJc w:val="left"/>
+      <w:pPr>
+        <w:tabs>
+          <w:tab w:val="num" w:pos="2160"/>
+        </w:tabs>
+        <w:ind w:left="2160" w:hanging="360"/>
+      </w:pPr>
+    </w:lvl>
+    <w:lvl w:ilvl="3" w:tentative="1">
+      <w:start w:val="1"/>
+      <w:numFmt w:val="decimal"/>
+      <w:lvlText w:val="%4."/>
+      <w:lvlJc w:val="left"/>
+      <w:pPr>
+        <w:tabs>
+          <w:tab w:val="num" w:pos="2880"/>
+        </w:tabs>
+        <w:ind w:left="2880" w:hanging="360"/>
+      </w:pPr>
+    </w:lvl>
+    <w:lvl w:ilvl="4" w:tentative="1">
+      <w:start w:val="1"/>
+      <w:numFmt w:val="decimal"/>
+      <w:lvlText w:val="%5."/>
+      <w:lvlJc w:val="left"/>
+      <w:pPr>
+        <w:tabs>
+          <w:tab w:val="num" w:pos="3600"/>
+        </w:tabs>
+        <w:ind w:left="3600" w:hanging="360"/>
+      </w:pPr>
+    </w:lvl>
+    <w:lvl w:ilvl="5" w:tentative="1">
+      <w:start w:val="1"/>
+      <w:numFmt w:val="decimal"/>
+      <w:lvlText w:val="%6."/>
+      <w:lvlJc w:val="left"/>
+      <w:pPr>
+        <w:tabs>
+          <w:tab w:val="num" w:pos="4320"/>
+        </w:tabs>
+        <w:ind w:left="4320" w:hanging="360"/>
+      </w:pPr>
+    </w:lvl>
+    <w:lvl w:ilvl="6" w:tentative="1">
+      <w:start w:val="1"/>
+      <w:numFmt w:val="decimal"/>
+      <w:lvlText w:val="%7."/>
+      <w:lvlJc w:val="left"/>
+      <w:pPr>
+        <w:tabs>
+          <w:tab w:val="num" w:pos="5040"/>
+        </w:tabs>
+        <w:ind w:left="5040" w:hanging="360"/>
+      </w:pPr>
+    </w:lvl>
+    <w:lvl w:ilvl="7" w:tentative="1">
+      <w:start w:val="1"/>
+      <w:numFmt w:val="decimal"/>
+      <w:lvlText w:val="%8."/>
+      <w:lvlJc w:val="left"/>
+      <w:pPr>
+        <w:tabs>
+          <w:tab w:val="num" w:pos="5760"/>
+        </w:tabs>
+        <w:ind w:left="5760" w:hanging="360"/>
+      </w:pPr>
+    </w:lvl>
+    <w:lvl w:ilvl="8" w:tentative="1">
+      <w:start w:val="1"/>
+      <w:numFmt w:val="decimal"/>
+      <w:lvlText w:val="%9."/>
+      <w:lvlJc w:val="left"/>
+      <w:pPr>
+        <w:tabs>
+          <w:tab w:val="num" w:pos="6480"/>
+        </w:tabs>
+        <w:ind w:left="6480" w:hanging="360"/>
+      </w:pPr>
+    </w:lvl>
+  </w:abstractNum>
+  <w:abstractNum w:abstractNumId="15" w15:restartNumberingAfterBreak="0">
     <w:nsid w:val="64E743BD"/>
     <w:multiLevelType w:val="multilevel"/>
     <w:tmpl w:val="F38CE4E6"/>
@@ -9525,7 +11025,7 @@
       </w:rPr>
     </w:lvl>
   </w:abstractNum>
-  <w:abstractNum w:abstractNumId="13" w15:restartNumberingAfterBreak="0">
+  <w:abstractNum w:abstractNumId="16" w15:restartNumberingAfterBreak="0">
     <w:nsid w:val="6E1B5C80"/>
     <w:multiLevelType w:val="multilevel"/>
     <w:tmpl w:val="A4FCD254"/>
@@ -9675,46 +11175,55 @@
     </w:lvl>
   </w:abstractNum>
   <w:num w:numId="1">
-    <w:abstractNumId w:val="9"/>
+    <w:abstractNumId w:val="10"/>
   </w:num>
   <w:num w:numId="2">
     <w:abstractNumId w:val="1"/>
   </w:num>
   <w:num w:numId="3">
-    <w:abstractNumId w:val="5"/>
+    <w:abstractNumId w:val="6"/>
   </w:num>
   <w:num w:numId="4">
-    <w:abstractNumId w:val="6"/>
+    <w:abstractNumId w:val="7"/>
   </w:num>
   <w:num w:numId="5">
-    <w:abstractNumId w:val="13"/>
+    <w:abstractNumId w:val="16"/>
   </w:num>
   <w:num w:numId="6">
-    <w:abstractNumId w:val="12"/>
+    <w:abstractNumId w:val="15"/>
   </w:num>
   <w:num w:numId="7">
+    <w:abstractNumId w:val="9"/>
+  </w:num>
+  <w:num w:numId="8">
     <w:abstractNumId w:val="8"/>
   </w:num>
-  <w:num w:numId="8">
-    <w:abstractNumId w:val="7"/>
-  </w:num>
   <w:num w:numId="9">
-    <w:abstractNumId w:val="2"/>
+    <w:abstractNumId w:val="3"/>
   </w:num>
   <w:num w:numId="10">
     <w:abstractNumId w:val="0"/>
   </w:num>
   <w:num w:numId="11">
-    <w:abstractNumId w:val="10"/>
+    <w:abstractNumId w:val="12"/>
   </w:num>
   <w:num w:numId="12">
+    <w:abstractNumId w:val="13"/>
+  </w:num>
+  <w:num w:numId="13">
+    <w:abstractNumId w:val="5"/>
+  </w:num>
+  <w:num w:numId="14">
+    <w:abstractNumId w:val="4"/>
+  </w:num>
+  <w:num w:numId="15">
+    <w:abstractNumId w:val="14"/>
+  </w:num>
+  <w:num w:numId="16">
     <w:abstractNumId w:val="11"/>
   </w:num>
-  <w:num w:numId="13">
-    <w:abstractNumId w:val="4"/>
-  </w:num>
-  <w:num w:numId="14">
-    <w:abstractNumId w:val="3"/>
+  <w:num w:numId="17">
+    <w:abstractNumId w:val="2"/>
   </w:num>
 </w:numbering>
 </file>
@@ -10114,7 +11623,7 @@
   <w:style w:type="paragraph" w:default="1" w:styleId="Normal">
     <w:name w:val="Normal"/>
     <w:qFormat/>
-    <w:rsid w:val="00BE6D73"/>
+    <w:rsid w:val="00D521B1"/>
     <w:rPr>
       <w:rFonts w:ascii="Times New Roman" w:eastAsia="Times New Roman" w:hAnsi="Times New Roman" w:cs="Times New Roman"/>
       <w:lang w:eastAsia="en-GB"/>
@@ -10527,6 +12036,22 @@
       <w:iCs/>
     </w:rPr>
   </w:style>
+  <w:style w:type="paragraph" w:customStyle="1" w:styleId="fs">
+    <w:name w:val="fs"/>
+    <w:basedOn w:val="Normal"/>
+    <w:rsid w:val="00D521B1"/>
+    <w:pPr>
+      <w:spacing w:before="100" w:beforeAutospacing="1" w:after="100" w:afterAutospacing="1"/>
+    </w:pPr>
+  </w:style>
+  <w:style w:type="paragraph" w:customStyle="1" w:styleId="gl">
+    <w:name w:val="gl"/>
+    <w:basedOn w:val="Normal"/>
+    <w:rsid w:val="006E4C8D"/>
+    <w:pPr>
+      <w:spacing w:before="100" w:beforeAutospacing="1" w:after="100" w:afterAutospacing="1"/>
+    </w:pPr>
+  </w:style>
 </w:styles>
 </file>
 
@@ -10830,7 +12355,7 @@
 </file>
 
 <file path=customXml/itemProps1.xml><?xml version="1.0" encoding="utf-8"?>
-<ds:datastoreItem xmlns:ds="http://schemas.openxmlformats.org/officeDocument/2006/customXml" ds:itemID="{CAD6EB87-0519-EC4D-A8D2-F1CB215D2994}">
+<ds:datastoreItem xmlns:ds="http://schemas.openxmlformats.org/officeDocument/2006/customXml" ds:itemID="{42BAC9AF-240C-ED4B-B246-7DA2A6B1DA29}">
   <ds:schemaRefs>
     <ds:schemaRef ds:uri="http://schemas.openxmlformats.org/officeDocument/2006/bibliography"/>
   </ds:schemaRefs>

</xml_diff>

<commit_message>
Final Submission Literature Review
</commit_message>
<xml_diff>
--- a/Literature Review.docx
+++ b/Literature Review.docx
@@ -11315,6 +11315,8 @@
           <w:rFonts w:asciiTheme="minorHAnsi" w:hAnsiTheme="minorHAnsi"/>
         </w:rPr>
       </w:pPr>
+      <w:bookmarkStart w:id="2" w:name="_GoBack"/>
+      <w:bookmarkEnd w:id="2"/>
     </w:p>
     <w:p>
       <w:pPr>
@@ -14159,8 +14161,6 @@
         </w:rPr>
         <w:t>2019</w:t>
       </w:r>
-      <w:bookmarkStart w:id="2" w:name="_GoBack"/>
-      <w:bookmarkEnd w:id="2"/>
       <w:r>
         <w:rPr>
           <w:rFonts w:asciiTheme="minorHAnsi" w:hAnsiTheme="minorHAnsi"/>
@@ -18857,7 +18857,7 @@
 </file>
 
 <file path=customXml/itemProps1.xml><?xml version="1.0" encoding="utf-8"?>
-<ds:datastoreItem xmlns:ds="http://schemas.openxmlformats.org/officeDocument/2006/customXml" ds:itemID="{FEC8D218-3E53-7D4D-845A-22E9922572B8}">
+<ds:datastoreItem xmlns:ds="http://schemas.openxmlformats.org/officeDocument/2006/customXml" ds:itemID="{B8D71759-107B-1C4A-8832-319ECA6F1FC1}">
   <ds:schemaRefs>
     <ds:schemaRef ds:uri="http://schemas.openxmlformats.org/officeDocument/2006/bibliography"/>
   </ds:schemaRefs>

</xml_diff>